<commit_message>
Completed LO 1-2 Explain the core concepts of Lean Thinking and how they can be applied to Scrum
</commit_message>
<xml_diff>
--- a/csp_sm_evidence_file.docx
+++ b/csp_sm_evidence_file.docx
@@ -2,8 +2,6 @@
 <file path=word/document.xml><?xml version="1.0" encoding="utf-8"?>
 <w:document xmlns:wpc="http://schemas.microsoft.com/office/word/2010/wordprocessingCanvas" xmlns:cx="http://schemas.microsoft.com/office/drawing/2014/chartex" xmlns:cx1="http://schemas.microsoft.com/office/drawing/2015/9/8/chartex" xmlns:cx2="http://schemas.microsoft.com/office/drawing/2015/10/21/chartex" xmlns:cx3="http://schemas.microsoft.com/office/drawing/2016/5/9/chartex" xmlns:cx4="http://schemas.microsoft.com/office/drawing/2016/5/10/chartex" xmlns:cx5="http://schemas.microsoft.com/office/drawing/2016/5/11/chartex" xmlns:cx6="http://schemas.microsoft.com/office/drawing/2016/5/12/chartex" xmlns:cx7="http://schemas.microsoft.com/office/drawing/2016/5/13/chartex" xmlns:cx8="http://schemas.microsoft.com/office/drawing/2016/5/14/chartex" xmlns:mc="http://schemas.openxmlformats.org/markup-compatibility/2006" xmlns:aink="http://schemas.microsoft.com/office/drawing/2016/ink" xmlns:am3d="http://schemas.microsoft.com/office/drawing/2017/model3d" xmlns:o="urn:schemas-microsoft-com:office:office" xmlns:oel="http://schemas.microsoft.com/office/2019/extlst" xmlns:r="http://schemas.openxmlformats.org/officeDocument/2006/relationships" xmlns:m="http://schemas.openxmlformats.org/officeDocument/2006/math" xmlns:v="urn:schemas-microsoft-com:vml" xmlns:wp14="http://schemas.microsoft.com/office/word/2010/wordprocessingDrawing" xmlns:wp="http://schemas.openxmlformats.org/drawingml/2006/wordprocessingDrawing" xmlns:w10="urn:schemas-microsoft-com:office:word" xmlns:w="http://schemas.openxmlformats.org/wordprocessingml/2006/main" xmlns:w14="http://schemas.microsoft.com/office/word/2010/wordml" xmlns:w15="http://schemas.microsoft.com/office/word/2012/wordml" xmlns:w16cex="http://schemas.microsoft.com/office/word/2018/wordml/cex" xmlns:w16cid="http://schemas.microsoft.com/office/word/2016/wordml/cid" xmlns:w16="http://schemas.microsoft.com/office/word/2018/wordml" xmlns:w16sdtdh="http://schemas.microsoft.com/office/word/2020/wordml/sdtdatahash" xmlns:w16se="http://schemas.microsoft.com/office/word/2015/wordml/symex" xmlns:wpg="http://schemas.microsoft.com/office/word/2010/wordprocessingGroup" xmlns:wpi="http://schemas.microsoft.com/office/word/2010/wordprocessingInk" xmlns:wne="http://schemas.microsoft.com/office/word/2006/wordml" xmlns:wps="http://schemas.microsoft.com/office/word/2010/wordprocessingShape" mc:Ignorable="w14 w15 w16se w16cid w16 w16cex w16sdtdh wp14">
   <w:body>
-    <w:bookmarkStart w:id="0" w:name="_GoBack" w:displacedByCustomXml="next"/>
-    <w:bookmarkEnd w:id="0" w:displacedByCustomXml="next"/>
     <w:sdt>
       <w:sdtPr>
         <w:id w:val="-294683284"/>
@@ -782,6 +780,15 @@
     </w:sdt>
     <w:sdt>
       <w:sdtPr>
+        <w:rPr>
+          <w:rFonts w:asciiTheme="minorHAnsi" w:eastAsiaTheme="minorHAnsi" w:hAnsiTheme="minorHAnsi" w:cstheme="minorBidi"/>
+          <w:b w:val="0"/>
+          <w:bCs w:val="0"/>
+          <w:color w:val="auto"/>
+          <w:sz w:val="24"/>
+          <w:szCs w:val="24"/>
+          <w:lang w:val="en-GB"/>
+        </w:rPr>
         <w:id w:val="1246532245"/>
         <w:docPartObj>
           <w:docPartGallery w:val="Table of Contents"/>
@@ -790,12 +797,7 @@
       </w:sdtPr>
       <w:sdtEndPr>
         <w:rPr>
-          <w:rFonts w:asciiTheme="minorHAnsi" w:eastAsiaTheme="minorHAnsi" w:hAnsiTheme="minorHAnsi" w:cstheme="minorBidi"/>
           <w:noProof/>
-          <w:color w:val="auto"/>
-          <w:sz w:val="24"/>
-          <w:szCs w:val="24"/>
-          <w:lang w:val="en-GB"/>
         </w:rPr>
       </w:sdtEndPr>
       <w:sdtContent>
@@ -1040,12 +1042,12 @@
       <w:pPr>
         <w:pStyle w:val="Heading1"/>
       </w:pPr>
-      <w:bookmarkStart w:id="1" w:name="_Toc163566608"/>
+      <w:bookmarkStart w:id="0" w:name="_Toc163566608"/>
       <w:r>
         <w:lastRenderedPageBreak/>
         <w:t>Lean Agile and Scrum</w:t>
       </w:r>
-      <w:bookmarkEnd w:id="1"/>
+      <w:bookmarkEnd w:id="0"/>
       <w:r>
         <w:t xml:space="preserve"> </w:t>
       </w:r>
@@ -1054,24 +1056,24 @@
       <w:pPr>
         <w:pStyle w:val="Heading2"/>
       </w:pPr>
-      <w:bookmarkStart w:id="2" w:name="_Toc163566609"/>
-      <w:r>
-        <w:t>LO 1.1 - Describe the origins of Lean Thinking</w:t>
-      </w:r>
-      <w:bookmarkEnd w:id="2"/>
+      <w:bookmarkStart w:id="1" w:name="_Toc163566609"/>
+      <w:r>
+        <w:t>LO 1</w:t>
+      </w:r>
+      <w:r>
+        <w:t>-</w:t>
+      </w:r>
+      <w:r>
+        <w:t>1 - Describe the origins of Lean Thinking</w:t>
+      </w:r>
+      <w:bookmarkEnd w:id="1"/>
       <w:r>
         <w:t xml:space="preserve"> </w:t>
       </w:r>
     </w:p>
     <w:p>
       <w:r>
-        <w:t>The roots of Lean can be found in the Japanese company of Toyota. Th e origins of Toyota Production</w:t>
-      </w:r>
-      <w:r>
-        <w:t xml:space="preserve"> </w:t>
-      </w:r>
-      <w:r>
-        <w:t xml:space="preserve">System date back to the beginnings of the twentieth century. Th e fathers of the system was </w:t>
+        <w:t xml:space="preserve">The roots of Lean can be found in the Japanese company of Toyota. Th e origins of Toyota Production System date back to the beginnings of the twentieth century. Th e fathers of the system was </w:t>
       </w:r>
       <w:proofErr w:type="spellStart"/>
       <w:r>
@@ -1079,13 +1081,7 @@
       </w:r>
       <w:proofErr w:type="spellEnd"/>
       <w:r>
-        <w:t xml:space="preserve"> Toyoda,</w:t>
-      </w:r>
-      <w:r>
-        <w:t xml:space="preserve"> </w:t>
-      </w:r>
-      <w:r>
-        <w:t xml:space="preserve">his sons: Kiichiro Toyoda and </w:t>
+        <w:t xml:space="preserve"> Toyoda, his sons: Kiichiro Toyoda and </w:t>
       </w:r>
       <w:proofErr w:type="spellStart"/>
       <w:r>
@@ -1101,16 +1097,7 @@
       </w:r>
       <w:proofErr w:type="spellEnd"/>
       <w:r>
-        <w:t xml:space="preserve"> </w:t>
-      </w:r>
-      <w:r>
-        <w:t>Toyoda, who then worked in textile industry, invented a motor-driven loom with a specialized mechanism</w:t>
-      </w:r>
-      <w:r>
-        <w:t xml:space="preserve"> </w:t>
-      </w:r>
-      <w:r>
-        <w:t xml:space="preserve">devised to stop in case of breaking off the thread. The mechanism became later a foundation for </w:t>
+        <w:t xml:space="preserve"> Toyoda, who then worked in textile industry, invented a motor-driven loom with a specialized mechanism devised to stop in case of breaking off the thread. The mechanism became later a foundation for </w:t>
       </w:r>
       <w:proofErr w:type="spellStart"/>
       <w:r>
@@ -1118,16 +1105,7 @@
       </w:r>
       <w:proofErr w:type="spellEnd"/>
       <w:r>
-        <w:t xml:space="preserve"> </w:t>
-      </w:r>
-      <w:r>
-        <w:t>(automatization with human manufacturing), one of the two main pillars on which Toyota Production System was built. Due to the application of a fault detection sensor, the defects stemming from human-related</w:t>
-      </w:r>
-      <w:r>
-        <w:t xml:space="preserve"> </w:t>
-      </w:r>
-      <w:r>
-        <w:t>imperfections were reduced and the production capacity was elevated.</w:t>
+        <w:t xml:space="preserve"> (automatization with human manufacturing), one of the two main pillars on which Toyota Production System was built. Due to the application of a fault detection sensor, the defects stemming from human-related imperfections were reduced and the production capacity was elevated.</w:t>
       </w:r>
     </w:p>
     <w:p/>
@@ -1141,25 +1119,7 @@
       </w:r>
       <w:proofErr w:type="spellEnd"/>
       <w:r>
-        <w:t xml:space="preserve"> Toyoda “visited the United States for the first time and realized that the new automotive era just was beginning” (Ohno T., 2008, translation mine, ŁD). Yet, the Toyoda family needed 20 years</w:t>
-      </w:r>
-      <w:r>
-        <w:t xml:space="preserve"> </w:t>
-      </w:r>
-      <w:r>
-        <w:t>to materialize their plans. In 1929 Kiichiro Toyoda arrived in the USA with the aim of scrutinizing the local</w:t>
-      </w:r>
-      <w:r>
-        <w:t xml:space="preserve"> </w:t>
-      </w:r>
-      <w:r>
-        <w:t>companies in the automotive industry. He was particularly fascinated with the Ford production system,</w:t>
-      </w:r>
-      <w:r>
-        <w:t xml:space="preserve"> </w:t>
-      </w:r>
-      <w:r>
-        <w:t>which in 1913 introduced the serial production of its automobile (the T model) (</w:t>
+        <w:t xml:space="preserve"> Toyoda “visited the United States for the first time and realized that the new automotive era just was beginning” (Ohno T., 2008, translation mine, ŁD). Yet, the Toyoda family needed 20 years to materialize their plans. In 1929 Kiichiro Toyoda arrived in the USA with the aim of scrutinizing the local companies in the automotive industry. He was particularly fascinated with the Ford production system, which in 1913 introduced the serial production of its automobile (the T model) (</w:t>
       </w:r>
       <w:proofErr w:type="spellStart"/>
       <w:r>
@@ -1175,42 +1135,12 @@
       </w:r>
       <w:proofErr w:type="spellEnd"/>
       <w:r>
-        <w:t xml:space="preserve"> S.,</w:t>
-      </w:r>
-      <w:r>
-        <w:t xml:space="preserve"> </w:t>
-      </w:r>
-      <w:r>
-        <w:t>2008, translation mine, ŁD). Consequently, when Toyota Motor Company initiated their production, Kiichiro decided to implement some of the resolutions he had witnessed in the USA. The then Japan suffered</w:t>
+        <w:t xml:space="preserve"> S., 2008, translation mine, ŁD). Consequently, when Toyota Motor Company initiated their production, Kiichiro decided to implement some of the resolutions he had witnessed in the USA. The then Japan suffered</w:t>
       </w:r>
     </w:p>
     <w:p>
       <w:r>
-        <w:t>from reduced demand, therefore diverse automobiles were necessarily produced in smaller numbers on the</w:t>
-      </w:r>
-      <w:r>
-        <w:t xml:space="preserve"> </w:t>
-      </w:r>
-      <w:r>
-        <w:t>same assembly lines. In order to compete in the mass production automotive industry, which had already</w:t>
-      </w:r>
-      <w:r>
-        <w:t xml:space="preserve"> </w:t>
-      </w:r>
-      <w:r>
-        <w:t>been introduced in European and American companies, Toyota was forced to change the methods of production. Kiichiro Toyoda fully understood the fact that it was mandatory to create a fast and flexible process of production as a result of which the clients would obtain desired, high-quality and reasonably-priced</w:t>
-      </w:r>
-      <w:r>
-        <w:t xml:space="preserve"> </w:t>
-      </w:r>
-      <w:r>
-        <w:t>automobiles. Kiichiro commenced preparatory work to produce in the Just-in-time system. The objective of</w:t>
-      </w:r>
-      <w:r>
-        <w:t xml:space="preserve"> </w:t>
-      </w:r>
-      <w:r>
-        <w:t>the latter was to elevate the production capacity and reduce waste painstakingly.</w:t>
+        <w:t>from reduced demand, therefore diverse automobiles were necessarily produced in smaller numbers on the same assembly lines. In order to compete in the mass production automotive industry, which had already been introduced in European and American companies, Toyota was forced to change the methods of production. Kiichiro Toyoda fully understood the fact that it was mandatory to create a fast and flexible process of production as a result of which the clients would obtain desired, high-quality and reasonably-priced automobiles. Kiichiro commenced preparatory work to produce in the Just-in-time system. The objective of the latter was to elevate the production capacity and reduce waste painstakingly.</w:t>
       </w:r>
     </w:p>
     <w:p/>
@@ -1232,19 +1162,7 @@
       </w:r>
       <w:proofErr w:type="spellEnd"/>
       <w:r>
-        <w:t xml:space="preserve"> Toyoda, visited the Ford company. It seems that owing to the visit</w:t>
-      </w:r>
-      <w:r>
-        <w:t xml:space="preserve"> </w:t>
-      </w:r>
-      <w:r>
-        <w:t>Toyoda together with Taiichi Ohno were capable of creating a system linking the two pillars of the TPS</w:t>
-      </w:r>
-      <w:r>
-        <w:t xml:space="preserve"> </w:t>
-      </w:r>
-      <w:r>
-        <w:t>(</w:t>
+        <w:t xml:space="preserve"> Toyoda, visited the Ford company. It seems that owing to the visit Toyoda together with Taiichi Ohno were capable of creating a system linking the two pillars of the TPS (</w:t>
       </w:r>
       <w:proofErr w:type="spellStart"/>
       <w:r>
@@ -1258,31 +1176,13 @@
     <w:p/>
     <w:p>
       <w:r>
-        <w:t>Shortly after the previous improvement Taiichi Ohno advanced another concept called “pull-flow production”, an old practice in American supermarkets. Th e pull-flow production allowed to generate as many</w:t>
-      </w:r>
-      <w:r>
-        <w:t xml:space="preserve"> </w:t>
-      </w:r>
-      <w:r>
-        <w:t>products as could be exploited in the successive process. In turn, it would facilitate the reduction of overproduction.</w:t>
+        <w:t>Shortly after the previous improvement Taiichi Ohno advanced another concept called “pull-flow production”, an old practice in American supermarkets. Th e pull-flow production allowed to generate as many products as could be exploited in the successive process. In turn, it would facilitate the reduction of overproduction.</w:t>
       </w:r>
     </w:p>
     <w:p/>
     <w:p>
       <w:r>
-        <w:t>The Toyota Production System did not arouse interest in Japanese and American companies by 1973.</w:t>
-      </w:r>
-      <w:r>
-        <w:t xml:space="preserve"> </w:t>
-      </w:r>
-      <w:r>
-        <w:t>Not until the production had to be reduced, were Japanese and American managers capable of noticing</w:t>
-      </w:r>
-      <w:r>
-        <w:t xml:space="preserve"> </w:t>
-      </w:r>
-      <w:r>
-        <w:t>significant outcomes that Toyota had achieved (</w:t>
+        <w:t>The Toyota Production System did not arouse interest in Japanese and American companies by 1973. Not until the production had to be reduced, were Japanese and American managers capable of noticing significant outcomes that Toyota had achieved (</w:t>
       </w:r>
       <w:proofErr w:type="spellStart"/>
       <w:r>
@@ -1316,6 +1216,565 @@
         <w:t xml:space="preserve"> </w:t>
       </w:r>
     </w:p>
+    <w:p>
+      <w:r>
+        <w:br w:type="page"/>
+      </w:r>
+    </w:p>
+    <w:p>
+      <w:pPr>
+        <w:pStyle w:val="Heading2"/>
+      </w:pPr>
+      <w:r>
+        <w:lastRenderedPageBreak/>
+        <w:t xml:space="preserve">LO 1-2 </w:t>
+      </w:r>
+      <w:r>
+        <w:t>Explain the core concept of Lean Thinking and how they can be applied to Scrum</w:t>
+      </w:r>
+    </w:p>
+    <w:p>
+      <w:pPr>
+        <w:pStyle w:val="Heading3"/>
+      </w:pPr>
+      <w:r>
+        <w:t>Lean Principle</w:t>
+      </w:r>
+    </w:p>
+    <w:p>
+      <w:r>
+        <w:t>The 5 key principles of Lean Thinking are:</w:t>
+      </w:r>
+    </w:p>
+    <w:p>
+      <w:pPr>
+        <w:pStyle w:val="ListParagraph"/>
+        <w:numPr>
+          <w:ilvl w:val="0"/>
+          <w:numId w:val="4"/>
+        </w:numPr>
+      </w:pPr>
+      <w:r>
+        <w:t>Identify value</w:t>
+      </w:r>
+      <w:r>
+        <w:t xml:space="preserve"> – Specify value from the standpoint of the end customer by product family</w:t>
+      </w:r>
+    </w:p>
+    <w:p>
+      <w:pPr>
+        <w:pStyle w:val="ListParagraph"/>
+        <w:numPr>
+          <w:ilvl w:val="0"/>
+          <w:numId w:val="4"/>
+        </w:numPr>
+      </w:pPr>
+      <w:r>
+        <w:t>Map the Value Stream – Identify all the steps in the value stream for each product family, elimination whenever possible those steps that do not create value</w:t>
+      </w:r>
+    </w:p>
+    <w:p>
+      <w:pPr>
+        <w:pStyle w:val="ListParagraph"/>
+        <w:numPr>
+          <w:ilvl w:val="0"/>
+          <w:numId w:val="4"/>
+        </w:numPr>
+      </w:pPr>
+      <w:r>
+        <w:t>Create flow – Make the value-creating steps occur in tight sequence so the product will flow smoothly toward the customer</w:t>
+      </w:r>
+    </w:p>
+    <w:p>
+      <w:pPr>
+        <w:pStyle w:val="ListParagraph"/>
+        <w:numPr>
+          <w:ilvl w:val="0"/>
+          <w:numId w:val="4"/>
+        </w:numPr>
+      </w:pPr>
+      <w:r>
+        <w:t xml:space="preserve">Establish Pull – as flow is introduced, let customers pull value from the next upstream activity </w:t>
+      </w:r>
+    </w:p>
+    <w:p>
+      <w:pPr>
+        <w:pStyle w:val="ListParagraph"/>
+        <w:numPr>
+          <w:ilvl w:val="0"/>
+          <w:numId w:val="4"/>
+        </w:numPr>
+      </w:pPr>
+      <w:r>
+        <w:t>Seek Perfection – repeat step 1 -4 until a state of perfection is reached in which perfect value is created with no waste</w:t>
+      </w:r>
+    </w:p>
+    <w:p/>
+    <w:p>
+      <w:r>
+        <w:t>The core concept of Lean Thinking can be summarised:</w:t>
+      </w:r>
+    </w:p>
+    <w:p>
+      <w:r>
+        <w:rPr>
+          <w:noProof/>
+        </w:rPr>
+        <w:drawing>
+          <wp:anchor distT="0" distB="0" distL="114300" distR="114300" simplePos="0" relativeHeight="251663360" behindDoc="0" locked="0" layoutInCell="1" allowOverlap="1">
+            <wp:simplePos x="0" y="0"/>
+            <wp:positionH relativeFrom="column">
+              <wp:posOffset>0</wp:posOffset>
+            </wp:positionH>
+            <wp:positionV relativeFrom="paragraph">
+              <wp:posOffset>189865</wp:posOffset>
+            </wp:positionV>
+            <wp:extent cx="3971925" cy="3371215"/>
+            <wp:effectExtent l="0" t="0" r="0" b="0"/>
+            <wp:wrapSquare wrapText="bothSides"/>
+            <wp:docPr id="324757778" name="Picture 1" descr="A Brief History of Lean"/>
+            <wp:cNvGraphicFramePr>
+              <a:graphicFrameLocks xmlns:a="http://schemas.openxmlformats.org/drawingml/2006/main" noChangeAspect="1"/>
+            </wp:cNvGraphicFramePr>
+            <a:graphic xmlns:a="http://schemas.openxmlformats.org/drawingml/2006/main">
+              <a:graphicData uri="http://schemas.openxmlformats.org/drawingml/2006/picture">
+                <pic:pic xmlns:pic="http://schemas.openxmlformats.org/drawingml/2006/picture">
+                  <pic:nvPicPr>
+                    <pic:cNvPr id="0" name="Picture 1" descr="A Brief History of Lean"/>
+                    <pic:cNvPicPr>
+                      <a:picLocks noChangeAspect="1" noChangeArrowheads="1"/>
+                    </pic:cNvPicPr>
+                  </pic:nvPicPr>
+                  <pic:blipFill>
+                    <a:blip r:embed="rId9">
+                      <a:extLst>
+                        <a:ext uri="{28A0092B-C50C-407E-A947-70E740481C1C}">
+                          <a14:useLocalDpi xmlns:a14="http://schemas.microsoft.com/office/drawing/2010/main" val="0"/>
+                        </a:ext>
+                      </a:extLst>
+                    </a:blip>
+                    <a:srcRect/>
+                    <a:stretch>
+                      <a:fillRect/>
+                    </a:stretch>
+                  </pic:blipFill>
+                  <pic:spPr bwMode="auto">
+                    <a:xfrm>
+                      <a:off x="0" y="0"/>
+                      <a:ext cx="3971925" cy="3371215"/>
+                    </a:xfrm>
+                    <a:prstGeom prst="rect">
+                      <a:avLst/>
+                    </a:prstGeom>
+                    <a:noFill/>
+                    <a:ln>
+                      <a:noFill/>
+                    </a:ln>
+                  </pic:spPr>
+                </pic:pic>
+              </a:graphicData>
+            </a:graphic>
+            <wp14:sizeRelH relativeFrom="page">
+              <wp14:pctWidth>0</wp14:pctWidth>
+            </wp14:sizeRelH>
+            <wp14:sizeRelV relativeFrom="page">
+              <wp14:pctHeight>0</wp14:pctHeight>
+            </wp14:sizeRelV>
+          </wp:anchor>
+        </w:drawing>
+      </w:r>
+    </w:p>
+    <w:p>
+      <w:r>
+        <w:fldChar w:fldCharType="begin"/>
+      </w:r>
+      <w:r>
+        <w:instrText xml:space="preserve"> INCLUDEPICTURE "https://www.lean.org/wp-content/uploads/2020/07/5-lean-principles.gif" \* MERGEFORMATINET </w:instrText>
+      </w:r>
+      <w:r>
+        <w:fldChar w:fldCharType="separate"/>
+      </w:r>
+      <w:r>
+        <w:fldChar w:fldCharType="end"/>
+      </w:r>
+    </w:p>
+    <w:p/>
+    <w:p/>
+    <w:p/>
+    <w:p/>
+    <w:p/>
+    <w:p/>
+    <w:p/>
+    <w:p/>
+    <w:p/>
+    <w:p/>
+    <w:p/>
+    <w:p/>
+    <w:p/>
+    <w:p/>
+    <w:p/>
+    <w:p/>
+    <w:p/>
+    <w:p/>
+    <w:p>
+      <w:pPr>
+        <w:pStyle w:val="Caption"/>
+      </w:pPr>
+      <w:r>
+        <w:t xml:space="preserve">Figure </w:t>
+      </w:r>
+      <w:fldSimple w:instr=" SEQ Figure \* ARABIC ">
+        <w:r>
+          <w:rPr>
+            <w:noProof/>
+          </w:rPr>
+          <w:t>1</w:t>
+        </w:r>
+      </w:fldSimple>
+      <w:r>
+        <w:t xml:space="preserve"> - Lean Thinking Principles</w:t>
+      </w:r>
+    </w:p>
+    <w:p/>
+    <w:p>
+      <w:pPr>
+        <w:pStyle w:val="Heading3"/>
+      </w:pPr>
+      <w:r>
+        <w:t xml:space="preserve">Lean Principle &amp; Scrum </w:t>
+      </w:r>
+    </w:p>
+    <w:p>
+      <w:r>
+        <w:t>The table below summarises how Lean Principles are applied to Scrum</w:t>
+      </w:r>
+    </w:p>
+    <w:p/>
+    <w:tbl>
+      <w:tblPr>
+        <w:tblStyle w:val="TableGrid"/>
+        <w:tblW w:w="0" w:type="auto"/>
+        <w:tblLook w:val="04A0" w:firstRow="1" w:lastRow="0" w:firstColumn="1" w:lastColumn="0" w:noHBand="0" w:noVBand="1"/>
+      </w:tblPr>
+      <w:tblGrid>
+        <w:gridCol w:w="2122"/>
+        <w:gridCol w:w="6888"/>
+      </w:tblGrid>
+      <w:tr>
+        <w:tc>
+          <w:tcPr>
+            <w:tcW w:w="2122" w:type="dxa"/>
+          </w:tcPr>
+          <w:p>
+            <w:pPr>
+              <w:rPr>
+                <w:b/>
+                <w:bCs/>
+              </w:rPr>
+            </w:pPr>
+            <w:r>
+              <w:rPr>
+                <w:b/>
+                <w:bCs/>
+              </w:rPr>
+              <w:t>Lean Principle</w:t>
+            </w:r>
+          </w:p>
+        </w:tc>
+        <w:tc>
+          <w:tcPr>
+            <w:tcW w:w="6888" w:type="dxa"/>
+          </w:tcPr>
+          <w:p>
+            <w:pPr>
+              <w:rPr>
+                <w:b/>
+                <w:bCs/>
+              </w:rPr>
+            </w:pPr>
+            <w:r>
+              <w:rPr>
+                <w:b/>
+                <w:bCs/>
+              </w:rPr>
+              <w:t>Application in Scrum</w:t>
+            </w:r>
+          </w:p>
+        </w:tc>
+      </w:tr>
+      <w:tr>
+        <w:tc>
+          <w:tcPr>
+            <w:tcW w:w="2122" w:type="dxa"/>
+          </w:tcPr>
+          <w:p>
+            <w:r>
+              <w:t>Identify Value</w:t>
+            </w:r>
+          </w:p>
+        </w:tc>
+        <w:tc>
+          <w:tcPr>
+            <w:tcW w:w="6888" w:type="dxa"/>
+          </w:tcPr>
+          <w:p>
+            <w:pPr>
+              <w:pStyle w:val="ListParagraph"/>
+              <w:numPr>
+                <w:ilvl w:val="0"/>
+                <w:numId w:val="6"/>
+              </w:numPr>
+            </w:pPr>
+            <w:r>
+              <w:t>Product Owner works closely with customers to understand the highest valuable product backlog items and ensure product backlog is prioritised in descending order of value (Highest priority items at the top of the backlog)</w:t>
+            </w:r>
+          </w:p>
+        </w:tc>
+      </w:tr>
+      <w:tr>
+        <w:tc>
+          <w:tcPr>
+            <w:tcW w:w="2122" w:type="dxa"/>
+          </w:tcPr>
+          <w:p>
+            <w:r>
+              <w:lastRenderedPageBreak/>
+              <w:t>Map the value stream</w:t>
+            </w:r>
+          </w:p>
+        </w:tc>
+        <w:tc>
+          <w:tcPr>
+            <w:tcW w:w="6888" w:type="dxa"/>
+          </w:tcPr>
+          <w:p>
+            <w:pPr>
+              <w:pStyle w:val="ListParagraph"/>
+              <w:numPr>
+                <w:ilvl w:val="0"/>
+                <w:numId w:val="6"/>
+              </w:numPr>
+            </w:pPr>
+            <w:r>
+              <w:t xml:space="preserve">The scrum events </w:t>
+            </w:r>
+            <w:r>
+              <w:t>provide</w:t>
+            </w:r>
+            <w:r>
+              <w:t xml:space="preserve"> </w:t>
+            </w:r>
+            <w:proofErr w:type="gramStart"/>
+            <w:r>
+              <w:t>an</w:t>
+            </w:r>
+            <w:proofErr w:type="gramEnd"/>
+            <w:r>
+              <w:t xml:space="preserve"> basic value stream map to ensure continuous value delivery to customers</w:t>
+            </w:r>
+          </w:p>
+          <w:p>
+            <w:pPr>
+              <w:pStyle w:val="ListParagraph"/>
+              <w:numPr>
+                <w:ilvl w:val="0"/>
+                <w:numId w:val="6"/>
+              </w:numPr>
+            </w:pPr>
+            <w:r>
+              <w:t>User requirement -&gt; Sprint planning -&gt; daily scrum -&gt; sprint review -&gt; increment -&gt; sprint retrosp</w:t>
+            </w:r>
+            <w:r>
+              <w:t>ec</w:t>
+            </w:r>
+            <w:r>
+              <w:t>tive -&gt; repeat</w:t>
+            </w:r>
+          </w:p>
+          <w:p>
+            <w:pPr>
+              <w:pStyle w:val="ListParagraph"/>
+              <w:numPr>
+                <w:ilvl w:val="0"/>
+                <w:numId w:val="6"/>
+              </w:numPr>
+            </w:pPr>
+            <w:r>
+              <w:t xml:space="preserve">As scrum is an incomplete process, additional steps can be added to ensure the value stream is fit for purpose </w:t>
+            </w:r>
+          </w:p>
+        </w:tc>
+      </w:tr>
+      <w:tr>
+        <w:tc>
+          <w:tcPr>
+            <w:tcW w:w="2122" w:type="dxa"/>
+          </w:tcPr>
+          <w:p>
+            <w:r>
+              <w:t>Creating Flow</w:t>
+            </w:r>
+          </w:p>
+        </w:tc>
+        <w:tc>
+          <w:tcPr>
+            <w:tcW w:w="6888" w:type="dxa"/>
+          </w:tcPr>
+          <w:p>
+            <w:pPr>
+              <w:pStyle w:val="ListParagraph"/>
+              <w:numPr>
+                <w:ilvl w:val="0"/>
+                <w:numId w:val="7"/>
+              </w:numPr>
+            </w:pPr>
+            <w:r>
+              <w:t>Daily Scrum helps the team to ensure that product backlog items are flowing as expected within every 24hrs</w:t>
+            </w:r>
+          </w:p>
+          <w:p>
+            <w:pPr>
+              <w:pStyle w:val="ListParagraph"/>
+              <w:numPr>
+                <w:ilvl w:val="0"/>
+                <w:numId w:val="7"/>
+              </w:numPr>
+            </w:pPr>
+            <w:r>
+              <w:t xml:space="preserve">Sprint review ensures value flows to the customer every sprint (1-4 weeks). </w:t>
+            </w:r>
+            <w:r>
+              <w:t>Thus,</w:t>
+            </w:r>
+            <w:r>
+              <w:t xml:space="preserve"> creating continuous value flow t</w:t>
+            </w:r>
+            <w:r>
+              <w:t>o customers</w:t>
+            </w:r>
+          </w:p>
+          <w:p>
+            <w:pPr>
+              <w:pStyle w:val="ListParagraph"/>
+              <w:numPr>
+                <w:ilvl w:val="0"/>
+                <w:numId w:val="7"/>
+              </w:numPr>
+            </w:pPr>
+            <w:r>
+              <w:t>Scrum with Kanban provides a more robust way of creating continuous flow with Scrum Teams</w:t>
+            </w:r>
+          </w:p>
+        </w:tc>
+      </w:tr>
+      <w:tr>
+        <w:tc>
+          <w:tcPr>
+            <w:tcW w:w="2122" w:type="dxa"/>
+          </w:tcPr>
+          <w:p>
+            <w:r>
+              <w:t>Establish Pull</w:t>
+            </w:r>
+          </w:p>
+        </w:tc>
+        <w:tc>
+          <w:tcPr>
+            <w:tcW w:w="6888" w:type="dxa"/>
+          </w:tcPr>
+          <w:p>
+            <w:pPr>
+              <w:pStyle w:val="ListParagraph"/>
+              <w:numPr>
+                <w:ilvl w:val="0"/>
+                <w:numId w:val="8"/>
+              </w:numPr>
+            </w:pPr>
+            <w:r>
+              <w:t xml:space="preserve">The Scrum team pulls the highest priority product backlog items from the Product Backlog into the sprint backlog when capacity is available to ensure customers are getting the highest value item delivered </w:t>
+            </w:r>
+          </w:p>
+        </w:tc>
+      </w:tr>
+      <w:tr>
+        <w:tc>
+          <w:tcPr>
+            <w:tcW w:w="2122" w:type="dxa"/>
+          </w:tcPr>
+          <w:p>
+            <w:r>
+              <w:t>Seek Perfection</w:t>
+            </w:r>
+          </w:p>
+        </w:tc>
+        <w:tc>
+          <w:tcPr>
+            <w:tcW w:w="6888" w:type="dxa"/>
+          </w:tcPr>
+          <w:p>
+            <w:pPr>
+              <w:pStyle w:val="ListParagraph"/>
+              <w:numPr>
+                <w:ilvl w:val="0"/>
+                <w:numId w:val="8"/>
+              </w:numPr>
+            </w:pPr>
+            <w:r>
+              <w:t>Scrum team conduct sprint retrospective every sprint to ensure that the team is continuously improving, finding ways to decrease waste, and deliver value better</w:t>
+            </w:r>
+          </w:p>
+        </w:tc>
+      </w:tr>
+    </w:tbl>
+    <w:p>
+      <w:pPr>
+        <w:pStyle w:val="Caption"/>
+      </w:pPr>
+      <w:r>
+        <w:t xml:space="preserve">Table </w:t>
+      </w:r>
+      <w:fldSimple w:instr=" SEQ Table \* ARABIC ">
+        <w:r>
+          <w:rPr>
+            <w:noProof/>
+          </w:rPr>
+          <w:t>1</w:t>
+        </w:r>
+      </w:fldSimple>
+      <w:r>
+        <w:t xml:space="preserve"> - Lean Principles &amp; Application in Scrum</w:t>
+      </w:r>
+    </w:p>
+    <w:p/>
+    <w:p>
+      <w:r>
+        <w:t xml:space="preserve">Sources </w:t>
+      </w:r>
+    </w:p>
+    <w:p>
+      <w:pPr>
+        <w:pStyle w:val="ListParagraph"/>
+        <w:numPr>
+          <w:ilvl w:val="0"/>
+          <w:numId w:val="5"/>
+        </w:numPr>
+      </w:pPr>
+      <w:r>
+        <w:t xml:space="preserve">Lean Thinking and Practice - </w:t>
+      </w:r>
+      <w:hyperlink r:id="rId10" w:history="1">
+        <w:r>
+          <w:rPr>
+            <w:rStyle w:val="Hyperlink"/>
+          </w:rPr>
+          <w:t>https://www.lean.org/lexicon-terms/lean-thinking-and-practice/</w:t>
+        </w:r>
+      </w:hyperlink>
+      <w:r>
+        <w:t xml:space="preserve"> </w:t>
+      </w:r>
+    </w:p>
+    <w:p/>
     <w:sectPr>
       <w:pgSz w:w="11900" w:h="16840"/>
       <w:pgMar w:top="1440" w:right="1440" w:bottom="1440" w:left="1440" w:header="708" w:footer="708" w:gutter="0"/>
@@ -1331,6 +1790,410 @@
 <file path=word/numbering.xml><?xml version="1.0" encoding="utf-8"?>
 <w:numbering xmlns:wpc="http://schemas.microsoft.com/office/word/2010/wordprocessingCanvas" xmlns:cx="http://schemas.microsoft.com/office/drawing/2014/chartex" xmlns:cx1="http://schemas.microsoft.com/office/drawing/2015/9/8/chartex" xmlns:cx2="http://schemas.microsoft.com/office/drawing/2015/10/21/chartex" xmlns:cx3="http://schemas.microsoft.com/office/drawing/2016/5/9/chartex" xmlns:cx4="http://schemas.microsoft.com/office/drawing/2016/5/10/chartex" xmlns:cx5="http://schemas.microsoft.com/office/drawing/2016/5/11/chartex" xmlns:cx6="http://schemas.microsoft.com/office/drawing/2016/5/12/chartex" xmlns:cx7="http://schemas.microsoft.com/office/drawing/2016/5/13/chartex" xmlns:cx8="http://schemas.microsoft.com/office/drawing/2016/5/14/chartex" xmlns:mc="http://schemas.openxmlformats.org/markup-compatibility/2006" xmlns:aink="http://schemas.microsoft.com/office/drawing/2016/ink" xmlns:am3d="http://schemas.microsoft.com/office/drawing/2017/model3d" xmlns:o="urn:schemas-microsoft-com:office:office" xmlns:oel="http://schemas.microsoft.com/office/2019/extlst" xmlns:r="http://schemas.openxmlformats.org/officeDocument/2006/relationships" xmlns:m="http://schemas.openxmlformats.org/officeDocument/2006/math" xmlns:v="urn:schemas-microsoft-com:vml" xmlns:wp14="http://schemas.microsoft.com/office/word/2010/wordprocessingDrawing" xmlns:wp="http://schemas.openxmlformats.org/drawingml/2006/wordprocessingDrawing" xmlns:w10="urn:schemas-microsoft-com:office:word" xmlns:w="http://schemas.openxmlformats.org/wordprocessingml/2006/main" xmlns:w14="http://schemas.microsoft.com/office/word/2010/wordml" xmlns:w15="http://schemas.microsoft.com/office/word/2012/wordml" xmlns:w16cex="http://schemas.microsoft.com/office/word/2018/wordml/cex" xmlns:w16cid="http://schemas.microsoft.com/office/word/2016/wordml/cid" xmlns:w16="http://schemas.microsoft.com/office/word/2018/wordml" xmlns:w16sdtdh="http://schemas.microsoft.com/office/word/2020/wordml/sdtdatahash" xmlns:w16se="http://schemas.microsoft.com/office/word/2015/wordml/symex" xmlns:wpg="http://schemas.microsoft.com/office/word/2010/wordprocessingGroup" xmlns:wpi="http://schemas.microsoft.com/office/word/2010/wordprocessingInk" xmlns:wne="http://schemas.microsoft.com/office/word/2006/wordml" xmlns:wps="http://schemas.microsoft.com/office/word/2010/wordprocessingShape" mc:Ignorable="w14 w15 w16se w16cid w16 w16cex w16sdtdh wp14">
   <w:abstractNum w:abstractNumId="0" w15:restartNumberingAfterBreak="0">
+    <w:nsid w:val="0A4F3C60"/>
+    <w:multiLevelType w:val="hybridMultilevel"/>
+    <w:tmpl w:val="F90E361A"/>
+    <w:lvl w:ilvl="0" w:tplc="08090001">
+      <w:start w:val="1"/>
+      <w:numFmt w:val="bullet"/>
+      <w:lvlText w:val=""/>
+      <w:lvlJc w:val="left"/>
+      <w:pPr>
+        <w:ind w:left="720" w:hanging="360"/>
+      </w:pPr>
+      <w:rPr>
+        <w:rFonts w:ascii="Symbol" w:hAnsi="Symbol" w:hint="default"/>
+      </w:rPr>
+    </w:lvl>
+    <w:lvl w:ilvl="1" w:tplc="08090003" w:tentative="1">
+      <w:start w:val="1"/>
+      <w:numFmt w:val="bullet"/>
+      <w:lvlText w:val="o"/>
+      <w:lvlJc w:val="left"/>
+      <w:pPr>
+        <w:ind w:left="1440" w:hanging="360"/>
+      </w:pPr>
+      <w:rPr>
+        <w:rFonts w:ascii="Courier New" w:hAnsi="Courier New" w:cs="Courier New" w:hint="default"/>
+      </w:rPr>
+    </w:lvl>
+    <w:lvl w:ilvl="2" w:tplc="08090005" w:tentative="1">
+      <w:start w:val="1"/>
+      <w:numFmt w:val="bullet"/>
+      <w:lvlText w:val=""/>
+      <w:lvlJc w:val="left"/>
+      <w:pPr>
+        <w:ind w:left="2160" w:hanging="360"/>
+      </w:pPr>
+      <w:rPr>
+        <w:rFonts w:ascii="Wingdings" w:hAnsi="Wingdings" w:hint="default"/>
+      </w:rPr>
+    </w:lvl>
+    <w:lvl w:ilvl="3" w:tplc="08090001" w:tentative="1">
+      <w:start w:val="1"/>
+      <w:numFmt w:val="bullet"/>
+      <w:lvlText w:val=""/>
+      <w:lvlJc w:val="left"/>
+      <w:pPr>
+        <w:ind w:left="2880" w:hanging="360"/>
+      </w:pPr>
+      <w:rPr>
+        <w:rFonts w:ascii="Symbol" w:hAnsi="Symbol" w:hint="default"/>
+      </w:rPr>
+    </w:lvl>
+    <w:lvl w:ilvl="4" w:tplc="08090003" w:tentative="1">
+      <w:start w:val="1"/>
+      <w:numFmt w:val="bullet"/>
+      <w:lvlText w:val="o"/>
+      <w:lvlJc w:val="left"/>
+      <w:pPr>
+        <w:ind w:left="3600" w:hanging="360"/>
+      </w:pPr>
+      <w:rPr>
+        <w:rFonts w:ascii="Courier New" w:hAnsi="Courier New" w:cs="Courier New" w:hint="default"/>
+      </w:rPr>
+    </w:lvl>
+    <w:lvl w:ilvl="5" w:tplc="08090005" w:tentative="1">
+      <w:start w:val="1"/>
+      <w:numFmt w:val="bullet"/>
+      <w:lvlText w:val=""/>
+      <w:lvlJc w:val="left"/>
+      <w:pPr>
+        <w:ind w:left="4320" w:hanging="360"/>
+      </w:pPr>
+      <w:rPr>
+        <w:rFonts w:ascii="Wingdings" w:hAnsi="Wingdings" w:hint="default"/>
+      </w:rPr>
+    </w:lvl>
+    <w:lvl w:ilvl="6" w:tplc="08090001" w:tentative="1">
+      <w:start w:val="1"/>
+      <w:numFmt w:val="bullet"/>
+      <w:lvlText w:val=""/>
+      <w:lvlJc w:val="left"/>
+      <w:pPr>
+        <w:ind w:left="5040" w:hanging="360"/>
+      </w:pPr>
+      <w:rPr>
+        <w:rFonts w:ascii="Symbol" w:hAnsi="Symbol" w:hint="default"/>
+      </w:rPr>
+    </w:lvl>
+    <w:lvl w:ilvl="7" w:tplc="08090003" w:tentative="1">
+      <w:start w:val="1"/>
+      <w:numFmt w:val="bullet"/>
+      <w:lvlText w:val="o"/>
+      <w:lvlJc w:val="left"/>
+      <w:pPr>
+        <w:ind w:left="5760" w:hanging="360"/>
+      </w:pPr>
+      <w:rPr>
+        <w:rFonts w:ascii="Courier New" w:hAnsi="Courier New" w:cs="Courier New" w:hint="default"/>
+      </w:rPr>
+    </w:lvl>
+    <w:lvl w:ilvl="8" w:tplc="08090005" w:tentative="1">
+      <w:start w:val="1"/>
+      <w:numFmt w:val="bullet"/>
+      <w:lvlText w:val=""/>
+      <w:lvlJc w:val="left"/>
+      <w:pPr>
+        <w:ind w:left="6480" w:hanging="360"/>
+      </w:pPr>
+      <w:rPr>
+        <w:rFonts w:ascii="Wingdings" w:hAnsi="Wingdings" w:hint="default"/>
+      </w:rPr>
+    </w:lvl>
+  </w:abstractNum>
+  <w:abstractNum w:abstractNumId="1" w15:restartNumberingAfterBreak="0">
+    <w:nsid w:val="0B8A571E"/>
+    <w:multiLevelType w:val="hybridMultilevel"/>
+    <w:tmpl w:val="3A1E0328"/>
+    <w:lvl w:ilvl="0" w:tplc="0809000F">
+      <w:start w:val="1"/>
+      <w:numFmt w:val="decimal"/>
+      <w:lvlText w:val="%1."/>
+      <w:lvlJc w:val="left"/>
+      <w:pPr>
+        <w:ind w:left="720" w:hanging="360"/>
+      </w:pPr>
+      <w:rPr>
+        <w:rFonts w:hint="default"/>
+      </w:rPr>
+    </w:lvl>
+    <w:lvl w:ilvl="1" w:tplc="08090019" w:tentative="1">
+      <w:start w:val="1"/>
+      <w:numFmt w:val="lowerLetter"/>
+      <w:lvlText w:val="%2."/>
+      <w:lvlJc w:val="left"/>
+      <w:pPr>
+        <w:ind w:left="1440" w:hanging="360"/>
+      </w:pPr>
+    </w:lvl>
+    <w:lvl w:ilvl="2" w:tplc="0809001B" w:tentative="1">
+      <w:start w:val="1"/>
+      <w:numFmt w:val="lowerRoman"/>
+      <w:lvlText w:val="%3."/>
+      <w:lvlJc w:val="right"/>
+      <w:pPr>
+        <w:ind w:left="2160" w:hanging="180"/>
+      </w:pPr>
+    </w:lvl>
+    <w:lvl w:ilvl="3" w:tplc="0809000F" w:tentative="1">
+      <w:start w:val="1"/>
+      <w:numFmt w:val="decimal"/>
+      <w:lvlText w:val="%4."/>
+      <w:lvlJc w:val="left"/>
+      <w:pPr>
+        <w:ind w:left="2880" w:hanging="360"/>
+      </w:pPr>
+    </w:lvl>
+    <w:lvl w:ilvl="4" w:tplc="08090019" w:tentative="1">
+      <w:start w:val="1"/>
+      <w:numFmt w:val="lowerLetter"/>
+      <w:lvlText w:val="%5."/>
+      <w:lvlJc w:val="left"/>
+      <w:pPr>
+        <w:ind w:left="3600" w:hanging="360"/>
+      </w:pPr>
+    </w:lvl>
+    <w:lvl w:ilvl="5" w:tplc="0809001B" w:tentative="1">
+      <w:start w:val="1"/>
+      <w:numFmt w:val="lowerRoman"/>
+      <w:lvlText w:val="%6."/>
+      <w:lvlJc w:val="right"/>
+      <w:pPr>
+        <w:ind w:left="4320" w:hanging="180"/>
+      </w:pPr>
+    </w:lvl>
+    <w:lvl w:ilvl="6" w:tplc="0809000F" w:tentative="1">
+      <w:start w:val="1"/>
+      <w:numFmt w:val="decimal"/>
+      <w:lvlText w:val="%7."/>
+      <w:lvlJc w:val="left"/>
+      <w:pPr>
+        <w:ind w:left="5040" w:hanging="360"/>
+      </w:pPr>
+    </w:lvl>
+    <w:lvl w:ilvl="7" w:tplc="08090019" w:tentative="1">
+      <w:start w:val="1"/>
+      <w:numFmt w:val="lowerLetter"/>
+      <w:lvlText w:val="%8."/>
+      <w:lvlJc w:val="left"/>
+      <w:pPr>
+        <w:ind w:left="5760" w:hanging="360"/>
+      </w:pPr>
+    </w:lvl>
+    <w:lvl w:ilvl="8" w:tplc="0809001B" w:tentative="1">
+      <w:start w:val="1"/>
+      <w:numFmt w:val="lowerRoman"/>
+      <w:lvlText w:val="%9."/>
+      <w:lvlJc w:val="right"/>
+      <w:pPr>
+        <w:ind w:left="6480" w:hanging="180"/>
+      </w:pPr>
+    </w:lvl>
+  </w:abstractNum>
+  <w:abstractNum w:abstractNumId="2" w15:restartNumberingAfterBreak="0">
+    <w:nsid w:val="0D3A14F9"/>
+    <w:multiLevelType w:val="hybridMultilevel"/>
+    <w:tmpl w:val="21589C74"/>
+    <w:lvl w:ilvl="0" w:tplc="08090001">
+      <w:start w:val="1"/>
+      <w:numFmt w:val="bullet"/>
+      <w:lvlText w:val=""/>
+      <w:lvlJc w:val="left"/>
+      <w:pPr>
+        <w:ind w:left="720" w:hanging="360"/>
+      </w:pPr>
+      <w:rPr>
+        <w:rFonts w:ascii="Symbol" w:hAnsi="Symbol" w:hint="default"/>
+      </w:rPr>
+    </w:lvl>
+    <w:lvl w:ilvl="1" w:tplc="08090003" w:tentative="1">
+      <w:start w:val="1"/>
+      <w:numFmt w:val="bullet"/>
+      <w:lvlText w:val="o"/>
+      <w:lvlJc w:val="left"/>
+      <w:pPr>
+        <w:ind w:left="1440" w:hanging="360"/>
+      </w:pPr>
+      <w:rPr>
+        <w:rFonts w:ascii="Courier New" w:hAnsi="Courier New" w:cs="Courier New" w:hint="default"/>
+      </w:rPr>
+    </w:lvl>
+    <w:lvl w:ilvl="2" w:tplc="08090005" w:tentative="1">
+      <w:start w:val="1"/>
+      <w:numFmt w:val="bullet"/>
+      <w:lvlText w:val=""/>
+      <w:lvlJc w:val="left"/>
+      <w:pPr>
+        <w:ind w:left="2160" w:hanging="360"/>
+      </w:pPr>
+      <w:rPr>
+        <w:rFonts w:ascii="Wingdings" w:hAnsi="Wingdings" w:hint="default"/>
+      </w:rPr>
+    </w:lvl>
+    <w:lvl w:ilvl="3" w:tplc="08090001" w:tentative="1">
+      <w:start w:val="1"/>
+      <w:numFmt w:val="bullet"/>
+      <w:lvlText w:val=""/>
+      <w:lvlJc w:val="left"/>
+      <w:pPr>
+        <w:ind w:left="2880" w:hanging="360"/>
+      </w:pPr>
+      <w:rPr>
+        <w:rFonts w:ascii="Symbol" w:hAnsi="Symbol" w:hint="default"/>
+      </w:rPr>
+    </w:lvl>
+    <w:lvl w:ilvl="4" w:tplc="08090003" w:tentative="1">
+      <w:start w:val="1"/>
+      <w:numFmt w:val="bullet"/>
+      <w:lvlText w:val="o"/>
+      <w:lvlJc w:val="left"/>
+      <w:pPr>
+        <w:ind w:left="3600" w:hanging="360"/>
+      </w:pPr>
+      <w:rPr>
+        <w:rFonts w:ascii="Courier New" w:hAnsi="Courier New" w:cs="Courier New" w:hint="default"/>
+      </w:rPr>
+    </w:lvl>
+    <w:lvl w:ilvl="5" w:tplc="08090005" w:tentative="1">
+      <w:start w:val="1"/>
+      <w:numFmt w:val="bullet"/>
+      <w:lvlText w:val=""/>
+      <w:lvlJc w:val="left"/>
+      <w:pPr>
+        <w:ind w:left="4320" w:hanging="360"/>
+      </w:pPr>
+      <w:rPr>
+        <w:rFonts w:ascii="Wingdings" w:hAnsi="Wingdings" w:hint="default"/>
+      </w:rPr>
+    </w:lvl>
+    <w:lvl w:ilvl="6" w:tplc="08090001" w:tentative="1">
+      <w:start w:val="1"/>
+      <w:numFmt w:val="bullet"/>
+      <w:lvlText w:val=""/>
+      <w:lvlJc w:val="left"/>
+      <w:pPr>
+        <w:ind w:left="5040" w:hanging="360"/>
+      </w:pPr>
+      <w:rPr>
+        <w:rFonts w:ascii="Symbol" w:hAnsi="Symbol" w:hint="default"/>
+      </w:rPr>
+    </w:lvl>
+    <w:lvl w:ilvl="7" w:tplc="08090003" w:tentative="1">
+      <w:start w:val="1"/>
+      <w:numFmt w:val="bullet"/>
+      <w:lvlText w:val="o"/>
+      <w:lvlJc w:val="left"/>
+      <w:pPr>
+        <w:ind w:left="5760" w:hanging="360"/>
+      </w:pPr>
+      <w:rPr>
+        <w:rFonts w:ascii="Courier New" w:hAnsi="Courier New" w:cs="Courier New" w:hint="default"/>
+      </w:rPr>
+    </w:lvl>
+    <w:lvl w:ilvl="8" w:tplc="08090005" w:tentative="1">
+      <w:start w:val="1"/>
+      <w:numFmt w:val="bullet"/>
+      <w:lvlText w:val=""/>
+      <w:lvlJc w:val="left"/>
+      <w:pPr>
+        <w:ind w:left="6480" w:hanging="360"/>
+      </w:pPr>
+      <w:rPr>
+        <w:rFonts w:ascii="Wingdings" w:hAnsi="Wingdings" w:hint="default"/>
+      </w:rPr>
+    </w:lvl>
+  </w:abstractNum>
+  <w:abstractNum w:abstractNumId="3" w15:restartNumberingAfterBreak="0">
+    <w:nsid w:val="14431540"/>
+    <w:multiLevelType w:val="hybridMultilevel"/>
+    <w:tmpl w:val="98B610CE"/>
+    <w:lvl w:ilvl="0" w:tplc="0809000F">
+      <w:start w:val="1"/>
+      <w:numFmt w:val="decimal"/>
+      <w:lvlText w:val="%1."/>
+      <w:lvlJc w:val="left"/>
+      <w:pPr>
+        <w:ind w:left="720" w:hanging="360"/>
+      </w:pPr>
+      <w:rPr>
+        <w:rFonts w:hint="default"/>
+      </w:rPr>
+    </w:lvl>
+    <w:lvl w:ilvl="1" w:tplc="08090019" w:tentative="1">
+      <w:start w:val="1"/>
+      <w:numFmt w:val="lowerLetter"/>
+      <w:lvlText w:val="%2."/>
+      <w:lvlJc w:val="left"/>
+      <w:pPr>
+        <w:ind w:left="1440" w:hanging="360"/>
+      </w:pPr>
+    </w:lvl>
+    <w:lvl w:ilvl="2" w:tplc="0809001B" w:tentative="1">
+      <w:start w:val="1"/>
+      <w:numFmt w:val="lowerRoman"/>
+      <w:lvlText w:val="%3."/>
+      <w:lvlJc w:val="right"/>
+      <w:pPr>
+        <w:ind w:left="2160" w:hanging="180"/>
+      </w:pPr>
+    </w:lvl>
+    <w:lvl w:ilvl="3" w:tplc="0809000F" w:tentative="1">
+      <w:start w:val="1"/>
+      <w:numFmt w:val="decimal"/>
+      <w:lvlText w:val="%4."/>
+      <w:lvlJc w:val="left"/>
+      <w:pPr>
+        <w:ind w:left="2880" w:hanging="360"/>
+      </w:pPr>
+    </w:lvl>
+    <w:lvl w:ilvl="4" w:tplc="08090019" w:tentative="1">
+      <w:start w:val="1"/>
+      <w:numFmt w:val="lowerLetter"/>
+      <w:lvlText w:val="%5."/>
+      <w:lvlJc w:val="left"/>
+      <w:pPr>
+        <w:ind w:left="3600" w:hanging="360"/>
+      </w:pPr>
+    </w:lvl>
+    <w:lvl w:ilvl="5" w:tplc="0809001B" w:tentative="1">
+      <w:start w:val="1"/>
+      <w:numFmt w:val="lowerRoman"/>
+      <w:lvlText w:val="%6."/>
+      <w:lvlJc w:val="right"/>
+      <w:pPr>
+        <w:ind w:left="4320" w:hanging="180"/>
+      </w:pPr>
+    </w:lvl>
+    <w:lvl w:ilvl="6" w:tplc="0809000F" w:tentative="1">
+      <w:start w:val="1"/>
+      <w:numFmt w:val="decimal"/>
+      <w:lvlText w:val="%7."/>
+      <w:lvlJc w:val="left"/>
+      <w:pPr>
+        <w:ind w:left="5040" w:hanging="360"/>
+      </w:pPr>
+    </w:lvl>
+    <w:lvl w:ilvl="7" w:tplc="08090019" w:tentative="1">
+      <w:start w:val="1"/>
+      <w:numFmt w:val="lowerLetter"/>
+      <w:lvlText w:val="%8."/>
+      <w:lvlJc w:val="left"/>
+      <w:pPr>
+        <w:ind w:left="5760" w:hanging="360"/>
+      </w:pPr>
+    </w:lvl>
+    <w:lvl w:ilvl="8" w:tplc="0809001B" w:tentative="1">
+      <w:start w:val="1"/>
+      <w:numFmt w:val="lowerRoman"/>
+      <w:lvlText w:val="%9."/>
+      <w:lvlJc w:val="right"/>
+      <w:pPr>
+        <w:ind w:left="6480" w:hanging="180"/>
+      </w:pPr>
+    </w:lvl>
+  </w:abstractNum>
+  <w:abstractNum w:abstractNumId="4" w15:restartNumberingAfterBreak="0">
     <w:nsid w:val="3E3826AE"/>
     <w:multiLevelType w:val="hybridMultilevel"/>
     <w:tmpl w:val="15C22CA2"/>
@@ -1443,7 +2306,7 @@
       </w:rPr>
     </w:lvl>
   </w:abstractNum>
-  <w:abstractNum w:abstractNumId="1" w15:restartNumberingAfterBreak="0">
+  <w:abstractNum w:abstractNumId="5" w15:restartNumberingAfterBreak="0">
     <w:nsid w:val="555144C4"/>
     <w:multiLevelType w:val="multilevel"/>
     <w:tmpl w:val="04090025"/>
@@ -1538,11 +2401,124 @@
       </w:pPr>
     </w:lvl>
   </w:abstractNum>
+  <w:abstractNum w:abstractNumId="6" w15:restartNumberingAfterBreak="0">
+    <w:nsid w:val="5F2678C5"/>
+    <w:multiLevelType w:val="hybridMultilevel"/>
+    <w:tmpl w:val="B36A588A"/>
+    <w:lvl w:ilvl="0" w:tplc="08090001">
+      <w:start w:val="1"/>
+      <w:numFmt w:val="bullet"/>
+      <w:lvlText w:val=""/>
+      <w:lvlJc w:val="left"/>
+      <w:pPr>
+        <w:ind w:left="720" w:hanging="360"/>
+      </w:pPr>
+      <w:rPr>
+        <w:rFonts w:ascii="Symbol" w:hAnsi="Symbol" w:hint="default"/>
+      </w:rPr>
+    </w:lvl>
+    <w:lvl w:ilvl="1" w:tplc="08090003" w:tentative="1">
+      <w:start w:val="1"/>
+      <w:numFmt w:val="bullet"/>
+      <w:lvlText w:val="o"/>
+      <w:lvlJc w:val="left"/>
+      <w:pPr>
+        <w:ind w:left="1440" w:hanging="360"/>
+      </w:pPr>
+      <w:rPr>
+        <w:rFonts w:ascii="Courier New" w:hAnsi="Courier New" w:cs="Courier New" w:hint="default"/>
+      </w:rPr>
+    </w:lvl>
+    <w:lvl w:ilvl="2" w:tplc="08090005" w:tentative="1">
+      <w:start w:val="1"/>
+      <w:numFmt w:val="bullet"/>
+      <w:lvlText w:val=""/>
+      <w:lvlJc w:val="left"/>
+      <w:pPr>
+        <w:ind w:left="2160" w:hanging="360"/>
+      </w:pPr>
+      <w:rPr>
+        <w:rFonts w:ascii="Wingdings" w:hAnsi="Wingdings" w:hint="default"/>
+      </w:rPr>
+    </w:lvl>
+    <w:lvl w:ilvl="3" w:tplc="08090001" w:tentative="1">
+      <w:start w:val="1"/>
+      <w:numFmt w:val="bullet"/>
+      <w:lvlText w:val=""/>
+      <w:lvlJc w:val="left"/>
+      <w:pPr>
+        <w:ind w:left="2880" w:hanging="360"/>
+      </w:pPr>
+      <w:rPr>
+        <w:rFonts w:ascii="Symbol" w:hAnsi="Symbol" w:hint="default"/>
+      </w:rPr>
+    </w:lvl>
+    <w:lvl w:ilvl="4" w:tplc="08090003" w:tentative="1">
+      <w:start w:val="1"/>
+      <w:numFmt w:val="bullet"/>
+      <w:lvlText w:val="o"/>
+      <w:lvlJc w:val="left"/>
+      <w:pPr>
+        <w:ind w:left="3600" w:hanging="360"/>
+      </w:pPr>
+      <w:rPr>
+        <w:rFonts w:ascii="Courier New" w:hAnsi="Courier New" w:cs="Courier New" w:hint="default"/>
+      </w:rPr>
+    </w:lvl>
+    <w:lvl w:ilvl="5" w:tplc="08090005" w:tentative="1">
+      <w:start w:val="1"/>
+      <w:numFmt w:val="bullet"/>
+      <w:lvlText w:val=""/>
+      <w:lvlJc w:val="left"/>
+      <w:pPr>
+        <w:ind w:left="4320" w:hanging="360"/>
+      </w:pPr>
+      <w:rPr>
+        <w:rFonts w:ascii="Wingdings" w:hAnsi="Wingdings" w:hint="default"/>
+      </w:rPr>
+    </w:lvl>
+    <w:lvl w:ilvl="6" w:tplc="08090001" w:tentative="1">
+      <w:start w:val="1"/>
+      <w:numFmt w:val="bullet"/>
+      <w:lvlText w:val=""/>
+      <w:lvlJc w:val="left"/>
+      <w:pPr>
+        <w:ind w:left="5040" w:hanging="360"/>
+      </w:pPr>
+      <w:rPr>
+        <w:rFonts w:ascii="Symbol" w:hAnsi="Symbol" w:hint="default"/>
+      </w:rPr>
+    </w:lvl>
+    <w:lvl w:ilvl="7" w:tplc="08090003" w:tentative="1">
+      <w:start w:val="1"/>
+      <w:numFmt w:val="bullet"/>
+      <w:lvlText w:val="o"/>
+      <w:lvlJc w:val="left"/>
+      <w:pPr>
+        <w:ind w:left="5760" w:hanging="360"/>
+      </w:pPr>
+      <w:rPr>
+        <w:rFonts w:ascii="Courier New" w:hAnsi="Courier New" w:cs="Courier New" w:hint="default"/>
+      </w:rPr>
+    </w:lvl>
+    <w:lvl w:ilvl="8" w:tplc="08090005" w:tentative="1">
+      <w:start w:val="1"/>
+      <w:numFmt w:val="bullet"/>
+      <w:lvlText w:val=""/>
+      <w:lvlJc w:val="left"/>
+      <w:pPr>
+        <w:ind w:left="6480" w:hanging="360"/>
+      </w:pPr>
+      <w:rPr>
+        <w:rFonts w:ascii="Wingdings" w:hAnsi="Wingdings" w:hint="default"/>
+      </w:rPr>
+    </w:lvl>
+  </w:abstractNum>
   <w:num w:numId="1" w16cid:durableId="533690788">
-    <w:abstractNumId w:val="1"/>
+    <w:abstractNumId w:val="5"/>
   </w:num>
   <w:num w:numId="2" w16cid:durableId="1850869645">
-    <w:abstractNumId w:val="1"/>
+    <w:abstractNumId w:val="5"/>
     <w:lvlOverride w:ilvl="0">
       <w:startOverride w:val="1"/>
     </w:lvlOverride>
@@ -1572,7 +2548,22 @@
     </w:lvlOverride>
   </w:num>
   <w:num w:numId="3" w16cid:durableId="1803228716">
+    <w:abstractNumId w:val="4"/>
+  </w:num>
+  <w:num w:numId="4" w16cid:durableId="1837530097">
+    <w:abstractNumId w:val="1"/>
+  </w:num>
+  <w:num w:numId="5" w16cid:durableId="1956793424">
+    <w:abstractNumId w:val="3"/>
+  </w:num>
+  <w:num w:numId="6" w16cid:durableId="942374645">
+    <w:abstractNumId w:val="6"/>
+  </w:num>
+  <w:num w:numId="7" w16cid:durableId="844327552">
     <w:abstractNumId w:val="0"/>
+  </w:num>
+  <w:num w:numId="8" w16cid:durableId="153569504">
+    <w:abstractNumId w:val="2"/>
   </w:num>
 </w:numbering>
 </file>
@@ -2028,7 +3019,6 @@
     <w:next w:val="Normal"/>
     <w:link w:val="Heading3Char"/>
     <w:uiPriority w:val="9"/>
-    <w:semiHidden/>
     <w:unhideWhenUsed/>
     <w:qFormat/>
     <w:rsid w:val="00923A56"/>
@@ -2210,6 +3200,7 @@
   <w:style w:type="character" w:default="1" w:styleId="DefaultParagraphFont">
     <w:name w:val="Default Paragraph Font"/>
     <w:uiPriority w:val="1"/>
+    <w:semiHidden/>
     <w:unhideWhenUsed/>
   </w:style>
   <w:style w:type="table" w:default="1" w:styleId="TableNormal">
@@ -2511,7 +3502,6 @@
     <w:basedOn w:val="DefaultParagraphFont"/>
     <w:link w:val="Heading3"/>
     <w:uiPriority w:val="9"/>
-    <w:semiHidden/>
     <w:rsid w:val="00923A56"/>
     <w:rPr>
       <w:rFonts w:asciiTheme="majorHAnsi" w:eastAsiaTheme="majorEastAsia" w:hAnsiTheme="majorHAnsi" w:cstheme="majorBidi"/>
@@ -2633,6 +3623,41 @@
       <w:color w:val="605E5C"/>
       <w:shd w:val="clear" w:color="auto" w:fill="E1DFDD"/>
     </w:rPr>
+  </w:style>
+  <w:style w:type="paragraph" w:styleId="Caption">
+    <w:name w:val="caption"/>
+    <w:basedOn w:val="Normal"/>
+    <w:next w:val="Normal"/>
+    <w:uiPriority w:val="35"/>
+    <w:unhideWhenUsed/>
+    <w:qFormat/>
+    <w:rsid w:val="00AE43F1"/>
+    <w:pPr>
+      <w:spacing w:after="200"/>
+    </w:pPr>
+    <w:rPr>
+      <w:i/>
+      <w:iCs/>
+      <w:color w:val="44546A" w:themeColor="text2"/>
+      <w:sz w:val="18"/>
+      <w:szCs w:val="18"/>
+    </w:rPr>
+  </w:style>
+  <w:style w:type="table" w:styleId="TableGrid">
+    <w:name w:val="Table Grid"/>
+    <w:basedOn w:val="TableNormal"/>
+    <w:uiPriority w:val="39"/>
+    <w:rsid w:val="000026D3"/>
+    <w:tblPr>
+      <w:tblBorders>
+        <w:top w:val="single" w:sz="4" w:space="0" w:color="auto"/>
+        <w:left w:val="single" w:sz="4" w:space="0" w:color="auto"/>
+        <w:bottom w:val="single" w:sz="4" w:space="0" w:color="auto"/>
+        <w:right w:val="single" w:sz="4" w:space="0" w:color="auto"/>
+        <w:insideH w:val="single" w:sz="4" w:space="0" w:color="auto"/>
+        <w:insideV w:val="single" w:sz="4" w:space="0" w:color="auto"/>
+      </w:tblBorders>
+    </w:tblPr>
   </w:style>
 </w:styles>
 </file>

</xml_diff>

<commit_message>
Completed LO 1-3 - Relate at least five wastes in product development to the seven wastes in Lean Manufacturing
</commit_message>
<xml_diff>
--- a/csp_sm_evidence_file.docx
+++ b/csp_sm_evidence_file.docx
@@ -833,22 +833,26 @@
           </w:pPr>
           <w:r>
             <w:rPr>
-              <w:b w:val="0"/>
-              <w:bCs w:val="0"/>
+              <w:i w:val="0"/>
+              <w:iCs w:val="0"/>
             </w:rPr>
             <w:fldChar w:fldCharType="begin"/>
           </w:r>
           <w:r>
-            <w:instrText xml:space="preserve"> TOC \o "1-3" \h \z \u </w:instrText>
+            <w:rPr>
+              <w:i w:val="0"/>
+              <w:iCs w:val="0"/>
+            </w:rPr>
+            <w:instrText xml:space="preserve"> TOC \o "1-2" \h \z \u </w:instrText>
           </w:r>
           <w:r>
             <w:rPr>
-              <w:b w:val="0"/>
-              <w:bCs w:val="0"/>
+              <w:i w:val="0"/>
+              <w:iCs w:val="0"/>
             </w:rPr>
             <w:fldChar w:fldCharType="separate"/>
           </w:r>
-          <w:hyperlink w:anchor="_Toc163566608" w:history="1">
+          <w:hyperlink w:anchor="_Toc163585192" w:history="1">
             <w:r>
               <w:rPr>
                 <w:rStyle w:val="Hyperlink"/>
@@ -894,7 +898,7 @@
                 <w:noProof/>
                 <w:webHidden/>
               </w:rPr>
-              <w:instrText xml:space="preserve"> PAGEREF _Toc163566608 \h </w:instrText>
+              <w:instrText xml:space="preserve"> PAGEREF _Toc163585192 \h </w:instrText>
             </w:r>
             <w:r>
               <w:rPr>
@@ -942,7 +946,7 @@
               <w:lang w:eastAsia="en-GB"/>
             </w:rPr>
           </w:pPr>
-          <w:hyperlink w:anchor="_Toc163566609" w:history="1">
+          <w:hyperlink w:anchor="_Toc163585193" w:history="1">
             <w:r>
               <w:rPr>
                 <w:rStyle w:val="Hyperlink"/>
@@ -967,7 +971,7 @@
                 <w:rStyle w:val="Hyperlink"/>
                 <w:noProof/>
               </w:rPr>
-              <w:t>LO 1.1 - Describe the origins of Lean Thinking</w:t>
+              <w:t>LO 1-1 - Describe the origins of Lean Thinking</w:t>
             </w:r>
             <w:r>
               <w:rPr>
@@ -988,7 +992,7 @@
                 <w:noProof/>
                 <w:webHidden/>
               </w:rPr>
-              <w:instrText xml:space="preserve"> PAGEREF _Toc163566609 \h </w:instrText>
+              <w:instrText xml:space="preserve"> PAGEREF _Toc163585193 \h </w:instrText>
             </w:r>
             <w:r>
               <w:rPr>
@@ -1020,11 +1024,213 @@
           </w:hyperlink>
         </w:p>
         <w:p>
+          <w:pPr>
+            <w:pStyle w:val="TOC2"/>
+            <w:tabs>
+              <w:tab w:val="left" w:pos="960"/>
+              <w:tab w:val="right" w:leader="dot" w:pos="9010"/>
+            </w:tabs>
+            <w:rPr>
+              <w:rFonts w:eastAsiaTheme="minorEastAsia" w:cstheme="minorBidi"/>
+              <w:b w:val="0"/>
+              <w:bCs w:val="0"/>
+              <w:noProof/>
+              <w:sz w:val="24"/>
+              <w:szCs w:val="24"/>
+              <w:lang w:eastAsia="en-GB"/>
+            </w:rPr>
+          </w:pPr>
+          <w:hyperlink w:anchor="_Toc163585194" w:history="1">
+            <w:r>
+              <w:rPr>
+                <w:rStyle w:val="Hyperlink"/>
+                <w:noProof/>
+              </w:rPr>
+              <w:t>1.2</w:t>
+            </w:r>
+            <w:r>
+              <w:rPr>
+                <w:rFonts w:eastAsiaTheme="minorEastAsia" w:cstheme="minorBidi"/>
+                <w:b w:val="0"/>
+                <w:bCs w:val="0"/>
+                <w:noProof/>
+                <w:sz w:val="24"/>
+                <w:szCs w:val="24"/>
+                <w:lang w:eastAsia="en-GB"/>
+              </w:rPr>
+              <w:tab/>
+            </w:r>
+            <w:r>
+              <w:rPr>
+                <w:rStyle w:val="Hyperlink"/>
+                <w:noProof/>
+              </w:rPr>
+              <w:t>LO 1-2 Explain the core concept of Lean Thinking and how they can be applied to Scrum</w:t>
+            </w:r>
+            <w:r>
+              <w:rPr>
+                <w:noProof/>
+                <w:webHidden/>
+              </w:rPr>
+              <w:tab/>
+            </w:r>
+            <w:r>
+              <w:rPr>
+                <w:noProof/>
+                <w:webHidden/>
+              </w:rPr>
+              <w:fldChar w:fldCharType="begin"/>
+            </w:r>
+            <w:r>
+              <w:rPr>
+                <w:noProof/>
+                <w:webHidden/>
+              </w:rPr>
+              <w:instrText xml:space="preserve"> PAGEREF _Toc163585194 \h </w:instrText>
+            </w:r>
+            <w:r>
+              <w:rPr>
+                <w:noProof/>
+                <w:webHidden/>
+              </w:rPr>
+            </w:r>
+            <w:r>
+              <w:rPr>
+                <w:noProof/>
+                <w:webHidden/>
+              </w:rPr>
+              <w:fldChar w:fldCharType="separate"/>
+            </w:r>
+            <w:r>
+              <w:rPr>
+                <w:noProof/>
+                <w:webHidden/>
+              </w:rPr>
+              <w:t>3</w:t>
+            </w:r>
+            <w:r>
+              <w:rPr>
+                <w:noProof/>
+                <w:webHidden/>
+              </w:rPr>
+              <w:fldChar w:fldCharType="end"/>
+            </w:r>
+          </w:hyperlink>
+        </w:p>
+        <w:p>
+          <w:pPr>
+            <w:pStyle w:val="TOC2"/>
+            <w:tabs>
+              <w:tab w:val="left" w:pos="960"/>
+              <w:tab w:val="right" w:leader="dot" w:pos="9010"/>
+            </w:tabs>
+            <w:rPr>
+              <w:rFonts w:eastAsiaTheme="minorEastAsia" w:cstheme="minorBidi"/>
+              <w:b w:val="0"/>
+              <w:bCs w:val="0"/>
+              <w:noProof/>
+              <w:sz w:val="24"/>
+              <w:szCs w:val="24"/>
+              <w:lang w:eastAsia="en-GB"/>
+            </w:rPr>
+          </w:pPr>
+          <w:hyperlink w:anchor="_Toc163585195" w:history="1">
+            <w:r>
+              <w:rPr>
+                <w:rStyle w:val="Hyperlink"/>
+                <w:noProof/>
+              </w:rPr>
+              <w:t>1.3</w:t>
+            </w:r>
+            <w:r>
+              <w:rPr>
+                <w:rFonts w:eastAsiaTheme="minorEastAsia" w:cstheme="minorBidi"/>
+                <w:b w:val="0"/>
+                <w:bCs w:val="0"/>
+                <w:noProof/>
+                <w:sz w:val="24"/>
+                <w:szCs w:val="24"/>
+                <w:lang w:eastAsia="en-GB"/>
+              </w:rPr>
+              <w:tab/>
+            </w:r>
+            <w:r>
+              <w:rPr>
+                <w:rStyle w:val="Hyperlink"/>
+                <w:noProof/>
+              </w:rPr>
+              <w:t>LO 1-3 - Relate at least five wastes in product development to the se</w:t>
+            </w:r>
+            <w:r>
+              <w:rPr>
+                <w:rStyle w:val="Hyperlink"/>
+                <w:noProof/>
+              </w:rPr>
+              <w:t>v</w:t>
+            </w:r>
+            <w:r>
+              <w:rPr>
+                <w:rStyle w:val="Hyperlink"/>
+                <w:noProof/>
+              </w:rPr>
+              <w:t>en wastes in Lean Manufacturing</w:t>
+            </w:r>
+            <w:r>
+              <w:rPr>
+                <w:noProof/>
+                <w:webHidden/>
+              </w:rPr>
+              <w:tab/>
+            </w:r>
+            <w:r>
+              <w:rPr>
+                <w:noProof/>
+                <w:webHidden/>
+              </w:rPr>
+              <w:fldChar w:fldCharType="begin"/>
+            </w:r>
+            <w:r>
+              <w:rPr>
+                <w:noProof/>
+                <w:webHidden/>
+              </w:rPr>
+              <w:instrText xml:space="preserve"> PAGEREF _Toc163585195 \h </w:instrText>
+            </w:r>
+            <w:r>
+              <w:rPr>
+                <w:noProof/>
+                <w:webHidden/>
+              </w:rPr>
+            </w:r>
+            <w:r>
+              <w:rPr>
+                <w:noProof/>
+                <w:webHidden/>
+              </w:rPr>
+              <w:fldChar w:fldCharType="separate"/>
+            </w:r>
+            <w:r>
+              <w:rPr>
+                <w:noProof/>
+                <w:webHidden/>
+              </w:rPr>
+              <w:t>5</w:t>
+            </w:r>
+            <w:r>
+              <w:rPr>
+                <w:noProof/>
+                <w:webHidden/>
+              </w:rPr>
+              <w:fldChar w:fldCharType="end"/>
+            </w:r>
+          </w:hyperlink>
+        </w:p>
+        <w:p>
           <w:r>
             <w:rPr>
-              <w:b/>
-              <w:bCs/>
-              <w:noProof/>
+              <w:rFonts w:cstheme="minorHAnsi"/>
+              <w:i/>
+              <w:iCs/>
             </w:rPr>
             <w:fldChar w:fldCharType="end"/>
           </w:r>
@@ -1042,7 +1248,7 @@
       <w:pPr>
         <w:pStyle w:val="Heading1"/>
       </w:pPr>
-      <w:bookmarkStart w:id="0" w:name="_Toc163566608"/>
+      <w:bookmarkStart w:id="0" w:name="_Toc163585192"/>
       <w:r>
         <w:lastRenderedPageBreak/>
         <w:t>Lean Agile and Scrum</w:t>
@@ -1056,7 +1262,7 @@
       <w:pPr>
         <w:pStyle w:val="Heading2"/>
       </w:pPr>
-      <w:bookmarkStart w:id="1" w:name="_Toc163566609"/>
+      <w:bookmarkStart w:id="1" w:name="_Toc163585193"/>
       <w:r>
         <w:t>LO 1</w:t>
       </w:r>
@@ -1225,6 +1431,7 @@
       <w:pPr>
         <w:pStyle w:val="Heading2"/>
       </w:pPr>
+      <w:bookmarkStart w:id="2" w:name="_Toc163585194"/>
       <w:r>
         <w:lastRenderedPageBreak/>
         <w:t xml:space="preserve">LO 1-2 </w:t>
@@ -1232,6 +1439,7 @@
       <w:r>
         <w:t>Explain the core concept of Lean Thinking and how they can be applied to Scrum</w:t>
       </w:r>
+      <w:bookmarkEnd w:id="2"/>
     </w:p>
     <w:p>
       <w:pPr>
@@ -1255,10 +1463,7 @@
         </w:numPr>
       </w:pPr>
       <w:r>
-        <w:t>Identify value</w:t>
-      </w:r>
-      <w:r>
-        <w:t xml:space="preserve"> – Specify value from the standpoint of the end customer by product family</w:t>
+        <w:t>Identify value – Specify value from the standpoint of the end customer by product family</w:t>
       </w:r>
     </w:p>
     <w:p>
@@ -1774,7 +1979,447 @@
         <w:t xml:space="preserve"> </w:t>
       </w:r>
     </w:p>
+    <w:p>
+      <w:r>
+        <w:br w:type="page"/>
+      </w:r>
+    </w:p>
+    <w:p>
+      <w:pPr>
+        <w:pStyle w:val="Heading2"/>
+      </w:pPr>
+      <w:bookmarkStart w:id="3" w:name="_Toc163585195"/>
+      <w:r>
+        <w:lastRenderedPageBreak/>
+        <w:t xml:space="preserve">LO 1-3 - Relate at least five </w:t>
+      </w:r>
+      <w:r>
+        <w:t>wastes</w:t>
+      </w:r>
+      <w:r>
+        <w:t xml:space="preserve"> in product development to the seven wastes in Lean Manufacturing</w:t>
+      </w:r>
+      <w:bookmarkEnd w:id="3"/>
+      <w:r>
+        <w:t xml:space="preserve"> </w:t>
+      </w:r>
+    </w:p>
     <w:p/>
+    <w:tbl>
+      <w:tblPr>
+        <w:tblStyle w:val="TableGrid"/>
+        <w:tblW w:w="0" w:type="auto"/>
+        <w:tblLook w:val="04A0" w:firstRow="1" w:lastRow="0" w:firstColumn="1" w:lastColumn="0" w:noHBand="0" w:noVBand="1"/>
+      </w:tblPr>
+      <w:tblGrid>
+        <w:gridCol w:w="3397"/>
+        <w:gridCol w:w="5613"/>
+      </w:tblGrid>
+      <w:tr>
+        <w:tc>
+          <w:tcPr>
+            <w:tcW w:w="3397" w:type="dxa"/>
+          </w:tcPr>
+          <w:p>
+            <w:pPr>
+              <w:rPr>
+                <w:b/>
+                <w:bCs/>
+              </w:rPr>
+            </w:pPr>
+            <w:r>
+              <w:rPr>
+                <w:b/>
+                <w:bCs/>
+              </w:rPr>
+              <w:t>Waste in Lean Manufacturing</w:t>
+            </w:r>
+          </w:p>
+        </w:tc>
+        <w:tc>
+          <w:tcPr>
+            <w:tcW w:w="5613" w:type="dxa"/>
+          </w:tcPr>
+          <w:p>
+            <w:pPr>
+              <w:rPr>
+                <w:b/>
+                <w:bCs/>
+              </w:rPr>
+            </w:pPr>
+            <w:r>
+              <w:rPr>
+                <w:b/>
+                <w:bCs/>
+              </w:rPr>
+              <w:t>Waste in Product Development</w:t>
+            </w:r>
+          </w:p>
+        </w:tc>
+      </w:tr>
+      <w:tr>
+        <w:tc>
+          <w:tcPr>
+            <w:tcW w:w="3397" w:type="dxa"/>
+          </w:tcPr>
+          <w:p>
+            <w:r>
+              <w:t>Transportation</w:t>
+            </w:r>
+          </w:p>
+        </w:tc>
+        <w:tc>
+          <w:tcPr>
+            <w:tcW w:w="5613" w:type="dxa"/>
+          </w:tcPr>
+          <w:p>
+            <w:pPr>
+              <w:pStyle w:val="ListParagraph"/>
+              <w:numPr>
+                <w:ilvl w:val="0"/>
+                <w:numId w:val="8"/>
+              </w:numPr>
+            </w:pPr>
+            <w:r>
+              <w:t>Switching between tasks too often</w:t>
+            </w:r>
+          </w:p>
+          <w:p>
+            <w:pPr>
+              <w:pStyle w:val="ListParagraph"/>
+              <w:numPr>
+                <w:ilvl w:val="0"/>
+                <w:numId w:val="8"/>
+              </w:numPr>
+            </w:pPr>
+            <w:r>
+              <w:t>Countless interruptions from colleagues</w:t>
+            </w:r>
+          </w:p>
+          <w:p>
+            <w:pPr>
+              <w:pStyle w:val="ListParagraph"/>
+              <w:numPr>
+                <w:ilvl w:val="0"/>
+                <w:numId w:val="8"/>
+              </w:numPr>
+            </w:pPr>
+            <w:r>
+              <w:t>Stakeholder continuously changing what value they want</w:t>
+            </w:r>
+          </w:p>
+        </w:tc>
+      </w:tr>
+      <w:tr>
+        <w:tc>
+          <w:tcPr>
+            <w:tcW w:w="3397" w:type="dxa"/>
+          </w:tcPr>
+          <w:p>
+            <w:r>
+              <w:t>Inventory</w:t>
+            </w:r>
+          </w:p>
+        </w:tc>
+        <w:tc>
+          <w:tcPr>
+            <w:tcW w:w="5613" w:type="dxa"/>
+          </w:tcPr>
+          <w:p>
+            <w:pPr>
+              <w:pStyle w:val="ListParagraph"/>
+              <w:numPr>
+                <w:ilvl w:val="0"/>
+                <w:numId w:val="9"/>
+              </w:numPr>
+            </w:pPr>
+            <w:r>
+              <w:t>Undelivered code</w:t>
+            </w:r>
+          </w:p>
+          <w:p>
+            <w:pPr>
+              <w:pStyle w:val="ListParagraph"/>
+              <w:numPr>
+                <w:ilvl w:val="0"/>
+                <w:numId w:val="9"/>
+              </w:numPr>
+            </w:pPr>
+            <w:r>
+              <w:t>Undelivered features</w:t>
+            </w:r>
+          </w:p>
+        </w:tc>
+      </w:tr>
+      <w:tr>
+        <w:tc>
+          <w:tcPr>
+            <w:tcW w:w="3397" w:type="dxa"/>
+          </w:tcPr>
+          <w:p>
+            <w:r>
+              <w:t>Motion</w:t>
+            </w:r>
+          </w:p>
+        </w:tc>
+        <w:tc>
+          <w:tcPr>
+            <w:tcW w:w="5613" w:type="dxa"/>
+          </w:tcPr>
+          <w:p>
+            <w:pPr>
+              <w:pStyle w:val="ListParagraph"/>
+              <w:numPr>
+                <w:ilvl w:val="0"/>
+                <w:numId w:val="10"/>
+              </w:numPr>
+            </w:pPr>
+            <w:r>
+              <w:t>Unnecessary meetings</w:t>
+            </w:r>
+          </w:p>
+          <w:p>
+            <w:pPr>
+              <w:pStyle w:val="ListParagraph"/>
+              <w:numPr>
+                <w:ilvl w:val="0"/>
+                <w:numId w:val="10"/>
+              </w:numPr>
+            </w:pPr>
+            <w:r>
+              <w:t>Extra effort to find information</w:t>
+            </w:r>
+          </w:p>
+        </w:tc>
+      </w:tr>
+      <w:tr>
+        <w:tc>
+          <w:tcPr>
+            <w:tcW w:w="3397" w:type="dxa"/>
+          </w:tcPr>
+          <w:p>
+            <w:r>
+              <w:t>Waiting</w:t>
+            </w:r>
+          </w:p>
+        </w:tc>
+        <w:tc>
+          <w:tcPr>
+            <w:tcW w:w="5613" w:type="dxa"/>
+          </w:tcPr>
+          <w:p>
+            <w:pPr>
+              <w:pStyle w:val="ListParagraph"/>
+              <w:numPr>
+                <w:ilvl w:val="0"/>
+                <w:numId w:val="11"/>
+              </w:numPr>
+            </w:pPr>
+            <w:r>
+              <w:t>Waiting for testing to complete</w:t>
+            </w:r>
+          </w:p>
+          <w:p>
+            <w:pPr>
+              <w:pStyle w:val="ListParagraph"/>
+              <w:numPr>
+                <w:ilvl w:val="0"/>
+                <w:numId w:val="11"/>
+              </w:numPr>
+            </w:pPr>
+            <w:r>
+              <w:t>Waiting for code review</w:t>
+            </w:r>
+          </w:p>
+          <w:p>
+            <w:pPr>
+              <w:pStyle w:val="ListParagraph"/>
+              <w:numPr>
+                <w:ilvl w:val="0"/>
+                <w:numId w:val="11"/>
+              </w:numPr>
+            </w:pPr>
+            <w:r>
+              <w:t>Waiting for requirements</w:t>
+            </w:r>
+          </w:p>
+          <w:p>
+            <w:pPr>
+              <w:pStyle w:val="ListParagraph"/>
+              <w:numPr>
+                <w:ilvl w:val="0"/>
+                <w:numId w:val="11"/>
+              </w:numPr>
+            </w:pPr>
+            <w:r>
+              <w:t>Waiting for resources</w:t>
+            </w:r>
+          </w:p>
+        </w:tc>
+      </w:tr>
+      <w:tr>
+        <w:tc>
+          <w:tcPr>
+            <w:tcW w:w="3397" w:type="dxa"/>
+          </w:tcPr>
+          <w:p>
+            <w:r>
+              <w:t>Overproduction</w:t>
+            </w:r>
+          </w:p>
+        </w:tc>
+        <w:tc>
+          <w:tcPr>
+            <w:tcW w:w="5613" w:type="dxa"/>
+          </w:tcPr>
+          <w:p>
+            <w:pPr>
+              <w:pStyle w:val="ListParagraph"/>
+              <w:numPr>
+                <w:ilvl w:val="0"/>
+                <w:numId w:val="12"/>
+              </w:numPr>
+            </w:pPr>
+            <w:r>
+              <w:t>Producing features that nobody is going to use</w:t>
+            </w:r>
+          </w:p>
+          <w:p>
+            <w:pPr>
+              <w:pStyle w:val="ListParagraph"/>
+              <w:numPr>
+                <w:ilvl w:val="0"/>
+                <w:numId w:val="12"/>
+              </w:numPr>
+            </w:pPr>
+            <w:r>
+              <w:t>Producing underutilised &amp; undervalue features</w:t>
+            </w:r>
+          </w:p>
+        </w:tc>
+      </w:tr>
+      <w:tr>
+        <w:tc>
+          <w:tcPr>
+            <w:tcW w:w="3397" w:type="dxa"/>
+          </w:tcPr>
+          <w:p>
+            <w:r>
+              <w:t>Overprocessing</w:t>
+            </w:r>
+          </w:p>
+        </w:tc>
+        <w:tc>
+          <w:tcPr>
+            <w:tcW w:w="5613" w:type="dxa"/>
+          </w:tcPr>
+          <w:p>
+            <w:pPr>
+              <w:pStyle w:val="ListParagraph"/>
+              <w:numPr>
+                <w:ilvl w:val="0"/>
+                <w:numId w:val="13"/>
+              </w:numPr>
+            </w:pPr>
+            <w:r>
+              <w:t>Un</w:t>
+            </w:r>
+            <w:r>
+              <w:t>necessary complex algorithms solving simple problems</w:t>
+            </w:r>
+          </w:p>
+          <w:p>
+            <w:pPr>
+              <w:pStyle w:val="ListParagraph"/>
+              <w:numPr>
+                <w:ilvl w:val="0"/>
+                <w:numId w:val="13"/>
+              </w:numPr>
+            </w:pPr>
+            <w:r>
+              <w:t>Processing large about of data with no significant benefit</w:t>
+            </w:r>
+          </w:p>
+        </w:tc>
+      </w:tr>
+      <w:tr>
+        <w:tc>
+          <w:tcPr>
+            <w:tcW w:w="3397" w:type="dxa"/>
+          </w:tcPr>
+          <w:p>
+            <w:r>
+              <w:t>Defects</w:t>
+            </w:r>
+          </w:p>
+        </w:tc>
+        <w:tc>
+          <w:tcPr>
+            <w:tcW w:w="5613" w:type="dxa"/>
+          </w:tcPr>
+          <w:p>
+            <w:pPr>
+              <w:pStyle w:val="ListParagraph"/>
+              <w:numPr>
+                <w:ilvl w:val="0"/>
+                <w:numId w:val="13"/>
+              </w:numPr>
+            </w:pPr>
+            <w:r>
+              <w:t>Bugs</w:t>
+            </w:r>
+          </w:p>
+        </w:tc>
+      </w:tr>
+    </w:tbl>
+    <w:p>
+      <w:pPr>
+        <w:pStyle w:val="Caption"/>
+      </w:pPr>
+      <w:r>
+        <w:t xml:space="preserve">Table </w:t>
+      </w:r>
+      <w:fldSimple w:instr=" SEQ Table \* ARABIC ">
+        <w:r>
+          <w:rPr>
+            <w:noProof/>
+          </w:rPr>
+          <w:t>2</w:t>
+        </w:r>
+      </w:fldSimple>
+      <w:r>
+        <w:t xml:space="preserve"> - Waste in Lean Manufacturing and Product Development</w:t>
+      </w:r>
+    </w:p>
+    <w:p/>
+    <w:p>
+      <w:r>
+        <w:t>Source</w:t>
+      </w:r>
+    </w:p>
+    <w:p>
+      <w:pPr>
+        <w:pStyle w:val="ListParagraph"/>
+        <w:numPr>
+          <w:ilvl w:val="0"/>
+          <w:numId w:val="14"/>
+        </w:numPr>
+      </w:pPr>
+      <w:r>
+        <w:t xml:space="preserve">7 wastes of Lean: How to Optimise Resources - </w:t>
+      </w:r>
+      <w:hyperlink r:id="rId11" w:history="1">
+        <w:r>
+          <w:rPr>
+            <w:rStyle w:val="Hyperlink"/>
+          </w:rPr>
+          <w:t>https://businessmap.io/lean-management/value-waste/7-wastes-of-lean</w:t>
+        </w:r>
+      </w:hyperlink>
+      <w:r>
+        <w:t xml:space="preserve"> </w:t>
+      </w:r>
+    </w:p>
     <w:sectPr>
       <w:pgSz w:w="11900" w:h="16840"/>
       <w:pgMar w:top="1440" w:right="1440" w:bottom="1440" w:left="1440" w:header="708" w:footer="708" w:gutter="0"/>
@@ -1994,7 +2639,7 @@
   <w:abstractNum w:abstractNumId="2" w15:restartNumberingAfterBreak="0">
     <w:nsid w:val="0D3A14F9"/>
     <w:multiLevelType w:val="hybridMultilevel"/>
-    <w:tmpl w:val="21589C74"/>
+    <w:tmpl w:val="48B6E6CC"/>
     <w:lvl w:ilvl="0" w:tplc="08090001">
       <w:start w:val="1"/>
       <w:numFmt w:val="bullet"/>
@@ -2194,6 +2839,345 @@
     </w:lvl>
   </w:abstractNum>
   <w:abstractNum w:abstractNumId="4" w15:restartNumberingAfterBreak="0">
+    <w:nsid w:val="16AF65CE"/>
+    <w:multiLevelType w:val="hybridMultilevel"/>
+    <w:tmpl w:val="BA76CA42"/>
+    <w:lvl w:ilvl="0" w:tplc="08090001">
+      <w:start w:val="1"/>
+      <w:numFmt w:val="bullet"/>
+      <w:lvlText w:val=""/>
+      <w:lvlJc w:val="left"/>
+      <w:pPr>
+        <w:ind w:left="720" w:hanging="360"/>
+      </w:pPr>
+      <w:rPr>
+        <w:rFonts w:ascii="Symbol" w:hAnsi="Symbol" w:hint="default"/>
+      </w:rPr>
+    </w:lvl>
+    <w:lvl w:ilvl="1" w:tplc="08090003" w:tentative="1">
+      <w:start w:val="1"/>
+      <w:numFmt w:val="bullet"/>
+      <w:lvlText w:val="o"/>
+      <w:lvlJc w:val="left"/>
+      <w:pPr>
+        <w:ind w:left="1440" w:hanging="360"/>
+      </w:pPr>
+      <w:rPr>
+        <w:rFonts w:ascii="Courier New" w:hAnsi="Courier New" w:cs="Courier New" w:hint="default"/>
+      </w:rPr>
+    </w:lvl>
+    <w:lvl w:ilvl="2" w:tplc="08090005" w:tentative="1">
+      <w:start w:val="1"/>
+      <w:numFmt w:val="bullet"/>
+      <w:lvlText w:val=""/>
+      <w:lvlJc w:val="left"/>
+      <w:pPr>
+        <w:ind w:left="2160" w:hanging="360"/>
+      </w:pPr>
+      <w:rPr>
+        <w:rFonts w:ascii="Wingdings" w:hAnsi="Wingdings" w:hint="default"/>
+      </w:rPr>
+    </w:lvl>
+    <w:lvl w:ilvl="3" w:tplc="08090001" w:tentative="1">
+      <w:start w:val="1"/>
+      <w:numFmt w:val="bullet"/>
+      <w:lvlText w:val=""/>
+      <w:lvlJc w:val="left"/>
+      <w:pPr>
+        <w:ind w:left="2880" w:hanging="360"/>
+      </w:pPr>
+      <w:rPr>
+        <w:rFonts w:ascii="Symbol" w:hAnsi="Symbol" w:hint="default"/>
+      </w:rPr>
+    </w:lvl>
+    <w:lvl w:ilvl="4" w:tplc="08090003" w:tentative="1">
+      <w:start w:val="1"/>
+      <w:numFmt w:val="bullet"/>
+      <w:lvlText w:val="o"/>
+      <w:lvlJc w:val="left"/>
+      <w:pPr>
+        <w:ind w:left="3600" w:hanging="360"/>
+      </w:pPr>
+      <w:rPr>
+        <w:rFonts w:ascii="Courier New" w:hAnsi="Courier New" w:cs="Courier New" w:hint="default"/>
+      </w:rPr>
+    </w:lvl>
+    <w:lvl w:ilvl="5" w:tplc="08090005" w:tentative="1">
+      <w:start w:val="1"/>
+      <w:numFmt w:val="bullet"/>
+      <w:lvlText w:val=""/>
+      <w:lvlJc w:val="left"/>
+      <w:pPr>
+        <w:ind w:left="4320" w:hanging="360"/>
+      </w:pPr>
+      <w:rPr>
+        <w:rFonts w:ascii="Wingdings" w:hAnsi="Wingdings" w:hint="default"/>
+      </w:rPr>
+    </w:lvl>
+    <w:lvl w:ilvl="6" w:tplc="08090001" w:tentative="1">
+      <w:start w:val="1"/>
+      <w:numFmt w:val="bullet"/>
+      <w:lvlText w:val=""/>
+      <w:lvlJc w:val="left"/>
+      <w:pPr>
+        <w:ind w:left="5040" w:hanging="360"/>
+      </w:pPr>
+      <w:rPr>
+        <w:rFonts w:ascii="Symbol" w:hAnsi="Symbol" w:hint="default"/>
+      </w:rPr>
+    </w:lvl>
+    <w:lvl w:ilvl="7" w:tplc="08090003" w:tentative="1">
+      <w:start w:val="1"/>
+      <w:numFmt w:val="bullet"/>
+      <w:lvlText w:val="o"/>
+      <w:lvlJc w:val="left"/>
+      <w:pPr>
+        <w:ind w:left="5760" w:hanging="360"/>
+      </w:pPr>
+      <w:rPr>
+        <w:rFonts w:ascii="Courier New" w:hAnsi="Courier New" w:cs="Courier New" w:hint="default"/>
+      </w:rPr>
+    </w:lvl>
+    <w:lvl w:ilvl="8" w:tplc="08090005" w:tentative="1">
+      <w:start w:val="1"/>
+      <w:numFmt w:val="bullet"/>
+      <w:lvlText w:val=""/>
+      <w:lvlJc w:val="left"/>
+      <w:pPr>
+        <w:ind w:left="6480" w:hanging="360"/>
+      </w:pPr>
+      <w:rPr>
+        <w:rFonts w:ascii="Wingdings" w:hAnsi="Wingdings" w:hint="default"/>
+      </w:rPr>
+    </w:lvl>
+  </w:abstractNum>
+  <w:abstractNum w:abstractNumId="5" w15:restartNumberingAfterBreak="0">
+    <w:nsid w:val="17F847C2"/>
+    <w:multiLevelType w:val="hybridMultilevel"/>
+    <w:tmpl w:val="38E079E6"/>
+    <w:lvl w:ilvl="0" w:tplc="08090001">
+      <w:start w:val="1"/>
+      <w:numFmt w:val="bullet"/>
+      <w:lvlText w:val=""/>
+      <w:lvlJc w:val="left"/>
+      <w:pPr>
+        <w:ind w:left="720" w:hanging="360"/>
+      </w:pPr>
+      <w:rPr>
+        <w:rFonts w:ascii="Symbol" w:hAnsi="Symbol" w:hint="default"/>
+      </w:rPr>
+    </w:lvl>
+    <w:lvl w:ilvl="1" w:tplc="08090003" w:tentative="1">
+      <w:start w:val="1"/>
+      <w:numFmt w:val="bullet"/>
+      <w:lvlText w:val="o"/>
+      <w:lvlJc w:val="left"/>
+      <w:pPr>
+        <w:ind w:left="1440" w:hanging="360"/>
+      </w:pPr>
+      <w:rPr>
+        <w:rFonts w:ascii="Courier New" w:hAnsi="Courier New" w:cs="Courier New" w:hint="default"/>
+      </w:rPr>
+    </w:lvl>
+    <w:lvl w:ilvl="2" w:tplc="08090005" w:tentative="1">
+      <w:start w:val="1"/>
+      <w:numFmt w:val="bullet"/>
+      <w:lvlText w:val=""/>
+      <w:lvlJc w:val="left"/>
+      <w:pPr>
+        <w:ind w:left="2160" w:hanging="360"/>
+      </w:pPr>
+      <w:rPr>
+        <w:rFonts w:ascii="Wingdings" w:hAnsi="Wingdings" w:hint="default"/>
+      </w:rPr>
+    </w:lvl>
+    <w:lvl w:ilvl="3" w:tplc="08090001" w:tentative="1">
+      <w:start w:val="1"/>
+      <w:numFmt w:val="bullet"/>
+      <w:lvlText w:val=""/>
+      <w:lvlJc w:val="left"/>
+      <w:pPr>
+        <w:ind w:left="2880" w:hanging="360"/>
+      </w:pPr>
+      <w:rPr>
+        <w:rFonts w:ascii="Symbol" w:hAnsi="Symbol" w:hint="default"/>
+      </w:rPr>
+    </w:lvl>
+    <w:lvl w:ilvl="4" w:tplc="08090003" w:tentative="1">
+      <w:start w:val="1"/>
+      <w:numFmt w:val="bullet"/>
+      <w:lvlText w:val="o"/>
+      <w:lvlJc w:val="left"/>
+      <w:pPr>
+        <w:ind w:left="3600" w:hanging="360"/>
+      </w:pPr>
+      <w:rPr>
+        <w:rFonts w:ascii="Courier New" w:hAnsi="Courier New" w:cs="Courier New" w:hint="default"/>
+      </w:rPr>
+    </w:lvl>
+    <w:lvl w:ilvl="5" w:tplc="08090005" w:tentative="1">
+      <w:start w:val="1"/>
+      <w:numFmt w:val="bullet"/>
+      <w:lvlText w:val=""/>
+      <w:lvlJc w:val="left"/>
+      <w:pPr>
+        <w:ind w:left="4320" w:hanging="360"/>
+      </w:pPr>
+      <w:rPr>
+        <w:rFonts w:ascii="Wingdings" w:hAnsi="Wingdings" w:hint="default"/>
+      </w:rPr>
+    </w:lvl>
+    <w:lvl w:ilvl="6" w:tplc="08090001" w:tentative="1">
+      <w:start w:val="1"/>
+      <w:numFmt w:val="bullet"/>
+      <w:lvlText w:val=""/>
+      <w:lvlJc w:val="left"/>
+      <w:pPr>
+        <w:ind w:left="5040" w:hanging="360"/>
+      </w:pPr>
+      <w:rPr>
+        <w:rFonts w:ascii="Symbol" w:hAnsi="Symbol" w:hint="default"/>
+      </w:rPr>
+    </w:lvl>
+    <w:lvl w:ilvl="7" w:tplc="08090003" w:tentative="1">
+      <w:start w:val="1"/>
+      <w:numFmt w:val="bullet"/>
+      <w:lvlText w:val="o"/>
+      <w:lvlJc w:val="left"/>
+      <w:pPr>
+        <w:ind w:left="5760" w:hanging="360"/>
+      </w:pPr>
+      <w:rPr>
+        <w:rFonts w:ascii="Courier New" w:hAnsi="Courier New" w:cs="Courier New" w:hint="default"/>
+      </w:rPr>
+    </w:lvl>
+    <w:lvl w:ilvl="8" w:tplc="08090005" w:tentative="1">
+      <w:start w:val="1"/>
+      <w:numFmt w:val="bullet"/>
+      <w:lvlText w:val=""/>
+      <w:lvlJc w:val="left"/>
+      <w:pPr>
+        <w:ind w:left="6480" w:hanging="360"/>
+      </w:pPr>
+      <w:rPr>
+        <w:rFonts w:ascii="Wingdings" w:hAnsi="Wingdings" w:hint="default"/>
+      </w:rPr>
+    </w:lvl>
+  </w:abstractNum>
+  <w:abstractNum w:abstractNumId="6" w15:restartNumberingAfterBreak="0">
+    <w:nsid w:val="37684EB0"/>
+    <w:multiLevelType w:val="hybridMultilevel"/>
+    <w:tmpl w:val="E760ED1A"/>
+    <w:lvl w:ilvl="0" w:tplc="08090001">
+      <w:start w:val="1"/>
+      <w:numFmt w:val="bullet"/>
+      <w:lvlText w:val=""/>
+      <w:lvlJc w:val="left"/>
+      <w:pPr>
+        <w:ind w:left="720" w:hanging="360"/>
+      </w:pPr>
+      <w:rPr>
+        <w:rFonts w:ascii="Symbol" w:hAnsi="Symbol" w:hint="default"/>
+      </w:rPr>
+    </w:lvl>
+    <w:lvl w:ilvl="1" w:tplc="08090003" w:tentative="1">
+      <w:start w:val="1"/>
+      <w:numFmt w:val="bullet"/>
+      <w:lvlText w:val="o"/>
+      <w:lvlJc w:val="left"/>
+      <w:pPr>
+        <w:ind w:left="1440" w:hanging="360"/>
+      </w:pPr>
+      <w:rPr>
+        <w:rFonts w:ascii="Courier New" w:hAnsi="Courier New" w:cs="Courier New" w:hint="default"/>
+      </w:rPr>
+    </w:lvl>
+    <w:lvl w:ilvl="2" w:tplc="08090005" w:tentative="1">
+      <w:start w:val="1"/>
+      <w:numFmt w:val="bullet"/>
+      <w:lvlText w:val=""/>
+      <w:lvlJc w:val="left"/>
+      <w:pPr>
+        <w:ind w:left="2160" w:hanging="360"/>
+      </w:pPr>
+      <w:rPr>
+        <w:rFonts w:ascii="Wingdings" w:hAnsi="Wingdings" w:hint="default"/>
+      </w:rPr>
+    </w:lvl>
+    <w:lvl w:ilvl="3" w:tplc="08090001" w:tentative="1">
+      <w:start w:val="1"/>
+      <w:numFmt w:val="bullet"/>
+      <w:lvlText w:val=""/>
+      <w:lvlJc w:val="left"/>
+      <w:pPr>
+        <w:ind w:left="2880" w:hanging="360"/>
+      </w:pPr>
+      <w:rPr>
+        <w:rFonts w:ascii="Symbol" w:hAnsi="Symbol" w:hint="default"/>
+      </w:rPr>
+    </w:lvl>
+    <w:lvl w:ilvl="4" w:tplc="08090003" w:tentative="1">
+      <w:start w:val="1"/>
+      <w:numFmt w:val="bullet"/>
+      <w:lvlText w:val="o"/>
+      <w:lvlJc w:val="left"/>
+      <w:pPr>
+        <w:ind w:left="3600" w:hanging="360"/>
+      </w:pPr>
+      <w:rPr>
+        <w:rFonts w:ascii="Courier New" w:hAnsi="Courier New" w:cs="Courier New" w:hint="default"/>
+      </w:rPr>
+    </w:lvl>
+    <w:lvl w:ilvl="5" w:tplc="08090005" w:tentative="1">
+      <w:start w:val="1"/>
+      <w:numFmt w:val="bullet"/>
+      <w:lvlText w:val=""/>
+      <w:lvlJc w:val="left"/>
+      <w:pPr>
+        <w:ind w:left="4320" w:hanging="360"/>
+      </w:pPr>
+      <w:rPr>
+        <w:rFonts w:ascii="Wingdings" w:hAnsi="Wingdings" w:hint="default"/>
+      </w:rPr>
+    </w:lvl>
+    <w:lvl w:ilvl="6" w:tplc="08090001" w:tentative="1">
+      <w:start w:val="1"/>
+      <w:numFmt w:val="bullet"/>
+      <w:lvlText w:val=""/>
+      <w:lvlJc w:val="left"/>
+      <w:pPr>
+        <w:ind w:left="5040" w:hanging="360"/>
+      </w:pPr>
+      <w:rPr>
+        <w:rFonts w:ascii="Symbol" w:hAnsi="Symbol" w:hint="default"/>
+      </w:rPr>
+    </w:lvl>
+    <w:lvl w:ilvl="7" w:tplc="08090003" w:tentative="1">
+      <w:start w:val="1"/>
+      <w:numFmt w:val="bullet"/>
+      <w:lvlText w:val="o"/>
+      <w:lvlJc w:val="left"/>
+      <w:pPr>
+        <w:ind w:left="5760" w:hanging="360"/>
+      </w:pPr>
+      <w:rPr>
+        <w:rFonts w:ascii="Courier New" w:hAnsi="Courier New" w:cs="Courier New" w:hint="default"/>
+      </w:rPr>
+    </w:lvl>
+    <w:lvl w:ilvl="8" w:tplc="08090005" w:tentative="1">
+      <w:start w:val="1"/>
+      <w:numFmt w:val="bullet"/>
+      <w:lvlText w:val=""/>
+      <w:lvlJc w:val="left"/>
+      <w:pPr>
+        <w:ind w:left="6480" w:hanging="360"/>
+      </w:pPr>
+      <w:rPr>
+        <w:rFonts w:ascii="Wingdings" w:hAnsi="Wingdings" w:hint="default"/>
+      </w:rPr>
+    </w:lvl>
+  </w:abstractNum>
+  <w:abstractNum w:abstractNumId="7" w15:restartNumberingAfterBreak="0">
     <w:nsid w:val="3E3826AE"/>
     <w:multiLevelType w:val="hybridMultilevel"/>
     <w:tmpl w:val="15C22CA2"/>
@@ -2306,7 +3290,96 @@
       </w:rPr>
     </w:lvl>
   </w:abstractNum>
-  <w:abstractNum w:abstractNumId="5" w15:restartNumberingAfterBreak="0">
+  <w:abstractNum w:abstractNumId="8" w15:restartNumberingAfterBreak="0">
+    <w:nsid w:val="3FBA7A53"/>
+    <w:multiLevelType w:val="hybridMultilevel"/>
+    <w:tmpl w:val="E2346C26"/>
+    <w:lvl w:ilvl="0" w:tplc="0809000F">
+      <w:start w:val="1"/>
+      <w:numFmt w:val="decimal"/>
+      <w:lvlText w:val="%1."/>
+      <w:lvlJc w:val="left"/>
+      <w:pPr>
+        <w:ind w:left="720" w:hanging="360"/>
+      </w:pPr>
+      <w:rPr>
+        <w:rFonts w:hint="default"/>
+      </w:rPr>
+    </w:lvl>
+    <w:lvl w:ilvl="1" w:tplc="08090019" w:tentative="1">
+      <w:start w:val="1"/>
+      <w:numFmt w:val="lowerLetter"/>
+      <w:lvlText w:val="%2."/>
+      <w:lvlJc w:val="left"/>
+      <w:pPr>
+        <w:ind w:left="1440" w:hanging="360"/>
+      </w:pPr>
+    </w:lvl>
+    <w:lvl w:ilvl="2" w:tplc="0809001B" w:tentative="1">
+      <w:start w:val="1"/>
+      <w:numFmt w:val="lowerRoman"/>
+      <w:lvlText w:val="%3."/>
+      <w:lvlJc w:val="right"/>
+      <w:pPr>
+        <w:ind w:left="2160" w:hanging="180"/>
+      </w:pPr>
+    </w:lvl>
+    <w:lvl w:ilvl="3" w:tplc="0809000F" w:tentative="1">
+      <w:start w:val="1"/>
+      <w:numFmt w:val="decimal"/>
+      <w:lvlText w:val="%4."/>
+      <w:lvlJc w:val="left"/>
+      <w:pPr>
+        <w:ind w:left="2880" w:hanging="360"/>
+      </w:pPr>
+    </w:lvl>
+    <w:lvl w:ilvl="4" w:tplc="08090019" w:tentative="1">
+      <w:start w:val="1"/>
+      <w:numFmt w:val="lowerLetter"/>
+      <w:lvlText w:val="%5."/>
+      <w:lvlJc w:val="left"/>
+      <w:pPr>
+        <w:ind w:left="3600" w:hanging="360"/>
+      </w:pPr>
+    </w:lvl>
+    <w:lvl w:ilvl="5" w:tplc="0809001B" w:tentative="1">
+      <w:start w:val="1"/>
+      <w:numFmt w:val="lowerRoman"/>
+      <w:lvlText w:val="%6."/>
+      <w:lvlJc w:val="right"/>
+      <w:pPr>
+        <w:ind w:left="4320" w:hanging="180"/>
+      </w:pPr>
+    </w:lvl>
+    <w:lvl w:ilvl="6" w:tplc="0809000F" w:tentative="1">
+      <w:start w:val="1"/>
+      <w:numFmt w:val="decimal"/>
+      <w:lvlText w:val="%7."/>
+      <w:lvlJc w:val="left"/>
+      <w:pPr>
+        <w:ind w:left="5040" w:hanging="360"/>
+      </w:pPr>
+    </w:lvl>
+    <w:lvl w:ilvl="7" w:tplc="08090019" w:tentative="1">
+      <w:start w:val="1"/>
+      <w:numFmt w:val="lowerLetter"/>
+      <w:lvlText w:val="%8."/>
+      <w:lvlJc w:val="left"/>
+      <w:pPr>
+        <w:ind w:left="5760" w:hanging="360"/>
+      </w:pPr>
+    </w:lvl>
+    <w:lvl w:ilvl="8" w:tplc="0809001B" w:tentative="1">
+      <w:start w:val="1"/>
+      <w:numFmt w:val="lowerRoman"/>
+      <w:lvlText w:val="%9."/>
+      <w:lvlJc w:val="right"/>
+      <w:pPr>
+        <w:ind w:left="6480" w:hanging="180"/>
+      </w:pPr>
+    </w:lvl>
+  </w:abstractNum>
+  <w:abstractNum w:abstractNumId="9" w15:restartNumberingAfterBreak="0">
     <w:nsid w:val="555144C4"/>
     <w:multiLevelType w:val="multilevel"/>
     <w:tmpl w:val="04090025"/>
@@ -2401,7 +3474,7 @@
       </w:pPr>
     </w:lvl>
   </w:abstractNum>
-  <w:abstractNum w:abstractNumId="6" w15:restartNumberingAfterBreak="0">
+  <w:abstractNum w:abstractNumId="10" w15:restartNumberingAfterBreak="0">
     <w:nsid w:val="5F2678C5"/>
     <w:multiLevelType w:val="hybridMultilevel"/>
     <w:tmpl w:val="B36A588A"/>
@@ -2514,11 +3587,237 @@
       </w:rPr>
     </w:lvl>
   </w:abstractNum>
+  <w:abstractNum w:abstractNumId="11" w15:restartNumberingAfterBreak="0">
+    <w:nsid w:val="658F634F"/>
+    <w:multiLevelType w:val="hybridMultilevel"/>
+    <w:tmpl w:val="2D465B00"/>
+    <w:lvl w:ilvl="0" w:tplc="08090001">
+      <w:start w:val="1"/>
+      <w:numFmt w:val="bullet"/>
+      <w:lvlText w:val=""/>
+      <w:lvlJc w:val="left"/>
+      <w:pPr>
+        <w:ind w:left="720" w:hanging="360"/>
+      </w:pPr>
+      <w:rPr>
+        <w:rFonts w:ascii="Symbol" w:hAnsi="Symbol" w:hint="default"/>
+      </w:rPr>
+    </w:lvl>
+    <w:lvl w:ilvl="1" w:tplc="08090003" w:tentative="1">
+      <w:start w:val="1"/>
+      <w:numFmt w:val="bullet"/>
+      <w:lvlText w:val="o"/>
+      <w:lvlJc w:val="left"/>
+      <w:pPr>
+        <w:ind w:left="1440" w:hanging="360"/>
+      </w:pPr>
+      <w:rPr>
+        <w:rFonts w:ascii="Courier New" w:hAnsi="Courier New" w:cs="Courier New" w:hint="default"/>
+      </w:rPr>
+    </w:lvl>
+    <w:lvl w:ilvl="2" w:tplc="08090005" w:tentative="1">
+      <w:start w:val="1"/>
+      <w:numFmt w:val="bullet"/>
+      <w:lvlText w:val=""/>
+      <w:lvlJc w:val="left"/>
+      <w:pPr>
+        <w:ind w:left="2160" w:hanging="360"/>
+      </w:pPr>
+      <w:rPr>
+        <w:rFonts w:ascii="Wingdings" w:hAnsi="Wingdings" w:hint="default"/>
+      </w:rPr>
+    </w:lvl>
+    <w:lvl w:ilvl="3" w:tplc="08090001" w:tentative="1">
+      <w:start w:val="1"/>
+      <w:numFmt w:val="bullet"/>
+      <w:lvlText w:val=""/>
+      <w:lvlJc w:val="left"/>
+      <w:pPr>
+        <w:ind w:left="2880" w:hanging="360"/>
+      </w:pPr>
+      <w:rPr>
+        <w:rFonts w:ascii="Symbol" w:hAnsi="Symbol" w:hint="default"/>
+      </w:rPr>
+    </w:lvl>
+    <w:lvl w:ilvl="4" w:tplc="08090003" w:tentative="1">
+      <w:start w:val="1"/>
+      <w:numFmt w:val="bullet"/>
+      <w:lvlText w:val="o"/>
+      <w:lvlJc w:val="left"/>
+      <w:pPr>
+        <w:ind w:left="3600" w:hanging="360"/>
+      </w:pPr>
+      <w:rPr>
+        <w:rFonts w:ascii="Courier New" w:hAnsi="Courier New" w:cs="Courier New" w:hint="default"/>
+      </w:rPr>
+    </w:lvl>
+    <w:lvl w:ilvl="5" w:tplc="08090005" w:tentative="1">
+      <w:start w:val="1"/>
+      <w:numFmt w:val="bullet"/>
+      <w:lvlText w:val=""/>
+      <w:lvlJc w:val="left"/>
+      <w:pPr>
+        <w:ind w:left="4320" w:hanging="360"/>
+      </w:pPr>
+      <w:rPr>
+        <w:rFonts w:ascii="Wingdings" w:hAnsi="Wingdings" w:hint="default"/>
+      </w:rPr>
+    </w:lvl>
+    <w:lvl w:ilvl="6" w:tplc="08090001" w:tentative="1">
+      <w:start w:val="1"/>
+      <w:numFmt w:val="bullet"/>
+      <w:lvlText w:val=""/>
+      <w:lvlJc w:val="left"/>
+      <w:pPr>
+        <w:ind w:left="5040" w:hanging="360"/>
+      </w:pPr>
+      <w:rPr>
+        <w:rFonts w:ascii="Symbol" w:hAnsi="Symbol" w:hint="default"/>
+      </w:rPr>
+    </w:lvl>
+    <w:lvl w:ilvl="7" w:tplc="08090003" w:tentative="1">
+      <w:start w:val="1"/>
+      <w:numFmt w:val="bullet"/>
+      <w:lvlText w:val="o"/>
+      <w:lvlJc w:val="left"/>
+      <w:pPr>
+        <w:ind w:left="5760" w:hanging="360"/>
+      </w:pPr>
+      <w:rPr>
+        <w:rFonts w:ascii="Courier New" w:hAnsi="Courier New" w:cs="Courier New" w:hint="default"/>
+      </w:rPr>
+    </w:lvl>
+    <w:lvl w:ilvl="8" w:tplc="08090005" w:tentative="1">
+      <w:start w:val="1"/>
+      <w:numFmt w:val="bullet"/>
+      <w:lvlText w:val=""/>
+      <w:lvlJc w:val="left"/>
+      <w:pPr>
+        <w:ind w:left="6480" w:hanging="360"/>
+      </w:pPr>
+      <w:rPr>
+        <w:rFonts w:ascii="Wingdings" w:hAnsi="Wingdings" w:hint="default"/>
+      </w:rPr>
+    </w:lvl>
+  </w:abstractNum>
+  <w:abstractNum w:abstractNumId="12" w15:restartNumberingAfterBreak="0">
+    <w:nsid w:val="7CB92673"/>
+    <w:multiLevelType w:val="hybridMultilevel"/>
+    <w:tmpl w:val="6CC07DF4"/>
+    <w:lvl w:ilvl="0" w:tplc="08090001">
+      <w:start w:val="1"/>
+      <w:numFmt w:val="bullet"/>
+      <w:lvlText w:val=""/>
+      <w:lvlJc w:val="left"/>
+      <w:pPr>
+        <w:ind w:left="720" w:hanging="360"/>
+      </w:pPr>
+      <w:rPr>
+        <w:rFonts w:ascii="Symbol" w:hAnsi="Symbol" w:hint="default"/>
+      </w:rPr>
+    </w:lvl>
+    <w:lvl w:ilvl="1" w:tplc="08090003" w:tentative="1">
+      <w:start w:val="1"/>
+      <w:numFmt w:val="bullet"/>
+      <w:lvlText w:val="o"/>
+      <w:lvlJc w:val="left"/>
+      <w:pPr>
+        <w:ind w:left="1440" w:hanging="360"/>
+      </w:pPr>
+      <w:rPr>
+        <w:rFonts w:ascii="Courier New" w:hAnsi="Courier New" w:cs="Courier New" w:hint="default"/>
+      </w:rPr>
+    </w:lvl>
+    <w:lvl w:ilvl="2" w:tplc="08090005" w:tentative="1">
+      <w:start w:val="1"/>
+      <w:numFmt w:val="bullet"/>
+      <w:lvlText w:val=""/>
+      <w:lvlJc w:val="left"/>
+      <w:pPr>
+        <w:ind w:left="2160" w:hanging="360"/>
+      </w:pPr>
+      <w:rPr>
+        <w:rFonts w:ascii="Wingdings" w:hAnsi="Wingdings" w:hint="default"/>
+      </w:rPr>
+    </w:lvl>
+    <w:lvl w:ilvl="3" w:tplc="08090001" w:tentative="1">
+      <w:start w:val="1"/>
+      <w:numFmt w:val="bullet"/>
+      <w:lvlText w:val=""/>
+      <w:lvlJc w:val="left"/>
+      <w:pPr>
+        <w:ind w:left="2880" w:hanging="360"/>
+      </w:pPr>
+      <w:rPr>
+        <w:rFonts w:ascii="Symbol" w:hAnsi="Symbol" w:hint="default"/>
+      </w:rPr>
+    </w:lvl>
+    <w:lvl w:ilvl="4" w:tplc="08090003" w:tentative="1">
+      <w:start w:val="1"/>
+      <w:numFmt w:val="bullet"/>
+      <w:lvlText w:val="o"/>
+      <w:lvlJc w:val="left"/>
+      <w:pPr>
+        <w:ind w:left="3600" w:hanging="360"/>
+      </w:pPr>
+      <w:rPr>
+        <w:rFonts w:ascii="Courier New" w:hAnsi="Courier New" w:cs="Courier New" w:hint="default"/>
+      </w:rPr>
+    </w:lvl>
+    <w:lvl w:ilvl="5" w:tplc="08090005" w:tentative="1">
+      <w:start w:val="1"/>
+      <w:numFmt w:val="bullet"/>
+      <w:lvlText w:val=""/>
+      <w:lvlJc w:val="left"/>
+      <w:pPr>
+        <w:ind w:left="4320" w:hanging="360"/>
+      </w:pPr>
+      <w:rPr>
+        <w:rFonts w:ascii="Wingdings" w:hAnsi="Wingdings" w:hint="default"/>
+      </w:rPr>
+    </w:lvl>
+    <w:lvl w:ilvl="6" w:tplc="08090001" w:tentative="1">
+      <w:start w:val="1"/>
+      <w:numFmt w:val="bullet"/>
+      <w:lvlText w:val=""/>
+      <w:lvlJc w:val="left"/>
+      <w:pPr>
+        <w:ind w:left="5040" w:hanging="360"/>
+      </w:pPr>
+      <w:rPr>
+        <w:rFonts w:ascii="Symbol" w:hAnsi="Symbol" w:hint="default"/>
+      </w:rPr>
+    </w:lvl>
+    <w:lvl w:ilvl="7" w:tplc="08090003" w:tentative="1">
+      <w:start w:val="1"/>
+      <w:numFmt w:val="bullet"/>
+      <w:lvlText w:val="o"/>
+      <w:lvlJc w:val="left"/>
+      <w:pPr>
+        <w:ind w:left="5760" w:hanging="360"/>
+      </w:pPr>
+      <w:rPr>
+        <w:rFonts w:ascii="Courier New" w:hAnsi="Courier New" w:cs="Courier New" w:hint="default"/>
+      </w:rPr>
+    </w:lvl>
+    <w:lvl w:ilvl="8" w:tplc="08090005" w:tentative="1">
+      <w:start w:val="1"/>
+      <w:numFmt w:val="bullet"/>
+      <w:lvlText w:val=""/>
+      <w:lvlJc w:val="left"/>
+      <w:pPr>
+        <w:ind w:left="6480" w:hanging="360"/>
+      </w:pPr>
+      <w:rPr>
+        <w:rFonts w:ascii="Wingdings" w:hAnsi="Wingdings" w:hint="default"/>
+      </w:rPr>
+    </w:lvl>
+  </w:abstractNum>
   <w:num w:numId="1" w16cid:durableId="533690788">
-    <w:abstractNumId w:val="5"/>
+    <w:abstractNumId w:val="9"/>
   </w:num>
   <w:num w:numId="2" w16cid:durableId="1850869645">
-    <w:abstractNumId w:val="5"/>
+    <w:abstractNumId w:val="9"/>
     <w:lvlOverride w:ilvl="0">
       <w:startOverride w:val="1"/>
     </w:lvlOverride>
@@ -2548,7 +3847,7 @@
     </w:lvlOverride>
   </w:num>
   <w:num w:numId="3" w16cid:durableId="1803228716">
-    <w:abstractNumId w:val="4"/>
+    <w:abstractNumId w:val="7"/>
   </w:num>
   <w:num w:numId="4" w16cid:durableId="1837530097">
     <w:abstractNumId w:val="1"/>
@@ -2557,13 +3856,31 @@
     <w:abstractNumId w:val="3"/>
   </w:num>
   <w:num w:numId="6" w16cid:durableId="942374645">
-    <w:abstractNumId w:val="6"/>
+    <w:abstractNumId w:val="10"/>
   </w:num>
   <w:num w:numId="7" w16cid:durableId="844327552">
     <w:abstractNumId w:val="0"/>
   </w:num>
   <w:num w:numId="8" w16cid:durableId="153569504">
     <w:abstractNumId w:val="2"/>
+  </w:num>
+  <w:num w:numId="9" w16cid:durableId="669795655">
+    <w:abstractNumId w:val="11"/>
+  </w:num>
+  <w:num w:numId="10" w16cid:durableId="1091271802">
+    <w:abstractNumId w:val="5"/>
+  </w:num>
+  <w:num w:numId="11" w16cid:durableId="1251623727">
+    <w:abstractNumId w:val="4"/>
+  </w:num>
+  <w:num w:numId="12" w16cid:durableId="2122071004">
+    <w:abstractNumId w:val="6"/>
+  </w:num>
+  <w:num w:numId="13" w16cid:durableId="1978564152">
+    <w:abstractNumId w:val="12"/>
+  </w:num>
+  <w:num w:numId="14" w16cid:durableId="1233810255">
+    <w:abstractNumId w:val="8"/>
   </w:num>
 </w:numbering>
 </file>
@@ -3364,7 +4681,6 @@
     <w:next w:val="Normal"/>
     <w:autoRedefine/>
     <w:uiPriority w:val="39"/>
-    <w:semiHidden/>
     <w:unhideWhenUsed/>
     <w:rsid w:val="00923A56"/>
     <w:pPr>

</xml_diff>

<commit_message>
Complete LO 1.4 Lean thinking - relate at least three agile development practices to Lean practices
</commit_message>
<xml_diff>
--- a/csp_sm_evidence_file.docx
+++ b/csp_sm_evidence_file.docx
@@ -1159,21 +1159,7 @@
                 <w:rStyle w:val="Hyperlink"/>
                 <w:noProof/>
               </w:rPr>
-              <w:t>LO 1-3 - Relate at least five wastes in product development to the se</w:t>
-            </w:r>
-            <w:r>
-              <w:rPr>
-                <w:rStyle w:val="Hyperlink"/>
-                <w:noProof/>
-              </w:rPr>
-              <w:t>v</w:t>
-            </w:r>
-            <w:r>
-              <w:rPr>
-                <w:rStyle w:val="Hyperlink"/>
-                <w:noProof/>
-              </w:rPr>
-              <w:t>en wastes in Lean Manufacturing</w:t>
+              <w:t>LO 1-3 - Relate at least five wastes in product development to the seven wastes in Lean Manufacturing</w:t>
             </w:r>
             <w:r>
               <w:rPr>
@@ -1991,13 +1977,7 @@
       <w:bookmarkStart w:id="3" w:name="_Toc163585195"/>
       <w:r>
         <w:lastRenderedPageBreak/>
-        <w:t xml:space="preserve">LO 1-3 - Relate at least five </w:t>
-      </w:r>
-      <w:r>
-        <w:t>wastes</w:t>
-      </w:r>
-      <w:r>
-        <w:t xml:space="preserve"> in product development to the seven wastes in Lean Manufacturing</w:t>
+        <w:t>LO 1-3 - Relate at least five wastes in product development to the seven wastes in Lean Manufacturing</w:t>
       </w:r>
       <w:bookmarkEnd w:id="3"/>
       <w:r>
@@ -2404,6 +2384,11 @@
           <w:ilvl w:val="0"/>
           <w:numId w:val="14"/>
         </w:numPr>
+        <w:rPr>
+          <w:rStyle w:val="Hyperlink"/>
+          <w:color w:val="auto"/>
+          <w:u w:val="none"/>
+        </w:rPr>
       </w:pPr>
       <w:r>
         <w:t xml:space="preserve">7 wastes of Lean: How to Optimise Resources - </w:t>
@@ -2417,9 +2402,399 @@
         </w:r>
       </w:hyperlink>
       <w:r>
+        <w:rPr>
+          <w:rStyle w:val="Hyperlink"/>
+        </w:rPr>
         <w:t xml:space="preserve"> </w:t>
       </w:r>
     </w:p>
+    <w:p/>
+    <w:p>
+      <w:r>
+        <w:br w:type="page"/>
+      </w:r>
+    </w:p>
+    <w:p>
+      <w:pPr>
+        <w:pStyle w:val="Heading2"/>
+      </w:pPr>
+      <w:r>
+        <w:lastRenderedPageBreak/>
+        <w:t>LO 1-4 Relate at least three agile development practices to lean practices</w:t>
+      </w:r>
+    </w:p>
+    <w:p/>
+    <w:tbl>
+      <w:tblPr>
+        <w:tblStyle w:val="TableGrid"/>
+        <w:tblW w:w="0" w:type="auto"/>
+        <w:tblLook w:val="04A0" w:firstRow="1" w:lastRow="0" w:firstColumn="1" w:lastColumn="0" w:noHBand="0" w:noVBand="1"/>
+      </w:tblPr>
+      <w:tblGrid>
+        <w:gridCol w:w="2263"/>
+        <w:gridCol w:w="6747"/>
+      </w:tblGrid>
+      <w:tr>
+        <w:tc>
+          <w:tcPr>
+            <w:tcW w:w="2263" w:type="dxa"/>
+          </w:tcPr>
+          <w:p>
+            <w:pPr>
+              <w:rPr>
+                <w:b/>
+                <w:bCs/>
+              </w:rPr>
+            </w:pPr>
+            <w:r>
+              <w:rPr>
+                <w:b/>
+                <w:bCs/>
+              </w:rPr>
+              <w:t>Lean Practices</w:t>
+            </w:r>
+          </w:p>
+        </w:tc>
+        <w:tc>
+          <w:tcPr>
+            <w:tcW w:w="6747" w:type="dxa"/>
+          </w:tcPr>
+          <w:p>
+            <w:pPr>
+              <w:rPr>
+                <w:b/>
+                <w:bCs/>
+              </w:rPr>
+            </w:pPr>
+            <w:r>
+              <w:rPr>
+                <w:b/>
+                <w:bCs/>
+              </w:rPr>
+              <w:t>Agile [Scrum] Practices</w:t>
+            </w:r>
+          </w:p>
+        </w:tc>
+      </w:tr>
+      <w:tr>
+        <w:tc>
+          <w:tcPr>
+            <w:tcW w:w="2263" w:type="dxa"/>
+          </w:tcPr>
+          <w:p>
+            <w:r>
+              <w:t>Just in Time</w:t>
+            </w:r>
+          </w:p>
+        </w:tc>
+        <w:tc>
+          <w:tcPr>
+            <w:tcW w:w="6747" w:type="dxa"/>
+          </w:tcPr>
+          <w:p>
+            <w:pPr>
+              <w:pStyle w:val="ListParagraph"/>
+              <w:numPr>
+                <w:ilvl w:val="0"/>
+                <w:numId w:val="13"/>
+              </w:numPr>
+            </w:pPr>
+            <w:r>
+              <w:t>Ensuring the sprint product backlog has the most valuable product backlog items which are focused based on just in time sprint planning</w:t>
+            </w:r>
+          </w:p>
+        </w:tc>
+      </w:tr>
+      <w:tr>
+        <w:tc>
+          <w:tcPr>
+            <w:tcW w:w="2263" w:type="dxa"/>
+          </w:tcPr>
+          <w:p>
+            <w:r>
+              <w:t>Kaizen Continuous Improvement</w:t>
+            </w:r>
+          </w:p>
+        </w:tc>
+        <w:tc>
+          <w:tcPr>
+            <w:tcW w:w="6747" w:type="dxa"/>
+          </w:tcPr>
+          <w:p>
+            <w:pPr>
+              <w:pStyle w:val="ListParagraph"/>
+              <w:numPr>
+                <w:ilvl w:val="0"/>
+                <w:numId w:val="13"/>
+              </w:numPr>
+            </w:pPr>
+            <w:r>
+              <w:t>Sprint review provides the scrum team with customer feedback to inspect and adapt</w:t>
+            </w:r>
+          </w:p>
+          <w:p>
+            <w:pPr>
+              <w:pStyle w:val="ListParagraph"/>
+              <w:numPr>
+                <w:ilvl w:val="0"/>
+                <w:numId w:val="13"/>
+              </w:numPr>
+            </w:pPr>
+            <w:r>
+              <w:t>Sprint retrospective ensure scrum team continuously improve individuals, interactions, processes, tools, and their Definition of Done</w:t>
+            </w:r>
+          </w:p>
+        </w:tc>
+      </w:tr>
+      <w:tr>
+        <w:tc>
+          <w:tcPr>
+            <w:tcW w:w="2263" w:type="dxa"/>
+          </w:tcPr>
+          <w:p>
+            <w:r>
+              <w:t>Build quality in</w:t>
+            </w:r>
+          </w:p>
+        </w:tc>
+        <w:tc>
+          <w:tcPr>
+            <w:tcW w:w="6747" w:type="dxa"/>
+          </w:tcPr>
+          <w:p>
+            <w:pPr>
+              <w:pStyle w:val="ListParagraph"/>
+              <w:numPr>
+                <w:ilvl w:val="0"/>
+                <w:numId w:val="15"/>
+              </w:numPr>
+            </w:pPr>
+            <w:r>
+              <w:t>Definition of Done</w:t>
+            </w:r>
+          </w:p>
+          <w:p>
+            <w:pPr>
+              <w:pStyle w:val="ListParagraph"/>
+              <w:numPr>
+                <w:ilvl w:val="0"/>
+                <w:numId w:val="15"/>
+              </w:numPr>
+            </w:pPr>
+            <w:r>
+              <w:t>Test Driven Development</w:t>
+            </w:r>
+          </w:p>
+          <w:p>
+            <w:pPr>
+              <w:pStyle w:val="ListParagraph"/>
+              <w:numPr>
+                <w:ilvl w:val="0"/>
+                <w:numId w:val="15"/>
+              </w:numPr>
+            </w:pPr>
+            <w:r>
+              <w:t>Behaviour Driven Development</w:t>
+            </w:r>
+          </w:p>
+          <w:p>
+            <w:pPr>
+              <w:pStyle w:val="ListParagraph"/>
+              <w:numPr>
+                <w:ilvl w:val="0"/>
+                <w:numId w:val="15"/>
+              </w:numPr>
+            </w:pPr>
+            <w:r>
+              <w:t>Refactoring</w:t>
+            </w:r>
+          </w:p>
+        </w:tc>
+      </w:tr>
+      <w:tr>
+        <w:tc>
+          <w:tcPr>
+            <w:tcW w:w="2263" w:type="dxa"/>
+          </w:tcPr>
+          <w:p>
+            <w:r>
+              <w:t>Respect people</w:t>
+            </w:r>
+          </w:p>
+        </w:tc>
+        <w:tc>
+          <w:tcPr>
+            <w:tcW w:w="6747" w:type="dxa"/>
+          </w:tcPr>
+          <w:p>
+            <w:pPr>
+              <w:pStyle w:val="ListParagraph"/>
+              <w:numPr>
+                <w:ilvl w:val="0"/>
+                <w:numId w:val="16"/>
+              </w:numPr>
+            </w:pPr>
+            <w:r>
+              <w:t>Create shared working understanding</w:t>
+            </w:r>
+          </w:p>
+          <w:p>
+            <w:pPr>
+              <w:pStyle w:val="ListParagraph"/>
+              <w:numPr>
+                <w:ilvl w:val="0"/>
+                <w:numId w:val="16"/>
+              </w:numPr>
+            </w:pPr>
+            <w:r>
+              <w:t>Create a People Culture</w:t>
+            </w:r>
+          </w:p>
+          <w:p>
+            <w:pPr>
+              <w:pStyle w:val="ListParagraph"/>
+              <w:numPr>
+                <w:ilvl w:val="0"/>
+                <w:numId w:val="16"/>
+              </w:numPr>
+            </w:pPr>
+            <w:r>
+              <w:t xml:space="preserve">Create a continuous learning culture </w:t>
+            </w:r>
+          </w:p>
+        </w:tc>
+      </w:tr>
+      <w:tr>
+        <w:tc>
+          <w:tcPr>
+            <w:tcW w:w="2263" w:type="dxa"/>
+          </w:tcPr>
+          <w:p>
+            <w:r>
+              <w:t>Continuous Flow</w:t>
+            </w:r>
+          </w:p>
+        </w:tc>
+        <w:tc>
+          <w:tcPr>
+            <w:tcW w:w="6747" w:type="dxa"/>
+          </w:tcPr>
+          <w:p>
+            <w:pPr>
+              <w:pStyle w:val="ListParagraph"/>
+              <w:numPr>
+                <w:ilvl w:val="0"/>
+                <w:numId w:val="17"/>
+              </w:numPr>
+            </w:pPr>
+            <w:r>
+              <w:t>Continuous integration</w:t>
+            </w:r>
+          </w:p>
+          <w:p>
+            <w:pPr>
+              <w:pStyle w:val="ListParagraph"/>
+              <w:numPr>
+                <w:ilvl w:val="0"/>
+                <w:numId w:val="17"/>
+              </w:numPr>
+            </w:pPr>
+            <w:r>
+              <w:t xml:space="preserve">Continuous delivery </w:t>
+            </w:r>
+          </w:p>
+          <w:p>
+            <w:pPr>
+              <w:pStyle w:val="ListParagraph"/>
+              <w:numPr>
+                <w:ilvl w:val="0"/>
+                <w:numId w:val="17"/>
+              </w:numPr>
+            </w:pPr>
+            <w:r>
+              <w:t>Continuous deployment</w:t>
+            </w:r>
+          </w:p>
+        </w:tc>
+      </w:tr>
+    </w:tbl>
+    <w:p>
+      <w:pPr>
+        <w:pStyle w:val="Caption"/>
+      </w:pPr>
+      <w:r>
+        <w:t xml:space="preserve"> </w:t>
+      </w:r>
+      <w:r>
+        <w:t xml:space="preserve">Table </w:t>
+      </w:r>
+      <w:fldSimple w:instr=" SEQ Table \* ARABIC ">
+        <w:r>
+          <w:rPr>
+            <w:noProof/>
+          </w:rPr>
+          <w:t>3</w:t>
+        </w:r>
+      </w:fldSimple>
+      <w:r>
+        <w:t xml:space="preserve"> - Lean Practices &amp; Agile [Scrum] Practices</w:t>
+      </w:r>
+    </w:p>
+    <w:p/>
+    <w:p>
+      <w:r>
+        <w:t>Source</w:t>
+      </w:r>
+    </w:p>
+    <w:p>
+      <w:pPr>
+        <w:pStyle w:val="ListParagraph"/>
+        <w:numPr>
+          <w:ilvl w:val="0"/>
+          <w:numId w:val="18"/>
+        </w:numPr>
+      </w:pPr>
+      <w:r>
+        <w:t xml:space="preserve">Lean Principles 101 Guide - </w:t>
+      </w:r>
+      <w:hyperlink r:id="rId12" w:history="1">
+        <w:r>
+          <w:rPr>
+            <w:rStyle w:val="Hyperlink"/>
+          </w:rPr>
+          <w:t>https://www.planview.com/resources/guide/lean-principles-101/</w:t>
+        </w:r>
+      </w:hyperlink>
+      <w:r>
+        <w:t xml:space="preserve"> </w:t>
+      </w:r>
+    </w:p>
+    <w:p>
+      <w:pPr>
+        <w:pStyle w:val="ListParagraph"/>
+        <w:numPr>
+          <w:ilvl w:val="0"/>
+          <w:numId w:val="18"/>
+        </w:numPr>
+      </w:pPr>
+      <w:r>
+        <w:t xml:space="preserve">Scrum Guide - </w:t>
+      </w:r>
+      <w:hyperlink r:id="rId13" w:history="1">
+        <w:r>
+          <w:rPr>
+            <w:rStyle w:val="Hyperlink"/>
+          </w:rPr>
+          <w:t>https://scrumguides.org/scrum-guide.html#sprint-retrospective</w:t>
+        </w:r>
+      </w:hyperlink>
+      <w:r>
+        <w:t xml:space="preserve"> </w:t>
+      </w:r>
+    </w:p>
+    <w:p/>
+    <w:p/>
+    <w:p/>
     <w:sectPr>
       <w:pgSz w:w="11900" w:h="16840"/>
       <w:pgMar w:top="1440" w:right="1440" w:bottom="1440" w:left="1440" w:header="708" w:footer="708" w:gutter="0"/>
@@ -3065,6 +3440,119 @@
     </w:lvl>
   </w:abstractNum>
   <w:abstractNum w:abstractNumId="6" w15:restartNumberingAfterBreak="0">
+    <w:nsid w:val="362C77D4"/>
+    <w:multiLevelType w:val="hybridMultilevel"/>
+    <w:tmpl w:val="BABAE2C8"/>
+    <w:lvl w:ilvl="0" w:tplc="08090001">
+      <w:start w:val="1"/>
+      <w:numFmt w:val="bullet"/>
+      <w:lvlText w:val=""/>
+      <w:lvlJc w:val="left"/>
+      <w:pPr>
+        <w:ind w:left="720" w:hanging="360"/>
+      </w:pPr>
+      <w:rPr>
+        <w:rFonts w:ascii="Symbol" w:hAnsi="Symbol" w:hint="default"/>
+      </w:rPr>
+    </w:lvl>
+    <w:lvl w:ilvl="1" w:tplc="08090003" w:tentative="1">
+      <w:start w:val="1"/>
+      <w:numFmt w:val="bullet"/>
+      <w:lvlText w:val="o"/>
+      <w:lvlJc w:val="left"/>
+      <w:pPr>
+        <w:ind w:left="1440" w:hanging="360"/>
+      </w:pPr>
+      <w:rPr>
+        <w:rFonts w:ascii="Courier New" w:hAnsi="Courier New" w:cs="Courier New" w:hint="default"/>
+      </w:rPr>
+    </w:lvl>
+    <w:lvl w:ilvl="2" w:tplc="08090005" w:tentative="1">
+      <w:start w:val="1"/>
+      <w:numFmt w:val="bullet"/>
+      <w:lvlText w:val=""/>
+      <w:lvlJc w:val="left"/>
+      <w:pPr>
+        <w:ind w:left="2160" w:hanging="360"/>
+      </w:pPr>
+      <w:rPr>
+        <w:rFonts w:ascii="Wingdings" w:hAnsi="Wingdings" w:hint="default"/>
+      </w:rPr>
+    </w:lvl>
+    <w:lvl w:ilvl="3" w:tplc="08090001" w:tentative="1">
+      <w:start w:val="1"/>
+      <w:numFmt w:val="bullet"/>
+      <w:lvlText w:val=""/>
+      <w:lvlJc w:val="left"/>
+      <w:pPr>
+        <w:ind w:left="2880" w:hanging="360"/>
+      </w:pPr>
+      <w:rPr>
+        <w:rFonts w:ascii="Symbol" w:hAnsi="Symbol" w:hint="default"/>
+      </w:rPr>
+    </w:lvl>
+    <w:lvl w:ilvl="4" w:tplc="08090003" w:tentative="1">
+      <w:start w:val="1"/>
+      <w:numFmt w:val="bullet"/>
+      <w:lvlText w:val="o"/>
+      <w:lvlJc w:val="left"/>
+      <w:pPr>
+        <w:ind w:left="3600" w:hanging="360"/>
+      </w:pPr>
+      <w:rPr>
+        <w:rFonts w:ascii="Courier New" w:hAnsi="Courier New" w:cs="Courier New" w:hint="default"/>
+      </w:rPr>
+    </w:lvl>
+    <w:lvl w:ilvl="5" w:tplc="08090005" w:tentative="1">
+      <w:start w:val="1"/>
+      <w:numFmt w:val="bullet"/>
+      <w:lvlText w:val=""/>
+      <w:lvlJc w:val="left"/>
+      <w:pPr>
+        <w:ind w:left="4320" w:hanging="360"/>
+      </w:pPr>
+      <w:rPr>
+        <w:rFonts w:ascii="Wingdings" w:hAnsi="Wingdings" w:hint="default"/>
+      </w:rPr>
+    </w:lvl>
+    <w:lvl w:ilvl="6" w:tplc="08090001" w:tentative="1">
+      <w:start w:val="1"/>
+      <w:numFmt w:val="bullet"/>
+      <w:lvlText w:val=""/>
+      <w:lvlJc w:val="left"/>
+      <w:pPr>
+        <w:ind w:left="5040" w:hanging="360"/>
+      </w:pPr>
+      <w:rPr>
+        <w:rFonts w:ascii="Symbol" w:hAnsi="Symbol" w:hint="default"/>
+      </w:rPr>
+    </w:lvl>
+    <w:lvl w:ilvl="7" w:tplc="08090003" w:tentative="1">
+      <w:start w:val="1"/>
+      <w:numFmt w:val="bullet"/>
+      <w:lvlText w:val="o"/>
+      <w:lvlJc w:val="left"/>
+      <w:pPr>
+        <w:ind w:left="5760" w:hanging="360"/>
+      </w:pPr>
+      <w:rPr>
+        <w:rFonts w:ascii="Courier New" w:hAnsi="Courier New" w:cs="Courier New" w:hint="default"/>
+      </w:rPr>
+    </w:lvl>
+    <w:lvl w:ilvl="8" w:tplc="08090005" w:tentative="1">
+      <w:start w:val="1"/>
+      <w:numFmt w:val="bullet"/>
+      <w:lvlText w:val=""/>
+      <w:lvlJc w:val="left"/>
+      <w:pPr>
+        <w:ind w:left="6480" w:hanging="360"/>
+      </w:pPr>
+      <w:rPr>
+        <w:rFonts w:ascii="Wingdings" w:hAnsi="Wingdings" w:hint="default"/>
+      </w:rPr>
+    </w:lvl>
+  </w:abstractNum>
+  <w:abstractNum w:abstractNumId="7" w15:restartNumberingAfterBreak="0">
     <w:nsid w:val="37684EB0"/>
     <w:multiLevelType w:val="hybridMultilevel"/>
     <w:tmpl w:val="E760ED1A"/>
@@ -3177,7 +3665,96 @@
       </w:rPr>
     </w:lvl>
   </w:abstractNum>
-  <w:abstractNum w:abstractNumId="7" w15:restartNumberingAfterBreak="0">
+  <w:abstractNum w:abstractNumId="8" w15:restartNumberingAfterBreak="0">
+    <w:nsid w:val="3E2C4C7C"/>
+    <w:multiLevelType w:val="hybridMultilevel"/>
+    <w:tmpl w:val="920E88BC"/>
+    <w:lvl w:ilvl="0" w:tplc="0809000F">
+      <w:start w:val="1"/>
+      <w:numFmt w:val="decimal"/>
+      <w:lvlText w:val="%1."/>
+      <w:lvlJc w:val="left"/>
+      <w:pPr>
+        <w:ind w:left="720" w:hanging="360"/>
+      </w:pPr>
+      <w:rPr>
+        <w:rFonts w:hint="default"/>
+      </w:rPr>
+    </w:lvl>
+    <w:lvl w:ilvl="1" w:tplc="08090019" w:tentative="1">
+      <w:start w:val="1"/>
+      <w:numFmt w:val="lowerLetter"/>
+      <w:lvlText w:val="%2."/>
+      <w:lvlJc w:val="left"/>
+      <w:pPr>
+        <w:ind w:left="1440" w:hanging="360"/>
+      </w:pPr>
+    </w:lvl>
+    <w:lvl w:ilvl="2" w:tplc="0809001B" w:tentative="1">
+      <w:start w:val="1"/>
+      <w:numFmt w:val="lowerRoman"/>
+      <w:lvlText w:val="%3."/>
+      <w:lvlJc w:val="right"/>
+      <w:pPr>
+        <w:ind w:left="2160" w:hanging="180"/>
+      </w:pPr>
+    </w:lvl>
+    <w:lvl w:ilvl="3" w:tplc="0809000F" w:tentative="1">
+      <w:start w:val="1"/>
+      <w:numFmt w:val="decimal"/>
+      <w:lvlText w:val="%4."/>
+      <w:lvlJc w:val="left"/>
+      <w:pPr>
+        <w:ind w:left="2880" w:hanging="360"/>
+      </w:pPr>
+    </w:lvl>
+    <w:lvl w:ilvl="4" w:tplc="08090019" w:tentative="1">
+      <w:start w:val="1"/>
+      <w:numFmt w:val="lowerLetter"/>
+      <w:lvlText w:val="%5."/>
+      <w:lvlJc w:val="left"/>
+      <w:pPr>
+        <w:ind w:left="3600" w:hanging="360"/>
+      </w:pPr>
+    </w:lvl>
+    <w:lvl w:ilvl="5" w:tplc="0809001B" w:tentative="1">
+      <w:start w:val="1"/>
+      <w:numFmt w:val="lowerRoman"/>
+      <w:lvlText w:val="%6."/>
+      <w:lvlJc w:val="right"/>
+      <w:pPr>
+        <w:ind w:left="4320" w:hanging="180"/>
+      </w:pPr>
+    </w:lvl>
+    <w:lvl w:ilvl="6" w:tplc="0809000F" w:tentative="1">
+      <w:start w:val="1"/>
+      <w:numFmt w:val="decimal"/>
+      <w:lvlText w:val="%7."/>
+      <w:lvlJc w:val="left"/>
+      <w:pPr>
+        <w:ind w:left="5040" w:hanging="360"/>
+      </w:pPr>
+    </w:lvl>
+    <w:lvl w:ilvl="7" w:tplc="08090019" w:tentative="1">
+      <w:start w:val="1"/>
+      <w:numFmt w:val="lowerLetter"/>
+      <w:lvlText w:val="%8."/>
+      <w:lvlJc w:val="left"/>
+      <w:pPr>
+        <w:ind w:left="5760" w:hanging="360"/>
+      </w:pPr>
+    </w:lvl>
+    <w:lvl w:ilvl="8" w:tplc="0809001B" w:tentative="1">
+      <w:start w:val="1"/>
+      <w:numFmt w:val="lowerRoman"/>
+      <w:lvlText w:val="%9."/>
+      <w:lvlJc w:val="right"/>
+      <w:pPr>
+        <w:ind w:left="6480" w:hanging="180"/>
+      </w:pPr>
+    </w:lvl>
+  </w:abstractNum>
+  <w:abstractNum w:abstractNumId="9" w15:restartNumberingAfterBreak="0">
     <w:nsid w:val="3E3826AE"/>
     <w:multiLevelType w:val="hybridMultilevel"/>
     <w:tmpl w:val="15C22CA2"/>
@@ -3290,7 +3867,7 @@
       </w:rPr>
     </w:lvl>
   </w:abstractNum>
-  <w:abstractNum w:abstractNumId="8" w15:restartNumberingAfterBreak="0">
+  <w:abstractNum w:abstractNumId="10" w15:restartNumberingAfterBreak="0">
     <w:nsid w:val="3FBA7A53"/>
     <w:multiLevelType w:val="hybridMultilevel"/>
     <w:tmpl w:val="E2346C26"/>
@@ -3379,7 +3956,120 @@
       </w:pPr>
     </w:lvl>
   </w:abstractNum>
-  <w:abstractNum w:abstractNumId="9" w15:restartNumberingAfterBreak="0">
+  <w:abstractNum w:abstractNumId="11" w15:restartNumberingAfterBreak="0">
+    <w:nsid w:val="413F4A92"/>
+    <w:multiLevelType w:val="hybridMultilevel"/>
+    <w:tmpl w:val="FA0E7980"/>
+    <w:lvl w:ilvl="0" w:tplc="08090001">
+      <w:start w:val="1"/>
+      <w:numFmt w:val="bullet"/>
+      <w:lvlText w:val=""/>
+      <w:lvlJc w:val="left"/>
+      <w:pPr>
+        <w:ind w:left="720" w:hanging="360"/>
+      </w:pPr>
+      <w:rPr>
+        <w:rFonts w:ascii="Symbol" w:hAnsi="Symbol" w:hint="default"/>
+      </w:rPr>
+    </w:lvl>
+    <w:lvl w:ilvl="1" w:tplc="08090003" w:tentative="1">
+      <w:start w:val="1"/>
+      <w:numFmt w:val="bullet"/>
+      <w:lvlText w:val="o"/>
+      <w:lvlJc w:val="left"/>
+      <w:pPr>
+        <w:ind w:left="1440" w:hanging="360"/>
+      </w:pPr>
+      <w:rPr>
+        <w:rFonts w:ascii="Courier New" w:hAnsi="Courier New" w:cs="Courier New" w:hint="default"/>
+      </w:rPr>
+    </w:lvl>
+    <w:lvl w:ilvl="2" w:tplc="08090005" w:tentative="1">
+      <w:start w:val="1"/>
+      <w:numFmt w:val="bullet"/>
+      <w:lvlText w:val=""/>
+      <w:lvlJc w:val="left"/>
+      <w:pPr>
+        <w:ind w:left="2160" w:hanging="360"/>
+      </w:pPr>
+      <w:rPr>
+        <w:rFonts w:ascii="Wingdings" w:hAnsi="Wingdings" w:hint="default"/>
+      </w:rPr>
+    </w:lvl>
+    <w:lvl w:ilvl="3" w:tplc="08090001" w:tentative="1">
+      <w:start w:val="1"/>
+      <w:numFmt w:val="bullet"/>
+      <w:lvlText w:val=""/>
+      <w:lvlJc w:val="left"/>
+      <w:pPr>
+        <w:ind w:left="2880" w:hanging="360"/>
+      </w:pPr>
+      <w:rPr>
+        <w:rFonts w:ascii="Symbol" w:hAnsi="Symbol" w:hint="default"/>
+      </w:rPr>
+    </w:lvl>
+    <w:lvl w:ilvl="4" w:tplc="08090003" w:tentative="1">
+      <w:start w:val="1"/>
+      <w:numFmt w:val="bullet"/>
+      <w:lvlText w:val="o"/>
+      <w:lvlJc w:val="left"/>
+      <w:pPr>
+        <w:ind w:left="3600" w:hanging="360"/>
+      </w:pPr>
+      <w:rPr>
+        <w:rFonts w:ascii="Courier New" w:hAnsi="Courier New" w:cs="Courier New" w:hint="default"/>
+      </w:rPr>
+    </w:lvl>
+    <w:lvl w:ilvl="5" w:tplc="08090005" w:tentative="1">
+      <w:start w:val="1"/>
+      <w:numFmt w:val="bullet"/>
+      <w:lvlText w:val=""/>
+      <w:lvlJc w:val="left"/>
+      <w:pPr>
+        <w:ind w:left="4320" w:hanging="360"/>
+      </w:pPr>
+      <w:rPr>
+        <w:rFonts w:ascii="Wingdings" w:hAnsi="Wingdings" w:hint="default"/>
+      </w:rPr>
+    </w:lvl>
+    <w:lvl w:ilvl="6" w:tplc="08090001" w:tentative="1">
+      <w:start w:val="1"/>
+      <w:numFmt w:val="bullet"/>
+      <w:lvlText w:val=""/>
+      <w:lvlJc w:val="left"/>
+      <w:pPr>
+        <w:ind w:left="5040" w:hanging="360"/>
+      </w:pPr>
+      <w:rPr>
+        <w:rFonts w:ascii="Symbol" w:hAnsi="Symbol" w:hint="default"/>
+      </w:rPr>
+    </w:lvl>
+    <w:lvl w:ilvl="7" w:tplc="08090003" w:tentative="1">
+      <w:start w:val="1"/>
+      <w:numFmt w:val="bullet"/>
+      <w:lvlText w:val="o"/>
+      <w:lvlJc w:val="left"/>
+      <w:pPr>
+        <w:ind w:left="5760" w:hanging="360"/>
+      </w:pPr>
+      <w:rPr>
+        <w:rFonts w:ascii="Courier New" w:hAnsi="Courier New" w:cs="Courier New" w:hint="default"/>
+      </w:rPr>
+    </w:lvl>
+    <w:lvl w:ilvl="8" w:tplc="08090005" w:tentative="1">
+      <w:start w:val="1"/>
+      <w:numFmt w:val="bullet"/>
+      <w:lvlText w:val=""/>
+      <w:lvlJc w:val="left"/>
+      <w:pPr>
+        <w:ind w:left="6480" w:hanging="360"/>
+      </w:pPr>
+      <w:rPr>
+        <w:rFonts w:ascii="Wingdings" w:hAnsi="Wingdings" w:hint="default"/>
+      </w:rPr>
+    </w:lvl>
+  </w:abstractNum>
+  <w:abstractNum w:abstractNumId="12" w15:restartNumberingAfterBreak="0">
     <w:nsid w:val="555144C4"/>
     <w:multiLevelType w:val="multilevel"/>
     <w:tmpl w:val="04090025"/>
@@ -3474,7 +4164,7 @@
       </w:pPr>
     </w:lvl>
   </w:abstractNum>
-  <w:abstractNum w:abstractNumId="10" w15:restartNumberingAfterBreak="0">
+  <w:abstractNum w:abstractNumId="13" w15:restartNumberingAfterBreak="0">
     <w:nsid w:val="5F2678C5"/>
     <w:multiLevelType w:val="hybridMultilevel"/>
     <w:tmpl w:val="B36A588A"/>
@@ -3587,7 +4277,7 @@
       </w:rPr>
     </w:lvl>
   </w:abstractNum>
-  <w:abstractNum w:abstractNumId="11" w15:restartNumberingAfterBreak="0">
+  <w:abstractNum w:abstractNumId="14" w15:restartNumberingAfterBreak="0">
     <w:nsid w:val="658F634F"/>
     <w:multiLevelType w:val="hybridMultilevel"/>
     <w:tmpl w:val="2D465B00"/>
@@ -3700,10 +4390,123 @@
       </w:rPr>
     </w:lvl>
   </w:abstractNum>
-  <w:abstractNum w:abstractNumId="12" w15:restartNumberingAfterBreak="0">
+  <w:abstractNum w:abstractNumId="15" w15:restartNumberingAfterBreak="0">
+    <w:nsid w:val="79AA30D2"/>
+    <w:multiLevelType w:val="hybridMultilevel"/>
+    <w:tmpl w:val="5666DE20"/>
+    <w:lvl w:ilvl="0" w:tplc="08090001">
+      <w:start w:val="1"/>
+      <w:numFmt w:val="bullet"/>
+      <w:lvlText w:val=""/>
+      <w:lvlJc w:val="left"/>
+      <w:pPr>
+        <w:ind w:left="720" w:hanging="360"/>
+      </w:pPr>
+      <w:rPr>
+        <w:rFonts w:ascii="Symbol" w:hAnsi="Symbol" w:hint="default"/>
+      </w:rPr>
+    </w:lvl>
+    <w:lvl w:ilvl="1" w:tplc="08090003" w:tentative="1">
+      <w:start w:val="1"/>
+      <w:numFmt w:val="bullet"/>
+      <w:lvlText w:val="o"/>
+      <w:lvlJc w:val="left"/>
+      <w:pPr>
+        <w:ind w:left="1440" w:hanging="360"/>
+      </w:pPr>
+      <w:rPr>
+        <w:rFonts w:ascii="Courier New" w:hAnsi="Courier New" w:cs="Courier New" w:hint="default"/>
+      </w:rPr>
+    </w:lvl>
+    <w:lvl w:ilvl="2" w:tplc="08090005" w:tentative="1">
+      <w:start w:val="1"/>
+      <w:numFmt w:val="bullet"/>
+      <w:lvlText w:val=""/>
+      <w:lvlJc w:val="left"/>
+      <w:pPr>
+        <w:ind w:left="2160" w:hanging="360"/>
+      </w:pPr>
+      <w:rPr>
+        <w:rFonts w:ascii="Wingdings" w:hAnsi="Wingdings" w:hint="default"/>
+      </w:rPr>
+    </w:lvl>
+    <w:lvl w:ilvl="3" w:tplc="08090001" w:tentative="1">
+      <w:start w:val="1"/>
+      <w:numFmt w:val="bullet"/>
+      <w:lvlText w:val=""/>
+      <w:lvlJc w:val="left"/>
+      <w:pPr>
+        <w:ind w:left="2880" w:hanging="360"/>
+      </w:pPr>
+      <w:rPr>
+        <w:rFonts w:ascii="Symbol" w:hAnsi="Symbol" w:hint="default"/>
+      </w:rPr>
+    </w:lvl>
+    <w:lvl w:ilvl="4" w:tplc="08090003" w:tentative="1">
+      <w:start w:val="1"/>
+      <w:numFmt w:val="bullet"/>
+      <w:lvlText w:val="o"/>
+      <w:lvlJc w:val="left"/>
+      <w:pPr>
+        <w:ind w:left="3600" w:hanging="360"/>
+      </w:pPr>
+      <w:rPr>
+        <w:rFonts w:ascii="Courier New" w:hAnsi="Courier New" w:cs="Courier New" w:hint="default"/>
+      </w:rPr>
+    </w:lvl>
+    <w:lvl w:ilvl="5" w:tplc="08090005" w:tentative="1">
+      <w:start w:val="1"/>
+      <w:numFmt w:val="bullet"/>
+      <w:lvlText w:val=""/>
+      <w:lvlJc w:val="left"/>
+      <w:pPr>
+        <w:ind w:left="4320" w:hanging="360"/>
+      </w:pPr>
+      <w:rPr>
+        <w:rFonts w:ascii="Wingdings" w:hAnsi="Wingdings" w:hint="default"/>
+      </w:rPr>
+    </w:lvl>
+    <w:lvl w:ilvl="6" w:tplc="08090001" w:tentative="1">
+      <w:start w:val="1"/>
+      <w:numFmt w:val="bullet"/>
+      <w:lvlText w:val=""/>
+      <w:lvlJc w:val="left"/>
+      <w:pPr>
+        <w:ind w:left="5040" w:hanging="360"/>
+      </w:pPr>
+      <w:rPr>
+        <w:rFonts w:ascii="Symbol" w:hAnsi="Symbol" w:hint="default"/>
+      </w:rPr>
+    </w:lvl>
+    <w:lvl w:ilvl="7" w:tplc="08090003" w:tentative="1">
+      <w:start w:val="1"/>
+      <w:numFmt w:val="bullet"/>
+      <w:lvlText w:val="o"/>
+      <w:lvlJc w:val="left"/>
+      <w:pPr>
+        <w:ind w:left="5760" w:hanging="360"/>
+      </w:pPr>
+      <w:rPr>
+        <w:rFonts w:ascii="Courier New" w:hAnsi="Courier New" w:cs="Courier New" w:hint="default"/>
+      </w:rPr>
+    </w:lvl>
+    <w:lvl w:ilvl="8" w:tplc="08090005" w:tentative="1">
+      <w:start w:val="1"/>
+      <w:numFmt w:val="bullet"/>
+      <w:lvlText w:val=""/>
+      <w:lvlJc w:val="left"/>
+      <w:pPr>
+        <w:ind w:left="6480" w:hanging="360"/>
+      </w:pPr>
+      <w:rPr>
+        <w:rFonts w:ascii="Wingdings" w:hAnsi="Wingdings" w:hint="default"/>
+      </w:rPr>
+    </w:lvl>
+  </w:abstractNum>
+  <w:abstractNum w:abstractNumId="16" w15:restartNumberingAfterBreak="0">
     <w:nsid w:val="7CB92673"/>
     <w:multiLevelType w:val="hybridMultilevel"/>
-    <w:tmpl w:val="6CC07DF4"/>
+    <w:tmpl w:val="F650FD46"/>
     <w:lvl w:ilvl="0" w:tplc="08090001">
       <w:start w:val="1"/>
       <w:numFmt w:val="bullet"/>
@@ -3814,10 +4617,10 @@
     </w:lvl>
   </w:abstractNum>
   <w:num w:numId="1" w16cid:durableId="533690788">
-    <w:abstractNumId w:val="9"/>
+    <w:abstractNumId w:val="12"/>
   </w:num>
   <w:num w:numId="2" w16cid:durableId="1850869645">
-    <w:abstractNumId w:val="9"/>
+    <w:abstractNumId w:val="12"/>
     <w:lvlOverride w:ilvl="0">
       <w:startOverride w:val="1"/>
     </w:lvlOverride>
@@ -3847,7 +4650,7 @@
     </w:lvlOverride>
   </w:num>
   <w:num w:numId="3" w16cid:durableId="1803228716">
-    <w:abstractNumId w:val="7"/>
+    <w:abstractNumId w:val="9"/>
   </w:num>
   <w:num w:numId="4" w16cid:durableId="1837530097">
     <w:abstractNumId w:val="1"/>
@@ -3856,7 +4659,7 @@
     <w:abstractNumId w:val="3"/>
   </w:num>
   <w:num w:numId="6" w16cid:durableId="942374645">
-    <w:abstractNumId w:val="10"/>
+    <w:abstractNumId w:val="13"/>
   </w:num>
   <w:num w:numId="7" w16cid:durableId="844327552">
     <w:abstractNumId w:val="0"/>
@@ -3865,7 +4668,7 @@
     <w:abstractNumId w:val="2"/>
   </w:num>
   <w:num w:numId="9" w16cid:durableId="669795655">
-    <w:abstractNumId w:val="11"/>
+    <w:abstractNumId w:val="14"/>
   </w:num>
   <w:num w:numId="10" w16cid:durableId="1091271802">
     <w:abstractNumId w:val="5"/>
@@ -3874,12 +4677,24 @@
     <w:abstractNumId w:val="4"/>
   </w:num>
   <w:num w:numId="12" w16cid:durableId="2122071004">
+    <w:abstractNumId w:val="7"/>
+  </w:num>
+  <w:num w:numId="13" w16cid:durableId="1978564152">
+    <w:abstractNumId w:val="16"/>
+  </w:num>
+  <w:num w:numId="14" w16cid:durableId="1233810255">
+    <w:abstractNumId w:val="10"/>
+  </w:num>
+  <w:num w:numId="15" w16cid:durableId="344866516">
+    <w:abstractNumId w:val="15"/>
+  </w:num>
+  <w:num w:numId="16" w16cid:durableId="233440250">
     <w:abstractNumId w:val="6"/>
   </w:num>
-  <w:num w:numId="13" w16cid:durableId="1978564152">
-    <w:abstractNumId w:val="12"/>
+  <w:num w:numId="17" w16cid:durableId="976183247">
+    <w:abstractNumId w:val="11"/>
   </w:num>
-  <w:num w:numId="14" w16cid:durableId="1233810255">
+  <w:num w:numId="18" w16cid:durableId="1264193718">
     <w:abstractNumId w:val="8"/>
   </w:num>
 </w:numbering>

</xml_diff>

<commit_message>
Completed LO 2-1 - differentiate at least three alternatives to open discussion
</commit_message>
<xml_diff>
--- a/csp_sm_evidence_file.docx
+++ b/csp_sm_evidence_file.docx
@@ -852,7 +852,7 @@
             </w:rPr>
             <w:fldChar w:fldCharType="separate"/>
           </w:r>
-          <w:hyperlink w:anchor="_Toc163585192" w:history="1">
+          <w:hyperlink w:anchor="_Toc163640569" w:history="1">
             <w:r>
               <w:rPr>
                 <w:rStyle w:val="Hyperlink"/>
@@ -898,7 +898,7 @@
                 <w:noProof/>
                 <w:webHidden/>
               </w:rPr>
-              <w:instrText xml:space="preserve"> PAGEREF _Toc163585192 \h </w:instrText>
+              <w:instrText xml:space="preserve"> PAGEREF _Toc163640569 \h </w:instrText>
             </w:r>
             <w:r>
               <w:rPr>
@@ -946,7 +946,7 @@
               <w:lang w:eastAsia="en-GB"/>
             </w:rPr>
           </w:pPr>
-          <w:hyperlink w:anchor="_Toc163585193" w:history="1">
+          <w:hyperlink w:anchor="_Toc163640570" w:history="1">
             <w:r>
               <w:rPr>
                 <w:rStyle w:val="Hyperlink"/>
@@ -992,7 +992,7 @@
                 <w:noProof/>
                 <w:webHidden/>
               </w:rPr>
-              <w:instrText xml:space="preserve"> PAGEREF _Toc163585193 \h </w:instrText>
+              <w:instrText xml:space="preserve"> PAGEREF _Toc163640570 \h </w:instrText>
             </w:r>
             <w:r>
               <w:rPr>
@@ -1040,7 +1040,7 @@
               <w:lang w:eastAsia="en-GB"/>
             </w:rPr>
           </w:pPr>
-          <w:hyperlink w:anchor="_Toc163585194" w:history="1">
+          <w:hyperlink w:anchor="_Toc163640571" w:history="1">
             <w:r>
               <w:rPr>
                 <w:rStyle w:val="Hyperlink"/>
@@ -1086,7 +1086,7 @@
                 <w:noProof/>
                 <w:webHidden/>
               </w:rPr>
-              <w:instrText xml:space="preserve"> PAGEREF _Toc163585194 \h </w:instrText>
+              <w:instrText xml:space="preserve"> PAGEREF _Toc163640571 \h </w:instrText>
             </w:r>
             <w:r>
               <w:rPr>
@@ -1134,7 +1134,7 @@
               <w:lang w:eastAsia="en-GB"/>
             </w:rPr>
           </w:pPr>
-          <w:hyperlink w:anchor="_Toc163585195" w:history="1">
+          <w:hyperlink w:anchor="_Toc163640572" w:history="1">
             <w:r>
               <w:rPr>
                 <w:rStyle w:val="Hyperlink"/>
@@ -1180,7 +1180,7 @@
                 <w:noProof/>
                 <w:webHidden/>
               </w:rPr>
-              <w:instrText xml:space="preserve"> PAGEREF _Toc163585195 \h </w:instrText>
+              <w:instrText xml:space="preserve"> PAGEREF _Toc163640572 \h </w:instrText>
             </w:r>
             <w:r>
               <w:rPr>
@@ -1201,6 +1201,288 @@
                 <w:webHidden/>
               </w:rPr>
               <w:t>5</w:t>
+            </w:r>
+            <w:r>
+              <w:rPr>
+                <w:noProof/>
+                <w:webHidden/>
+              </w:rPr>
+              <w:fldChar w:fldCharType="end"/>
+            </w:r>
+          </w:hyperlink>
+        </w:p>
+        <w:p>
+          <w:pPr>
+            <w:pStyle w:val="TOC2"/>
+            <w:tabs>
+              <w:tab w:val="left" w:pos="960"/>
+              <w:tab w:val="right" w:leader="dot" w:pos="9010"/>
+            </w:tabs>
+            <w:rPr>
+              <w:rFonts w:eastAsiaTheme="minorEastAsia" w:cstheme="minorBidi"/>
+              <w:b w:val="0"/>
+              <w:bCs w:val="0"/>
+              <w:noProof/>
+              <w:sz w:val="24"/>
+              <w:szCs w:val="24"/>
+              <w:lang w:eastAsia="en-GB"/>
+            </w:rPr>
+          </w:pPr>
+          <w:hyperlink w:anchor="_Toc163640573" w:history="1">
+            <w:r>
+              <w:rPr>
+                <w:rStyle w:val="Hyperlink"/>
+                <w:noProof/>
+              </w:rPr>
+              <w:t>1.4</w:t>
+            </w:r>
+            <w:r>
+              <w:rPr>
+                <w:rFonts w:eastAsiaTheme="minorEastAsia" w:cstheme="minorBidi"/>
+                <w:b w:val="0"/>
+                <w:bCs w:val="0"/>
+                <w:noProof/>
+                <w:sz w:val="24"/>
+                <w:szCs w:val="24"/>
+                <w:lang w:eastAsia="en-GB"/>
+              </w:rPr>
+              <w:tab/>
+            </w:r>
+            <w:r>
+              <w:rPr>
+                <w:rStyle w:val="Hyperlink"/>
+                <w:noProof/>
+              </w:rPr>
+              <w:t>LO 1-4 Relate at least three agile development practices to lean practices</w:t>
+            </w:r>
+            <w:r>
+              <w:rPr>
+                <w:noProof/>
+                <w:webHidden/>
+              </w:rPr>
+              <w:tab/>
+            </w:r>
+            <w:r>
+              <w:rPr>
+                <w:noProof/>
+                <w:webHidden/>
+              </w:rPr>
+              <w:fldChar w:fldCharType="begin"/>
+            </w:r>
+            <w:r>
+              <w:rPr>
+                <w:noProof/>
+                <w:webHidden/>
+              </w:rPr>
+              <w:instrText xml:space="preserve"> PAGEREF _Toc163640573 \h </w:instrText>
+            </w:r>
+            <w:r>
+              <w:rPr>
+                <w:noProof/>
+                <w:webHidden/>
+              </w:rPr>
+            </w:r>
+            <w:r>
+              <w:rPr>
+                <w:noProof/>
+                <w:webHidden/>
+              </w:rPr>
+              <w:fldChar w:fldCharType="separate"/>
+            </w:r>
+            <w:r>
+              <w:rPr>
+                <w:noProof/>
+                <w:webHidden/>
+              </w:rPr>
+              <w:t>6</w:t>
+            </w:r>
+            <w:r>
+              <w:rPr>
+                <w:noProof/>
+                <w:webHidden/>
+              </w:rPr>
+              <w:fldChar w:fldCharType="end"/>
+            </w:r>
+          </w:hyperlink>
+        </w:p>
+        <w:p>
+          <w:pPr>
+            <w:pStyle w:val="TOC1"/>
+            <w:tabs>
+              <w:tab w:val="left" w:pos="480"/>
+              <w:tab w:val="right" w:leader="dot" w:pos="9010"/>
+            </w:tabs>
+            <w:rPr>
+              <w:rFonts w:eastAsiaTheme="minorEastAsia" w:cstheme="minorBidi"/>
+              <w:b w:val="0"/>
+              <w:bCs w:val="0"/>
+              <w:i w:val="0"/>
+              <w:iCs w:val="0"/>
+              <w:noProof/>
+              <w:lang w:eastAsia="en-GB"/>
+            </w:rPr>
+          </w:pPr>
+          <w:hyperlink w:anchor="_Toc163640574" w:history="1">
+            <w:r>
+              <w:rPr>
+                <w:rStyle w:val="Hyperlink"/>
+                <w:noProof/>
+              </w:rPr>
+              <w:t>2</w:t>
+            </w:r>
+            <w:r>
+              <w:rPr>
+                <w:rFonts w:eastAsiaTheme="minorEastAsia" w:cstheme="minorBidi"/>
+                <w:b w:val="0"/>
+                <w:bCs w:val="0"/>
+                <w:i w:val="0"/>
+                <w:iCs w:val="0"/>
+                <w:noProof/>
+                <w:lang w:eastAsia="en-GB"/>
+              </w:rPr>
+              <w:tab/>
+            </w:r>
+            <w:r>
+              <w:rPr>
+                <w:rStyle w:val="Hyperlink"/>
+                <w:noProof/>
+              </w:rPr>
+              <w:t>Facilitation</w:t>
+            </w:r>
+            <w:r>
+              <w:rPr>
+                <w:noProof/>
+                <w:webHidden/>
+              </w:rPr>
+              <w:tab/>
+            </w:r>
+            <w:r>
+              <w:rPr>
+                <w:noProof/>
+                <w:webHidden/>
+              </w:rPr>
+              <w:fldChar w:fldCharType="begin"/>
+            </w:r>
+            <w:r>
+              <w:rPr>
+                <w:noProof/>
+                <w:webHidden/>
+              </w:rPr>
+              <w:instrText xml:space="preserve"> PAGEREF _Toc163640574 \h </w:instrText>
+            </w:r>
+            <w:r>
+              <w:rPr>
+                <w:noProof/>
+                <w:webHidden/>
+              </w:rPr>
+            </w:r>
+            <w:r>
+              <w:rPr>
+                <w:noProof/>
+                <w:webHidden/>
+              </w:rPr>
+              <w:fldChar w:fldCharType="separate"/>
+            </w:r>
+            <w:r>
+              <w:rPr>
+                <w:noProof/>
+                <w:webHidden/>
+              </w:rPr>
+              <w:t>7</w:t>
+            </w:r>
+            <w:r>
+              <w:rPr>
+                <w:noProof/>
+                <w:webHidden/>
+              </w:rPr>
+              <w:fldChar w:fldCharType="end"/>
+            </w:r>
+          </w:hyperlink>
+        </w:p>
+        <w:p>
+          <w:pPr>
+            <w:pStyle w:val="TOC2"/>
+            <w:tabs>
+              <w:tab w:val="left" w:pos="960"/>
+              <w:tab w:val="right" w:leader="dot" w:pos="9010"/>
+            </w:tabs>
+            <w:rPr>
+              <w:rFonts w:eastAsiaTheme="minorEastAsia" w:cstheme="minorBidi"/>
+              <w:b w:val="0"/>
+              <w:bCs w:val="0"/>
+              <w:noProof/>
+              <w:sz w:val="24"/>
+              <w:szCs w:val="24"/>
+              <w:lang w:eastAsia="en-GB"/>
+            </w:rPr>
+          </w:pPr>
+          <w:hyperlink w:anchor="_Toc163640575" w:history="1">
+            <w:r>
+              <w:rPr>
+                <w:rStyle w:val="Hyperlink"/>
+                <w:noProof/>
+              </w:rPr>
+              <w:t>2.1</w:t>
+            </w:r>
+            <w:r>
+              <w:rPr>
+                <w:rFonts w:eastAsiaTheme="minorEastAsia" w:cstheme="minorBidi"/>
+                <w:b w:val="0"/>
+                <w:bCs w:val="0"/>
+                <w:noProof/>
+                <w:sz w:val="24"/>
+                <w:szCs w:val="24"/>
+                <w:lang w:eastAsia="en-GB"/>
+              </w:rPr>
+              <w:tab/>
+            </w:r>
+            <w:r>
+              <w:rPr>
+                <w:rStyle w:val="Hyperlink"/>
+                <w:noProof/>
+              </w:rPr>
+              <w:t>LO 2-1 - differentiate at least three alternatives to open discussion.</w:t>
+            </w:r>
+            <w:r>
+              <w:rPr>
+                <w:noProof/>
+                <w:webHidden/>
+              </w:rPr>
+              <w:tab/>
+            </w:r>
+            <w:r>
+              <w:rPr>
+                <w:noProof/>
+                <w:webHidden/>
+              </w:rPr>
+              <w:fldChar w:fldCharType="begin"/>
+            </w:r>
+            <w:r>
+              <w:rPr>
+                <w:noProof/>
+                <w:webHidden/>
+              </w:rPr>
+              <w:instrText xml:space="preserve"> PAGEREF _Toc163640575 \h </w:instrText>
+            </w:r>
+            <w:r>
+              <w:rPr>
+                <w:noProof/>
+                <w:webHidden/>
+              </w:rPr>
+            </w:r>
+            <w:r>
+              <w:rPr>
+                <w:noProof/>
+                <w:webHidden/>
+              </w:rPr>
+              <w:fldChar w:fldCharType="separate"/>
+            </w:r>
+            <w:r>
+              <w:rPr>
+                <w:noProof/>
+                <w:webHidden/>
+              </w:rPr>
+              <w:t>7</w:t>
             </w:r>
             <w:r>
               <w:rPr>
@@ -1234,7 +1516,7 @@
       <w:pPr>
         <w:pStyle w:val="Heading1"/>
       </w:pPr>
-      <w:bookmarkStart w:id="0" w:name="_Toc163585192"/>
+      <w:bookmarkStart w:id="0" w:name="_Toc163640569"/>
       <w:r>
         <w:lastRenderedPageBreak/>
         <w:t>Lean Agile and Scrum</w:t>
@@ -1248,7 +1530,7 @@
       <w:pPr>
         <w:pStyle w:val="Heading2"/>
       </w:pPr>
-      <w:bookmarkStart w:id="1" w:name="_Toc163585193"/>
+      <w:bookmarkStart w:id="1" w:name="_Toc163640570"/>
       <w:r>
         <w:t>LO 1</w:t>
       </w:r>
@@ -1388,10 +1670,19 @@
     <w:p/>
     <w:p>
       <w:r>
-        <w:t xml:space="preserve">Source - </w:t>
-      </w:r>
-      <w:r>
-        <w:t>Th e Origins and Evolution of Lean Management System</w:t>
+        <w:t xml:space="preserve">Reference </w:t>
+      </w:r>
+    </w:p>
+    <w:p>
+      <w:pPr>
+        <w:pStyle w:val="ListParagraph"/>
+        <w:numPr>
+          <w:ilvl w:val="0"/>
+          <w:numId w:val="23"/>
+        </w:numPr>
+      </w:pPr>
+      <w:r>
+        <w:t>The Origins and Evolution of Lean Management System</w:t>
       </w:r>
       <w:r>
         <w:t xml:space="preserve"> </w:t>
@@ -1407,17 +1698,15 @@
       <w:r>
         <w:t xml:space="preserve"> </w:t>
       </w:r>
+      <w:r>
+        <w:br w:type="page"/>
+      </w:r>
     </w:p>
     <w:p>
-      <w:r>
-        <w:br w:type="page"/>
-      </w:r>
-    </w:p>
-    <w:p>
       <w:pPr>
         <w:pStyle w:val="Heading2"/>
       </w:pPr>
-      <w:bookmarkStart w:id="2" w:name="_Toc163585194"/>
+      <w:bookmarkStart w:id="2" w:name="_Toc163640571"/>
       <w:r>
         <w:lastRenderedPageBreak/>
         <w:t xml:space="preserve">LO 1-2 </w:t>
@@ -1939,7 +2228,7 @@
     <w:p/>
     <w:p>
       <w:r>
-        <w:t xml:space="preserve">Sources </w:t>
+        <w:t>Reference</w:t>
       </w:r>
     </w:p>
     <w:p>
@@ -1974,7 +2263,7 @@
       <w:pPr>
         <w:pStyle w:val="Heading2"/>
       </w:pPr>
-      <w:bookmarkStart w:id="3" w:name="_Toc163585195"/>
+      <w:bookmarkStart w:id="3" w:name="_Toc163640572"/>
       <w:r>
         <w:lastRenderedPageBreak/>
         <w:t>LO 1-3 - Relate at least five wastes in product development to the seven wastes in Lean Manufacturing</w:t>
@@ -2374,7 +2663,7 @@
     <w:p/>
     <w:p>
       <w:r>
-        <w:t>Source</w:t>
+        <w:t>Reference</w:t>
       </w:r>
     </w:p>
     <w:p>
@@ -2418,10 +2707,12 @@
       <w:pPr>
         <w:pStyle w:val="Heading2"/>
       </w:pPr>
+      <w:bookmarkStart w:id="4" w:name="_Toc163640573"/>
       <w:r>
         <w:lastRenderedPageBreak/>
         <w:t>LO 1-4 Relate at least three agile development practices to lean practices</w:t>
       </w:r>
+      <w:bookmarkEnd w:id="4"/>
     </w:p>
     <w:p/>
     <w:tbl>
@@ -2743,7 +3034,7 @@
     <w:p/>
     <w:p>
       <w:r>
-        <w:t>Source</w:t>
+        <w:t>Reference</w:t>
       </w:r>
     </w:p>
     <w:p>
@@ -2780,7 +3071,7 @@
       <w:r>
         <w:t xml:space="preserve">Scrum Guide - </w:t>
       </w:r>
-      <w:hyperlink r:id="rId13" w:history="1">
+      <w:hyperlink r:id="rId13" w:anchor="sprint-retrospective" w:history="1">
         <w:r>
           <w:rPr>
             <w:rStyle w:val="Hyperlink"/>
@@ -2794,7 +3085,545 @@
     </w:p>
     <w:p/>
     <w:p/>
+    <w:p>
+      <w:r>
+        <w:br w:type="page"/>
+      </w:r>
+    </w:p>
+    <w:p>
+      <w:pPr>
+        <w:pStyle w:val="Heading1"/>
+      </w:pPr>
+      <w:bookmarkStart w:id="5" w:name="_Toc163640574"/>
+      <w:r>
+        <w:lastRenderedPageBreak/>
+        <w:t>Facilitation</w:t>
+      </w:r>
+      <w:bookmarkEnd w:id="5"/>
+      <w:r>
+        <w:t xml:space="preserve"> </w:t>
+      </w:r>
+    </w:p>
+    <w:p>
+      <w:pPr>
+        <w:pStyle w:val="Heading2"/>
+      </w:pPr>
+      <w:bookmarkStart w:id="6" w:name="_Toc163640575"/>
+      <w:r>
+        <w:t xml:space="preserve">LO 2-1 - </w:t>
+      </w:r>
+      <w:r>
+        <w:t>differentiate at least three alternatives to open discussion.</w:t>
+      </w:r>
+      <w:bookmarkEnd w:id="6"/>
+    </w:p>
+    <w:tbl>
+      <w:tblPr>
+        <w:tblStyle w:val="TableGrid"/>
+        <w:tblW w:w="0" w:type="auto"/>
+        <w:tblLook w:val="04A0" w:firstRow="1" w:lastRow="0" w:firstColumn="1" w:lastColumn="0" w:noHBand="0" w:noVBand="1"/>
+      </w:tblPr>
+      <w:tblGrid>
+        <w:gridCol w:w="3003"/>
+        <w:gridCol w:w="3003"/>
+        <w:gridCol w:w="3004"/>
+      </w:tblGrid>
+      <w:tr>
+        <w:tc>
+          <w:tcPr>
+            <w:tcW w:w="3003" w:type="dxa"/>
+          </w:tcPr>
+          <w:p>
+            <w:r>
+              <w:t>Activity</w:t>
+            </w:r>
+          </w:p>
+        </w:tc>
+        <w:tc>
+          <w:tcPr>
+            <w:tcW w:w="3003" w:type="dxa"/>
+          </w:tcPr>
+          <w:p>
+            <w:r>
+              <w:t>Process</w:t>
+            </w:r>
+          </w:p>
+        </w:tc>
+        <w:tc>
+          <w:tcPr>
+            <w:tcW w:w="3004" w:type="dxa"/>
+          </w:tcPr>
+          <w:p>
+            <w:r>
+              <w:t>Outcome</w:t>
+            </w:r>
+          </w:p>
+        </w:tc>
+      </w:tr>
+      <w:tr>
+        <w:tc>
+          <w:tcPr>
+            <w:tcW w:w="3003" w:type="dxa"/>
+          </w:tcPr>
+          <w:p>
+            <w:r>
+              <w:t>Structured Go-Around</w:t>
+            </w:r>
+          </w:p>
+          <w:p>
+            <w:r>
+              <w:t>(Round Robin)</w:t>
+            </w:r>
+          </w:p>
+        </w:tc>
+        <w:tc>
+          <w:tcPr>
+            <w:tcW w:w="3003" w:type="dxa"/>
+          </w:tcPr>
+          <w:p>
+            <w:pPr>
+              <w:pStyle w:val="ListParagraph"/>
+              <w:numPr>
+                <w:ilvl w:val="0"/>
+                <w:numId w:val="19"/>
+              </w:numPr>
+            </w:pPr>
+            <w:r>
+              <w:t xml:space="preserve">Go </w:t>
+            </w:r>
+            <w:r>
+              <w:t>A</w:t>
+            </w:r>
+            <w:r>
+              <w:t xml:space="preserve">round and give </w:t>
+            </w:r>
+            <w:r>
+              <w:t>each person</w:t>
+            </w:r>
+            <w:r>
+              <w:t xml:space="preserve"> a brief turn to speak to a topic </w:t>
+            </w:r>
+          </w:p>
+          <w:p>
+            <w:pPr>
+              <w:pStyle w:val="ListParagraph"/>
+              <w:numPr>
+                <w:ilvl w:val="0"/>
+                <w:numId w:val="19"/>
+              </w:numPr>
+            </w:pPr>
+            <w:r>
+              <w:t>Everyone else listens</w:t>
+            </w:r>
+          </w:p>
+          <w:p>
+            <w:pPr>
+              <w:pStyle w:val="ListParagraph"/>
+              <w:numPr>
+                <w:ilvl w:val="0"/>
+                <w:numId w:val="19"/>
+              </w:numPr>
+            </w:pPr>
+            <w:r>
+              <w:t xml:space="preserve">When they finish, they pass it on to the next person until everyone has spoken and listened </w:t>
+            </w:r>
+          </w:p>
+        </w:tc>
+        <w:tc>
+          <w:tcPr>
+            <w:tcW w:w="3004" w:type="dxa"/>
+          </w:tcPr>
+          <w:p>
+            <w:pPr>
+              <w:pStyle w:val="ListParagraph"/>
+              <w:numPr>
+                <w:ilvl w:val="0"/>
+                <w:numId w:val="19"/>
+              </w:numPr>
+            </w:pPr>
+            <w:r>
+              <w:t>Increase conversion engagement</w:t>
+            </w:r>
+          </w:p>
+          <w:p>
+            <w:pPr>
+              <w:pStyle w:val="ListParagraph"/>
+              <w:numPr>
+                <w:ilvl w:val="0"/>
+                <w:numId w:val="19"/>
+              </w:numPr>
+            </w:pPr>
+            <w:r>
+              <w:t xml:space="preserve">Empower introvert to speak up and extrovert to speak adequately </w:t>
+            </w:r>
+          </w:p>
+          <w:p>
+            <w:pPr>
+              <w:pStyle w:val="ListParagraph"/>
+              <w:numPr>
+                <w:ilvl w:val="0"/>
+                <w:numId w:val="19"/>
+              </w:numPr>
+            </w:pPr>
+            <w:r>
+              <w:t xml:space="preserve">Improve active listening </w:t>
+            </w:r>
+          </w:p>
+        </w:tc>
+      </w:tr>
+      <w:tr>
+        <w:tc>
+          <w:tcPr>
+            <w:tcW w:w="3003" w:type="dxa"/>
+          </w:tcPr>
+          <w:p>
+            <w:r>
+              <w:t>Mind Mapping</w:t>
+            </w:r>
+          </w:p>
+        </w:tc>
+        <w:tc>
+          <w:tcPr>
+            <w:tcW w:w="3003" w:type="dxa"/>
+          </w:tcPr>
+          <w:p>
+            <w:pPr>
+              <w:pStyle w:val="ListParagraph"/>
+              <w:numPr>
+                <w:ilvl w:val="0"/>
+                <w:numId w:val="20"/>
+              </w:numPr>
+            </w:pPr>
+            <w:r>
+              <w:t>Create a visual diagram showing hierarchy, relationships, and ideas</w:t>
+            </w:r>
+          </w:p>
+          <w:p>
+            <w:pPr>
+              <w:pStyle w:val="ListParagraph"/>
+              <w:numPr>
+                <w:ilvl w:val="0"/>
+                <w:numId w:val="20"/>
+              </w:numPr>
+            </w:pPr>
+            <w:r>
+              <w:t>Have a central focus from where ideas radiate out from</w:t>
+            </w:r>
+          </w:p>
+          <w:p>
+            <w:pPr>
+              <w:pStyle w:val="ListParagraph"/>
+              <w:numPr>
+                <w:ilvl w:val="0"/>
+                <w:numId w:val="20"/>
+              </w:numPr>
+            </w:pPr>
+            <w:r>
+              <w:t>Ensure every team member contributes to the Mind Map</w:t>
+            </w:r>
+          </w:p>
+          <w:p>
+            <w:pPr>
+              <w:pStyle w:val="ListParagraph"/>
+              <w:numPr>
+                <w:ilvl w:val="0"/>
+                <w:numId w:val="20"/>
+              </w:numPr>
+            </w:pPr>
+            <w:r>
+              <w:t xml:space="preserve">Employ visual whiteboarding </w:t>
+            </w:r>
+            <w:r>
+              <w:t>tool – Miro, Mural or similar tool</w:t>
+            </w:r>
+          </w:p>
+        </w:tc>
+        <w:tc>
+          <w:tcPr>
+            <w:tcW w:w="3004" w:type="dxa"/>
+          </w:tcPr>
+          <w:p>
+            <w:pPr>
+              <w:pStyle w:val="ListParagraph"/>
+              <w:numPr>
+                <w:ilvl w:val="0"/>
+                <w:numId w:val="20"/>
+              </w:numPr>
+            </w:pPr>
+            <w:r>
+              <w:t xml:space="preserve">Capture diverse thinking </w:t>
+            </w:r>
+          </w:p>
+          <w:p>
+            <w:pPr>
+              <w:pStyle w:val="ListParagraph"/>
+              <w:numPr>
+                <w:ilvl w:val="0"/>
+                <w:numId w:val="20"/>
+              </w:numPr>
+            </w:pPr>
+            <w:r>
+              <w:t>Visualise ideas and information better</w:t>
+            </w:r>
+          </w:p>
+          <w:p>
+            <w:pPr>
+              <w:pStyle w:val="ListParagraph"/>
+              <w:numPr>
+                <w:ilvl w:val="0"/>
+                <w:numId w:val="20"/>
+              </w:numPr>
+            </w:pPr>
+            <w:r>
+              <w:t>Improves transparency</w:t>
+            </w:r>
+          </w:p>
+        </w:tc>
+      </w:tr>
+      <w:tr>
+        <w:tc>
+          <w:tcPr>
+            <w:tcW w:w="3003" w:type="dxa"/>
+          </w:tcPr>
+          <w:p>
+            <w:r>
+              <w:t>Brainstorming (Whiteboarding session)</w:t>
+            </w:r>
+          </w:p>
+        </w:tc>
+        <w:tc>
+          <w:tcPr>
+            <w:tcW w:w="3003" w:type="dxa"/>
+          </w:tcPr>
+          <w:p>
+            <w:pPr>
+              <w:pStyle w:val="ListParagraph"/>
+              <w:numPr>
+                <w:ilvl w:val="0"/>
+                <w:numId w:val="22"/>
+              </w:numPr>
+            </w:pPr>
+            <w:r>
+              <w:t xml:space="preserve">Provide an </w:t>
+            </w:r>
+            <w:r>
+              <w:t>objective</w:t>
+            </w:r>
+            <w:r>
+              <w:t xml:space="preserve"> of the</w:t>
+            </w:r>
+            <w:r>
+              <w:t xml:space="preserve"> brainstorming session</w:t>
+            </w:r>
+          </w:p>
+          <w:p>
+            <w:pPr>
+              <w:pStyle w:val="ListParagraph"/>
+              <w:numPr>
+                <w:ilvl w:val="0"/>
+                <w:numId w:val="22"/>
+              </w:numPr>
+            </w:pPr>
+            <w:r>
+              <w:t>Provide sticky note</w:t>
+            </w:r>
+          </w:p>
+          <w:p>
+            <w:pPr>
+              <w:pStyle w:val="ListParagraph"/>
+              <w:numPr>
+                <w:ilvl w:val="0"/>
+                <w:numId w:val="22"/>
+              </w:numPr>
+            </w:pPr>
+            <w:r>
+              <w:t xml:space="preserve">Get the group to fill one idea per sticky note anonymously </w:t>
+            </w:r>
+          </w:p>
+          <w:p>
+            <w:pPr>
+              <w:pStyle w:val="ListParagraph"/>
+              <w:numPr>
+                <w:ilvl w:val="0"/>
+                <w:numId w:val="22"/>
+              </w:numPr>
+            </w:pPr>
+            <w:r>
+              <w:t>Provide a timebox</w:t>
+            </w:r>
+          </w:p>
+          <w:p>
+            <w:pPr>
+              <w:pStyle w:val="ListParagraph"/>
+              <w:numPr>
+                <w:ilvl w:val="0"/>
+                <w:numId w:val="22"/>
+              </w:numPr>
+            </w:pPr>
+            <w:r>
+              <w:t>Synthesis proposed ideas in a discussion</w:t>
+            </w:r>
+          </w:p>
+          <w:p>
+            <w:pPr>
+              <w:pStyle w:val="ListParagraph"/>
+              <w:numPr>
+                <w:ilvl w:val="0"/>
+                <w:numId w:val="22"/>
+              </w:numPr>
+            </w:pPr>
+            <w:r>
+              <w:t>Take 1-3 action items</w:t>
+            </w:r>
+          </w:p>
+        </w:tc>
+        <w:tc>
+          <w:tcPr>
+            <w:tcW w:w="3004" w:type="dxa"/>
+          </w:tcPr>
+          <w:p>
+            <w:pPr>
+              <w:pStyle w:val="ListParagraph"/>
+              <w:numPr>
+                <w:ilvl w:val="0"/>
+                <w:numId w:val="22"/>
+              </w:numPr>
+            </w:pPr>
+            <w:r>
+              <w:t xml:space="preserve">Encourage creativity </w:t>
+            </w:r>
+          </w:p>
+          <w:p>
+            <w:pPr>
+              <w:pStyle w:val="ListParagraph"/>
+              <w:numPr>
+                <w:ilvl w:val="0"/>
+                <w:numId w:val="22"/>
+              </w:numPr>
+            </w:pPr>
+            <w:r>
+              <w:t>Individual share thoughts without interruption and influence of others</w:t>
+            </w:r>
+          </w:p>
+          <w:p>
+            <w:pPr>
+              <w:pStyle w:val="ListParagraph"/>
+              <w:numPr>
+                <w:ilvl w:val="0"/>
+                <w:numId w:val="22"/>
+              </w:numPr>
+            </w:pPr>
+            <w:r>
+              <w:t xml:space="preserve">Empower every individual to contribute </w:t>
+            </w:r>
+          </w:p>
+          <w:p>
+            <w:pPr>
+              <w:pStyle w:val="ListParagraph"/>
+              <w:numPr>
+                <w:ilvl w:val="0"/>
+                <w:numId w:val="22"/>
+              </w:numPr>
+            </w:pPr>
+            <w:r>
+              <w:t>Preserving anonymity whilst facilitating sharing</w:t>
+            </w:r>
+          </w:p>
+        </w:tc>
+      </w:tr>
+    </w:tbl>
+    <w:p>
+      <w:pPr>
+        <w:pStyle w:val="Caption"/>
+      </w:pPr>
+      <w:r>
+        <w:t xml:space="preserve">Table </w:t>
+      </w:r>
+      <w:fldSimple w:instr=" SEQ Table \* ARABIC ">
+        <w:r>
+          <w:rPr>
+            <w:noProof/>
+          </w:rPr>
+          <w:t>4</w:t>
+        </w:r>
+      </w:fldSimple>
+      <w:r>
+        <w:t xml:space="preserve"> - Alternative to Open Discission</w:t>
+      </w:r>
+    </w:p>
     <w:p/>
+    <w:p>
+      <w:r>
+        <w:t>Reference</w:t>
+      </w:r>
+    </w:p>
+    <w:p>
+      <w:pPr>
+        <w:pStyle w:val="ListParagraph"/>
+        <w:numPr>
+          <w:ilvl w:val="0"/>
+          <w:numId w:val="21"/>
+        </w:numPr>
+      </w:pPr>
+      <w:r>
+        <w:t xml:space="preserve">Go Around - </w:t>
+      </w:r>
+      <w:hyperlink r:id="rId14" w:history="1">
+        <w:r>
+          <w:rPr>
+            <w:rStyle w:val="Hyperlink"/>
+          </w:rPr>
+          <w:t>https://www.lucidmeetings.com/glossary/go-around</w:t>
+        </w:r>
+      </w:hyperlink>
+      <w:r>
+        <w:t xml:space="preserve"> </w:t>
+      </w:r>
+    </w:p>
+    <w:p>
+      <w:pPr>
+        <w:pStyle w:val="ListParagraph"/>
+        <w:numPr>
+          <w:ilvl w:val="0"/>
+          <w:numId w:val="21"/>
+        </w:numPr>
+      </w:pPr>
+      <w:r>
+        <w:lastRenderedPageBreak/>
+        <w:t xml:space="preserve">Mind mapping - </w:t>
+      </w:r>
+      <w:hyperlink r:id="rId15" w:history="1">
+        <w:r>
+          <w:rPr>
+            <w:rStyle w:val="Hyperlink"/>
+          </w:rPr>
+          <w:t>https://www.adelaide.edu.au/writingcentre/sites/default/files/docs/learningguide-mindmapping.pdf</w:t>
+        </w:r>
+      </w:hyperlink>
+    </w:p>
+    <w:p>
+      <w:pPr>
+        <w:pStyle w:val="ListParagraph"/>
+        <w:numPr>
+          <w:ilvl w:val="0"/>
+          <w:numId w:val="21"/>
+        </w:numPr>
+      </w:pPr>
+      <w:r>
+        <w:t xml:space="preserve">What is brainstorming? </w:t>
+      </w:r>
+      <w:hyperlink r:id="rId16" w:history="1">
+        <w:r>
+          <w:rPr>
+            <w:rStyle w:val="Hyperlink"/>
+          </w:rPr>
+          <w:t>https://miro.com/brainstorming/what-is-brainstorming/</w:t>
+        </w:r>
+      </w:hyperlink>
+      <w:r>
+        <w:t xml:space="preserve"> </w:t>
+      </w:r>
+    </w:p>
     <w:sectPr>
       <w:pgSz w:w="11900" w:h="16840"/>
       <w:pgMar w:top="1440" w:right="1440" w:bottom="1440" w:left="1440" w:header="708" w:footer="708" w:gutter="0"/>
@@ -2810,6 +3639,119 @@
 <file path=word/numbering.xml><?xml version="1.0" encoding="utf-8"?>
 <w:numbering xmlns:wpc="http://schemas.microsoft.com/office/word/2010/wordprocessingCanvas" xmlns:cx="http://schemas.microsoft.com/office/drawing/2014/chartex" xmlns:cx1="http://schemas.microsoft.com/office/drawing/2015/9/8/chartex" xmlns:cx2="http://schemas.microsoft.com/office/drawing/2015/10/21/chartex" xmlns:cx3="http://schemas.microsoft.com/office/drawing/2016/5/9/chartex" xmlns:cx4="http://schemas.microsoft.com/office/drawing/2016/5/10/chartex" xmlns:cx5="http://schemas.microsoft.com/office/drawing/2016/5/11/chartex" xmlns:cx6="http://schemas.microsoft.com/office/drawing/2016/5/12/chartex" xmlns:cx7="http://schemas.microsoft.com/office/drawing/2016/5/13/chartex" xmlns:cx8="http://schemas.microsoft.com/office/drawing/2016/5/14/chartex" xmlns:mc="http://schemas.openxmlformats.org/markup-compatibility/2006" xmlns:aink="http://schemas.microsoft.com/office/drawing/2016/ink" xmlns:am3d="http://schemas.microsoft.com/office/drawing/2017/model3d" xmlns:o="urn:schemas-microsoft-com:office:office" xmlns:oel="http://schemas.microsoft.com/office/2019/extlst" xmlns:r="http://schemas.openxmlformats.org/officeDocument/2006/relationships" xmlns:m="http://schemas.openxmlformats.org/officeDocument/2006/math" xmlns:v="urn:schemas-microsoft-com:vml" xmlns:wp14="http://schemas.microsoft.com/office/word/2010/wordprocessingDrawing" xmlns:wp="http://schemas.openxmlformats.org/drawingml/2006/wordprocessingDrawing" xmlns:w10="urn:schemas-microsoft-com:office:word" xmlns:w="http://schemas.openxmlformats.org/wordprocessingml/2006/main" xmlns:w14="http://schemas.microsoft.com/office/word/2010/wordml" xmlns:w15="http://schemas.microsoft.com/office/word/2012/wordml" xmlns:w16cex="http://schemas.microsoft.com/office/word/2018/wordml/cex" xmlns:w16cid="http://schemas.microsoft.com/office/word/2016/wordml/cid" xmlns:w16="http://schemas.microsoft.com/office/word/2018/wordml" xmlns:w16sdtdh="http://schemas.microsoft.com/office/word/2020/wordml/sdtdatahash" xmlns:w16se="http://schemas.microsoft.com/office/word/2015/wordml/symex" xmlns:wpg="http://schemas.microsoft.com/office/word/2010/wordprocessingGroup" xmlns:wpi="http://schemas.microsoft.com/office/word/2010/wordprocessingInk" xmlns:wne="http://schemas.microsoft.com/office/word/2006/wordml" xmlns:wps="http://schemas.microsoft.com/office/word/2010/wordprocessingShape" mc:Ignorable="w14 w15 w16se w16cid w16 w16cex w16sdtdh wp14">
   <w:abstractNum w:abstractNumId="0" w15:restartNumberingAfterBreak="0">
+    <w:nsid w:val="082F26E8"/>
+    <w:multiLevelType w:val="hybridMultilevel"/>
+    <w:tmpl w:val="9D3464D6"/>
+    <w:lvl w:ilvl="0" w:tplc="08090001">
+      <w:start w:val="1"/>
+      <w:numFmt w:val="bullet"/>
+      <w:lvlText w:val=""/>
+      <w:lvlJc w:val="left"/>
+      <w:pPr>
+        <w:ind w:left="720" w:hanging="360"/>
+      </w:pPr>
+      <w:rPr>
+        <w:rFonts w:ascii="Symbol" w:hAnsi="Symbol" w:hint="default"/>
+      </w:rPr>
+    </w:lvl>
+    <w:lvl w:ilvl="1" w:tplc="08090003" w:tentative="1">
+      <w:start w:val="1"/>
+      <w:numFmt w:val="bullet"/>
+      <w:lvlText w:val="o"/>
+      <w:lvlJc w:val="left"/>
+      <w:pPr>
+        <w:ind w:left="1440" w:hanging="360"/>
+      </w:pPr>
+      <w:rPr>
+        <w:rFonts w:ascii="Courier New" w:hAnsi="Courier New" w:cs="Courier New" w:hint="default"/>
+      </w:rPr>
+    </w:lvl>
+    <w:lvl w:ilvl="2" w:tplc="08090005" w:tentative="1">
+      <w:start w:val="1"/>
+      <w:numFmt w:val="bullet"/>
+      <w:lvlText w:val=""/>
+      <w:lvlJc w:val="left"/>
+      <w:pPr>
+        <w:ind w:left="2160" w:hanging="360"/>
+      </w:pPr>
+      <w:rPr>
+        <w:rFonts w:ascii="Wingdings" w:hAnsi="Wingdings" w:hint="default"/>
+      </w:rPr>
+    </w:lvl>
+    <w:lvl w:ilvl="3" w:tplc="08090001" w:tentative="1">
+      <w:start w:val="1"/>
+      <w:numFmt w:val="bullet"/>
+      <w:lvlText w:val=""/>
+      <w:lvlJc w:val="left"/>
+      <w:pPr>
+        <w:ind w:left="2880" w:hanging="360"/>
+      </w:pPr>
+      <w:rPr>
+        <w:rFonts w:ascii="Symbol" w:hAnsi="Symbol" w:hint="default"/>
+      </w:rPr>
+    </w:lvl>
+    <w:lvl w:ilvl="4" w:tplc="08090003" w:tentative="1">
+      <w:start w:val="1"/>
+      <w:numFmt w:val="bullet"/>
+      <w:lvlText w:val="o"/>
+      <w:lvlJc w:val="left"/>
+      <w:pPr>
+        <w:ind w:left="3600" w:hanging="360"/>
+      </w:pPr>
+      <w:rPr>
+        <w:rFonts w:ascii="Courier New" w:hAnsi="Courier New" w:cs="Courier New" w:hint="default"/>
+      </w:rPr>
+    </w:lvl>
+    <w:lvl w:ilvl="5" w:tplc="08090005" w:tentative="1">
+      <w:start w:val="1"/>
+      <w:numFmt w:val="bullet"/>
+      <w:lvlText w:val=""/>
+      <w:lvlJc w:val="left"/>
+      <w:pPr>
+        <w:ind w:left="4320" w:hanging="360"/>
+      </w:pPr>
+      <w:rPr>
+        <w:rFonts w:ascii="Wingdings" w:hAnsi="Wingdings" w:hint="default"/>
+      </w:rPr>
+    </w:lvl>
+    <w:lvl w:ilvl="6" w:tplc="08090001" w:tentative="1">
+      <w:start w:val="1"/>
+      <w:numFmt w:val="bullet"/>
+      <w:lvlText w:val=""/>
+      <w:lvlJc w:val="left"/>
+      <w:pPr>
+        <w:ind w:left="5040" w:hanging="360"/>
+      </w:pPr>
+      <w:rPr>
+        <w:rFonts w:ascii="Symbol" w:hAnsi="Symbol" w:hint="default"/>
+      </w:rPr>
+    </w:lvl>
+    <w:lvl w:ilvl="7" w:tplc="08090003" w:tentative="1">
+      <w:start w:val="1"/>
+      <w:numFmt w:val="bullet"/>
+      <w:lvlText w:val="o"/>
+      <w:lvlJc w:val="left"/>
+      <w:pPr>
+        <w:ind w:left="5760" w:hanging="360"/>
+      </w:pPr>
+      <w:rPr>
+        <w:rFonts w:ascii="Courier New" w:hAnsi="Courier New" w:cs="Courier New" w:hint="default"/>
+      </w:rPr>
+    </w:lvl>
+    <w:lvl w:ilvl="8" w:tplc="08090005" w:tentative="1">
+      <w:start w:val="1"/>
+      <w:numFmt w:val="bullet"/>
+      <w:lvlText w:val=""/>
+      <w:lvlJc w:val="left"/>
+      <w:pPr>
+        <w:ind w:left="6480" w:hanging="360"/>
+      </w:pPr>
+      <w:rPr>
+        <w:rFonts w:ascii="Wingdings" w:hAnsi="Wingdings" w:hint="default"/>
+      </w:rPr>
+    </w:lvl>
+  </w:abstractNum>
+  <w:abstractNum w:abstractNumId="1" w15:restartNumberingAfterBreak="0">
     <w:nsid w:val="0A4F3C60"/>
     <w:multiLevelType w:val="hybridMultilevel"/>
     <w:tmpl w:val="F90E361A"/>
@@ -2922,7 +3864,7 @@
       </w:rPr>
     </w:lvl>
   </w:abstractNum>
-  <w:abstractNum w:abstractNumId="1" w15:restartNumberingAfterBreak="0">
+  <w:abstractNum w:abstractNumId="2" w15:restartNumberingAfterBreak="0">
     <w:nsid w:val="0B8A571E"/>
     <w:multiLevelType w:val="hybridMultilevel"/>
     <w:tmpl w:val="3A1E0328"/>
@@ -3011,7 +3953,7 @@
       </w:pPr>
     </w:lvl>
   </w:abstractNum>
-  <w:abstractNum w:abstractNumId="2" w15:restartNumberingAfterBreak="0">
+  <w:abstractNum w:abstractNumId="3" w15:restartNumberingAfterBreak="0">
     <w:nsid w:val="0D3A14F9"/>
     <w:multiLevelType w:val="hybridMultilevel"/>
     <w:tmpl w:val="48B6E6CC"/>
@@ -3124,7 +4066,120 @@
       </w:rPr>
     </w:lvl>
   </w:abstractNum>
-  <w:abstractNum w:abstractNumId="3" w15:restartNumberingAfterBreak="0">
+  <w:abstractNum w:abstractNumId="4" w15:restartNumberingAfterBreak="0">
+    <w:nsid w:val="10D15D84"/>
+    <w:multiLevelType w:val="hybridMultilevel"/>
+    <w:tmpl w:val="96E42C40"/>
+    <w:lvl w:ilvl="0" w:tplc="08090001">
+      <w:start w:val="1"/>
+      <w:numFmt w:val="bullet"/>
+      <w:lvlText w:val=""/>
+      <w:lvlJc w:val="left"/>
+      <w:pPr>
+        <w:ind w:left="720" w:hanging="360"/>
+      </w:pPr>
+      <w:rPr>
+        <w:rFonts w:ascii="Symbol" w:hAnsi="Symbol" w:hint="default"/>
+      </w:rPr>
+    </w:lvl>
+    <w:lvl w:ilvl="1" w:tplc="08090003" w:tentative="1">
+      <w:start w:val="1"/>
+      <w:numFmt w:val="bullet"/>
+      <w:lvlText w:val="o"/>
+      <w:lvlJc w:val="left"/>
+      <w:pPr>
+        <w:ind w:left="1440" w:hanging="360"/>
+      </w:pPr>
+      <w:rPr>
+        <w:rFonts w:ascii="Courier New" w:hAnsi="Courier New" w:cs="Courier New" w:hint="default"/>
+      </w:rPr>
+    </w:lvl>
+    <w:lvl w:ilvl="2" w:tplc="08090005" w:tentative="1">
+      <w:start w:val="1"/>
+      <w:numFmt w:val="bullet"/>
+      <w:lvlText w:val=""/>
+      <w:lvlJc w:val="left"/>
+      <w:pPr>
+        <w:ind w:left="2160" w:hanging="360"/>
+      </w:pPr>
+      <w:rPr>
+        <w:rFonts w:ascii="Wingdings" w:hAnsi="Wingdings" w:hint="default"/>
+      </w:rPr>
+    </w:lvl>
+    <w:lvl w:ilvl="3" w:tplc="08090001" w:tentative="1">
+      <w:start w:val="1"/>
+      <w:numFmt w:val="bullet"/>
+      <w:lvlText w:val=""/>
+      <w:lvlJc w:val="left"/>
+      <w:pPr>
+        <w:ind w:left="2880" w:hanging="360"/>
+      </w:pPr>
+      <w:rPr>
+        <w:rFonts w:ascii="Symbol" w:hAnsi="Symbol" w:hint="default"/>
+      </w:rPr>
+    </w:lvl>
+    <w:lvl w:ilvl="4" w:tplc="08090003" w:tentative="1">
+      <w:start w:val="1"/>
+      <w:numFmt w:val="bullet"/>
+      <w:lvlText w:val="o"/>
+      <w:lvlJc w:val="left"/>
+      <w:pPr>
+        <w:ind w:left="3600" w:hanging="360"/>
+      </w:pPr>
+      <w:rPr>
+        <w:rFonts w:ascii="Courier New" w:hAnsi="Courier New" w:cs="Courier New" w:hint="default"/>
+      </w:rPr>
+    </w:lvl>
+    <w:lvl w:ilvl="5" w:tplc="08090005" w:tentative="1">
+      <w:start w:val="1"/>
+      <w:numFmt w:val="bullet"/>
+      <w:lvlText w:val=""/>
+      <w:lvlJc w:val="left"/>
+      <w:pPr>
+        <w:ind w:left="4320" w:hanging="360"/>
+      </w:pPr>
+      <w:rPr>
+        <w:rFonts w:ascii="Wingdings" w:hAnsi="Wingdings" w:hint="default"/>
+      </w:rPr>
+    </w:lvl>
+    <w:lvl w:ilvl="6" w:tplc="08090001" w:tentative="1">
+      <w:start w:val="1"/>
+      <w:numFmt w:val="bullet"/>
+      <w:lvlText w:val=""/>
+      <w:lvlJc w:val="left"/>
+      <w:pPr>
+        <w:ind w:left="5040" w:hanging="360"/>
+      </w:pPr>
+      <w:rPr>
+        <w:rFonts w:ascii="Symbol" w:hAnsi="Symbol" w:hint="default"/>
+      </w:rPr>
+    </w:lvl>
+    <w:lvl w:ilvl="7" w:tplc="08090003" w:tentative="1">
+      <w:start w:val="1"/>
+      <w:numFmt w:val="bullet"/>
+      <w:lvlText w:val="o"/>
+      <w:lvlJc w:val="left"/>
+      <w:pPr>
+        <w:ind w:left="5760" w:hanging="360"/>
+      </w:pPr>
+      <w:rPr>
+        <w:rFonts w:ascii="Courier New" w:hAnsi="Courier New" w:cs="Courier New" w:hint="default"/>
+      </w:rPr>
+    </w:lvl>
+    <w:lvl w:ilvl="8" w:tplc="08090005" w:tentative="1">
+      <w:start w:val="1"/>
+      <w:numFmt w:val="bullet"/>
+      <w:lvlText w:val=""/>
+      <w:lvlJc w:val="left"/>
+      <w:pPr>
+        <w:ind w:left="6480" w:hanging="360"/>
+      </w:pPr>
+      <w:rPr>
+        <w:rFonts w:ascii="Wingdings" w:hAnsi="Wingdings" w:hint="default"/>
+      </w:rPr>
+    </w:lvl>
+  </w:abstractNum>
+  <w:abstractNum w:abstractNumId="5" w15:restartNumberingAfterBreak="0">
     <w:nsid w:val="14431540"/>
     <w:multiLevelType w:val="hybridMultilevel"/>
     <w:tmpl w:val="98B610CE"/>
@@ -3213,7 +4268,7 @@
       </w:pPr>
     </w:lvl>
   </w:abstractNum>
-  <w:abstractNum w:abstractNumId="4" w15:restartNumberingAfterBreak="0">
+  <w:abstractNum w:abstractNumId="6" w15:restartNumberingAfterBreak="0">
     <w:nsid w:val="16AF65CE"/>
     <w:multiLevelType w:val="hybridMultilevel"/>
     <w:tmpl w:val="BA76CA42"/>
@@ -3326,7 +4381,7 @@
       </w:rPr>
     </w:lvl>
   </w:abstractNum>
-  <w:abstractNum w:abstractNumId="5" w15:restartNumberingAfterBreak="0">
+  <w:abstractNum w:abstractNumId="7" w15:restartNumberingAfterBreak="0">
     <w:nsid w:val="17F847C2"/>
     <w:multiLevelType w:val="hybridMultilevel"/>
     <w:tmpl w:val="38E079E6"/>
@@ -3439,7 +4494,209 @@
       </w:rPr>
     </w:lvl>
   </w:abstractNum>
-  <w:abstractNum w:abstractNumId="6" w15:restartNumberingAfterBreak="0">
+  <w:abstractNum w:abstractNumId="8" w15:restartNumberingAfterBreak="0">
+    <w:nsid w:val="24AA4187"/>
+    <w:multiLevelType w:val="hybridMultilevel"/>
+    <w:tmpl w:val="462C52E8"/>
+    <w:lvl w:ilvl="0" w:tplc="08090001">
+      <w:start w:val="1"/>
+      <w:numFmt w:val="bullet"/>
+      <w:lvlText w:val=""/>
+      <w:lvlJc w:val="left"/>
+      <w:pPr>
+        <w:ind w:left="720" w:hanging="360"/>
+      </w:pPr>
+      <w:rPr>
+        <w:rFonts w:ascii="Symbol" w:hAnsi="Symbol" w:hint="default"/>
+      </w:rPr>
+    </w:lvl>
+    <w:lvl w:ilvl="1" w:tplc="08090003" w:tentative="1">
+      <w:start w:val="1"/>
+      <w:numFmt w:val="bullet"/>
+      <w:lvlText w:val="o"/>
+      <w:lvlJc w:val="left"/>
+      <w:pPr>
+        <w:ind w:left="1440" w:hanging="360"/>
+      </w:pPr>
+      <w:rPr>
+        <w:rFonts w:ascii="Courier New" w:hAnsi="Courier New" w:cs="Courier New" w:hint="default"/>
+      </w:rPr>
+    </w:lvl>
+    <w:lvl w:ilvl="2" w:tplc="08090005" w:tentative="1">
+      <w:start w:val="1"/>
+      <w:numFmt w:val="bullet"/>
+      <w:lvlText w:val=""/>
+      <w:lvlJc w:val="left"/>
+      <w:pPr>
+        <w:ind w:left="2160" w:hanging="360"/>
+      </w:pPr>
+      <w:rPr>
+        <w:rFonts w:ascii="Wingdings" w:hAnsi="Wingdings" w:hint="default"/>
+      </w:rPr>
+    </w:lvl>
+    <w:lvl w:ilvl="3" w:tplc="08090001" w:tentative="1">
+      <w:start w:val="1"/>
+      <w:numFmt w:val="bullet"/>
+      <w:lvlText w:val=""/>
+      <w:lvlJc w:val="left"/>
+      <w:pPr>
+        <w:ind w:left="2880" w:hanging="360"/>
+      </w:pPr>
+      <w:rPr>
+        <w:rFonts w:ascii="Symbol" w:hAnsi="Symbol" w:hint="default"/>
+      </w:rPr>
+    </w:lvl>
+    <w:lvl w:ilvl="4" w:tplc="08090003" w:tentative="1">
+      <w:start w:val="1"/>
+      <w:numFmt w:val="bullet"/>
+      <w:lvlText w:val="o"/>
+      <w:lvlJc w:val="left"/>
+      <w:pPr>
+        <w:ind w:left="3600" w:hanging="360"/>
+      </w:pPr>
+      <w:rPr>
+        <w:rFonts w:ascii="Courier New" w:hAnsi="Courier New" w:cs="Courier New" w:hint="default"/>
+      </w:rPr>
+    </w:lvl>
+    <w:lvl w:ilvl="5" w:tplc="08090005" w:tentative="1">
+      <w:start w:val="1"/>
+      <w:numFmt w:val="bullet"/>
+      <w:lvlText w:val=""/>
+      <w:lvlJc w:val="left"/>
+      <w:pPr>
+        <w:ind w:left="4320" w:hanging="360"/>
+      </w:pPr>
+      <w:rPr>
+        <w:rFonts w:ascii="Wingdings" w:hAnsi="Wingdings" w:hint="default"/>
+      </w:rPr>
+    </w:lvl>
+    <w:lvl w:ilvl="6" w:tplc="08090001" w:tentative="1">
+      <w:start w:val="1"/>
+      <w:numFmt w:val="bullet"/>
+      <w:lvlText w:val=""/>
+      <w:lvlJc w:val="left"/>
+      <w:pPr>
+        <w:ind w:left="5040" w:hanging="360"/>
+      </w:pPr>
+      <w:rPr>
+        <w:rFonts w:ascii="Symbol" w:hAnsi="Symbol" w:hint="default"/>
+      </w:rPr>
+    </w:lvl>
+    <w:lvl w:ilvl="7" w:tplc="08090003" w:tentative="1">
+      <w:start w:val="1"/>
+      <w:numFmt w:val="bullet"/>
+      <w:lvlText w:val="o"/>
+      <w:lvlJc w:val="left"/>
+      <w:pPr>
+        <w:ind w:left="5760" w:hanging="360"/>
+      </w:pPr>
+      <w:rPr>
+        <w:rFonts w:ascii="Courier New" w:hAnsi="Courier New" w:cs="Courier New" w:hint="default"/>
+      </w:rPr>
+    </w:lvl>
+    <w:lvl w:ilvl="8" w:tplc="08090005" w:tentative="1">
+      <w:start w:val="1"/>
+      <w:numFmt w:val="bullet"/>
+      <w:lvlText w:val=""/>
+      <w:lvlJc w:val="left"/>
+      <w:pPr>
+        <w:ind w:left="6480" w:hanging="360"/>
+      </w:pPr>
+      <w:rPr>
+        <w:rFonts w:ascii="Wingdings" w:hAnsi="Wingdings" w:hint="default"/>
+      </w:rPr>
+    </w:lvl>
+  </w:abstractNum>
+  <w:abstractNum w:abstractNumId="9" w15:restartNumberingAfterBreak="0">
+    <w:nsid w:val="2CFC7CBC"/>
+    <w:multiLevelType w:val="hybridMultilevel"/>
+    <w:tmpl w:val="1AF44E86"/>
+    <w:lvl w:ilvl="0" w:tplc="0809000F">
+      <w:start w:val="1"/>
+      <w:numFmt w:val="decimal"/>
+      <w:lvlText w:val="%1."/>
+      <w:lvlJc w:val="left"/>
+      <w:pPr>
+        <w:ind w:left="720" w:hanging="360"/>
+      </w:pPr>
+      <w:rPr>
+        <w:rFonts w:hint="default"/>
+      </w:rPr>
+    </w:lvl>
+    <w:lvl w:ilvl="1" w:tplc="08090019" w:tentative="1">
+      <w:start w:val="1"/>
+      <w:numFmt w:val="lowerLetter"/>
+      <w:lvlText w:val="%2."/>
+      <w:lvlJc w:val="left"/>
+      <w:pPr>
+        <w:ind w:left="1440" w:hanging="360"/>
+      </w:pPr>
+    </w:lvl>
+    <w:lvl w:ilvl="2" w:tplc="0809001B" w:tentative="1">
+      <w:start w:val="1"/>
+      <w:numFmt w:val="lowerRoman"/>
+      <w:lvlText w:val="%3."/>
+      <w:lvlJc w:val="right"/>
+      <w:pPr>
+        <w:ind w:left="2160" w:hanging="180"/>
+      </w:pPr>
+    </w:lvl>
+    <w:lvl w:ilvl="3" w:tplc="0809000F" w:tentative="1">
+      <w:start w:val="1"/>
+      <w:numFmt w:val="decimal"/>
+      <w:lvlText w:val="%4."/>
+      <w:lvlJc w:val="left"/>
+      <w:pPr>
+        <w:ind w:left="2880" w:hanging="360"/>
+      </w:pPr>
+    </w:lvl>
+    <w:lvl w:ilvl="4" w:tplc="08090019" w:tentative="1">
+      <w:start w:val="1"/>
+      <w:numFmt w:val="lowerLetter"/>
+      <w:lvlText w:val="%5."/>
+      <w:lvlJc w:val="left"/>
+      <w:pPr>
+        <w:ind w:left="3600" w:hanging="360"/>
+      </w:pPr>
+    </w:lvl>
+    <w:lvl w:ilvl="5" w:tplc="0809001B" w:tentative="1">
+      <w:start w:val="1"/>
+      <w:numFmt w:val="lowerRoman"/>
+      <w:lvlText w:val="%6."/>
+      <w:lvlJc w:val="right"/>
+      <w:pPr>
+        <w:ind w:left="4320" w:hanging="180"/>
+      </w:pPr>
+    </w:lvl>
+    <w:lvl w:ilvl="6" w:tplc="0809000F" w:tentative="1">
+      <w:start w:val="1"/>
+      <w:numFmt w:val="decimal"/>
+      <w:lvlText w:val="%7."/>
+      <w:lvlJc w:val="left"/>
+      <w:pPr>
+        <w:ind w:left="5040" w:hanging="360"/>
+      </w:pPr>
+    </w:lvl>
+    <w:lvl w:ilvl="7" w:tplc="08090019" w:tentative="1">
+      <w:start w:val="1"/>
+      <w:numFmt w:val="lowerLetter"/>
+      <w:lvlText w:val="%8."/>
+      <w:lvlJc w:val="left"/>
+      <w:pPr>
+        <w:ind w:left="5760" w:hanging="360"/>
+      </w:pPr>
+    </w:lvl>
+    <w:lvl w:ilvl="8" w:tplc="0809001B" w:tentative="1">
+      <w:start w:val="1"/>
+      <w:numFmt w:val="lowerRoman"/>
+      <w:lvlText w:val="%9."/>
+      <w:lvlJc w:val="right"/>
+      <w:pPr>
+        <w:ind w:left="6480" w:hanging="180"/>
+      </w:pPr>
+    </w:lvl>
+  </w:abstractNum>
+  <w:abstractNum w:abstractNumId="10" w15:restartNumberingAfterBreak="0">
     <w:nsid w:val="362C77D4"/>
     <w:multiLevelType w:val="hybridMultilevel"/>
     <w:tmpl w:val="BABAE2C8"/>
@@ -3552,7 +4809,7 @@
       </w:rPr>
     </w:lvl>
   </w:abstractNum>
-  <w:abstractNum w:abstractNumId="7" w15:restartNumberingAfterBreak="0">
+  <w:abstractNum w:abstractNumId="11" w15:restartNumberingAfterBreak="0">
     <w:nsid w:val="37684EB0"/>
     <w:multiLevelType w:val="hybridMultilevel"/>
     <w:tmpl w:val="E760ED1A"/>
@@ -3665,7 +4922,7 @@
       </w:rPr>
     </w:lvl>
   </w:abstractNum>
-  <w:abstractNum w:abstractNumId="8" w15:restartNumberingAfterBreak="0">
+  <w:abstractNum w:abstractNumId="12" w15:restartNumberingAfterBreak="0">
     <w:nsid w:val="3E2C4C7C"/>
     <w:multiLevelType w:val="hybridMultilevel"/>
     <w:tmpl w:val="920E88BC"/>
@@ -3754,7 +5011,7 @@
       </w:pPr>
     </w:lvl>
   </w:abstractNum>
-  <w:abstractNum w:abstractNumId="9" w15:restartNumberingAfterBreak="0">
+  <w:abstractNum w:abstractNumId="13" w15:restartNumberingAfterBreak="0">
     <w:nsid w:val="3E3826AE"/>
     <w:multiLevelType w:val="hybridMultilevel"/>
     <w:tmpl w:val="15C22CA2"/>
@@ -3867,7 +5124,7 @@
       </w:rPr>
     </w:lvl>
   </w:abstractNum>
-  <w:abstractNum w:abstractNumId="10" w15:restartNumberingAfterBreak="0">
+  <w:abstractNum w:abstractNumId="14" w15:restartNumberingAfterBreak="0">
     <w:nsid w:val="3FBA7A53"/>
     <w:multiLevelType w:val="hybridMultilevel"/>
     <w:tmpl w:val="E2346C26"/>
@@ -3956,7 +5213,7 @@
       </w:pPr>
     </w:lvl>
   </w:abstractNum>
-  <w:abstractNum w:abstractNumId="11" w15:restartNumberingAfterBreak="0">
+  <w:abstractNum w:abstractNumId="15" w15:restartNumberingAfterBreak="0">
     <w:nsid w:val="413F4A92"/>
     <w:multiLevelType w:val="hybridMultilevel"/>
     <w:tmpl w:val="FA0E7980"/>
@@ -4069,7 +5326,7 @@
       </w:rPr>
     </w:lvl>
   </w:abstractNum>
-  <w:abstractNum w:abstractNumId="12" w15:restartNumberingAfterBreak="0">
+  <w:abstractNum w:abstractNumId="16" w15:restartNumberingAfterBreak="0">
     <w:nsid w:val="555144C4"/>
     <w:multiLevelType w:val="multilevel"/>
     <w:tmpl w:val="04090025"/>
@@ -4164,7 +5421,96 @@
       </w:pPr>
     </w:lvl>
   </w:abstractNum>
-  <w:abstractNum w:abstractNumId="13" w15:restartNumberingAfterBreak="0">
+  <w:abstractNum w:abstractNumId="17" w15:restartNumberingAfterBreak="0">
+    <w:nsid w:val="5E732369"/>
+    <w:multiLevelType w:val="hybridMultilevel"/>
+    <w:tmpl w:val="CB2872DC"/>
+    <w:lvl w:ilvl="0" w:tplc="0809000F">
+      <w:start w:val="1"/>
+      <w:numFmt w:val="decimal"/>
+      <w:lvlText w:val="%1."/>
+      <w:lvlJc w:val="left"/>
+      <w:pPr>
+        <w:ind w:left="720" w:hanging="360"/>
+      </w:pPr>
+      <w:rPr>
+        <w:rFonts w:hint="default"/>
+      </w:rPr>
+    </w:lvl>
+    <w:lvl w:ilvl="1" w:tplc="08090019" w:tentative="1">
+      <w:start w:val="1"/>
+      <w:numFmt w:val="lowerLetter"/>
+      <w:lvlText w:val="%2."/>
+      <w:lvlJc w:val="left"/>
+      <w:pPr>
+        <w:ind w:left="1440" w:hanging="360"/>
+      </w:pPr>
+    </w:lvl>
+    <w:lvl w:ilvl="2" w:tplc="0809001B" w:tentative="1">
+      <w:start w:val="1"/>
+      <w:numFmt w:val="lowerRoman"/>
+      <w:lvlText w:val="%3."/>
+      <w:lvlJc w:val="right"/>
+      <w:pPr>
+        <w:ind w:left="2160" w:hanging="180"/>
+      </w:pPr>
+    </w:lvl>
+    <w:lvl w:ilvl="3" w:tplc="0809000F" w:tentative="1">
+      <w:start w:val="1"/>
+      <w:numFmt w:val="decimal"/>
+      <w:lvlText w:val="%4."/>
+      <w:lvlJc w:val="left"/>
+      <w:pPr>
+        <w:ind w:left="2880" w:hanging="360"/>
+      </w:pPr>
+    </w:lvl>
+    <w:lvl w:ilvl="4" w:tplc="08090019" w:tentative="1">
+      <w:start w:val="1"/>
+      <w:numFmt w:val="lowerLetter"/>
+      <w:lvlText w:val="%5."/>
+      <w:lvlJc w:val="left"/>
+      <w:pPr>
+        <w:ind w:left="3600" w:hanging="360"/>
+      </w:pPr>
+    </w:lvl>
+    <w:lvl w:ilvl="5" w:tplc="0809001B" w:tentative="1">
+      <w:start w:val="1"/>
+      <w:numFmt w:val="lowerRoman"/>
+      <w:lvlText w:val="%6."/>
+      <w:lvlJc w:val="right"/>
+      <w:pPr>
+        <w:ind w:left="4320" w:hanging="180"/>
+      </w:pPr>
+    </w:lvl>
+    <w:lvl w:ilvl="6" w:tplc="0809000F" w:tentative="1">
+      <w:start w:val="1"/>
+      <w:numFmt w:val="decimal"/>
+      <w:lvlText w:val="%7."/>
+      <w:lvlJc w:val="left"/>
+      <w:pPr>
+        <w:ind w:left="5040" w:hanging="360"/>
+      </w:pPr>
+    </w:lvl>
+    <w:lvl w:ilvl="7" w:tplc="08090019" w:tentative="1">
+      <w:start w:val="1"/>
+      <w:numFmt w:val="lowerLetter"/>
+      <w:lvlText w:val="%8."/>
+      <w:lvlJc w:val="left"/>
+      <w:pPr>
+        <w:ind w:left="5760" w:hanging="360"/>
+      </w:pPr>
+    </w:lvl>
+    <w:lvl w:ilvl="8" w:tplc="0809001B" w:tentative="1">
+      <w:start w:val="1"/>
+      <w:numFmt w:val="lowerRoman"/>
+      <w:lvlText w:val="%9."/>
+      <w:lvlJc w:val="right"/>
+      <w:pPr>
+        <w:ind w:left="6480" w:hanging="180"/>
+      </w:pPr>
+    </w:lvl>
+  </w:abstractNum>
+  <w:abstractNum w:abstractNumId="18" w15:restartNumberingAfterBreak="0">
     <w:nsid w:val="5F2678C5"/>
     <w:multiLevelType w:val="hybridMultilevel"/>
     <w:tmpl w:val="B36A588A"/>
@@ -4277,7 +5623,7 @@
       </w:rPr>
     </w:lvl>
   </w:abstractNum>
-  <w:abstractNum w:abstractNumId="14" w15:restartNumberingAfterBreak="0">
+  <w:abstractNum w:abstractNumId="19" w15:restartNumberingAfterBreak="0">
     <w:nsid w:val="658F634F"/>
     <w:multiLevelType w:val="hybridMultilevel"/>
     <w:tmpl w:val="2D465B00"/>
@@ -4390,7 +5736,7 @@
       </w:rPr>
     </w:lvl>
   </w:abstractNum>
-  <w:abstractNum w:abstractNumId="15" w15:restartNumberingAfterBreak="0">
+  <w:abstractNum w:abstractNumId="20" w15:restartNumberingAfterBreak="0">
     <w:nsid w:val="79AA30D2"/>
     <w:multiLevelType w:val="hybridMultilevel"/>
     <w:tmpl w:val="5666DE20"/>
@@ -4503,7 +5849,7 @@
       </w:rPr>
     </w:lvl>
   </w:abstractNum>
-  <w:abstractNum w:abstractNumId="16" w15:restartNumberingAfterBreak="0">
+  <w:abstractNum w:abstractNumId="21" w15:restartNumberingAfterBreak="0">
     <w:nsid w:val="7CB92673"/>
     <w:multiLevelType w:val="hybridMultilevel"/>
     <w:tmpl w:val="F650FD46"/>
@@ -4617,10 +5963,10 @@
     </w:lvl>
   </w:abstractNum>
   <w:num w:numId="1" w16cid:durableId="533690788">
-    <w:abstractNumId w:val="12"/>
+    <w:abstractNumId w:val="16"/>
   </w:num>
   <w:num w:numId="2" w16cid:durableId="1850869645">
-    <w:abstractNumId w:val="12"/>
+    <w:abstractNumId w:val="16"/>
     <w:lvlOverride w:ilvl="0">
       <w:startOverride w:val="1"/>
     </w:lvlOverride>
@@ -4650,52 +5996,67 @@
     </w:lvlOverride>
   </w:num>
   <w:num w:numId="3" w16cid:durableId="1803228716">
-    <w:abstractNumId w:val="9"/>
+    <w:abstractNumId w:val="13"/>
   </w:num>
   <w:num w:numId="4" w16cid:durableId="1837530097">
+    <w:abstractNumId w:val="2"/>
+  </w:num>
+  <w:num w:numId="5" w16cid:durableId="1956793424">
+    <w:abstractNumId w:val="5"/>
+  </w:num>
+  <w:num w:numId="6" w16cid:durableId="942374645">
+    <w:abstractNumId w:val="18"/>
+  </w:num>
+  <w:num w:numId="7" w16cid:durableId="844327552">
     <w:abstractNumId w:val="1"/>
   </w:num>
-  <w:num w:numId="5" w16cid:durableId="1956793424">
+  <w:num w:numId="8" w16cid:durableId="153569504">
     <w:abstractNumId w:val="3"/>
   </w:num>
-  <w:num w:numId="6" w16cid:durableId="942374645">
-    <w:abstractNumId w:val="13"/>
+  <w:num w:numId="9" w16cid:durableId="669795655">
+    <w:abstractNumId w:val="19"/>
   </w:num>
-  <w:num w:numId="7" w16cid:durableId="844327552">
+  <w:num w:numId="10" w16cid:durableId="1091271802">
+    <w:abstractNumId w:val="7"/>
+  </w:num>
+  <w:num w:numId="11" w16cid:durableId="1251623727">
+    <w:abstractNumId w:val="6"/>
+  </w:num>
+  <w:num w:numId="12" w16cid:durableId="2122071004">
+    <w:abstractNumId w:val="11"/>
+  </w:num>
+  <w:num w:numId="13" w16cid:durableId="1978564152">
+    <w:abstractNumId w:val="21"/>
+  </w:num>
+  <w:num w:numId="14" w16cid:durableId="1233810255">
+    <w:abstractNumId w:val="14"/>
+  </w:num>
+  <w:num w:numId="15" w16cid:durableId="344866516">
+    <w:abstractNumId w:val="20"/>
+  </w:num>
+  <w:num w:numId="16" w16cid:durableId="233440250">
+    <w:abstractNumId w:val="10"/>
+  </w:num>
+  <w:num w:numId="17" w16cid:durableId="976183247">
+    <w:abstractNumId w:val="15"/>
+  </w:num>
+  <w:num w:numId="18" w16cid:durableId="1264193718">
+    <w:abstractNumId w:val="12"/>
+  </w:num>
+  <w:num w:numId="19" w16cid:durableId="240679804">
     <w:abstractNumId w:val="0"/>
   </w:num>
-  <w:num w:numId="8" w16cid:durableId="153569504">
-    <w:abstractNumId w:val="2"/>
-  </w:num>
-  <w:num w:numId="9" w16cid:durableId="669795655">
-    <w:abstractNumId w:val="14"/>
-  </w:num>
-  <w:num w:numId="10" w16cid:durableId="1091271802">
-    <w:abstractNumId w:val="5"/>
-  </w:num>
-  <w:num w:numId="11" w16cid:durableId="1251623727">
+  <w:num w:numId="20" w16cid:durableId="1817647562">
     <w:abstractNumId w:val="4"/>
   </w:num>
-  <w:num w:numId="12" w16cid:durableId="2122071004">
-    <w:abstractNumId w:val="7"/>
+  <w:num w:numId="21" w16cid:durableId="520896995">
+    <w:abstractNumId w:val="17"/>
   </w:num>
-  <w:num w:numId="13" w16cid:durableId="1978564152">
-    <w:abstractNumId w:val="16"/>
+  <w:num w:numId="22" w16cid:durableId="724913421">
+    <w:abstractNumId w:val="8"/>
   </w:num>
-  <w:num w:numId="14" w16cid:durableId="1233810255">
-    <w:abstractNumId w:val="10"/>
-  </w:num>
-  <w:num w:numId="15" w16cid:durableId="344866516">
-    <w:abstractNumId w:val="15"/>
-  </w:num>
-  <w:num w:numId="16" w16cid:durableId="233440250">
-    <w:abstractNumId w:val="6"/>
-  </w:num>
-  <w:num w:numId="17" w16cid:durableId="976183247">
-    <w:abstractNumId w:val="11"/>
-  </w:num>
-  <w:num w:numId="18" w16cid:durableId="1264193718">
-    <w:abstractNumId w:val="8"/>
+  <w:num w:numId="23" w16cid:durableId="1290087186">
+    <w:abstractNumId w:val="9"/>
   </w:num>
 </w:numbering>
 </file>

</xml_diff>

<commit_message>
Completed LO 2-2 - identify at least three actions the facilitator can perform to support the development of an inclusive solution
</commit_message>
<xml_diff>
--- a/csp_sm_evidence_file.docx
+++ b/csp_sm_evidence_file.docx
@@ -3624,6 +3624,213 @@
         <w:t xml:space="preserve"> </w:t>
       </w:r>
     </w:p>
+    <w:p/>
+    <w:p>
+      <w:r>
+        <w:br w:type="page"/>
+      </w:r>
+    </w:p>
+    <w:p>
+      <w:pPr>
+        <w:pStyle w:val="Heading2"/>
+      </w:pPr>
+      <w:r>
+        <w:lastRenderedPageBreak/>
+        <w:t xml:space="preserve">LO 2-2 - </w:t>
+      </w:r>
+      <w:r>
+        <w:t>identify at least three actions the facilitator can perform to support the development of an inclusive solution</w:t>
+      </w:r>
+    </w:p>
+    <w:p/>
+    <w:p>
+      <w:r>
+        <w:t xml:space="preserve">Actions a </w:t>
+      </w:r>
+      <w:r>
+        <w:t>facilitator</w:t>
+      </w:r>
+      <w:r>
+        <w:t xml:space="preserve"> can perform to support a development of an inclusive solution are:</w:t>
+      </w:r>
+    </w:p>
+    <w:p>
+      <w:pPr>
+        <w:pStyle w:val="ListParagraph"/>
+        <w:numPr>
+          <w:ilvl w:val="0"/>
+          <w:numId w:val="24"/>
+        </w:numPr>
+      </w:pPr>
+      <w:r>
+        <w:t>Ensure all voices are heard</w:t>
+      </w:r>
+    </w:p>
+    <w:p>
+      <w:pPr>
+        <w:pStyle w:val="ListParagraph"/>
+        <w:numPr>
+          <w:ilvl w:val="0"/>
+          <w:numId w:val="24"/>
+        </w:numPr>
+      </w:pPr>
+      <w:r>
+        <w:t xml:space="preserve">Establish psychological safety </w:t>
+      </w:r>
+    </w:p>
+    <w:p>
+      <w:pPr>
+        <w:pStyle w:val="ListParagraph"/>
+        <w:numPr>
+          <w:ilvl w:val="0"/>
+          <w:numId w:val="24"/>
+        </w:numPr>
+      </w:pPr>
+      <w:r>
+        <w:t>Create better meetings</w:t>
+      </w:r>
+    </w:p>
+    <w:p>
+      <w:pPr>
+        <w:pStyle w:val="ListParagraph"/>
+        <w:numPr>
+          <w:ilvl w:val="0"/>
+          <w:numId w:val="24"/>
+        </w:numPr>
+      </w:pPr>
+      <w:r>
+        <w:t>Practice the mindset of neutral &amp; impartial facilitator</w:t>
+      </w:r>
+    </w:p>
+    <w:p>
+      <w:pPr>
+        <w:pStyle w:val="ListParagraph"/>
+        <w:numPr>
+          <w:ilvl w:val="0"/>
+          <w:numId w:val="24"/>
+        </w:numPr>
+      </w:pPr>
+      <w:r>
+        <w:t xml:space="preserve">Facilitate conversation through conflict </w:t>
+      </w:r>
+    </w:p>
+    <w:p>
+      <w:pPr>
+        <w:pStyle w:val="ListParagraph"/>
+        <w:numPr>
+          <w:ilvl w:val="0"/>
+          <w:numId w:val="24"/>
+        </w:numPr>
+      </w:pPr>
+      <w:r>
+        <w:t>Helping scrum teams to understand and achieve their shared goals and objectives</w:t>
+      </w:r>
+    </w:p>
+    <w:p>
+      <w:pPr>
+        <w:pStyle w:val="ListParagraph"/>
+        <w:numPr>
+          <w:ilvl w:val="0"/>
+          <w:numId w:val="24"/>
+        </w:numPr>
+      </w:pPr>
+      <w:r>
+        <w:t xml:space="preserve">Encourage people to explore different perspectives, </w:t>
+      </w:r>
+    </w:p>
+    <w:p>
+      <w:pPr>
+        <w:pStyle w:val="ListParagraph"/>
+        <w:numPr>
+          <w:ilvl w:val="0"/>
+          <w:numId w:val="24"/>
+        </w:numPr>
+      </w:pPr>
+      <w:r>
+        <w:t xml:space="preserve">Encourage teams to harness diversity </w:t>
+      </w:r>
+    </w:p>
+    <w:p>
+      <w:pPr>
+        <w:pStyle w:val="ListParagraph"/>
+        <w:numPr>
+          <w:ilvl w:val="0"/>
+          <w:numId w:val="24"/>
+        </w:numPr>
+      </w:pPr>
+      <w:r>
+        <w:t xml:space="preserve">Practise active listening </w:t>
+      </w:r>
+    </w:p>
+    <w:p>
+      <w:pPr>
+        <w:pStyle w:val="ListParagraph"/>
+        <w:numPr>
+          <w:ilvl w:val="0"/>
+          <w:numId w:val="24"/>
+        </w:numPr>
+      </w:pPr>
+      <w:r>
+        <w:t xml:space="preserve">Encourage diverse curiosity </w:t>
+      </w:r>
+    </w:p>
+    <w:p/>
+    <w:p>
+      <w:r>
+        <w:t>Reference</w:t>
+      </w:r>
+    </w:p>
+    <w:p>
+      <w:pPr>
+        <w:pStyle w:val="ListParagraph"/>
+        <w:numPr>
+          <w:ilvl w:val="0"/>
+          <w:numId w:val="25"/>
+        </w:numPr>
+      </w:pPr>
+      <w:r>
+        <w:t>Agile Coaching Skills - Certified Facilitator (ACS-CF)</w:t>
+      </w:r>
+      <w:r>
+        <w:t xml:space="preserve"> - </w:t>
+      </w:r>
+      <w:hyperlink r:id="rId17" w:history="1">
+        <w:r>
+          <w:rPr>
+            <w:rStyle w:val="Hyperlink"/>
+          </w:rPr>
+          <w:t>https://www.scrumalliance.org/get-certified/agile-coaching-skills/certified-facilitator</w:t>
+        </w:r>
+      </w:hyperlink>
+      <w:r>
+        <w:t xml:space="preserve"> </w:t>
+      </w:r>
+    </w:p>
+    <w:p>
+      <w:pPr>
+        <w:pStyle w:val="ListParagraph"/>
+        <w:numPr>
+          <w:ilvl w:val="0"/>
+          <w:numId w:val="25"/>
+        </w:numPr>
+      </w:pPr>
+      <w:r>
+        <w:t xml:space="preserve">Facilitation - </w:t>
+      </w:r>
+      <w:hyperlink r:id="rId18" w:history="1">
+        <w:r>
+          <w:rPr>
+            <w:rStyle w:val="Hyperlink"/>
+          </w:rPr>
+          <w:t>https://www.scrum.org/learning-series/facilitation/</w:t>
+        </w:r>
+      </w:hyperlink>
+      <w:r>
+        <w:t xml:space="preserve"> </w:t>
+      </w:r>
+    </w:p>
+    <w:p/>
+    <w:p/>
     <w:sectPr>
       <w:pgSz w:w="11900" w:h="16840"/>
       <w:pgMar w:top="1440" w:right="1440" w:bottom="1440" w:left="1440" w:header="708" w:footer="708" w:gutter="0"/>
@@ -4697,6 +4904,95 @@
     </w:lvl>
   </w:abstractNum>
   <w:abstractNum w:abstractNumId="10" w15:restartNumberingAfterBreak="0">
+    <w:nsid w:val="35D56172"/>
+    <w:multiLevelType w:val="hybridMultilevel"/>
+    <w:tmpl w:val="DEBEC9B2"/>
+    <w:lvl w:ilvl="0" w:tplc="0809000F">
+      <w:start w:val="1"/>
+      <w:numFmt w:val="decimal"/>
+      <w:lvlText w:val="%1."/>
+      <w:lvlJc w:val="left"/>
+      <w:pPr>
+        <w:ind w:left="720" w:hanging="360"/>
+      </w:pPr>
+      <w:rPr>
+        <w:rFonts w:hint="default"/>
+      </w:rPr>
+    </w:lvl>
+    <w:lvl w:ilvl="1" w:tplc="08090019" w:tentative="1">
+      <w:start w:val="1"/>
+      <w:numFmt w:val="lowerLetter"/>
+      <w:lvlText w:val="%2."/>
+      <w:lvlJc w:val="left"/>
+      <w:pPr>
+        <w:ind w:left="1440" w:hanging="360"/>
+      </w:pPr>
+    </w:lvl>
+    <w:lvl w:ilvl="2" w:tplc="0809001B" w:tentative="1">
+      <w:start w:val="1"/>
+      <w:numFmt w:val="lowerRoman"/>
+      <w:lvlText w:val="%3."/>
+      <w:lvlJc w:val="right"/>
+      <w:pPr>
+        <w:ind w:left="2160" w:hanging="180"/>
+      </w:pPr>
+    </w:lvl>
+    <w:lvl w:ilvl="3" w:tplc="0809000F" w:tentative="1">
+      <w:start w:val="1"/>
+      <w:numFmt w:val="decimal"/>
+      <w:lvlText w:val="%4."/>
+      <w:lvlJc w:val="left"/>
+      <w:pPr>
+        <w:ind w:left="2880" w:hanging="360"/>
+      </w:pPr>
+    </w:lvl>
+    <w:lvl w:ilvl="4" w:tplc="08090019" w:tentative="1">
+      <w:start w:val="1"/>
+      <w:numFmt w:val="lowerLetter"/>
+      <w:lvlText w:val="%5."/>
+      <w:lvlJc w:val="left"/>
+      <w:pPr>
+        <w:ind w:left="3600" w:hanging="360"/>
+      </w:pPr>
+    </w:lvl>
+    <w:lvl w:ilvl="5" w:tplc="0809001B" w:tentative="1">
+      <w:start w:val="1"/>
+      <w:numFmt w:val="lowerRoman"/>
+      <w:lvlText w:val="%6."/>
+      <w:lvlJc w:val="right"/>
+      <w:pPr>
+        <w:ind w:left="4320" w:hanging="180"/>
+      </w:pPr>
+    </w:lvl>
+    <w:lvl w:ilvl="6" w:tplc="0809000F" w:tentative="1">
+      <w:start w:val="1"/>
+      <w:numFmt w:val="decimal"/>
+      <w:lvlText w:val="%7."/>
+      <w:lvlJc w:val="left"/>
+      <w:pPr>
+        <w:ind w:left="5040" w:hanging="360"/>
+      </w:pPr>
+    </w:lvl>
+    <w:lvl w:ilvl="7" w:tplc="08090019" w:tentative="1">
+      <w:start w:val="1"/>
+      <w:numFmt w:val="lowerLetter"/>
+      <w:lvlText w:val="%8."/>
+      <w:lvlJc w:val="left"/>
+      <w:pPr>
+        <w:ind w:left="5760" w:hanging="360"/>
+      </w:pPr>
+    </w:lvl>
+    <w:lvl w:ilvl="8" w:tplc="0809001B" w:tentative="1">
+      <w:start w:val="1"/>
+      <w:numFmt w:val="lowerRoman"/>
+      <w:lvlText w:val="%9."/>
+      <w:lvlJc w:val="right"/>
+      <w:pPr>
+        <w:ind w:left="6480" w:hanging="180"/>
+      </w:pPr>
+    </w:lvl>
+  </w:abstractNum>
+  <w:abstractNum w:abstractNumId="11" w15:restartNumberingAfterBreak="0">
     <w:nsid w:val="362C77D4"/>
     <w:multiLevelType w:val="hybridMultilevel"/>
     <w:tmpl w:val="BABAE2C8"/>
@@ -4809,7 +5105,7 @@
       </w:rPr>
     </w:lvl>
   </w:abstractNum>
-  <w:abstractNum w:abstractNumId="11" w15:restartNumberingAfterBreak="0">
+  <w:abstractNum w:abstractNumId="12" w15:restartNumberingAfterBreak="0">
     <w:nsid w:val="37684EB0"/>
     <w:multiLevelType w:val="hybridMultilevel"/>
     <w:tmpl w:val="E760ED1A"/>
@@ -4922,7 +5218,7 @@
       </w:rPr>
     </w:lvl>
   </w:abstractNum>
-  <w:abstractNum w:abstractNumId="12" w15:restartNumberingAfterBreak="0">
+  <w:abstractNum w:abstractNumId="13" w15:restartNumberingAfterBreak="0">
     <w:nsid w:val="3E2C4C7C"/>
     <w:multiLevelType w:val="hybridMultilevel"/>
     <w:tmpl w:val="920E88BC"/>
@@ -5011,7 +5307,7 @@
       </w:pPr>
     </w:lvl>
   </w:abstractNum>
-  <w:abstractNum w:abstractNumId="13" w15:restartNumberingAfterBreak="0">
+  <w:abstractNum w:abstractNumId="14" w15:restartNumberingAfterBreak="0">
     <w:nsid w:val="3E3826AE"/>
     <w:multiLevelType w:val="hybridMultilevel"/>
     <w:tmpl w:val="15C22CA2"/>
@@ -5124,7 +5420,7 @@
       </w:rPr>
     </w:lvl>
   </w:abstractNum>
-  <w:abstractNum w:abstractNumId="14" w15:restartNumberingAfterBreak="0">
+  <w:abstractNum w:abstractNumId="15" w15:restartNumberingAfterBreak="0">
     <w:nsid w:val="3FBA7A53"/>
     <w:multiLevelType w:val="hybridMultilevel"/>
     <w:tmpl w:val="E2346C26"/>
@@ -5213,7 +5509,7 @@
       </w:pPr>
     </w:lvl>
   </w:abstractNum>
-  <w:abstractNum w:abstractNumId="15" w15:restartNumberingAfterBreak="0">
+  <w:abstractNum w:abstractNumId="16" w15:restartNumberingAfterBreak="0">
     <w:nsid w:val="413F4A92"/>
     <w:multiLevelType w:val="hybridMultilevel"/>
     <w:tmpl w:val="FA0E7980"/>
@@ -5326,7 +5622,96 @@
       </w:rPr>
     </w:lvl>
   </w:abstractNum>
-  <w:abstractNum w:abstractNumId="16" w15:restartNumberingAfterBreak="0">
+  <w:abstractNum w:abstractNumId="17" w15:restartNumberingAfterBreak="0">
+    <w:nsid w:val="43C529A6"/>
+    <w:multiLevelType w:val="hybridMultilevel"/>
+    <w:tmpl w:val="FA7A9C48"/>
+    <w:lvl w:ilvl="0" w:tplc="0809000F">
+      <w:start w:val="1"/>
+      <w:numFmt w:val="decimal"/>
+      <w:lvlText w:val="%1."/>
+      <w:lvlJc w:val="left"/>
+      <w:pPr>
+        <w:ind w:left="720" w:hanging="360"/>
+      </w:pPr>
+      <w:rPr>
+        <w:rFonts w:hint="default"/>
+      </w:rPr>
+    </w:lvl>
+    <w:lvl w:ilvl="1" w:tplc="08090019" w:tentative="1">
+      <w:start w:val="1"/>
+      <w:numFmt w:val="lowerLetter"/>
+      <w:lvlText w:val="%2."/>
+      <w:lvlJc w:val="left"/>
+      <w:pPr>
+        <w:ind w:left="1440" w:hanging="360"/>
+      </w:pPr>
+    </w:lvl>
+    <w:lvl w:ilvl="2" w:tplc="0809001B" w:tentative="1">
+      <w:start w:val="1"/>
+      <w:numFmt w:val="lowerRoman"/>
+      <w:lvlText w:val="%3."/>
+      <w:lvlJc w:val="right"/>
+      <w:pPr>
+        <w:ind w:left="2160" w:hanging="180"/>
+      </w:pPr>
+    </w:lvl>
+    <w:lvl w:ilvl="3" w:tplc="0809000F" w:tentative="1">
+      <w:start w:val="1"/>
+      <w:numFmt w:val="decimal"/>
+      <w:lvlText w:val="%4."/>
+      <w:lvlJc w:val="left"/>
+      <w:pPr>
+        <w:ind w:left="2880" w:hanging="360"/>
+      </w:pPr>
+    </w:lvl>
+    <w:lvl w:ilvl="4" w:tplc="08090019" w:tentative="1">
+      <w:start w:val="1"/>
+      <w:numFmt w:val="lowerLetter"/>
+      <w:lvlText w:val="%5."/>
+      <w:lvlJc w:val="left"/>
+      <w:pPr>
+        <w:ind w:left="3600" w:hanging="360"/>
+      </w:pPr>
+    </w:lvl>
+    <w:lvl w:ilvl="5" w:tplc="0809001B" w:tentative="1">
+      <w:start w:val="1"/>
+      <w:numFmt w:val="lowerRoman"/>
+      <w:lvlText w:val="%6."/>
+      <w:lvlJc w:val="right"/>
+      <w:pPr>
+        <w:ind w:left="4320" w:hanging="180"/>
+      </w:pPr>
+    </w:lvl>
+    <w:lvl w:ilvl="6" w:tplc="0809000F" w:tentative="1">
+      <w:start w:val="1"/>
+      <w:numFmt w:val="decimal"/>
+      <w:lvlText w:val="%7."/>
+      <w:lvlJc w:val="left"/>
+      <w:pPr>
+        <w:ind w:left="5040" w:hanging="360"/>
+      </w:pPr>
+    </w:lvl>
+    <w:lvl w:ilvl="7" w:tplc="08090019" w:tentative="1">
+      <w:start w:val="1"/>
+      <w:numFmt w:val="lowerLetter"/>
+      <w:lvlText w:val="%8."/>
+      <w:lvlJc w:val="left"/>
+      <w:pPr>
+        <w:ind w:left="5760" w:hanging="360"/>
+      </w:pPr>
+    </w:lvl>
+    <w:lvl w:ilvl="8" w:tplc="0809001B" w:tentative="1">
+      <w:start w:val="1"/>
+      <w:numFmt w:val="lowerRoman"/>
+      <w:lvlText w:val="%9."/>
+      <w:lvlJc w:val="right"/>
+      <w:pPr>
+        <w:ind w:left="6480" w:hanging="180"/>
+      </w:pPr>
+    </w:lvl>
+  </w:abstractNum>
+  <w:abstractNum w:abstractNumId="18" w15:restartNumberingAfterBreak="0">
     <w:nsid w:val="555144C4"/>
     <w:multiLevelType w:val="multilevel"/>
     <w:tmpl w:val="04090025"/>
@@ -5421,7 +5806,7 @@
       </w:pPr>
     </w:lvl>
   </w:abstractNum>
-  <w:abstractNum w:abstractNumId="17" w15:restartNumberingAfterBreak="0">
+  <w:abstractNum w:abstractNumId="19" w15:restartNumberingAfterBreak="0">
     <w:nsid w:val="5E732369"/>
     <w:multiLevelType w:val="hybridMultilevel"/>
     <w:tmpl w:val="CB2872DC"/>
@@ -5510,7 +5895,7 @@
       </w:pPr>
     </w:lvl>
   </w:abstractNum>
-  <w:abstractNum w:abstractNumId="18" w15:restartNumberingAfterBreak="0">
+  <w:abstractNum w:abstractNumId="20" w15:restartNumberingAfterBreak="0">
     <w:nsid w:val="5F2678C5"/>
     <w:multiLevelType w:val="hybridMultilevel"/>
     <w:tmpl w:val="B36A588A"/>
@@ -5623,7 +6008,7 @@
       </w:rPr>
     </w:lvl>
   </w:abstractNum>
-  <w:abstractNum w:abstractNumId="19" w15:restartNumberingAfterBreak="0">
+  <w:abstractNum w:abstractNumId="21" w15:restartNumberingAfterBreak="0">
     <w:nsid w:val="658F634F"/>
     <w:multiLevelType w:val="hybridMultilevel"/>
     <w:tmpl w:val="2D465B00"/>
@@ -5736,7 +6121,7 @@
       </w:rPr>
     </w:lvl>
   </w:abstractNum>
-  <w:abstractNum w:abstractNumId="20" w15:restartNumberingAfterBreak="0">
+  <w:abstractNum w:abstractNumId="22" w15:restartNumberingAfterBreak="0">
     <w:nsid w:val="79AA30D2"/>
     <w:multiLevelType w:val="hybridMultilevel"/>
     <w:tmpl w:val="5666DE20"/>
@@ -5849,7 +6234,7 @@
       </w:rPr>
     </w:lvl>
   </w:abstractNum>
-  <w:abstractNum w:abstractNumId="21" w15:restartNumberingAfterBreak="0">
+  <w:abstractNum w:abstractNumId="23" w15:restartNumberingAfterBreak="0">
     <w:nsid w:val="7CB92673"/>
     <w:multiLevelType w:val="hybridMultilevel"/>
     <w:tmpl w:val="F650FD46"/>
@@ -5963,10 +6348,10 @@
     </w:lvl>
   </w:abstractNum>
   <w:num w:numId="1" w16cid:durableId="533690788">
-    <w:abstractNumId w:val="16"/>
+    <w:abstractNumId w:val="18"/>
   </w:num>
   <w:num w:numId="2" w16cid:durableId="1850869645">
-    <w:abstractNumId w:val="16"/>
+    <w:abstractNumId w:val="18"/>
     <w:lvlOverride w:ilvl="0">
       <w:startOverride w:val="1"/>
     </w:lvlOverride>
@@ -5996,7 +6381,7 @@
     </w:lvlOverride>
   </w:num>
   <w:num w:numId="3" w16cid:durableId="1803228716">
-    <w:abstractNumId w:val="13"/>
+    <w:abstractNumId w:val="14"/>
   </w:num>
   <w:num w:numId="4" w16cid:durableId="1837530097">
     <w:abstractNumId w:val="2"/>
@@ -6005,7 +6390,7 @@
     <w:abstractNumId w:val="5"/>
   </w:num>
   <w:num w:numId="6" w16cid:durableId="942374645">
-    <w:abstractNumId w:val="18"/>
+    <w:abstractNumId w:val="20"/>
   </w:num>
   <w:num w:numId="7" w16cid:durableId="844327552">
     <w:abstractNumId w:val="1"/>
@@ -6014,7 +6399,7 @@
     <w:abstractNumId w:val="3"/>
   </w:num>
   <w:num w:numId="9" w16cid:durableId="669795655">
-    <w:abstractNumId w:val="19"/>
+    <w:abstractNumId w:val="21"/>
   </w:num>
   <w:num w:numId="10" w16cid:durableId="1091271802">
     <w:abstractNumId w:val="7"/>
@@ -6023,25 +6408,25 @@
     <w:abstractNumId w:val="6"/>
   </w:num>
   <w:num w:numId="12" w16cid:durableId="2122071004">
+    <w:abstractNumId w:val="12"/>
+  </w:num>
+  <w:num w:numId="13" w16cid:durableId="1978564152">
+    <w:abstractNumId w:val="23"/>
+  </w:num>
+  <w:num w:numId="14" w16cid:durableId="1233810255">
+    <w:abstractNumId w:val="15"/>
+  </w:num>
+  <w:num w:numId="15" w16cid:durableId="344866516">
+    <w:abstractNumId w:val="22"/>
+  </w:num>
+  <w:num w:numId="16" w16cid:durableId="233440250">
     <w:abstractNumId w:val="11"/>
   </w:num>
-  <w:num w:numId="13" w16cid:durableId="1978564152">
-    <w:abstractNumId w:val="21"/>
-  </w:num>
-  <w:num w:numId="14" w16cid:durableId="1233810255">
-    <w:abstractNumId w:val="14"/>
-  </w:num>
-  <w:num w:numId="15" w16cid:durableId="344866516">
-    <w:abstractNumId w:val="20"/>
-  </w:num>
-  <w:num w:numId="16" w16cid:durableId="233440250">
-    <w:abstractNumId w:val="10"/>
-  </w:num>
   <w:num w:numId="17" w16cid:durableId="976183247">
-    <w:abstractNumId w:val="15"/>
+    <w:abstractNumId w:val="16"/>
   </w:num>
   <w:num w:numId="18" w16cid:durableId="1264193718">
-    <w:abstractNumId w:val="12"/>
+    <w:abstractNumId w:val="13"/>
   </w:num>
   <w:num w:numId="19" w16cid:durableId="240679804">
     <w:abstractNumId w:val="0"/>
@@ -6050,13 +6435,19 @@
     <w:abstractNumId w:val="4"/>
   </w:num>
   <w:num w:numId="21" w16cid:durableId="520896995">
-    <w:abstractNumId w:val="17"/>
+    <w:abstractNumId w:val="19"/>
   </w:num>
   <w:num w:numId="22" w16cid:durableId="724913421">
     <w:abstractNumId w:val="8"/>
   </w:num>
   <w:num w:numId="23" w16cid:durableId="1290087186">
     <w:abstractNumId w:val="9"/>
+  </w:num>
+  <w:num w:numId="24" w16cid:durableId="1592198186">
+    <w:abstractNumId w:val="17"/>
+  </w:num>
+  <w:num w:numId="25" w16cid:durableId="2109345221">
+    <w:abstractNumId w:val="10"/>
   </w:num>
 </w:numbering>
 </file>

</xml_diff>

<commit_message>
Completed 2-3 apply at least three visual facilitation techniques for a collaborative session
</commit_message>
<xml_diff>
--- a/csp_sm_evidence_file.docx
+++ b/csp_sm_evidence_file.docx
@@ -852,7 +852,7 @@
             </w:rPr>
             <w:fldChar w:fldCharType="separate"/>
           </w:r>
-          <w:hyperlink w:anchor="_Toc163640569" w:history="1">
+          <w:hyperlink w:anchor="_Toc163812364" w:history="1">
             <w:r>
               <w:rPr>
                 <w:rStyle w:val="Hyperlink"/>
@@ -898,7 +898,7 @@
                 <w:noProof/>
                 <w:webHidden/>
               </w:rPr>
-              <w:instrText xml:space="preserve"> PAGEREF _Toc163640569 \h </w:instrText>
+              <w:instrText xml:space="preserve"> PAGEREF _Toc163812364 \h </w:instrText>
             </w:r>
             <w:r>
               <w:rPr>
@@ -946,7 +946,7 @@
               <w:lang w:eastAsia="en-GB"/>
             </w:rPr>
           </w:pPr>
-          <w:hyperlink w:anchor="_Toc163640570" w:history="1">
+          <w:hyperlink w:anchor="_Toc163812365" w:history="1">
             <w:r>
               <w:rPr>
                 <w:rStyle w:val="Hyperlink"/>
@@ -992,7 +992,7 @@
                 <w:noProof/>
                 <w:webHidden/>
               </w:rPr>
-              <w:instrText xml:space="preserve"> PAGEREF _Toc163640570 \h </w:instrText>
+              <w:instrText xml:space="preserve"> PAGEREF _Toc163812365 \h </w:instrText>
             </w:r>
             <w:r>
               <w:rPr>
@@ -1040,7 +1040,7 @@
               <w:lang w:eastAsia="en-GB"/>
             </w:rPr>
           </w:pPr>
-          <w:hyperlink w:anchor="_Toc163640571" w:history="1">
+          <w:hyperlink w:anchor="_Toc163812366" w:history="1">
             <w:r>
               <w:rPr>
                 <w:rStyle w:val="Hyperlink"/>
@@ -1086,7 +1086,7 @@
                 <w:noProof/>
                 <w:webHidden/>
               </w:rPr>
-              <w:instrText xml:space="preserve"> PAGEREF _Toc163640571 \h </w:instrText>
+              <w:instrText xml:space="preserve"> PAGEREF _Toc163812366 \h </w:instrText>
             </w:r>
             <w:r>
               <w:rPr>
@@ -1134,7 +1134,7 @@
               <w:lang w:eastAsia="en-GB"/>
             </w:rPr>
           </w:pPr>
-          <w:hyperlink w:anchor="_Toc163640572" w:history="1">
+          <w:hyperlink w:anchor="_Toc163812367" w:history="1">
             <w:r>
               <w:rPr>
                 <w:rStyle w:val="Hyperlink"/>
@@ -1180,7 +1180,7 @@
                 <w:noProof/>
                 <w:webHidden/>
               </w:rPr>
-              <w:instrText xml:space="preserve"> PAGEREF _Toc163640572 \h </w:instrText>
+              <w:instrText xml:space="preserve"> PAGEREF _Toc163812367 \h </w:instrText>
             </w:r>
             <w:r>
               <w:rPr>
@@ -1228,7 +1228,7 @@
               <w:lang w:eastAsia="en-GB"/>
             </w:rPr>
           </w:pPr>
-          <w:hyperlink w:anchor="_Toc163640573" w:history="1">
+          <w:hyperlink w:anchor="_Toc163812368" w:history="1">
             <w:r>
               <w:rPr>
                 <w:rStyle w:val="Hyperlink"/>
@@ -1274,7 +1274,7 @@
                 <w:noProof/>
                 <w:webHidden/>
               </w:rPr>
-              <w:instrText xml:space="preserve"> PAGEREF _Toc163640573 \h </w:instrText>
+              <w:instrText xml:space="preserve"> PAGEREF _Toc163812368 \h </w:instrText>
             </w:r>
             <w:r>
               <w:rPr>
@@ -1322,7 +1322,7 @@
               <w:lang w:eastAsia="en-GB"/>
             </w:rPr>
           </w:pPr>
-          <w:hyperlink w:anchor="_Toc163640574" w:history="1">
+          <w:hyperlink w:anchor="_Toc163812369" w:history="1">
             <w:r>
               <w:rPr>
                 <w:rStyle w:val="Hyperlink"/>
@@ -1368,7 +1368,7 @@
                 <w:noProof/>
                 <w:webHidden/>
               </w:rPr>
-              <w:instrText xml:space="preserve"> PAGEREF _Toc163640574 \h </w:instrText>
+              <w:instrText xml:space="preserve"> PAGEREF _Toc163812369 \h </w:instrText>
             </w:r>
             <w:r>
               <w:rPr>
@@ -1416,7 +1416,7 @@
               <w:lang w:eastAsia="en-GB"/>
             </w:rPr>
           </w:pPr>
-          <w:hyperlink w:anchor="_Toc163640575" w:history="1">
+          <w:hyperlink w:anchor="_Toc163812370" w:history="1">
             <w:r>
               <w:rPr>
                 <w:rStyle w:val="Hyperlink"/>
@@ -1462,7 +1462,7 @@
                 <w:noProof/>
                 <w:webHidden/>
               </w:rPr>
-              <w:instrText xml:space="preserve"> PAGEREF _Toc163640575 \h </w:instrText>
+              <w:instrText xml:space="preserve"> PAGEREF _Toc163812370 \h </w:instrText>
             </w:r>
             <w:r>
               <w:rPr>
@@ -1483,6 +1483,208 @@
                 <w:webHidden/>
               </w:rPr>
               <w:t>7</w:t>
+            </w:r>
+            <w:r>
+              <w:rPr>
+                <w:noProof/>
+                <w:webHidden/>
+              </w:rPr>
+              <w:fldChar w:fldCharType="end"/>
+            </w:r>
+          </w:hyperlink>
+        </w:p>
+        <w:p>
+          <w:pPr>
+            <w:pStyle w:val="TOC2"/>
+            <w:tabs>
+              <w:tab w:val="left" w:pos="960"/>
+              <w:tab w:val="right" w:leader="dot" w:pos="9010"/>
+            </w:tabs>
+            <w:rPr>
+              <w:rFonts w:eastAsiaTheme="minorEastAsia" w:cstheme="minorBidi"/>
+              <w:b w:val="0"/>
+              <w:bCs w:val="0"/>
+              <w:noProof/>
+              <w:sz w:val="24"/>
+              <w:szCs w:val="24"/>
+              <w:lang w:eastAsia="en-GB"/>
+            </w:rPr>
+          </w:pPr>
+          <w:hyperlink w:anchor="_Toc163812371" w:history="1">
+            <w:r>
+              <w:rPr>
+                <w:rStyle w:val="Hyperlink"/>
+                <w:noProof/>
+              </w:rPr>
+              <w:t>2.2</w:t>
+            </w:r>
+            <w:r>
+              <w:rPr>
+                <w:rFonts w:eastAsiaTheme="minorEastAsia" w:cstheme="minorBidi"/>
+                <w:b w:val="0"/>
+                <w:bCs w:val="0"/>
+                <w:noProof/>
+                <w:sz w:val="24"/>
+                <w:szCs w:val="24"/>
+                <w:lang w:eastAsia="en-GB"/>
+              </w:rPr>
+              <w:tab/>
+            </w:r>
+            <w:r>
+              <w:rPr>
+                <w:rStyle w:val="Hyperlink"/>
+                <w:noProof/>
+              </w:rPr>
+              <w:t>LO 2-2 - identify at least three actions the facilitator can perform to support the development of an inclusive solution</w:t>
+            </w:r>
+            <w:r>
+              <w:rPr>
+                <w:noProof/>
+                <w:webHidden/>
+              </w:rPr>
+              <w:tab/>
+            </w:r>
+            <w:r>
+              <w:rPr>
+                <w:noProof/>
+                <w:webHidden/>
+              </w:rPr>
+              <w:fldChar w:fldCharType="begin"/>
+            </w:r>
+            <w:r>
+              <w:rPr>
+                <w:noProof/>
+                <w:webHidden/>
+              </w:rPr>
+              <w:instrText xml:space="preserve"> PAGEREF _Toc163812371 \h </w:instrText>
+            </w:r>
+            <w:r>
+              <w:rPr>
+                <w:noProof/>
+                <w:webHidden/>
+              </w:rPr>
+            </w:r>
+            <w:r>
+              <w:rPr>
+                <w:noProof/>
+                <w:webHidden/>
+              </w:rPr>
+              <w:fldChar w:fldCharType="separate"/>
+            </w:r>
+            <w:r>
+              <w:rPr>
+                <w:noProof/>
+                <w:webHidden/>
+              </w:rPr>
+              <w:t>9</w:t>
+            </w:r>
+            <w:r>
+              <w:rPr>
+                <w:noProof/>
+                <w:webHidden/>
+              </w:rPr>
+              <w:fldChar w:fldCharType="end"/>
+            </w:r>
+          </w:hyperlink>
+        </w:p>
+        <w:p>
+          <w:pPr>
+            <w:pStyle w:val="TOC2"/>
+            <w:tabs>
+              <w:tab w:val="left" w:pos="960"/>
+              <w:tab w:val="right" w:leader="dot" w:pos="9010"/>
+            </w:tabs>
+            <w:rPr>
+              <w:rFonts w:eastAsiaTheme="minorEastAsia" w:cstheme="minorBidi"/>
+              <w:b w:val="0"/>
+              <w:bCs w:val="0"/>
+              <w:noProof/>
+              <w:sz w:val="24"/>
+              <w:szCs w:val="24"/>
+              <w:lang w:eastAsia="en-GB"/>
+            </w:rPr>
+          </w:pPr>
+          <w:hyperlink w:anchor="_Toc163812372" w:history="1">
+            <w:r>
+              <w:rPr>
+                <w:rStyle w:val="Hyperlink"/>
+                <w:noProof/>
+              </w:rPr>
+              <w:t>2.3</w:t>
+            </w:r>
+            <w:r>
+              <w:rPr>
+                <w:rFonts w:eastAsiaTheme="minorEastAsia" w:cstheme="minorBidi"/>
+                <w:b w:val="0"/>
+                <w:bCs w:val="0"/>
+                <w:noProof/>
+                <w:sz w:val="24"/>
+                <w:szCs w:val="24"/>
+                <w:lang w:eastAsia="en-GB"/>
+              </w:rPr>
+              <w:tab/>
+            </w:r>
+            <w:r>
+              <w:rPr>
+                <w:rStyle w:val="Hyperlink"/>
+                <w:noProof/>
+              </w:rPr>
+              <w:t>LO 2-3 apply at least three visual facilitation techniques for a colla</w:t>
+            </w:r>
+            <w:r>
+              <w:rPr>
+                <w:rStyle w:val="Hyperlink"/>
+                <w:noProof/>
+              </w:rPr>
+              <w:t>b</w:t>
+            </w:r>
+            <w:r>
+              <w:rPr>
+                <w:rStyle w:val="Hyperlink"/>
+                <w:noProof/>
+              </w:rPr>
+              <w:t>orative session.</w:t>
+            </w:r>
+            <w:r>
+              <w:rPr>
+                <w:noProof/>
+                <w:webHidden/>
+              </w:rPr>
+              <w:tab/>
+            </w:r>
+            <w:r>
+              <w:rPr>
+                <w:noProof/>
+                <w:webHidden/>
+              </w:rPr>
+              <w:fldChar w:fldCharType="begin"/>
+            </w:r>
+            <w:r>
+              <w:rPr>
+                <w:noProof/>
+                <w:webHidden/>
+              </w:rPr>
+              <w:instrText xml:space="preserve"> PAGEREF _Toc163812372 \h </w:instrText>
+            </w:r>
+            <w:r>
+              <w:rPr>
+                <w:noProof/>
+                <w:webHidden/>
+              </w:rPr>
+            </w:r>
+            <w:r>
+              <w:rPr>
+                <w:noProof/>
+                <w:webHidden/>
+              </w:rPr>
+              <w:fldChar w:fldCharType="separate"/>
+            </w:r>
+            <w:r>
+              <w:rPr>
+                <w:noProof/>
+                <w:webHidden/>
+              </w:rPr>
+              <w:t>10</w:t>
             </w:r>
             <w:r>
               <w:rPr>
@@ -1516,7 +1718,7 @@
       <w:pPr>
         <w:pStyle w:val="Heading1"/>
       </w:pPr>
-      <w:bookmarkStart w:id="0" w:name="_Toc163640569"/>
+      <w:bookmarkStart w:id="0" w:name="_Toc163812364"/>
       <w:r>
         <w:lastRenderedPageBreak/>
         <w:t>Lean Agile and Scrum</w:t>
@@ -1530,7 +1732,7 @@
       <w:pPr>
         <w:pStyle w:val="Heading2"/>
       </w:pPr>
-      <w:bookmarkStart w:id="1" w:name="_Toc163640570"/>
+      <w:bookmarkStart w:id="1" w:name="_Toc163812365"/>
       <w:r>
         <w:t>LO 1</w:t>
       </w:r>
@@ -1706,7 +1908,7 @@
       <w:pPr>
         <w:pStyle w:val="Heading2"/>
       </w:pPr>
-      <w:bookmarkStart w:id="2" w:name="_Toc163640571"/>
+      <w:bookmarkStart w:id="2" w:name="_Toc163812366"/>
       <w:r>
         <w:lastRenderedPageBreak/>
         <w:t xml:space="preserve">LO 1-2 </w:t>
@@ -2263,7 +2465,7 @@
       <w:pPr>
         <w:pStyle w:val="Heading2"/>
       </w:pPr>
-      <w:bookmarkStart w:id="3" w:name="_Toc163640572"/>
+      <w:bookmarkStart w:id="3" w:name="_Toc163812367"/>
       <w:r>
         <w:lastRenderedPageBreak/>
         <w:t>LO 1-3 - Relate at least five wastes in product development to the seven wastes in Lean Manufacturing</w:t>
@@ -2707,7 +2909,7 @@
       <w:pPr>
         <w:pStyle w:val="Heading2"/>
       </w:pPr>
-      <w:bookmarkStart w:id="4" w:name="_Toc163640573"/>
+      <w:bookmarkStart w:id="4" w:name="_Toc163812368"/>
       <w:r>
         <w:lastRenderedPageBreak/>
         <w:t>LO 1-4 Relate at least three agile development practices to lean practices</w:t>
@@ -3094,7 +3296,7 @@
       <w:pPr>
         <w:pStyle w:val="Heading1"/>
       </w:pPr>
-      <w:bookmarkStart w:id="5" w:name="_Toc163640574"/>
+      <w:bookmarkStart w:id="5" w:name="_Toc163812369"/>
       <w:r>
         <w:lastRenderedPageBreak/>
         <w:t>Facilitation</w:t>
@@ -3108,7 +3310,7 @@
       <w:pPr>
         <w:pStyle w:val="Heading2"/>
       </w:pPr>
-      <w:bookmarkStart w:id="6" w:name="_Toc163640575"/>
+      <w:bookmarkStart w:id="6" w:name="_Toc163812370"/>
       <w:r>
         <w:t xml:space="preserve">LO 2-1 - </w:t>
       </w:r>
@@ -3634,6 +3836,7 @@
       <w:pPr>
         <w:pStyle w:val="Heading2"/>
       </w:pPr>
+      <w:bookmarkStart w:id="7" w:name="_Toc163812371"/>
       <w:r>
         <w:lastRenderedPageBreak/>
         <w:t xml:space="preserve">LO 2-2 - </w:t>
@@ -3641,6 +3844,7 @@
       <w:r>
         <w:t>identify at least three actions the facilitator can perform to support the development of an inclusive solution</w:t>
       </w:r>
+      <w:bookmarkEnd w:id="7"/>
     </w:p>
     <w:p/>
     <w:p>
@@ -3830,6 +4034,346 @@
       </w:r>
     </w:p>
     <w:p/>
+    <w:p>
+      <w:r>
+        <w:br w:type="page"/>
+      </w:r>
+    </w:p>
+    <w:p>
+      <w:pPr>
+        <w:pStyle w:val="Heading2"/>
+      </w:pPr>
+      <w:bookmarkStart w:id="8" w:name="_Toc163812372"/>
+      <w:r>
+        <w:lastRenderedPageBreak/>
+        <w:t xml:space="preserve">LO 2-3 </w:t>
+      </w:r>
+      <w:proofErr w:type="gramStart"/>
+      <w:r>
+        <w:t>apply</w:t>
+      </w:r>
+      <w:proofErr w:type="gramEnd"/>
+      <w:r>
+        <w:t xml:space="preserve"> at least three visual facilitation techniques for a collaborative session.</w:t>
+      </w:r>
+      <w:bookmarkEnd w:id="8"/>
+    </w:p>
+    <w:p/>
+    <w:p>
+      <w:pPr>
+        <w:pStyle w:val="Heading3"/>
+      </w:pPr>
+      <w:r>
+        <w:rPr>
+          <w:noProof/>
+        </w:rPr>
+        <w:drawing>
+          <wp:anchor distT="0" distB="0" distL="114300" distR="114300" simplePos="0" relativeHeight="251664384" behindDoc="0" locked="0" layoutInCell="1" allowOverlap="1" wp14:anchorId="3148BC7F">
+            <wp:simplePos x="0" y="0"/>
+            <wp:positionH relativeFrom="column">
+              <wp:posOffset>-114300</wp:posOffset>
+            </wp:positionH>
+            <wp:positionV relativeFrom="paragraph">
+              <wp:posOffset>306705</wp:posOffset>
+            </wp:positionV>
+            <wp:extent cx="5727700" cy="4611370"/>
+            <wp:effectExtent l="0" t="0" r="0" b="0"/>
+            <wp:wrapSquare wrapText="bothSides"/>
+            <wp:docPr id="250485645" name="Picture 2"/>
+            <wp:cNvGraphicFramePr>
+              <a:graphicFrameLocks xmlns:a="http://schemas.openxmlformats.org/drawingml/2006/main" noChangeAspect="1"/>
+            </wp:cNvGraphicFramePr>
+            <a:graphic xmlns:a="http://schemas.openxmlformats.org/drawingml/2006/main">
+              <a:graphicData uri="http://schemas.openxmlformats.org/drawingml/2006/picture">
+                <pic:pic xmlns:pic="http://schemas.openxmlformats.org/drawingml/2006/picture">
+                  <pic:nvPicPr>
+                    <pic:cNvPr id="250485645" name="Picture 250485645"/>
+                    <pic:cNvPicPr/>
+                  </pic:nvPicPr>
+                  <pic:blipFill>
+                    <a:blip r:embed="rId19" cstate="print">
+                      <a:extLst>
+                        <a:ext uri="{28A0092B-C50C-407E-A947-70E740481C1C}">
+                          <a14:useLocalDpi xmlns:a14="http://schemas.microsoft.com/office/drawing/2010/main" val="0"/>
+                        </a:ext>
+                      </a:extLst>
+                    </a:blip>
+                    <a:stretch>
+                      <a:fillRect/>
+                    </a:stretch>
+                  </pic:blipFill>
+                  <pic:spPr>
+                    <a:xfrm>
+                      <a:off x="0" y="0"/>
+                      <a:ext cx="5727700" cy="4611370"/>
+                    </a:xfrm>
+                    <a:prstGeom prst="rect">
+                      <a:avLst/>
+                    </a:prstGeom>
+                  </pic:spPr>
+                </pic:pic>
+              </a:graphicData>
+            </a:graphic>
+            <wp14:sizeRelH relativeFrom="page">
+              <wp14:pctWidth>0</wp14:pctWidth>
+            </wp14:sizeRelH>
+            <wp14:sizeRelV relativeFrom="page">
+              <wp14:pctHeight>0</wp14:pctHeight>
+            </wp14:sizeRelV>
+          </wp:anchor>
+        </w:drawing>
+      </w:r>
+      <w:r>
+        <w:t>Application 1 – Applied Visual Facilitation to help a Scrum Team Create Product Vision</w:t>
+      </w:r>
+    </w:p>
+    <w:p/>
+    <w:p>
+      <w:pPr>
+        <w:pStyle w:val="Caption"/>
+      </w:pPr>
+      <w:r>
+        <w:t xml:space="preserve">Figure </w:t>
+      </w:r>
+      <w:fldSimple w:instr=" SEQ Figure \* ARABIC ">
+        <w:r>
+          <w:rPr>
+            <w:noProof/>
+          </w:rPr>
+          <w:t>2</w:t>
+        </w:r>
+      </w:fldSimple>
+      <w:r>
+        <w:t xml:space="preserve"> - Facilitated a radical vision statement workshop using Miro for create better product vision</w:t>
+      </w:r>
+    </w:p>
+    <w:p/>
+    <w:p/>
+    <w:p>
+      <w:pPr>
+        <w:rPr>
+          <w:rFonts w:asciiTheme="majorHAnsi" w:eastAsiaTheme="majorEastAsia" w:hAnsiTheme="majorHAnsi" w:cstheme="majorBidi"/>
+          <w:color w:val="1F3763" w:themeColor="accent1" w:themeShade="7F"/>
+        </w:rPr>
+      </w:pPr>
+      <w:r>
+        <w:br w:type="page"/>
+      </w:r>
+    </w:p>
+    <w:p>
+      <w:pPr>
+        <w:pStyle w:val="Heading3"/>
+      </w:pPr>
+      <w:r>
+        <w:rPr>
+          <w:noProof/>
+        </w:rPr>
+        <w:lastRenderedPageBreak/>
+        <w:drawing>
+          <wp:anchor distT="0" distB="0" distL="114300" distR="114300" simplePos="0" relativeHeight="251665408" behindDoc="0" locked="0" layoutInCell="1" allowOverlap="1">
+            <wp:simplePos x="0" y="0"/>
+            <wp:positionH relativeFrom="column">
+              <wp:posOffset>0</wp:posOffset>
+            </wp:positionH>
+            <wp:positionV relativeFrom="paragraph">
+              <wp:posOffset>506730</wp:posOffset>
+            </wp:positionV>
+            <wp:extent cx="5727700" cy="3429000"/>
+            <wp:effectExtent l="0" t="0" r="0" b="0"/>
+            <wp:wrapSquare wrapText="bothSides"/>
+            <wp:docPr id="156670835" name="Picture 3"/>
+            <wp:cNvGraphicFramePr>
+              <a:graphicFrameLocks xmlns:a="http://schemas.openxmlformats.org/drawingml/2006/main" noChangeAspect="1"/>
+            </wp:cNvGraphicFramePr>
+            <a:graphic xmlns:a="http://schemas.openxmlformats.org/drawingml/2006/main">
+              <a:graphicData uri="http://schemas.openxmlformats.org/drawingml/2006/picture">
+                <pic:pic xmlns:pic="http://schemas.openxmlformats.org/drawingml/2006/picture">
+                  <pic:nvPicPr>
+                    <pic:cNvPr id="156670835" name="Picture 156670835"/>
+                    <pic:cNvPicPr/>
+                  </pic:nvPicPr>
+                  <pic:blipFill>
+                    <a:blip r:embed="rId20" cstate="print">
+                      <a:extLst>
+                        <a:ext uri="{28A0092B-C50C-407E-A947-70E740481C1C}">
+                          <a14:useLocalDpi xmlns:a14="http://schemas.microsoft.com/office/drawing/2010/main" val="0"/>
+                        </a:ext>
+                      </a:extLst>
+                    </a:blip>
+                    <a:stretch>
+                      <a:fillRect/>
+                    </a:stretch>
+                  </pic:blipFill>
+                  <pic:spPr>
+                    <a:xfrm>
+                      <a:off x="0" y="0"/>
+                      <a:ext cx="5727700" cy="3429000"/>
+                    </a:xfrm>
+                    <a:prstGeom prst="rect">
+                      <a:avLst/>
+                    </a:prstGeom>
+                  </pic:spPr>
+                </pic:pic>
+              </a:graphicData>
+            </a:graphic>
+            <wp14:sizeRelH relativeFrom="page">
+              <wp14:pctWidth>0</wp14:pctWidth>
+            </wp14:sizeRelH>
+            <wp14:sizeRelV relativeFrom="page">
+              <wp14:pctHeight>0</wp14:pctHeight>
+            </wp14:sizeRelV>
+          </wp:anchor>
+        </w:drawing>
+      </w:r>
+      <w:r>
+        <w:t xml:space="preserve">Application </w:t>
+      </w:r>
+      <w:r>
+        <w:t>2</w:t>
+      </w:r>
+      <w:r>
+        <w:t xml:space="preserve"> – </w:t>
+      </w:r>
+      <w:r>
+        <w:t>Facilitated a visual persona creation workshop to help a Scrum Team understand their user better</w:t>
+      </w:r>
+    </w:p>
+    <w:p/>
+    <w:p>
+      <w:pPr>
+        <w:pStyle w:val="Caption"/>
+      </w:pPr>
+      <w:r>
+        <w:t xml:space="preserve">Figure </w:t>
+      </w:r>
+      <w:fldSimple w:instr=" SEQ Figure \* ARABIC ">
+        <w:r>
+          <w:rPr>
+            <w:noProof/>
+          </w:rPr>
+          <w:t>3</w:t>
+        </w:r>
+      </w:fldSimple>
+      <w:r>
+        <w:t xml:space="preserve"> - </w:t>
+      </w:r>
+      <w:r>
+        <w:t>Facilitated a visual persona creation workshop to help a Scrum Team understand their user better</w:t>
+      </w:r>
+    </w:p>
+    <w:p/>
+    <w:p/>
+    <w:p>
+      <w:pPr>
+        <w:pStyle w:val="Heading3"/>
+      </w:pPr>
+      <w:r>
+        <w:t>Application 3 - Facilitated</w:t>
+      </w:r>
+      <w:r>
+        <w:t xml:space="preserve"> a visual </w:t>
+      </w:r>
+      <w:r>
+        <w:t>brainstorming</w:t>
+      </w:r>
+      <w:r>
+        <w:t xml:space="preserve"> workshop to help a Scrum Team </w:t>
+      </w:r>
+      <w:r>
+        <w:t xml:space="preserve">better </w:t>
+      </w:r>
+      <w:r>
+        <w:t>understand their</w:t>
+      </w:r>
+      <w:r>
+        <w:t xml:space="preserve"> product and organisation context</w:t>
+      </w:r>
+    </w:p>
+    <w:p>
+      <w:r>
+        <w:rPr>
+          <w:noProof/>
+        </w:rPr>
+        <w:drawing>
+          <wp:anchor distT="0" distB="0" distL="114300" distR="114300" simplePos="0" relativeHeight="251666432" behindDoc="0" locked="0" layoutInCell="1" allowOverlap="1">
+            <wp:simplePos x="0" y="0"/>
+            <wp:positionH relativeFrom="column">
+              <wp:posOffset>0</wp:posOffset>
+            </wp:positionH>
+            <wp:positionV relativeFrom="paragraph">
+              <wp:posOffset>195580</wp:posOffset>
+            </wp:positionV>
+            <wp:extent cx="5727700" cy="2655570"/>
+            <wp:effectExtent l="0" t="0" r="0" b="0"/>
+            <wp:wrapSquare wrapText="bothSides"/>
+            <wp:docPr id="1652136509" name="Picture 4"/>
+            <wp:cNvGraphicFramePr>
+              <a:graphicFrameLocks xmlns:a="http://schemas.openxmlformats.org/drawingml/2006/main" noChangeAspect="1"/>
+            </wp:cNvGraphicFramePr>
+            <a:graphic xmlns:a="http://schemas.openxmlformats.org/drawingml/2006/main">
+              <a:graphicData uri="http://schemas.openxmlformats.org/drawingml/2006/picture">
+                <pic:pic xmlns:pic="http://schemas.openxmlformats.org/drawingml/2006/picture">
+                  <pic:nvPicPr>
+                    <pic:cNvPr id="1652136509" name="Picture 1652136509"/>
+                    <pic:cNvPicPr/>
+                  </pic:nvPicPr>
+                  <pic:blipFill>
+                    <a:blip r:embed="rId21" cstate="print">
+                      <a:extLst>
+                        <a:ext uri="{28A0092B-C50C-407E-A947-70E740481C1C}">
+                          <a14:useLocalDpi xmlns:a14="http://schemas.microsoft.com/office/drawing/2010/main" val="0"/>
+                        </a:ext>
+                      </a:extLst>
+                    </a:blip>
+                    <a:stretch>
+                      <a:fillRect/>
+                    </a:stretch>
+                  </pic:blipFill>
+                  <pic:spPr>
+                    <a:xfrm>
+                      <a:off x="0" y="0"/>
+                      <a:ext cx="5727700" cy="2655570"/>
+                    </a:xfrm>
+                    <a:prstGeom prst="rect">
+                      <a:avLst/>
+                    </a:prstGeom>
+                  </pic:spPr>
+                </pic:pic>
+              </a:graphicData>
+            </a:graphic>
+            <wp14:sizeRelH relativeFrom="page">
+              <wp14:pctWidth>0</wp14:pctWidth>
+            </wp14:sizeRelH>
+            <wp14:sizeRelV relativeFrom="page">
+              <wp14:pctHeight>0</wp14:pctHeight>
+            </wp14:sizeRelV>
+          </wp:anchor>
+        </w:drawing>
+      </w:r>
+    </w:p>
+    <w:p/>
+    <w:p>
+      <w:pPr>
+        <w:pStyle w:val="Caption"/>
+      </w:pPr>
+      <w:r>
+        <w:t xml:space="preserve">Figure </w:t>
+      </w:r>
+      <w:fldSimple w:instr=" SEQ Figure \* ARABIC ">
+        <w:r>
+          <w:rPr>
+            <w:noProof/>
+          </w:rPr>
+          <w:t>4</w:t>
+        </w:r>
+      </w:fldSimple>
+      <w:r>
+        <w:t xml:space="preserve"> - </w:t>
+      </w:r>
+      <w:r>
+        <w:t>Facilitated a visual brainstorming workshop to help a Scrum Team better understand their product and organisation context</w:t>
+      </w:r>
+    </w:p>
     <w:p/>
     <w:sectPr>
       <w:pgSz w:w="11900" w:h="16840"/>

</xml_diff>

<commit_message>
Completed LO 2-4 - identify at least three practices for facilitating remote meetings
</commit_message>
<xml_diff>
--- a/csp_sm_evidence_file.docx
+++ b/csp_sm_evidence_file.docx
@@ -852,7 +852,7 @@
             </w:rPr>
             <w:fldChar w:fldCharType="separate"/>
           </w:r>
-          <w:hyperlink w:anchor="_Toc163812364" w:history="1">
+          <w:hyperlink w:anchor="_Toc163817847" w:history="1">
             <w:r>
               <w:rPr>
                 <w:rStyle w:val="Hyperlink"/>
@@ -898,7 +898,7 @@
                 <w:noProof/>
                 <w:webHidden/>
               </w:rPr>
-              <w:instrText xml:space="preserve"> PAGEREF _Toc163812364 \h </w:instrText>
+              <w:instrText xml:space="preserve"> PAGEREF _Toc163817847 \h </w:instrText>
             </w:r>
             <w:r>
               <w:rPr>
@@ -946,7 +946,7 @@
               <w:lang w:eastAsia="en-GB"/>
             </w:rPr>
           </w:pPr>
-          <w:hyperlink w:anchor="_Toc163812365" w:history="1">
+          <w:hyperlink w:anchor="_Toc163817848" w:history="1">
             <w:r>
               <w:rPr>
                 <w:rStyle w:val="Hyperlink"/>
@@ -992,7 +992,7 @@
                 <w:noProof/>
                 <w:webHidden/>
               </w:rPr>
-              <w:instrText xml:space="preserve"> PAGEREF _Toc163812365 \h </w:instrText>
+              <w:instrText xml:space="preserve"> PAGEREF _Toc163817848 \h </w:instrText>
             </w:r>
             <w:r>
               <w:rPr>
@@ -1040,7 +1040,7 @@
               <w:lang w:eastAsia="en-GB"/>
             </w:rPr>
           </w:pPr>
-          <w:hyperlink w:anchor="_Toc163812366" w:history="1">
+          <w:hyperlink w:anchor="_Toc163817849" w:history="1">
             <w:r>
               <w:rPr>
                 <w:rStyle w:val="Hyperlink"/>
@@ -1086,7 +1086,7 @@
                 <w:noProof/>
                 <w:webHidden/>
               </w:rPr>
-              <w:instrText xml:space="preserve"> PAGEREF _Toc163812366 \h </w:instrText>
+              <w:instrText xml:space="preserve"> PAGEREF _Toc163817849 \h </w:instrText>
             </w:r>
             <w:r>
               <w:rPr>
@@ -1134,7 +1134,7 @@
               <w:lang w:eastAsia="en-GB"/>
             </w:rPr>
           </w:pPr>
-          <w:hyperlink w:anchor="_Toc163812367" w:history="1">
+          <w:hyperlink w:anchor="_Toc163817850" w:history="1">
             <w:r>
               <w:rPr>
                 <w:rStyle w:val="Hyperlink"/>
@@ -1180,7 +1180,7 @@
                 <w:noProof/>
                 <w:webHidden/>
               </w:rPr>
-              <w:instrText xml:space="preserve"> PAGEREF _Toc163812367 \h </w:instrText>
+              <w:instrText xml:space="preserve"> PAGEREF _Toc163817850 \h </w:instrText>
             </w:r>
             <w:r>
               <w:rPr>
@@ -1228,7 +1228,7 @@
               <w:lang w:eastAsia="en-GB"/>
             </w:rPr>
           </w:pPr>
-          <w:hyperlink w:anchor="_Toc163812368" w:history="1">
+          <w:hyperlink w:anchor="_Toc163817851" w:history="1">
             <w:r>
               <w:rPr>
                 <w:rStyle w:val="Hyperlink"/>
@@ -1274,7 +1274,7 @@
                 <w:noProof/>
                 <w:webHidden/>
               </w:rPr>
-              <w:instrText xml:space="preserve"> PAGEREF _Toc163812368 \h </w:instrText>
+              <w:instrText xml:space="preserve"> PAGEREF _Toc163817851 \h </w:instrText>
             </w:r>
             <w:r>
               <w:rPr>
@@ -1322,7 +1322,7 @@
               <w:lang w:eastAsia="en-GB"/>
             </w:rPr>
           </w:pPr>
-          <w:hyperlink w:anchor="_Toc163812369" w:history="1">
+          <w:hyperlink w:anchor="_Toc163817852" w:history="1">
             <w:r>
               <w:rPr>
                 <w:rStyle w:val="Hyperlink"/>
@@ -1368,7 +1368,7 @@
                 <w:noProof/>
                 <w:webHidden/>
               </w:rPr>
-              <w:instrText xml:space="preserve"> PAGEREF _Toc163812369 \h </w:instrText>
+              <w:instrText xml:space="preserve"> PAGEREF _Toc163817852 \h </w:instrText>
             </w:r>
             <w:r>
               <w:rPr>
@@ -1416,7 +1416,7 @@
               <w:lang w:eastAsia="en-GB"/>
             </w:rPr>
           </w:pPr>
-          <w:hyperlink w:anchor="_Toc163812370" w:history="1">
+          <w:hyperlink w:anchor="_Toc163817853" w:history="1">
             <w:r>
               <w:rPr>
                 <w:rStyle w:val="Hyperlink"/>
@@ -1462,7 +1462,7 @@
                 <w:noProof/>
                 <w:webHidden/>
               </w:rPr>
-              <w:instrText xml:space="preserve"> PAGEREF _Toc163812370 \h </w:instrText>
+              <w:instrText xml:space="preserve"> PAGEREF _Toc163817853 \h </w:instrText>
             </w:r>
             <w:r>
               <w:rPr>
@@ -1510,7 +1510,7 @@
               <w:lang w:eastAsia="en-GB"/>
             </w:rPr>
           </w:pPr>
-          <w:hyperlink w:anchor="_Toc163812371" w:history="1">
+          <w:hyperlink w:anchor="_Toc163817854" w:history="1">
             <w:r>
               <w:rPr>
                 <w:rStyle w:val="Hyperlink"/>
@@ -1556,7 +1556,7 @@
                 <w:noProof/>
                 <w:webHidden/>
               </w:rPr>
-              <w:instrText xml:space="preserve"> PAGEREF _Toc163812371 \h </w:instrText>
+              <w:instrText xml:space="preserve"> PAGEREF _Toc163817854 \h </w:instrText>
             </w:r>
             <w:r>
               <w:rPr>
@@ -1604,7 +1604,7 @@
               <w:lang w:eastAsia="en-GB"/>
             </w:rPr>
           </w:pPr>
-          <w:hyperlink w:anchor="_Toc163812372" w:history="1">
+          <w:hyperlink w:anchor="_Toc163817855" w:history="1">
             <w:r>
               <w:rPr>
                 <w:rStyle w:val="Hyperlink"/>
@@ -1629,21 +1629,101 @@
                 <w:rStyle w:val="Hyperlink"/>
                 <w:noProof/>
               </w:rPr>
-              <w:t>LO 2-3 apply at least three visual facilitation techniques for a colla</w:t>
-            </w:r>
+              <w:t>LO 2-3 apply at least three visual facilitation techniques for a collaborative session.</w:t>
+            </w:r>
+            <w:r>
+              <w:rPr>
+                <w:noProof/>
+                <w:webHidden/>
+              </w:rPr>
+              <w:tab/>
+            </w:r>
+            <w:r>
+              <w:rPr>
+                <w:noProof/>
+                <w:webHidden/>
+              </w:rPr>
+              <w:fldChar w:fldCharType="begin"/>
+            </w:r>
+            <w:r>
+              <w:rPr>
+                <w:noProof/>
+                <w:webHidden/>
+              </w:rPr>
+              <w:instrText xml:space="preserve"> PAGEREF _Toc163817855 \h </w:instrText>
+            </w:r>
+            <w:r>
+              <w:rPr>
+                <w:noProof/>
+                <w:webHidden/>
+              </w:rPr>
+            </w:r>
+            <w:r>
+              <w:rPr>
+                <w:noProof/>
+                <w:webHidden/>
+              </w:rPr>
+              <w:fldChar w:fldCharType="separate"/>
+            </w:r>
+            <w:r>
+              <w:rPr>
+                <w:noProof/>
+                <w:webHidden/>
+              </w:rPr>
+              <w:t>10</w:t>
+            </w:r>
+            <w:r>
+              <w:rPr>
+                <w:noProof/>
+                <w:webHidden/>
+              </w:rPr>
+              <w:fldChar w:fldCharType="end"/>
+            </w:r>
+          </w:hyperlink>
+        </w:p>
+        <w:p>
+          <w:pPr>
+            <w:pStyle w:val="TOC2"/>
+            <w:tabs>
+              <w:tab w:val="left" w:pos="960"/>
+              <w:tab w:val="right" w:leader="dot" w:pos="9010"/>
+            </w:tabs>
+            <w:rPr>
+              <w:rFonts w:eastAsiaTheme="minorEastAsia" w:cstheme="minorBidi"/>
+              <w:b w:val="0"/>
+              <w:bCs w:val="0"/>
+              <w:noProof/>
+              <w:sz w:val="24"/>
+              <w:szCs w:val="24"/>
+              <w:lang w:eastAsia="en-GB"/>
+            </w:rPr>
+          </w:pPr>
+          <w:hyperlink w:anchor="_Toc163817856" w:history="1">
             <w:r>
               <w:rPr>
                 <w:rStyle w:val="Hyperlink"/>
                 <w:noProof/>
               </w:rPr>
-              <w:t>b</w:t>
+              <w:t>2.4</w:t>
+            </w:r>
+            <w:r>
+              <w:rPr>
+                <w:rFonts w:eastAsiaTheme="minorEastAsia" w:cstheme="minorBidi"/>
+                <w:b w:val="0"/>
+                <w:bCs w:val="0"/>
+                <w:noProof/>
+                <w:sz w:val="24"/>
+                <w:szCs w:val="24"/>
+                <w:lang w:eastAsia="en-GB"/>
+              </w:rPr>
+              <w:tab/>
             </w:r>
             <w:r>
               <w:rPr>
                 <w:rStyle w:val="Hyperlink"/>
                 <w:noProof/>
               </w:rPr>
-              <w:t>orative session.</w:t>
+              <w:t>LO 2-4 - identify at least three practices for facilitating remote meetings</w:t>
             </w:r>
             <w:r>
               <w:rPr>
@@ -1664,7 +1744,7 @@
                 <w:noProof/>
                 <w:webHidden/>
               </w:rPr>
-              <w:instrText xml:space="preserve"> PAGEREF _Toc163812372 \h </w:instrText>
+              <w:instrText xml:space="preserve"> PAGEREF _Toc163817856 \h </w:instrText>
             </w:r>
             <w:r>
               <w:rPr>
@@ -1684,7 +1764,7 @@
                 <w:noProof/>
                 <w:webHidden/>
               </w:rPr>
-              <w:t>10</w:t>
+              <w:t>12</w:t>
             </w:r>
             <w:r>
               <w:rPr>
@@ -1718,7 +1798,7 @@
       <w:pPr>
         <w:pStyle w:val="Heading1"/>
       </w:pPr>
-      <w:bookmarkStart w:id="0" w:name="_Toc163812364"/>
+      <w:bookmarkStart w:id="0" w:name="_Toc163817847"/>
       <w:r>
         <w:lastRenderedPageBreak/>
         <w:t>Lean Agile and Scrum</w:t>
@@ -1732,7 +1812,7 @@
       <w:pPr>
         <w:pStyle w:val="Heading2"/>
       </w:pPr>
-      <w:bookmarkStart w:id="1" w:name="_Toc163812365"/>
+      <w:bookmarkStart w:id="1" w:name="_Toc163817848"/>
       <w:r>
         <w:t>LO 1</w:t>
       </w:r>
@@ -1908,7 +1988,7 @@
       <w:pPr>
         <w:pStyle w:val="Heading2"/>
       </w:pPr>
-      <w:bookmarkStart w:id="2" w:name="_Toc163812366"/>
+      <w:bookmarkStart w:id="2" w:name="_Toc163817849"/>
       <w:r>
         <w:lastRenderedPageBreak/>
         <w:t xml:space="preserve">LO 1-2 </w:t>
@@ -2465,7 +2545,7 @@
       <w:pPr>
         <w:pStyle w:val="Heading2"/>
       </w:pPr>
-      <w:bookmarkStart w:id="3" w:name="_Toc163812367"/>
+      <w:bookmarkStart w:id="3" w:name="_Toc163817850"/>
       <w:r>
         <w:lastRenderedPageBreak/>
         <w:t>LO 1-3 - Relate at least five wastes in product development to the seven wastes in Lean Manufacturing</w:t>
@@ -2909,7 +2989,7 @@
       <w:pPr>
         <w:pStyle w:val="Heading2"/>
       </w:pPr>
-      <w:bookmarkStart w:id="4" w:name="_Toc163812368"/>
+      <w:bookmarkStart w:id="4" w:name="_Toc163817851"/>
       <w:r>
         <w:lastRenderedPageBreak/>
         <w:t>LO 1-4 Relate at least three agile development practices to lean practices</w:t>
@@ -3296,7 +3376,7 @@
       <w:pPr>
         <w:pStyle w:val="Heading1"/>
       </w:pPr>
-      <w:bookmarkStart w:id="5" w:name="_Toc163812369"/>
+      <w:bookmarkStart w:id="5" w:name="_Toc163817852"/>
       <w:r>
         <w:lastRenderedPageBreak/>
         <w:t>Facilitation</w:t>
@@ -3310,7 +3390,7 @@
       <w:pPr>
         <w:pStyle w:val="Heading2"/>
       </w:pPr>
-      <w:bookmarkStart w:id="6" w:name="_Toc163812370"/>
+      <w:bookmarkStart w:id="6" w:name="_Toc163817853"/>
       <w:r>
         <w:t xml:space="preserve">LO 2-1 - </w:t>
       </w:r>
@@ -3836,7 +3916,7 @@
       <w:pPr>
         <w:pStyle w:val="Heading2"/>
       </w:pPr>
-      <w:bookmarkStart w:id="7" w:name="_Toc163812371"/>
+      <w:bookmarkStart w:id="7" w:name="_Toc163817854"/>
       <w:r>
         <w:lastRenderedPageBreak/>
         <w:t xml:space="preserve">LO 2-2 - </w:t>
@@ -4043,7 +4123,7 @@
       <w:pPr>
         <w:pStyle w:val="Heading2"/>
       </w:pPr>
-      <w:bookmarkStart w:id="8" w:name="_Toc163812372"/>
+      <w:bookmarkStart w:id="8" w:name="_Toc163817855"/>
       <w:r>
         <w:lastRenderedPageBreak/>
         <w:t xml:space="preserve">LO 2-3 </w:t>
@@ -4226,16 +4306,7 @@
         </w:drawing>
       </w:r>
       <w:r>
-        <w:t xml:space="preserve">Application </w:t>
-      </w:r>
-      <w:r>
-        <w:t>2</w:t>
-      </w:r>
-      <w:r>
-        <w:t xml:space="preserve"> – </w:t>
-      </w:r>
-      <w:r>
-        <w:t>Facilitated a visual persona creation workshop to help a Scrum Team understand their user better</w:t>
+        <w:t>Application 2 – Facilitated a visual persona creation workshop to help a Scrum Team understand their user better</w:t>
       </w:r>
     </w:p>
     <w:p/>
@@ -4268,25 +4339,7 @@
         <w:pStyle w:val="Heading3"/>
       </w:pPr>
       <w:r>
-        <w:t>Application 3 - Facilitated</w:t>
-      </w:r>
-      <w:r>
-        <w:t xml:space="preserve"> a visual </w:t>
-      </w:r>
-      <w:r>
-        <w:t>brainstorming</w:t>
-      </w:r>
-      <w:r>
-        <w:t xml:space="preserve"> workshop to help a Scrum Team </w:t>
-      </w:r>
-      <w:r>
-        <w:t xml:space="preserve">better </w:t>
-      </w:r>
-      <w:r>
-        <w:t>understand their</w:t>
-      </w:r>
-      <w:r>
-        <w:t xml:space="preserve"> product and organisation context</w:t>
+        <w:t>Application 3 - Facilitated a visual brainstorming workshop to help a Scrum Team better understand their product and organisation context</w:t>
       </w:r>
     </w:p>
     <w:p>
@@ -4374,7 +4427,87 @@
         <w:t>Facilitated a visual brainstorming workshop to help a Scrum Team better understand their product and organisation context</w:t>
       </w:r>
     </w:p>
-    <w:p/>
+    <w:p>
+      <w:r>
+        <w:br w:type="page"/>
+      </w:r>
+    </w:p>
+    <w:p>
+      <w:pPr>
+        <w:pStyle w:val="Heading2"/>
+      </w:pPr>
+      <w:bookmarkStart w:id="9" w:name="_Toc163817856"/>
+      <w:r>
+        <w:lastRenderedPageBreak/>
+        <w:t>LO 2-4 - identify at least three practices for facilitating remote meetings</w:t>
+      </w:r>
+      <w:bookmarkEnd w:id="9"/>
+    </w:p>
+    <w:p>
+      <w:r>
+        <w:t>Techniques I have used to facilitate remote meetings are:</w:t>
+      </w:r>
+    </w:p>
+    <w:p>
+      <w:pPr>
+        <w:pStyle w:val="ListParagraph"/>
+        <w:numPr>
+          <w:ilvl w:val="0"/>
+          <w:numId w:val="26"/>
+        </w:numPr>
+      </w:pPr>
+      <w:r>
+        <w:t>Ice breakers – build a strong personal connection between new remote team members</w:t>
+      </w:r>
+    </w:p>
+    <w:p>
+      <w:pPr>
+        <w:pStyle w:val="ListParagraph"/>
+        <w:numPr>
+          <w:ilvl w:val="0"/>
+          <w:numId w:val="26"/>
+        </w:numPr>
+      </w:pPr>
+      <w:r>
+        <w:t xml:space="preserve">Go Around – during daily scrum for a remote scrum team, I ensure every team member speaks and other practise active listening </w:t>
+      </w:r>
+    </w:p>
+    <w:p>
+      <w:pPr>
+        <w:pStyle w:val="ListParagraph"/>
+        <w:numPr>
+          <w:ilvl w:val="0"/>
+          <w:numId w:val="26"/>
+        </w:numPr>
+      </w:pPr>
+      <w:r>
+        <w:t>Use breakout room – during workshops for remote teams, I use breakout rooms to facilitate discussion in small groups</w:t>
+      </w:r>
+    </w:p>
+    <w:p>
+      <w:pPr>
+        <w:pStyle w:val="ListParagraph"/>
+        <w:numPr>
+          <w:ilvl w:val="0"/>
+          <w:numId w:val="26"/>
+        </w:numPr>
+      </w:pPr>
+      <w:r>
+        <w:t>Whiteboarding – I use a lot of visual aids in Miro to facilitate remote meetings</w:t>
+      </w:r>
+    </w:p>
+    <w:p>
+      <w:pPr>
+        <w:pStyle w:val="ListParagraph"/>
+        <w:numPr>
+          <w:ilvl w:val="0"/>
+          <w:numId w:val="26"/>
+        </w:numPr>
+      </w:pPr>
+      <w:r>
+        <w:t xml:space="preserve">Liberating structure – I employ liberating structure when facilitating remote meetings. Examples include – 1-2-4-All, conversation café, 9 whys </w:t>
+      </w:r>
+    </w:p>
     <w:sectPr>
       <w:pgSz w:w="11900" w:h="16840"/>
       <w:pgMar w:top="1440" w:right="1440" w:bottom="1440" w:left="1440" w:header="708" w:footer="708" w:gutter="0"/>
@@ -6779,6 +6912,95 @@
     </w:lvl>
   </w:abstractNum>
   <w:abstractNum w:abstractNumId="23" w15:restartNumberingAfterBreak="0">
+    <w:nsid w:val="7AD7660C"/>
+    <w:multiLevelType w:val="hybridMultilevel"/>
+    <w:tmpl w:val="1F100BF6"/>
+    <w:lvl w:ilvl="0" w:tplc="0809000F">
+      <w:start w:val="1"/>
+      <w:numFmt w:val="decimal"/>
+      <w:lvlText w:val="%1."/>
+      <w:lvlJc w:val="left"/>
+      <w:pPr>
+        <w:ind w:left="720" w:hanging="360"/>
+      </w:pPr>
+      <w:rPr>
+        <w:rFonts w:hint="default"/>
+      </w:rPr>
+    </w:lvl>
+    <w:lvl w:ilvl="1" w:tplc="08090019" w:tentative="1">
+      <w:start w:val="1"/>
+      <w:numFmt w:val="lowerLetter"/>
+      <w:lvlText w:val="%2."/>
+      <w:lvlJc w:val="left"/>
+      <w:pPr>
+        <w:ind w:left="1440" w:hanging="360"/>
+      </w:pPr>
+    </w:lvl>
+    <w:lvl w:ilvl="2" w:tplc="0809001B" w:tentative="1">
+      <w:start w:val="1"/>
+      <w:numFmt w:val="lowerRoman"/>
+      <w:lvlText w:val="%3."/>
+      <w:lvlJc w:val="right"/>
+      <w:pPr>
+        <w:ind w:left="2160" w:hanging="180"/>
+      </w:pPr>
+    </w:lvl>
+    <w:lvl w:ilvl="3" w:tplc="0809000F" w:tentative="1">
+      <w:start w:val="1"/>
+      <w:numFmt w:val="decimal"/>
+      <w:lvlText w:val="%4."/>
+      <w:lvlJc w:val="left"/>
+      <w:pPr>
+        <w:ind w:left="2880" w:hanging="360"/>
+      </w:pPr>
+    </w:lvl>
+    <w:lvl w:ilvl="4" w:tplc="08090019" w:tentative="1">
+      <w:start w:val="1"/>
+      <w:numFmt w:val="lowerLetter"/>
+      <w:lvlText w:val="%5."/>
+      <w:lvlJc w:val="left"/>
+      <w:pPr>
+        <w:ind w:left="3600" w:hanging="360"/>
+      </w:pPr>
+    </w:lvl>
+    <w:lvl w:ilvl="5" w:tplc="0809001B" w:tentative="1">
+      <w:start w:val="1"/>
+      <w:numFmt w:val="lowerRoman"/>
+      <w:lvlText w:val="%6."/>
+      <w:lvlJc w:val="right"/>
+      <w:pPr>
+        <w:ind w:left="4320" w:hanging="180"/>
+      </w:pPr>
+    </w:lvl>
+    <w:lvl w:ilvl="6" w:tplc="0809000F" w:tentative="1">
+      <w:start w:val="1"/>
+      <w:numFmt w:val="decimal"/>
+      <w:lvlText w:val="%7."/>
+      <w:lvlJc w:val="left"/>
+      <w:pPr>
+        <w:ind w:left="5040" w:hanging="360"/>
+      </w:pPr>
+    </w:lvl>
+    <w:lvl w:ilvl="7" w:tplc="08090019" w:tentative="1">
+      <w:start w:val="1"/>
+      <w:numFmt w:val="lowerLetter"/>
+      <w:lvlText w:val="%8."/>
+      <w:lvlJc w:val="left"/>
+      <w:pPr>
+        <w:ind w:left="5760" w:hanging="360"/>
+      </w:pPr>
+    </w:lvl>
+    <w:lvl w:ilvl="8" w:tplc="0809001B" w:tentative="1">
+      <w:start w:val="1"/>
+      <w:numFmt w:val="lowerRoman"/>
+      <w:lvlText w:val="%9."/>
+      <w:lvlJc w:val="right"/>
+      <w:pPr>
+        <w:ind w:left="6480" w:hanging="180"/>
+      </w:pPr>
+    </w:lvl>
+  </w:abstractNum>
+  <w:abstractNum w:abstractNumId="24" w15:restartNumberingAfterBreak="0">
     <w:nsid w:val="7CB92673"/>
     <w:multiLevelType w:val="hybridMultilevel"/>
     <w:tmpl w:val="F650FD46"/>
@@ -6955,7 +7177,7 @@
     <w:abstractNumId w:val="12"/>
   </w:num>
   <w:num w:numId="13" w16cid:durableId="1978564152">
-    <w:abstractNumId w:val="23"/>
+    <w:abstractNumId w:val="24"/>
   </w:num>
   <w:num w:numId="14" w16cid:durableId="1233810255">
     <w:abstractNumId w:val="15"/>
@@ -6992,6 +7214,9 @@
   </w:num>
   <w:num w:numId="25" w16cid:durableId="2109345221">
     <w:abstractNumId w:val="10"/>
+  </w:num>
+  <w:num w:numId="26" w16cid:durableId="1359117920">
+    <w:abstractNumId w:val="23"/>
   </w:num>
 </w:numbering>
 </file>

</xml_diff>

<commit_message>
Completed LO 6-1 Outline a personal development strategy toward Scrum Mastery
</commit_message>
<xml_diff>
--- a/csp_sm_evidence_file.docx
+++ b/csp_sm_evidence_file.docx
@@ -4508,6 +4508,513 @@
         <w:t xml:space="preserve">Liberating structure – I employ liberating structure when facilitating remote meetings. Examples include – 1-2-4-All, conversation café, 9 whys </w:t>
       </w:r>
     </w:p>
+    <w:p/>
+    <w:p>
+      <w:r>
+        <w:br w:type="page"/>
+      </w:r>
+    </w:p>
+    <w:p>
+      <w:pPr>
+        <w:pStyle w:val="Heading1"/>
+      </w:pPr>
+      <w:r>
+        <w:lastRenderedPageBreak/>
+        <w:t>Service to Scrum Team</w:t>
+      </w:r>
+    </w:p>
+    <w:p>
+      <w:pPr>
+        <w:pStyle w:val="Heading1"/>
+      </w:pPr>
+      <w:r>
+        <w:t>Service to the Product Owner</w:t>
+      </w:r>
+    </w:p>
+    <w:p>
+      <w:pPr>
+        <w:pStyle w:val="Heading1"/>
+      </w:pPr>
+      <w:r>
+        <w:t>Service to the Organisation</w:t>
+      </w:r>
+      <w:r>
+        <w:br w:type="page"/>
+      </w:r>
+    </w:p>
+    <w:p>
+      <w:pPr>
+        <w:pStyle w:val="Heading1"/>
+      </w:pPr>
+      <w:r>
+        <w:lastRenderedPageBreak/>
+        <w:t>Advanced Scrum Master</w:t>
+      </w:r>
+    </w:p>
+    <w:p>
+      <w:pPr>
+        <w:pStyle w:val="Heading2"/>
+      </w:pPr>
+      <w:r>
+        <w:t>LO 6-1 O</w:t>
+      </w:r>
+      <w:r>
+        <w:t>utline a personal development strategy toward Scrum Mastery</w:t>
+      </w:r>
+    </w:p>
+    <w:p/>
+    <w:p>
+      <w:pPr>
+        <w:pStyle w:val="Heading3"/>
+      </w:pPr>
+      <w:r>
+        <w:t>Context</w:t>
+      </w:r>
+    </w:p>
+    <w:p>
+      <w:r>
+        <w:t xml:space="preserve">Context: I work as a Delivery Lead / Scrum Master helping to deliver enterprise data services through Agile and non-agile teams. I am passionate about enterprise and team agility and value flow. I would love to coach </w:t>
+      </w:r>
+      <w:proofErr w:type="spellStart"/>
+      <w:r>
+        <w:t>CxO</w:t>
+      </w:r>
+      <w:proofErr w:type="spellEnd"/>
+      <w:r>
+        <w:t xml:space="preserve"> and Leaders on organisation agility and </w:t>
+      </w:r>
+      <w:r>
+        <w:t>large-scale</w:t>
+      </w:r>
+      <w:r>
+        <w:t xml:space="preserve"> agility</w:t>
+      </w:r>
+      <w:r>
+        <w:t>.</w:t>
+      </w:r>
+    </w:p>
+    <w:p>
+      <w:pPr>
+        <w:pStyle w:val="Heading3"/>
+      </w:pPr>
+      <w:r>
+        <w:t>Experience Path</w:t>
+      </w:r>
+    </w:p>
+    <w:p>
+      <w:pPr>
+        <w:pStyle w:val="ListParagraph"/>
+        <w:numPr>
+          <w:ilvl w:val="0"/>
+          <w:numId w:val="28"/>
+        </w:numPr>
+      </w:pPr>
+      <w:r>
+        <w:t>Deepening my scrum mastery experience across</w:t>
+      </w:r>
+    </w:p>
+    <w:p>
+      <w:pPr>
+        <w:pStyle w:val="ListParagraph"/>
+        <w:numPr>
+          <w:ilvl w:val="1"/>
+          <w:numId w:val="28"/>
+        </w:numPr>
+      </w:pPr>
+      <w:r>
+        <w:t>D</w:t>
+      </w:r>
+      <w:r>
+        <w:t>ifferent value types</w:t>
+      </w:r>
+    </w:p>
+    <w:p>
+      <w:pPr>
+        <w:pStyle w:val="ListParagraph"/>
+        <w:numPr>
+          <w:ilvl w:val="1"/>
+          <w:numId w:val="28"/>
+        </w:numPr>
+      </w:pPr>
+      <w:r>
+        <w:t>Different business departments</w:t>
+      </w:r>
+    </w:p>
+    <w:p>
+      <w:pPr>
+        <w:pStyle w:val="ListParagraph"/>
+        <w:numPr>
+          <w:ilvl w:val="1"/>
+          <w:numId w:val="28"/>
+        </w:numPr>
+      </w:pPr>
+      <w:r>
+        <w:t>Different organisations</w:t>
+      </w:r>
+    </w:p>
+    <w:p>
+      <w:pPr>
+        <w:pStyle w:val="ListParagraph"/>
+        <w:numPr>
+          <w:ilvl w:val="1"/>
+          <w:numId w:val="28"/>
+        </w:numPr>
+      </w:pPr>
+      <w:r>
+        <w:t xml:space="preserve">Different use cases </w:t>
+      </w:r>
+    </w:p>
+    <w:p>
+      <w:pPr>
+        <w:pStyle w:val="ListParagraph"/>
+        <w:numPr>
+          <w:ilvl w:val="1"/>
+          <w:numId w:val="28"/>
+        </w:numPr>
+      </w:pPr>
+      <w:r>
+        <w:t xml:space="preserve">Different technologies </w:t>
+      </w:r>
+    </w:p>
+    <w:p>
+      <w:pPr>
+        <w:pStyle w:val="ListParagraph"/>
+        <w:numPr>
+          <w:ilvl w:val="1"/>
+          <w:numId w:val="28"/>
+        </w:numPr>
+      </w:pPr>
+      <w:r>
+        <w:t>Different stakeholder groups</w:t>
+      </w:r>
+    </w:p>
+    <w:p>
+      <w:pPr>
+        <w:pStyle w:val="Heading3"/>
+      </w:pPr>
+      <w:r>
+        <w:t>Certification Path</w:t>
+      </w:r>
+    </w:p>
+    <w:p>
+      <w:pPr>
+        <w:pStyle w:val="ListParagraph"/>
+        <w:numPr>
+          <w:ilvl w:val="0"/>
+          <w:numId w:val="27"/>
+        </w:numPr>
+      </w:pPr>
+      <w:r>
+        <w:t>Follow the Scrum Master path in Scrum Alliance</w:t>
+      </w:r>
+    </w:p>
+    <w:p>
+      <w:pPr>
+        <w:pStyle w:val="ListParagraph"/>
+        <w:numPr>
+          <w:ilvl w:val="1"/>
+          <w:numId w:val="27"/>
+        </w:numPr>
+      </w:pPr>
+      <w:r>
+        <w:t xml:space="preserve">Certified Scrum Master – Done </w:t>
+      </w:r>
+    </w:p>
+    <w:p>
+      <w:pPr>
+        <w:pStyle w:val="ListParagraph"/>
+        <w:numPr>
+          <w:ilvl w:val="1"/>
+          <w:numId w:val="27"/>
+        </w:numPr>
+      </w:pPr>
+      <w:r>
+        <w:t xml:space="preserve">Advanced Certified Scrum Master </w:t>
+      </w:r>
+      <w:r>
+        <w:t xml:space="preserve">– Done </w:t>
+      </w:r>
+    </w:p>
+    <w:p>
+      <w:pPr>
+        <w:pStyle w:val="ListParagraph"/>
+        <w:numPr>
+          <w:ilvl w:val="1"/>
+          <w:numId w:val="27"/>
+        </w:numPr>
+      </w:pPr>
+      <w:r>
+        <w:t>Certified Scrum Professional – Scrum Master – In Progress</w:t>
+      </w:r>
+    </w:p>
+    <w:p>
+      <w:pPr>
+        <w:pStyle w:val="ListParagraph"/>
+        <w:numPr>
+          <w:ilvl w:val="0"/>
+          <w:numId w:val="27"/>
+        </w:numPr>
+      </w:pPr>
+      <w:r>
+        <w:t xml:space="preserve">Follow the Product Owner path in Scrum </w:t>
+      </w:r>
+      <w:r>
+        <w:t>Alliance</w:t>
+      </w:r>
+      <w:r>
+        <w:t xml:space="preserve"> </w:t>
+      </w:r>
+    </w:p>
+    <w:p>
+      <w:pPr>
+        <w:pStyle w:val="ListParagraph"/>
+        <w:numPr>
+          <w:ilvl w:val="1"/>
+          <w:numId w:val="27"/>
+        </w:numPr>
+      </w:pPr>
+      <w:r>
+        <w:t>Certified Scrum Product Owner – Done</w:t>
+      </w:r>
+    </w:p>
+    <w:p>
+      <w:pPr>
+        <w:pStyle w:val="ListParagraph"/>
+        <w:numPr>
+          <w:ilvl w:val="1"/>
+          <w:numId w:val="27"/>
+        </w:numPr>
+      </w:pPr>
+      <w:r>
+        <w:t>Advanced Certified Scrum Product Owner – Done</w:t>
+      </w:r>
+    </w:p>
+    <w:p>
+      <w:pPr>
+        <w:pStyle w:val="ListParagraph"/>
+        <w:numPr>
+          <w:ilvl w:val="1"/>
+          <w:numId w:val="27"/>
+        </w:numPr>
+      </w:pPr>
+      <w:r>
+        <w:t>Certified Scrum Professional – Product Owner – To Do</w:t>
+      </w:r>
+    </w:p>
+    <w:p>
+      <w:pPr>
+        <w:pStyle w:val="ListParagraph"/>
+        <w:numPr>
+          <w:ilvl w:val="0"/>
+          <w:numId w:val="27"/>
+        </w:numPr>
+      </w:pPr>
+      <w:r>
+        <w:t xml:space="preserve">Scaled Agility </w:t>
+      </w:r>
+    </w:p>
+    <w:p>
+      <w:pPr>
+        <w:pStyle w:val="ListParagraph"/>
+        <w:numPr>
+          <w:ilvl w:val="1"/>
+          <w:numId w:val="27"/>
+        </w:numPr>
+      </w:pPr>
+      <w:r>
+        <w:t>SAFE Scrum Master – Done</w:t>
+      </w:r>
+    </w:p>
+    <w:p>
+      <w:pPr>
+        <w:pStyle w:val="ListParagraph"/>
+        <w:numPr>
+          <w:ilvl w:val="1"/>
+          <w:numId w:val="27"/>
+        </w:numPr>
+      </w:pPr>
+      <w:r>
+        <w:t>SAFE Consultants – To Do</w:t>
+      </w:r>
+    </w:p>
+    <w:p>
+      <w:pPr>
+        <w:pStyle w:val="ListParagraph"/>
+        <w:numPr>
+          <w:ilvl w:val="1"/>
+          <w:numId w:val="27"/>
+        </w:numPr>
+      </w:pPr>
+      <w:r>
+        <w:t>Less Basic – To Do</w:t>
+      </w:r>
+    </w:p>
+    <w:p>
+      <w:pPr>
+        <w:pStyle w:val="ListParagraph"/>
+        <w:numPr>
+          <w:ilvl w:val="1"/>
+          <w:numId w:val="27"/>
+        </w:numPr>
+      </w:pPr>
+      <w:r>
+        <w:t>Less Practitioner – To Do</w:t>
+      </w:r>
+    </w:p>
+    <w:p>
+      <w:pPr>
+        <w:pStyle w:val="ListParagraph"/>
+        <w:numPr>
+          <w:ilvl w:val="0"/>
+          <w:numId w:val="27"/>
+        </w:numPr>
+      </w:pPr>
+      <w:r>
+        <w:t>Coaching</w:t>
+      </w:r>
+    </w:p>
+    <w:p>
+      <w:pPr>
+        <w:pStyle w:val="ListParagraph"/>
+        <w:numPr>
+          <w:ilvl w:val="1"/>
+          <w:numId w:val="27"/>
+        </w:numPr>
+      </w:pPr>
+      <w:r>
+        <w:t>ICF Associate Certified Coach – To Do</w:t>
+      </w:r>
+    </w:p>
+    <w:p>
+      <w:pPr>
+        <w:pStyle w:val="ListParagraph"/>
+        <w:numPr>
+          <w:ilvl w:val="1"/>
+          <w:numId w:val="27"/>
+        </w:numPr>
+      </w:pPr>
+      <w:proofErr w:type="spellStart"/>
+      <w:r>
+        <w:t>ICAgile</w:t>
+      </w:r>
+      <w:proofErr w:type="spellEnd"/>
+      <w:r>
+        <w:t xml:space="preserve"> Coaching Certification – To Do</w:t>
+      </w:r>
+    </w:p>
+    <w:p>
+      <w:pPr>
+        <w:pStyle w:val="Heading3"/>
+      </w:pPr>
+      <w:r>
+        <w:t>Peer Growth</w:t>
+      </w:r>
+    </w:p>
+    <w:p>
+      <w:pPr>
+        <w:pStyle w:val="ListParagraph"/>
+        <w:numPr>
+          <w:ilvl w:val="0"/>
+          <w:numId w:val="29"/>
+        </w:numPr>
+      </w:pPr>
+      <w:r>
+        <w:t>Agile Coach – Monthly check-in – In Progress</w:t>
+      </w:r>
+    </w:p>
+    <w:p>
+      <w:pPr>
+        <w:pStyle w:val="ListParagraph"/>
+        <w:numPr>
+          <w:ilvl w:val="0"/>
+          <w:numId w:val="29"/>
+        </w:numPr>
+      </w:pPr>
+      <w:r>
+        <w:t>ABC group – Agile Book Club – In Progress</w:t>
+      </w:r>
+    </w:p>
+    <w:p>
+      <w:pPr>
+        <w:pStyle w:val="ListParagraph"/>
+        <w:numPr>
+          <w:ilvl w:val="0"/>
+          <w:numId w:val="29"/>
+        </w:numPr>
+      </w:pPr>
+      <w:r>
+        <w:t xml:space="preserve">Scrum Master Community of Practices - </w:t>
+      </w:r>
+      <w:r>
+        <w:t>In Progress</w:t>
+      </w:r>
+    </w:p>
+    <w:p>
+      <w:pPr>
+        <w:pStyle w:val="ListParagraph"/>
+        <w:numPr>
+          <w:ilvl w:val="0"/>
+          <w:numId w:val="29"/>
+        </w:numPr>
+      </w:pPr>
+      <w:r>
+        <w:t>Scrum Meetup – In Progress</w:t>
+      </w:r>
+    </w:p>
+    <w:p/>
+    <w:p>
+      <w:pPr>
+        <w:pStyle w:val="Heading3"/>
+      </w:pPr>
+      <w:r>
+        <w:t>Writing &amp; Lecture</w:t>
+      </w:r>
+    </w:p>
+    <w:p>
+      <w:pPr>
+        <w:pStyle w:val="ListParagraph"/>
+        <w:numPr>
+          <w:ilvl w:val="0"/>
+          <w:numId w:val="30"/>
+        </w:numPr>
+      </w:pPr>
+      <w:r>
+        <w:t>Writing scrum mastery blogs</w:t>
+      </w:r>
+      <w:r>
+        <w:t xml:space="preserve"> – To Do</w:t>
+      </w:r>
+    </w:p>
+    <w:p>
+      <w:pPr>
+        <w:pStyle w:val="ListParagraph"/>
+        <w:numPr>
+          <w:ilvl w:val="0"/>
+          <w:numId w:val="30"/>
+        </w:numPr>
+      </w:pPr>
+      <w:r>
+        <w:t>Writing scrum related use cases</w:t>
+      </w:r>
+      <w:r>
+        <w:t xml:space="preserve"> – To Do</w:t>
+      </w:r>
+    </w:p>
+    <w:p>
+      <w:pPr>
+        <w:pStyle w:val="ListParagraph"/>
+        <w:numPr>
+          <w:ilvl w:val="0"/>
+          <w:numId w:val="30"/>
+        </w:numPr>
+      </w:pPr>
+      <w:r>
+        <w:t>Give public lectures and seminars on Scrum Mastery and Organisation agility</w:t>
+      </w:r>
+      <w:r>
+        <w:t xml:space="preserve"> – To Do</w:t>
+      </w:r>
+    </w:p>
     <w:sectPr>
       <w:pgSz w:w="11900" w:h="16840"/>
       <w:pgMar w:top="1440" w:right="1440" w:bottom="1440" w:left="1440" w:header="708" w:footer="708" w:gutter="0"/>
@@ -4523,6 +5030,95 @@
 <file path=word/numbering.xml><?xml version="1.0" encoding="utf-8"?>
 <w:numbering xmlns:wpc="http://schemas.microsoft.com/office/word/2010/wordprocessingCanvas" xmlns:cx="http://schemas.microsoft.com/office/drawing/2014/chartex" xmlns:cx1="http://schemas.microsoft.com/office/drawing/2015/9/8/chartex" xmlns:cx2="http://schemas.microsoft.com/office/drawing/2015/10/21/chartex" xmlns:cx3="http://schemas.microsoft.com/office/drawing/2016/5/9/chartex" xmlns:cx4="http://schemas.microsoft.com/office/drawing/2016/5/10/chartex" xmlns:cx5="http://schemas.microsoft.com/office/drawing/2016/5/11/chartex" xmlns:cx6="http://schemas.microsoft.com/office/drawing/2016/5/12/chartex" xmlns:cx7="http://schemas.microsoft.com/office/drawing/2016/5/13/chartex" xmlns:cx8="http://schemas.microsoft.com/office/drawing/2016/5/14/chartex" xmlns:mc="http://schemas.openxmlformats.org/markup-compatibility/2006" xmlns:aink="http://schemas.microsoft.com/office/drawing/2016/ink" xmlns:am3d="http://schemas.microsoft.com/office/drawing/2017/model3d" xmlns:o="urn:schemas-microsoft-com:office:office" xmlns:oel="http://schemas.microsoft.com/office/2019/extlst" xmlns:r="http://schemas.openxmlformats.org/officeDocument/2006/relationships" xmlns:m="http://schemas.openxmlformats.org/officeDocument/2006/math" xmlns:v="urn:schemas-microsoft-com:vml" xmlns:wp14="http://schemas.microsoft.com/office/word/2010/wordprocessingDrawing" xmlns:wp="http://schemas.openxmlformats.org/drawingml/2006/wordprocessingDrawing" xmlns:w10="urn:schemas-microsoft-com:office:word" xmlns:w="http://schemas.openxmlformats.org/wordprocessingml/2006/main" xmlns:w14="http://schemas.microsoft.com/office/word/2010/wordml" xmlns:w15="http://schemas.microsoft.com/office/word/2012/wordml" xmlns:w16cex="http://schemas.microsoft.com/office/word/2018/wordml/cex" xmlns:w16cid="http://schemas.microsoft.com/office/word/2016/wordml/cid" xmlns:w16="http://schemas.microsoft.com/office/word/2018/wordml" xmlns:w16sdtdh="http://schemas.microsoft.com/office/word/2020/wordml/sdtdatahash" xmlns:w16se="http://schemas.microsoft.com/office/word/2015/wordml/symex" xmlns:wpg="http://schemas.microsoft.com/office/word/2010/wordprocessingGroup" xmlns:wpi="http://schemas.microsoft.com/office/word/2010/wordprocessingInk" xmlns:wne="http://schemas.microsoft.com/office/word/2006/wordml" xmlns:wps="http://schemas.microsoft.com/office/word/2010/wordprocessingShape" mc:Ignorable="w14 w15 w16se w16cid w16 w16cex w16sdtdh wp14">
   <w:abstractNum w:abstractNumId="0" w15:restartNumberingAfterBreak="0">
+    <w:nsid w:val="072C5B3E"/>
+    <w:multiLevelType w:val="hybridMultilevel"/>
+    <w:tmpl w:val="1AAC810C"/>
+    <w:lvl w:ilvl="0" w:tplc="0809000F">
+      <w:start w:val="1"/>
+      <w:numFmt w:val="decimal"/>
+      <w:lvlText w:val="%1."/>
+      <w:lvlJc w:val="left"/>
+      <w:pPr>
+        <w:ind w:left="720" w:hanging="360"/>
+      </w:pPr>
+      <w:rPr>
+        <w:rFonts w:hint="default"/>
+      </w:rPr>
+    </w:lvl>
+    <w:lvl w:ilvl="1" w:tplc="08090019" w:tentative="1">
+      <w:start w:val="1"/>
+      <w:numFmt w:val="lowerLetter"/>
+      <w:lvlText w:val="%2."/>
+      <w:lvlJc w:val="left"/>
+      <w:pPr>
+        <w:ind w:left="1440" w:hanging="360"/>
+      </w:pPr>
+    </w:lvl>
+    <w:lvl w:ilvl="2" w:tplc="0809001B" w:tentative="1">
+      <w:start w:val="1"/>
+      <w:numFmt w:val="lowerRoman"/>
+      <w:lvlText w:val="%3."/>
+      <w:lvlJc w:val="right"/>
+      <w:pPr>
+        <w:ind w:left="2160" w:hanging="180"/>
+      </w:pPr>
+    </w:lvl>
+    <w:lvl w:ilvl="3" w:tplc="0809000F" w:tentative="1">
+      <w:start w:val="1"/>
+      <w:numFmt w:val="decimal"/>
+      <w:lvlText w:val="%4."/>
+      <w:lvlJc w:val="left"/>
+      <w:pPr>
+        <w:ind w:left="2880" w:hanging="360"/>
+      </w:pPr>
+    </w:lvl>
+    <w:lvl w:ilvl="4" w:tplc="08090019" w:tentative="1">
+      <w:start w:val="1"/>
+      <w:numFmt w:val="lowerLetter"/>
+      <w:lvlText w:val="%5."/>
+      <w:lvlJc w:val="left"/>
+      <w:pPr>
+        <w:ind w:left="3600" w:hanging="360"/>
+      </w:pPr>
+    </w:lvl>
+    <w:lvl w:ilvl="5" w:tplc="0809001B" w:tentative="1">
+      <w:start w:val="1"/>
+      <w:numFmt w:val="lowerRoman"/>
+      <w:lvlText w:val="%6."/>
+      <w:lvlJc w:val="right"/>
+      <w:pPr>
+        <w:ind w:left="4320" w:hanging="180"/>
+      </w:pPr>
+    </w:lvl>
+    <w:lvl w:ilvl="6" w:tplc="0809000F" w:tentative="1">
+      <w:start w:val="1"/>
+      <w:numFmt w:val="decimal"/>
+      <w:lvlText w:val="%7."/>
+      <w:lvlJc w:val="left"/>
+      <w:pPr>
+        <w:ind w:left="5040" w:hanging="360"/>
+      </w:pPr>
+    </w:lvl>
+    <w:lvl w:ilvl="7" w:tplc="08090019" w:tentative="1">
+      <w:start w:val="1"/>
+      <w:numFmt w:val="lowerLetter"/>
+      <w:lvlText w:val="%8."/>
+      <w:lvlJc w:val="left"/>
+      <w:pPr>
+        <w:ind w:left="5760" w:hanging="360"/>
+      </w:pPr>
+    </w:lvl>
+    <w:lvl w:ilvl="8" w:tplc="0809001B" w:tentative="1">
+      <w:start w:val="1"/>
+      <w:numFmt w:val="lowerRoman"/>
+      <w:lvlText w:val="%9."/>
+      <w:lvlJc w:val="right"/>
+      <w:pPr>
+        <w:ind w:left="6480" w:hanging="180"/>
+      </w:pPr>
+    </w:lvl>
+  </w:abstractNum>
+  <w:abstractNum w:abstractNumId="1" w15:restartNumberingAfterBreak="0">
     <w:nsid w:val="082F26E8"/>
     <w:multiLevelType w:val="hybridMultilevel"/>
     <w:tmpl w:val="9D3464D6"/>
@@ -4635,7 +5231,7 @@
       </w:rPr>
     </w:lvl>
   </w:abstractNum>
-  <w:abstractNum w:abstractNumId="1" w15:restartNumberingAfterBreak="0">
+  <w:abstractNum w:abstractNumId="2" w15:restartNumberingAfterBreak="0">
     <w:nsid w:val="0A4F3C60"/>
     <w:multiLevelType w:val="hybridMultilevel"/>
     <w:tmpl w:val="F90E361A"/>
@@ -4748,7 +5344,7 @@
       </w:rPr>
     </w:lvl>
   </w:abstractNum>
-  <w:abstractNum w:abstractNumId="2" w15:restartNumberingAfterBreak="0">
+  <w:abstractNum w:abstractNumId="3" w15:restartNumberingAfterBreak="0">
     <w:nsid w:val="0B8A571E"/>
     <w:multiLevelType w:val="hybridMultilevel"/>
     <w:tmpl w:val="3A1E0328"/>
@@ -4837,7 +5433,7 @@
       </w:pPr>
     </w:lvl>
   </w:abstractNum>
-  <w:abstractNum w:abstractNumId="3" w15:restartNumberingAfterBreak="0">
+  <w:abstractNum w:abstractNumId="4" w15:restartNumberingAfterBreak="0">
     <w:nsid w:val="0D3A14F9"/>
     <w:multiLevelType w:val="hybridMultilevel"/>
     <w:tmpl w:val="48B6E6CC"/>
@@ -4950,7 +5546,7 @@
       </w:rPr>
     </w:lvl>
   </w:abstractNum>
-  <w:abstractNum w:abstractNumId="4" w15:restartNumberingAfterBreak="0">
+  <w:abstractNum w:abstractNumId="5" w15:restartNumberingAfterBreak="0">
     <w:nsid w:val="10D15D84"/>
     <w:multiLevelType w:val="hybridMultilevel"/>
     <w:tmpl w:val="96E42C40"/>
@@ -5063,7 +5659,7 @@
       </w:rPr>
     </w:lvl>
   </w:abstractNum>
-  <w:abstractNum w:abstractNumId="5" w15:restartNumberingAfterBreak="0">
+  <w:abstractNum w:abstractNumId="6" w15:restartNumberingAfterBreak="0">
     <w:nsid w:val="14431540"/>
     <w:multiLevelType w:val="hybridMultilevel"/>
     <w:tmpl w:val="98B610CE"/>
@@ -5152,7 +5748,7 @@
       </w:pPr>
     </w:lvl>
   </w:abstractNum>
-  <w:abstractNum w:abstractNumId="6" w15:restartNumberingAfterBreak="0">
+  <w:abstractNum w:abstractNumId="7" w15:restartNumberingAfterBreak="0">
     <w:nsid w:val="16AF65CE"/>
     <w:multiLevelType w:val="hybridMultilevel"/>
     <w:tmpl w:val="BA76CA42"/>
@@ -5265,7 +5861,7 @@
       </w:rPr>
     </w:lvl>
   </w:abstractNum>
-  <w:abstractNum w:abstractNumId="7" w15:restartNumberingAfterBreak="0">
+  <w:abstractNum w:abstractNumId="8" w15:restartNumberingAfterBreak="0">
     <w:nsid w:val="17F847C2"/>
     <w:multiLevelType w:val="hybridMultilevel"/>
     <w:tmpl w:val="38E079E6"/>
@@ -5378,7 +5974,7 @@
       </w:rPr>
     </w:lvl>
   </w:abstractNum>
-  <w:abstractNum w:abstractNumId="8" w15:restartNumberingAfterBreak="0">
+  <w:abstractNum w:abstractNumId="9" w15:restartNumberingAfterBreak="0">
     <w:nsid w:val="24AA4187"/>
     <w:multiLevelType w:val="hybridMultilevel"/>
     <w:tmpl w:val="462C52E8"/>
@@ -5491,7 +6087,7 @@
       </w:rPr>
     </w:lvl>
   </w:abstractNum>
-  <w:abstractNum w:abstractNumId="9" w15:restartNumberingAfterBreak="0">
+  <w:abstractNum w:abstractNumId="10" w15:restartNumberingAfterBreak="0">
     <w:nsid w:val="2CFC7CBC"/>
     <w:multiLevelType w:val="hybridMultilevel"/>
     <w:tmpl w:val="1AF44E86"/>
@@ -5580,7 +6176,7 @@
       </w:pPr>
     </w:lvl>
   </w:abstractNum>
-  <w:abstractNum w:abstractNumId="10" w15:restartNumberingAfterBreak="0">
+  <w:abstractNum w:abstractNumId="11" w15:restartNumberingAfterBreak="0">
     <w:nsid w:val="35D56172"/>
     <w:multiLevelType w:val="hybridMultilevel"/>
     <w:tmpl w:val="DEBEC9B2"/>
@@ -5669,7 +6265,7 @@
       </w:pPr>
     </w:lvl>
   </w:abstractNum>
-  <w:abstractNum w:abstractNumId="11" w15:restartNumberingAfterBreak="0">
+  <w:abstractNum w:abstractNumId="12" w15:restartNumberingAfterBreak="0">
     <w:nsid w:val="362C77D4"/>
     <w:multiLevelType w:val="hybridMultilevel"/>
     <w:tmpl w:val="BABAE2C8"/>
@@ -5782,7 +6378,7 @@
       </w:rPr>
     </w:lvl>
   </w:abstractNum>
-  <w:abstractNum w:abstractNumId="12" w15:restartNumberingAfterBreak="0">
+  <w:abstractNum w:abstractNumId="13" w15:restartNumberingAfterBreak="0">
     <w:nsid w:val="37684EB0"/>
     <w:multiLevelType w:val="hybridMultilevel"/>
     <w:tmpl w:val="E760ED1A"/>
@@ -5895,7 +6491,7 @@
       </w:rPr>
     </w:lvl>
   </w:abstractNum>
-  <w:abstractNum w:abstractNumId="13" w15:restartNumberingAfterBreak="0">
+  <w:abstractNum w:abstractNumId="14" w15:restartNumberingAfterBreak="0">
     <w:nsid w:val="3E2C4C7C"/>
     <w:multiLevelType w:val="hybridMultilevel"/>
     <w:tmpl w:val="920E88BC"/>
@@ -5984,7 +6580,7 @@
       </w:pPr>
     </w:lvl>
   </w:abstractNum>
-  <w:abstractNum w:abstractNumId="14" w15:restartNumberingAfterBreak="0">
+  <w:abstractNum w:abstractNumId="15" w15:restartNumberingAfterBreak="0">
     <w:nsid w:val="3E3826AE"/>
     <w:multiLevelType w:val="hybridMultilevel"/>
     <w:tmpl w:val="15C22CA2"/>
@@ -6097,7 +6693,96 @@
       </w:rPr>
     </w:lvl>
   </w:abstractNum>
-  <w:abstractNum w:abstractNumId="15" w15:restartNumberingAfterBreak="0">
+  <w:abstractNum w:abstractNumId="16" w15:restartNumberingAfterBreak="0">
+    <w:nsid w:val="3E452202"/>
+    <w:multiLevelType w:val="hybridMultilevel"/>
+    <w:tmpl w:val="00C01762"/>
+    <w:lvl w:ilvl="0" w:tplc="0809000F">
+      <w:start w:val="1"/>
+      <w:numFmt w:val="decimal"/>
+      <w:lvlText w:val="%1."/>
+      <w:lvlJc w:val="left"/>
+      <w:pPr>
+        <w:ind w:left="720" w:hanging="360"/>
+      </w:pPr>
+      <w:rPr>
+        <w:rFonts w:hint="default"/>
+      </w:rPr>
+    </w:lvl>
+    <w:lvl w:ilvl="1" w:tplc="08090019" w:tentative="1">
+      <w:start w:val="1"/>
+      <w:numFmt w:val="lowerLetter"/>
+      <w:lvlText w:val="%2."/>
+      <w:lvlJc w:val="left"/>
+      <w:pPr>
+        <w:ind w:left="1440" w:hanging="360"/>
+      </w:pPr>
+    </w:lvl>
+    <w:lvl w:ilvl="2" w:tplc="0809001B" w:tentative="1">
+      <w:start w:val="1"/>
+      <w:numFmt w:val="lowerRoman"/>
+      <w:lvlText w:val="%3."/>
+      <w:lvlJc w:val="right"/>
+      <w:pPr>
+        <w:ind w:left="2160" w:hanging="180"/>
+      </w:pPr>
+    </w:lvl>
+    <w:lvl w:ilvl="3" w:tplc="0809000F" w:tentative="1">
+      <w:start w:val="1"/>
+      <w:numFmt w:val="decimal"/>
+      <w:lvlText w:val="%4."/>
+      <w:lvlJc w:val="left"/>
+      <w:pPr>
+        <w:ind w:left="2880" w:hanging="360"/>
+      </w:pPr>
+    </w:lvl>
+    <w:lvl w:ilvl="4" w:tplc="08090019" w:tentative="1">
+      <w:start w:val="1"/>
+      <w:numFmt w:val="lowerLetter"/>
+      <w:lvlText w:val="%5."/>
+      <w:lvlJc w:val="left"/>
+      <w:pPr>
+        <w:ind w:left="3600" w:hanging="360"/>
+      </w:pPr>
+    </w:lvl>
+    <w:lvl w:ilvl="5" w:tplc="0809001B" w:tentative="1">
+      <w:start w:val="1"/>
+      <w:numFmt w:val="lowerRoman"/>
+      <w:lvlText w:val="%6."/>
+      <w:lvlJc w:val="right"/>
+      <w:pPr>
+        <w:ind w:left="4320" w:hanging="180"/>
+      </w:pPr>
+    </w:lvl>
+    <w:lvl w:ilvl="6" w:tplc="0809000F" w:tentative="1">
+      <w:start w:val="1"/>
+      <w:numFmt w:val="decimal"/>
+      <w:lvlText w:val="%7."/>
+      <w:lvlJc w:val="left"/>
+      <w:pPr>
+        <w:ind w:left="5040" w:hanging="360"/>
+      </w:pPr>
+    </w:lvl>
+    <w:lvl w:ilvl="7" w:tplc="08090019" w:tentative="1">
+      <w:start w:val="1"/>
+      <w:numFmt w:val="lowerLetter"/>
+      <w:lvlText w:val="%8."/>
+      <w:lvlJc w:val="left"/>
+      <w:pPr>
+        <w:ind w:left="5760" w:hanging="360"/>
+      </w:pPr>
+    </w:lvl>
+    <w:lvl w:ilvl="8" w:tplc="0809001B" w:tentative="1">
+      <w:start w:val="1"/>
+      <w:numFmt w:val="lowerRoman"/>
+      <w:lvlText w:val="%9."/>
+      <w:lvlJc w:val="right"/>
+      <w:pPr>
+        <w:ind w:left="6480" w:hanging="180"/>
+      </w:pPr>
+    </w:lvl>
+  </w:abstractNum>
+  <w:abstractNum w:abstractNumId="17" w15:restartNumberingAfterBreak="0">
     <w:nsid w:val="3FBA7A53"/>
     <w:multiLevelType w:val="hybridMultilevel"/>
     <w:tmpl w:val="E2346C26"/>
@@ -6186,7 +6871,7 @@
       </w:pPr>
     </w:lvl>
   </w:abstractNum>
-  <w:abstractNum w:abstractNumId="16" w15:restartNumberingAfterBreak="0">
+  <w:abstractNum w:abstractNumId="18" w15:restartNumberingAfterBreak="0">
     <w:nsid w:val="413F4A92"/>
     <w:multiLevelType w:val="hybridMultilevel"/>
     <w:tmpl w:val="FA0E7980"/>
@@ -6299,7 +6984,7 @@
       </w:rPr>
     </w:lvl>
   </w:abstractNum>
-  <w:abstractNum w:abstractNumId="17" w15:restartNumberingAfterBreak="0">
+  <w:abstractNum w:abstractNumId="19" w15:restartNumberingAfterBreak="0">
     <w:nsid w:val="43C529A6"/>
     <w:multiLevelType w:val="hybridMultilevel"/>
     <w:tmpl w:val="FA7A9C48"/>
@@ -6388,7 +7073,96 @@
       </w:pPr>
     </w:lvl>
   </w:abstractNum>
-  <w:abstractNum w:abstractNumId="18" w15:restartNumberingAfterBreak="0">
+  <w:abstractNum w:abstractNumId="20" w15:restartNumberingAfterBreak="0">
+    <w:nsid w:val="441069EC"/>
+    <w:multiLevelType w:val="hybridMultilevel"/>
+    <w:tmpl w:val="479A7338"/>
+    <w:lvl w:ilvl="0" w:tplc="0809000F">
+      <w:start w:val="1"/>
+      <w:numFmt w:val="decimal"/>
+      <w:lvlText w:val="%1."/>
+      <w:lvlJc w:val="left"/>
+      <w:pPr>
+        <w:ind w:left="720" w:hanging="360"/>
+      </w:pPr>
+      <w:rPr>
+        <w:rFonts w:hint="default"/>
+      </w:rPr>
+    </w:lvl>
+    <w:lvl w:ilvl="1" w:tplc="08090019">
+      <w:start w:val="1"/>
+      <w:numFmt w:val="lowerLetter"/>
+      <w:lvlText w:val="%2."/>
+      <w:lvlJc w:val="left"/>
+      <w:pPr>
+        <w:ind w:left="1440" w:hanging="360"/>
+      </w:pPr>
+    </w:lvl>
+    <w:lvl w:ilvl="2" w:tplc="0809001B" w:tentative="1">
+      <w:start w:val="1"/>
+      <w:numFmt w:val="lowerRoman"/>
+      <w:lvlText w:val="%3."/>
+      <w:lvlJc w:val="right"/>
+      <w:pPr>
+        <w:ind w:left="2160" w:hanging="180"/>
+      </w:pPr>
+    </w:lvl>
+    <w:lvl w:ilvl="3" w:tplc="0809000F" w:tentative="1">
+      <w:start w:val="1"/>
+      <w:numFmt w:val="decimal"/>
+      <w:lvlText w:val="%4."/>
+      <w:lvlJc w:val="left"/>
+      <w:pPr>
+        <w:ind w:left="2880" w:hanging="360"/>
+      </w:pPr>
+    </w:lvl>
+    <w:lvl w:ilvl="4" w:tplc="08090019" w:tentative="1">
+      <w:start w:val="1"/>
+      <w:numFmt w:val="lowerLetter"/>
+      <w:lvlText w:val="%5."/>
+      <w:lvlJc w:val="left"/>
+      <w:pPr>
+        <w:ind w:left="3600" w:hanging="360"/>
+      </w:pPr>
+    </w:lvl>
+    <w:lvl w:ilvl="5" w:tplc="0809001B" w:tentative="1">
+      <w:start w:val="1"/>
+      <w:numFmt w:val="lowerRoman"/>
+      <w:lvlText w:val="%6."/>
+      <w:lvlJc w:val="right"/>
+      <w:pPr>
+        <w:ind w:left="4320" w:hanging="180"/>
+      </w:pPr>
+    </w:lvl>
+    <w:lvl w:ilvl="6" w:tplc="0809000F" w:tentative="1">
+      <w:start w:val="1"/>
+      <w:numFmt w:val="decimal"/>
+      <w:lvlText w:val="%7."/>
+      <w:lvlJc w:val="left"/>
+      <w:pPr>
+        <w:ind w:left="5040" w:hanging="360"/>
+      </w:pPr>
+    </w:lvl>
+    <w:lvl w:ilvl="7" w:tplc="08090019" w:tentative="1">
+      <w:start w:val="1"/>
+      <w:numFmt w:val="lowerLetter"/>
+      <w:lvlText w:val="%8."/>
+      <w:lvlJc w:val="left"/>
+      <w:pPr>
+        <w:ind w:left="5760" w:hanging="360"/>
+      </w:pPr>
+    </w:lvl>
+    <w:lvl w:ilvl="8" w:tplc="0809001B" w:tentative="1">
+      <w:start w:val="1"/>
+      <w:numFmt w:val="lowerRoman"/>
+      <w:lvlText w:val="%9."/>
+      <w:lvlJc w:val="right"/>
+      <w:pPr>
+        <w:ind w:left="6480" w:hanging="180"/>
+      </w:pPr>
+    </w:lvl>
+  </w:abstractNum>
+  <w:abstractNum w:abstractNumId="21" w15:restartNumberingAfterBreak="0">
     <w:nsid w:val="555144C4"/>
     <w:multiLevelType w:val="multilevel"/>
     <w:tmpl w:val="04090025"/>
@@ -6483,7 +7257,7 @@
       </w:pPr>
     </w:lvl>
   </w:abstractNum>
-  <w:abstractNum w:abstractNumId="19" w15:restartNumberingAfterBreak="0">
+  <w:abstractNum w:abstractNumId="22" w15:restartNumberingAfterBreak="0">
     <w:nsid w:val="5E732369"/>
     <w:multiLevelType w:val="hybridMultilevel"/>
     <w:tmpl w:val="CB2872DC"/>
@@ -6572,7 +7346,7 @@
       </w:pPr>
     </w:lvl>
   </w:abstractNum>
-  <w:abstractNum w:abstractNumId="20" w15:restartNumberingAfterBreak="0">
+  <w:abstractNum w:abstractNumId="23" w15:restartNumberingAfterBreak="0">
     <w:nsid w:val="5F2678C5"/>
     <w:multiLevelType w:val="hybridMultilevel"/>
     <w:tmpl w:val="B36A588A"/>
@@ -6685,7 +7459,7 @@
       </w:rPr>
     </w:lvl>
   </w:abstractNum>
-  <w:abstractNum w:abstractNumId="21" w15:restartNumberingAfterBreak="0">
+  <w:abstractNum w:abstractNumId="24" w15:restartNumberingAfterBreak="0">
     <w:nsid w:val="658F634F"/>
     <w:multiLevelType w:val="hybridMultilevel"/>
     <w:tmpl w:val="2D465B00"/>
@@ -6798,7 +7572,7 @@
       </w:rPr>
     </w:lvl>
   </w:abstractNum>
-  <w:abstractNum w:abstractNumId="22" w15:restartNumberingAfterBreak="0">
+  <w:abstractNum w:abstractNumId="25" w15:restartNumberingAfterBreak="0">
     <w:nsid w:val="79AA30D2"/>
     <w:multiLevelType w:val="hybridMultilevel"/>
     <w:tmpl w:val="5666DE20"/>
@@ -6911,7 +7685,7 @@
       </w:rPr>
     </w:lvl>
   </w:abstractNum>
-  <w:abstractNum w:abstractNumId="23" w15:restartNumberingAfterBreak="0">
+  <w:abstractNum w:abstractNumId="26" w15:restartNumberingAfterBreak="0">
     <w:nsid w:val="7AD7660C"/>
     <w:multiLevelType w:val="hybridMultilevel"/>
     <w:tmpl w:val="1F100BF6"/>
@@ -7000,7 +7774,96 @@
       </w:pPr>
     </w:lvl>
   </w:abstractNum>
-  <w:abstractNum w:abstractNumId="24" w15:restartNumberingAfterBreak="0">
+  <w:abstractNum w:abstractNumId="27" w15:restartNumberingAfterBreak="0">
+    <w:nsid w:val="7C243976"/>
+    <w:multiLevelType w:val="hybridMultilevel"/>
+    <w:tmpl w:val="67C45CEE"/>
+    <w:lvl w:ilvl="0" w:tplc="0809000F">
+      <w:start w:val="1"/>
+      <w:numFmt w:val="decimal"/>
+      <w:lvlText w:val="%1."/>
+      <w:lvlJc w:val="left"/>
+      <w:pPr>
+        <w:ind w:left="720" w:hanging="360"/>
+      </w:pPr>
+      <w:rPr>
+        <w:rFonts w:hint="default"/>
+      </w:rPr>
+    </w:lvl>
+    <w:lvl w:ilvl="1" w:tplc="08090019">
+      <w:start w:val="1"/>
+      <w:numFmt w:val="lowerLetter"/>
+      <w:lvlText w:val="%2."/>
+      <w:lvlJc w:val="left"/>
+      <w:pPr>
+        <w:ind w:left="1440" w:hanging="360"/>
+      </w:pPr>
+    </w:lvl>
+    <w:lvl w:ilvl="2" w:tplc="0809001B" w:tentative="1">
+      <w:start w:val="1"/>
+      <w:numFmt w:val="lowerRoman"/>
+      <w:lvlText w:val="%3."/>
+      <w:lvlJc w:val="right"/>
+      <w:pPr>
+        <w:ind w:left="2160" w:hanging="180"/>
+      </w:pPr>
+    </w:lvl>
+    <w:lvl w:ilvl="3" w:tplc="0809000F" w:tentative="1">
+      <w:start w:val="1"/>
+      <w:numFmt w:val="decimal"/>
+      <w:lvlText w:val="%4."/>
+      <w:lvlJc w:val="left"/>
+      <w:pPr>
+        <w:ind w:left="2880" w:hanging="360"/>
+      </w:pPr>
+    </w:lvl>
+    <w:lvl w:ilvl="4" w:tplc="08090019" w:tentative="1">
+      <w:start w:val="1"/>
+      <w:numFmt w:val="lowerLetter"/>
+      <w:lvlText w:val="%5."/>
+      <w:lvlJc w:val="left"/>
+      <w:pPr>
+        <w:ind w:left="3600" w:hanging="360"/>
+      </w:pPr>
+    </w:lvl>
+    <w:lvl w:ilvl="5" w:tplc="0809001B" w:tentative="1">
+      <w:start w:val="1"/>
+      <w:numFmt w:val="lowerRoman"/>
+      <w:lvlText w:val="%6."/>
+      <w:lvlJc w:val="right"/>
+      <w:pPr>
+        <w:ind w:left="4320" w:hanging="180"/>
+      </w:pPr>
+    </w:lvl>
+    <w:lvl w:ilvl="6" w:tplc="0809000F" w:tentative="1">
+      <w:start w:val="1"/>
+      <w:numFmt w:val="decimal"/>
+      <w:lvlText w:val="%7."/>
+      <w:lvlJc w:val="left"/>
+      <w:pPr>
+        <w:ind w:left="5040" w:hanging="360"/>
+      </w:pPr>
+    </w:lvl>
+    <w:lvl w:ilvl="7" w:tplc="08090019" w:tentative="1">
+      <w:start w:val="1"/>
+      <w:numFmt w:val="lowerLetter"/>
+      <w:lvlText w:val="%8."/>
+      <w:lvlJc w:val="left"/>
+      <w:pPr>
+        <w:ind w:left="5760" w:hanging="360"/>
+      </w:pPr>
+    </w:lvl>
+    <w:lvl w:ilvl="8" w:tplc="0809001B" w:tentative="1">
+      <w:start w:val="1"/>
+      <w:numFmt w:val="lowerRoman"/>
+      <w:lvlText w:val="%9."/>
+      <w:lvlJc w:val="right"/>
+      <w:pPr>
+        <w:ind w:left="6480" w:hanging="180"/>
+      </w:pPr>
+    </w:lvl>
+  </w:abstractNum>
+  <w:abstractNum w:abstractNumId="28" w15:restartNumberingAfterBreak="0">
     <w:nsid w:val="7CB92673"/>
     <w:multiLevelType w:val="hybridMultilevel"/>
     <w:tmpl w:val="F650FD46"/>
@@ -7114,10 +7977,10 @@
     </w:lvl>
   </w:abstractNum>
   <w:num w:numId="1" w16cid:durableId="533690788">
-    <w:abstractNumId w:val="18"/>
+    <w:abstractNumId w:val="21"/>
   </w:num>
   <w:num w:numId="2" w16cid:durableId="1850869645">
-    <w:abstractNumId w:val="18"/>
+    <w:abstractNumId w:val="21"/>
     <w:lvlOverride w:ilvl="0">
       <w:startOverride w:val="1"/>
     </w:lvlOverride>
@@ -7147,76 +8010,88 @@
     </w:lvlOverride>
   </w:num>
   <w:num w:numId="3" w16cid:durableId="1803228716">
+    <w:abstractNumId w:val="15"/>
+  </w:num>
+  <w:num w:numId="4" w16cid:durableId="1837530097">
+    <w:abstractNumId w:val="3"/>
+  </w:num>
+  <w:num w:numId="5" w16cid:durableId="1956793424">
+    <w:abstractNumId w:val="6"/>
+  </w:num>
+  <w:num w:numId="6" w16cid:durableId="942374645">
+    <w:abstractNumId w:val="23"/>
+  </w:num>
+  <w:num w:numId="7" w16cid:durableId="844327552">
+    <w:abstractNumId w:val="2"/>
+  </w:num>
+  <w:num w:numId="8" w16cid:durableId="153569504">
+    <w:abstractNumId w:val="4"/>
+  </w:num>
+  <w:num w:numId="9" w16cid:durableId="669795655">
+    <w:abstractNumId w:val="24"/>
+  </w:num>
+  <w:num w:numId="10" w16cid:durableId="1091271802">
+    <w:abstractNumId w:val="8"/>
+  </w:num>
+  <w:num w:numId="11" w16cid:durableId="1251623727">
+    <w:abstractNumId w:val="7"/>
+  </w:num>
+  <w:num w:numId="12" w16cid:durableId="2122071004">
+    <w:abstractNumId w:val="13"/>
+  </w:num>
+  <w:num w:numId="13" w16cid:durableId="1978564152">
+    <w:abstractNumId w:val="28"/>
+  </w:num>
+  <w:num w:numId="14" w16cid:durableId="1233810255">
+    <w:abstractNumId w:val="17"/>
+  </w:num>
+  <w:num w:numId="15" w16cid:durableId="344866516">
+    <w:abstractNumId w:val="25"/>
+  </w:num>
+  <w:num w:numId="16" w16cid:durableId="233440250">
+    <w:abstractNumId w:val="12"/>
+  </w:num>
+  <w:num w:numId="17" w16cid:durableId="976183247">
+    <w:abstractNumId w:val="18"/>
+  </w:num>
+  <w:num w:numId="18" w16cid:durableId="1264193718">
     <w:abstractNumId w:val="14"/>
   </w:num>
-  <w:num w:numId="4" w16cid:durableId="1837530097">
-    <w:abstractNumId w:val="2"/>
+  <w:num w:numId="19" w16cid:durableId="240679804">
+    <w:abstractNumId w:val="1"/>
   </w:num>
-  <w:num w:numId="5" w16cid:durableId="1956793424">
+  <w:num w:numId="20" w16cid:durableId="1817647562">
     <w:abstractNumId w:val="5"/>
   </w:num>
-  <w:num w:numId="6" w16cid:durableId="942374645">
+  <w:num w:numId="21" w16cid:durableId="520896995">
+    <w:abstractNumId w:val="22"/>
+  </w:num>
+  <w:num w:numId="22" w16cid:durableId="724913421">
+    <w:abstractNumId w:val="9"/>
+  </w:num>
+  <w:num w:numId="23" w16cid:durableId="1290087186">
+    <w:abstractNumId w:val="10"/>
+  </w:num>
+  <w:num w:numId="24" w16cid:durableId="1592198186">
+    <w:abstractNumId w:val="19"/>
+  </w:num>
+  <w:num w:numId="25" w16cid:durableId="2109345221">
+    <w:abstractNumId w:val="11"/>
+  </w:num>
+  <w:num w:numId="26" w16cid:durableId="1359117920">
+    <w:abstractNumId w:val="26"/>
+  </w:num>
+  <w:num w:numId="27" w16cid:durableId="191068635">
     <w:abstractNumId w:val="20"/>
   </w:num>
-  <w:num w:numId="7" w16cid:durableId="844327552">
-    <w:abstractNumId w:val="1"/>
+  <w:num w:numId="28" w16cid:durableId="560869683">
+    <w:abstractNumId w:val="27"/>
   </w:num>
-  <w:num w:numId="8" w16cid:durableId="153569504">
-    <w:abstractNumId w:val="3"/>
-  </w:num>
-  <w:num w:numId="9" w16cid:durableId="669795655">
-    <w:abstractNumId w:val="21"/>
-  </w:num>
-  <w:num w:numId="10" w16cid:durableId="1091271802">
-    <w:abstractNumId w:val="7"/>
-  </w:num>
-  <w:num w:numId="11" w16cid:durableId="1251623727">
-    <w:abstractNumId w:val="6"/>
-  </w:num>
-  <w:num w:numId="12" w16cid:durableId="2122071004">
-    <w:abstractNumId w:val="12"/>
-  </w:num>
-  <w:num w:numId="13" w16cid:durableId="1978564152">
-    <w:abstractNumId w:val="24"/>
-  </w:num>
-  <w:num w:numId="14" w16cid:durableId="1233810255">
-    <w:abstractNumId w:val="15"/>
-  </w:num>
-  <w:num w:numId="15" w16cid:durableId="344866516">
-    <w:abstractNumId w:val="22"/>
-  </w:num>
-  <w:num w:numId="16" w16cid:durableId="233440250">
-    <w:abstractNumId w:val="11"/>
-  </w:num>
-  <w:num w:numId="17" w16cid:durableId="976183247">
-    <w:abstractNumId w:val="16"/>
-  </w:num>
-  <w:num w:numId="18" w16cid:durableId="1264193718">
-    <w:abstractNumId w:val="13"/>
-  </w:num>
-  <w:num w:numId="19" w16cid:durableId="240679804">
+  <w:num w:numId="29" w16cid:durableId="27413071">
     <w:abstractNumId w:val="0"/>
   </w:num>
-  <w:num w:numId="20" w16cid:durableId="1817647562">
-    <w:abstractNumId w:val="4"/>
-  </w:num>
-  <w:num w:numId="21" w16cid:durableId="520896995">
-    <w:abstractNumId w:val="19"/>
-  </w:num>
-  <w:num w:numId="22" w16cid:durableId="724913421">
-    <w:abstractNumId w:val="8"/>
-  </w:num>
-  <w:num w:numId="23" w16cid:durableId="1290087186">
-    <w:abstractNumId w:val="9"/>
-  </w:num>
-  <w:num w:numId="24" w16cid:durableId="1592198186">
-    <w:abstractNumId w:val="17"/>
-  </w:num>
-  <w:num w:numId="25" w16cid:durableId="2109345221">
-    <w:abstractNumId w:val="10"/>
-  </w:num>
-  <w:num w:numId="26" w16cid:durableId="1359117920">
-    <w:abstractNumId w:val="23"/>
+  <w:num w:numId="30" w16cid:durableId="220869951">
+    <w:abstractNumId w:val="16"/>
   </w:num>
 </w:numbering>
 </file>

</xml_diff>

<commit_message>
Completed LO 6-2 practice mentoring someone
</commit_message>
<xml_diff>
--- a/csp_sm_evidence_file.docx
+++ b/csp_sm_evidence_file.docx
@@ -4639,6 +4639,12 @@
       <w:r>
         <w:t>Different business departments</w:t>
       </w:r>
+      <w:r>
+        <w:t xml:space="preserve"> &amp; </w:t>
+      </w:r>
+      <w:r>
+        <w:t>organisations</w:t>
+      </w:r>
     </w:p>
     <w:p>
       <w:pPr>
@@ -4649,7 +4655,7 @@
         </w:numPr>
       </w:pPr>
       <w:r>
-        <w:t>Different organisations</w:t>
+        <w:t xml:space="preserve">Different use cases </w:t>
       </w:r>
     </w:p>
     <w:p>
@@ -4661,31 +4667,7 @@
         </w:numPr>
       </w:pPr>
       <w:r>
-        <w:t xml:space="preserve">Different use cases </w:t>
-      </w:r>
-    </w:p>
-    <w:p>
-      <w:pPr>
-        <w:pStyle w:val="ListParagraph"/>
-        <w:numPr>
-          <w:ilvl w:val="1"/>
-          <w:numId w:val="28"/>
-        </w:numPr>
-      </w:pPr>
-      <w:r>
         <w:t xml:space="preserve">Different technologies </w:t>
-      </w:r>
-    </w:p>
-    <w:p>
-      <w:pPr>
-        <w:pStyle w:val="ListParagraph"/>
-        <w:numPr>
-          <w:ilvl w:val="1"/>
-          <w:numId w:val="28"/>
-        </w:numPr>
-      </w:pPr>
-      <w:r>
-        <w:t>Different stakeholder groups</w:t>
       </w:r>
     </w:p>
     <w:p>
@@ -4729,10 +4711,7 @@
         </w:numPr>
       </w:pPr>
       <w:r>
-        <w:t xml:space="preserve">Advanced Certified Scrum Master </w:t>
-      </w:r>
-      <w:r>
-        <w:t xml:space="preserve">– Done </w:t>
+        <w:t xml:space="preserve">Advanced Certified Scrum Master – Done </w:t>
       </w:r>
     </w:p>
     <w:p>
@@ -4872,6 +4851,9 @@
       <w:r>
         <w:t>Coaching</w:t>
       </w:r>
+      <w:r>
+        <w:t xml:space="preserve"> &amp; Training</w:t>
+      </w:r>
     </w:p>
     <w:p>
       <w:pPr>
@@ -4882,7 +4864,7 @@
         </w:numPr>
       </w:pPr>
       <w:r>
-        <w:t>ICF Associate Certified Coach – To Do</w:t>
+        <w:t>Certified Team Coach – To Do</w:t>
       </w:r>
     </w:p>
     <w:p>
@@ -4893,6 +4875,42 @@
           <w:numId w:val="27"/>
         </w:numPr>
       </w:pPr>
+      <w:r>
+        <w:t>Certified Enterprise Coach – To Do</w:t>
+      </w:r>
+    </w:p>
+    <w:p>
+      <w:pPr>
+        <w:pStyle w:val="ListParagraph"/>
+        <w:numPr>
+          <w:ilvl w:val="1"/>
+          <w:numId w:val="27"/>
+        </w:numPr>
+      </w:pPr>
+      <w:r>
+        <w:t>Certified Scrum Trainer</w:t>
+      </w:r>
+    </w:p>
+    <w:p>
+      <w:pPr>
+        <w:pStyle w:val="ListParagraph"/>
+        <w:numPr>
+          <w:ilvl w:val="1"/>
+          <w:numId w:val="27"/>
+        </w:numPr>
+      </w:pPr>
+      <w:r>
+        <w:t>ICF Associate Certified Coach – To Do</w:t>
+      </w:r>
+    </w:p>
+    <w:p>
+      <w:pPr>
+        <w:pStyle w:val="ListParagraph"/>
+        <w:numPr>
+          <w:ilvl w:val="1"/>
+          <w:numId w:val="27"/>
+        </w:numPr>
+      </w:pPr>
       <w:proofErr w:type="spellStart"/>
       <w:r>
         <w:t>ICAgile</w:t>
@@ -4943,10 +4961,7 @@
         </w:numPr>
       </w:pPr>
       <w:r>
-        <w:t xml:space="preserve">Scrum Master Community of Practices - </w:t>
-      </w:r>
-      <w:r>
-        <w:t>In Progress</w:t>
+        <w:t>Scrum Master Community of Practices - In Progress</w:t>
       </w:r>
     </w:p>
     <w:p>
@@ -5015,6 +5030,240 @@
         <w:t xml:space="preserve"> – To Do</w:t>
       </w:r>
     </w:p>
+    <w:p/>
+    <w:p>
+      <w:r>
+        <w:br w:type="page"/>
+      </w:r>
+    </w:p>
+    <w:p>
+      <w:pPr>
+        <w:pStyle w:val="Heading2"/>
+      </w:pPr>
+      <w:r>
+        <w:lastRenderedPageBreak/>
+        <w:t>LO 6-</w:t>
+      </w:r>
+      <w:r>
+        <w:t>2</w:t>
+      </w:r>
+      <w:r>
+        <w:t xml:space="preserve"> practice mentoring someone.</w:t>
+      </w:r>
+    </w:p>
+    <w:p>
+      <w:pPr>
+        <w:rPr>
+          <w:b/>
+          <w:bCs/>
+          <w:i/>
+          <w:iCs/>
+        </w:rPr>
+      </w:pPr>
+      <w:r>
+        <w:rPr>
+          <w:b/>
+          <w:bCs/>
+          <w:i/>
+          <w:iCs/>
+        </w:rPr>
+        <w:t>Case Study – From Engineer</w:t>
+      </w:r>
+      <w:r>
+        <w:rPr>
+          <w:b/>
+          <w:bCs/>
+          <w:i/>
+          <w:iCs/>
+        </w:rPr>
+        <w:t xml:space="preserve">ing Project Manager </w:t>
+      </w:r>
+      <w:r>
+        <w:rPr>
+          <w:b/>
+          <w:bCs/>
+          <w:i/>
+          <w:iCs/>
+        </w:rPr>
+        <w:t>to Scrum Master</w:t>
+      </w:r>
+    </w:p>
+    <w:p/>
+    <w:p>
+      <w:pPr>
+        <w:rPr>
+          <w:b/>
+          <w:bCs/>
+        </w:rPr>
+      </w:pPr>
+      <w:r>
+        <w:rPr>
+          <w:b/>
+          <w:bCs/>
+        </w:rPr>
+        <w:t>Context</w:t>
+      </w:r>
+    </w:p>
+    <w:p>
+      <w:r>
+        <w:t>I was working as a Scrum Master / Tech Lead for one of the leading sustainable asset managers when I was approached by a friend who was an engineering with project management experience and wanted to transition into becoming a Scrum Master</w:t>
+      </w:r>
+    </w:p>
+    <w:p/>
+    <w:p>
+      <w:pPr>
+        <w:rPr>
+          <w:b/>
+          <w:bCs/>
+        </w:rPr>
+      </w:pPr>
+      <w:r>
+        <w:rPr>
+          <w:b/>
+          <w:bCs/>
+        </w:rPr>
+        <w:t>Goal</w:t>
+      </w:r>
+    </w:p>
+    <w:p>
+      <w:r>
+        <w:t>Mentoring to transition from Engineering Project Manager to Scrum Master</w:t>
+      </w:r>
+    </w:p>
+    <w:p/>
+    <w:p>
+      <w:r>
+        <w:rPr>
+          <w:b/>
+          <w:bCs/>
+        </w:rPr>
+        <w:t>Action</w:t>
+      </w:r>
+    </w:p>
+    <w:p>
+      <w:pPr>
+        <w:pStyle w:val="ListParagraph"/>
+        <w:numPr>
+          <w:ilvl w:val="0"/>
+          <w:numId w:val="31"/>
+        </w:numPr>
+      </w:pPr>
+      <w:r>
+        <w:t>Provide guidance on understanding Agile and Scrum</w:t>
+      </w:r>
+    </w:p>
+    <w:p>
+      <w:pPr>
+        <w:pStyle w:val="ListParagraph"/>
+        <w:numPr>
+          <w:ilvl w:val="0"/>
+          <w:numId w:val="31"/>
+        </w:numPr>
+      </w:pPr>
+      <w:r>
+        <w:t xml:space="preserve">Provided 1 on 1 training and coaching on </w:t>
+      </w:r>
+      <w:r>
+        <w:t>Agile and Scrum</w:t>
+      </w:r>
+      <w:r>
+        <w:t xml:space="preserve"> practises</w:t>
+      </w:r>
+    </w:p>
+    <w:p>
+      <w:pPr>
+        <w:pStyle w:val="ListParagraph"/>
+        <w:numPr>
+          <w:ilvl w:val="0"/>
+          <w:numId w:val="31"/>
+        </w:numPr>
+      </w:pPr>
+      <w:r>
+        <w:t xml:space="preserve">Created a learning practical </w:t>
+      </w:r>
+      <w:r>
+        <w:t xml:space="preserve">project to apply agile and scrum technique </w:t>
+      </w:r>
+    </w:p>
+    <w:p>
+      <w:pPr>
+        <w:pStyle w:val="ListParagraph"/>
+        <w:numPr>
+          <w:ilvl w:val="0"/>
+          <w:numId w:val="31"/>
+        </w:numPr>
+      </w:pPr>
+      <w:r>
+        <w:t xml:space="preserve">Review CV </w:t>
+      </w:r>
+    </w:p>
+    <w:p>
+      <w:pPr>
+        <w:pStyle w:val="ListParagraph"/>
+        <w:numPr>
+          <w:ilvl w:val="0"/>
+          <w:numId w:val="31"/>
+        </w:numPr>
+      </w:pPr>
+      <w:r>
+        <w:t xml:space="preserve">Conducted mock interviews </w:t>
+      </w:r>
+    </w:p>
+    <w:p/>
+    <w:p>
+      <w:pPr>
+        <w:rPr>
+          <w:b/>
+          <w:bCs/>
+        </w:rPr>
+      </w:pPr>
+      <w:r>
+        <w:rPr>
+          <w:b/>
+          <w:bCs/>
+        </w:rPr>
+        <w:t>Outcome</w:t>
+      </w:r>
+    </w:p>
+    <w:p>
+      <w:pPr>
+        <w:pStyle w:val="ListParagraph"/>
+        <w:numPr>
+          <w:ilvl w:val="0"/>
+          <w:numId w:val="32"/>
+        </w:numPr>
+      </w:pPr>
+      <w:r>
+        <w:t>Transitioned from Engineering Project Manager to Scrum Master</w:t>
+      </w:r>
+    </w:p>
+    <w:p>
+      <w:pPr>
+        <w:pStyle w:val="ListParagraph"/>
+        <w:numPr>
+          <w:ilvl w:val="0"/>
+          <w:numId w:val="32"/>
+        </w:numPr>
+      </w:pPr>
+      <w:r>
+        <w:t>Transitioned from waterfall ways of working to working as a Scrum Master across multiple teams</w:t>
+      </w:r>
+    </w:p>
+    <w:p>
+      <w:pPr>
+        <w:pStyle w:val="ListParagraph"/>
+        <w:numPr>
+          <w:ilvl w:val="0"/>
+          <w:numId w:val="32"/>
+        </w:numPr>
+      </w:pPr>
+      <w:r>
+        <w:t>Improve life satisfaction and job satisfaction</w:t>
+      </w:r>
+    </w:p>
+    <w:p/>
+    <w:p/>
+    <w:p/>
     <w:sectPr>
       <w:pgSz w:w="11900" w:h="16840"/>
       <w:pgMar w:top="1440" w:right="1440" w:bottom="1440" w:left="1440" w:header="708" w:footer="708" w:gutter="0"/>
@@ -5862,6 +6111,95 @@
     </w:lvl>
   </w:abstractNum>
   <w:abstractNum w:abstractNumId="8" w15:restartNumberingAfterBreak="0">
+    <w:nsid w:val="17A0119A"/>
+    <w:multiLevelType w:val="hybridMultilevel"/>
+    <w:tmpl w:val="E416D766"/>
+    <w:lvl w:ilvl="0" w:tplc="0809000F">
+      <w:start w:val="1"/>
+      <w:numFmt w:val="decimal"/>
+      <w:lvlText w:val="%1."/>
+      <w:lvlJc w:val="left"/>
+      <w:pPr>
+        <w:ind w:left="720" w:hanging="360"/>
+      </w:pPr>
+      <w:rPr>
+        <w:rFonts w:hint="default"/>
+      </w:rPr>
+    </w:lvl>
+    <w:lvl w:ilvl="1" w:tplc="08090019" w:tentative="1">
+      <w:start w:val="1"/>
+      <w:numFmt w:val="lowerLetter"/>
+      <w:lvlText w:val="%2."/>
+      <w:lvlJc w:val="left"/>
+      <w:pPr>
+        <w:ind w:left="1440" w:hanging="360"/>
+      </w:pPr>
+    </w:lvl>
+    <w:lvl w:ilvl="2" w:tplc="0809001B" w:tentative="1">
+      <w:start w:val="1"/>
+      <w:numFmt w:val="lowerRoman"/>
+      <w:lvlText w:val="%3."/>
+      <w:lvlJc w:val="right"/>
+      <w:pPr>
+        <w:ind w:left="2160" w:hanging="180"/>
+      </w:pPr>
+    </w:lvl>
+    <w:lvl w:ilvl="3" w:tplc="0809000F" w:tentative="1">
+      <w:start w:val="1"/>
+      <w:numFmt w:val="decimal"/>
+      <w:lvlText w:val="%4."/>
+      <w:lvlJc w:val="left"/>
+      <w:pPr>
+        <w:ind w:left="2880" w:hanging="360"/>
+      </w:pPr>
+    </w:lvl>
+    <w:lvl w:ilvl="4" w:tplc="08090019" w:tentative="1">
+      <w:start w:val="1"/>
+      <w:numFmt w:val="lowerLetter"/>
+      <w:lvlText w:val="%5."/>
+      <w:lvlJc w:val="left"/>
+      <w:pPr>
+        <w:ind w:left="3600" w:hanging="360"/>
+      </w:pPr>
+    </w:lvl>
+    <w:lvl w:ilvl="5" w:tplc="0809001B" w:tentative="1">
+      <w:start w:val="1"/>
+      <w:numFmt w:val="lowerRoman"/>
+      <w:lvlText w:val="%6."/>
+      <w:lvlJc w:val="right"/>
+      <w:pPr>
+        <w:ind w:left="4320" w:hanging="180"/>
+      </w:pPr>
+    </w:lvl>
+    <w:lvl w:ilvl="6" w:tplc="0809000F" w:tentative="1">
+      <w:start w:val="1"/>
+      <w:numFmt w:val="decimal"/>
+      <w:lvlText w:val="%7."/>
+      <w:lvlJc w:val="left"/>
+      <w:pPr>
+        <w:ind w:left="5040" w:hanging="360"/>
+      </w:pPr>
+    </w:lvl>
+    <w:lvl w:ilvl="7" w:tplc="08090019" w:tentative="1">
+      <w:start w:val="1"/>
+      <w:numFmt w:val="lowerLetter"/>
+      <w:lvlText w:val="%8."/>
+      <w:lvlJc w:val="left"/>
+      <w:pPr>
+        <w:ind w:left="5760" w:hanging="360"/>
+      </w:pPr>
+    </w:lvl>
+    <w:lvl w:ilvl="8" w:tplc="0809001B" w:tentative="1">
+      <w:start w:val="1"/>
+      <w:numFmt w:val="lowerRoman"/>
+      <w:lvlText w:val="%9."/>
+      <w:lvlJc w:val="right"/>
+      <w:pPr>
+        <w:ind w:left="6480" w:hanging="180"/>
+      </w:pPr>
+    </w:lvl>
+  </w:abstractNum>
+  <w:abstractNum w:abstractNumId="9" w15:restartNumberingAfterBreak="0">
     <w:nsid w:val="17F847C2"/>
     <w:multiLevelType w:val="hybridMultilevel"/>
     <w:tmpl w:val="38E079E6"/>
@@ -5974,7 +6312,7 @@
       </w:rPr>
     </w:lvl>
   </w:abstractNum>
-  <w:abstractNum w:abstractNumId="9" w15:restartNumberingAfterBreak="0">
+  <w:abstractNum w:abstractNumId="10" w15:restartNumberingAfterBreak="0">
     <w:nsid w:val="24AA4187"/>
     <w:multiLevelType w:val="hybridMultilevel"/>
     <w:tmpl w:val="462C52E8"/>
@@ -6087,7 +6425,7 @@
       </w:rPr>
     </w:lvl>
   </w:abstractNum>
-  <w:abstractNum w:abstractNumId="10" w15:restartNumberingAfterBreak="0">
+  <w:abstractNum w:abstractNumId="11" w15:restartNumberingAfterBreak="0">
     <w:nsid w:val="2CFC7CBC"/>
     <w:multiLevelType w:val="hybridMultilevel"/>
     <w:tmpl w:val="1AF44E86"/>
@@ -6176,7 +6514,7 @@
       </w:pPr>
     </w:lvl>
   </w:abstractNum>
-  <w:abstractNum w:abstractNumId="11" w15:restartNumberingAfterBreak="0">
+  <w:abstractNum w:abstractNumId="12" w15:restartNumberingAfterBreak="0">
     <w:nsid w:val="35D56172"/>
     <w:multiLevelType w:val="hybridMultilevel"/>
     <w:tmpl w:val="DEBEC9B2"/>
@@ -6265,7 +6603,7 @@
       </w:pPr>
     </w:lvl>
   </w:abstractNum>
-  <w:abstractNum w:abstractNumId="12" w15:restartNumberingAfterBreak="0">
+  <w:abstractNum w:abstractNumId="13" w15:restartNumberingAfterBreak="0">
     <w:nsid w:val="362C77D4"/>
     <w:multiLevelType w:val="hybridMultilevel"/>
     <w:tmpl w:val="BABAE2C8"/>
@@ -6378,7 +6716,7 @@
       </w:rPr>
     </w:lvl>
   </w:abstractNum>
-  <w:abstractNum w:abstractNumId="13" w15:restartNumberingAfterBreak="0">
+  <w:abstractNum w:abstractNumId="14" w15:restartNumberingAfterBreak="0">
     <w:nsid w:val="37684EB0"/>
     <w:multiLevelType w:val="hybridMultilevel"/>
     <w:tmpl w:val="E760ED1A"/>
@@ -6491,7 +6829,96 @@
       </w:rPr>
     </w:lvl>
   </w:abstractNum>
-  <w:abstractNum w:abstractNumId="14" w15:restartNumberingAfterBreak="0">
+  <w:abstractNum w:abstractNumId="15" w15:restartNumberingAfterBreak="0">
+    <w:nsid w:val="3BFE33DC"/>
+    <w:multiLevelType w:val="hybridMultilevel"/>
+    <w:tmpl w:val="29DC252E"/>
+    <w:lvl w:ilvl="0" w:tplc="0809000F">
+      <w:start w:val="1"/>
+      <w:numFmt w:val="decimal"/>
+      <w:lvlText w:val="%1."/>
+      <w:lvlJc w:val="left"/>
+      <w:pPr>
+        <w:ind w:left="720" w:hanging="360"/>
+      </w:pPr>
+      <w:rPr>
+        <w:rFonts w:hint="default"/>
+      </w:rPr>
+    </w:lvl>
+    <w:lvl w:ilvl="1" w:tplc="08090019" w:tentative="1">
+      <w:start w:val="1"/>
+      <w:numFmt w:val="lowerLetter"/>
+      <w:lvlText w:val="%2."/>
+      <w:lvlJc w:val="left"/>
+      <w:pPr>
+        <w:ind w:left="1440" w:hanging="360"/>
+      </w:pPr>
+    </w:lvl>
+    <w:lvl w:ilvl="2" w:tplc="0809001B" w:tentative="1">
+      <w:start w:val="1"/>
+      <w:numFmt w:val="lowerRoman"/>
+      <w:lvlText w:val="%3."/>
+      <w:lvlJc w:val="right"/>
+      <w:pPr>
+        <w:ind w:left="2160" w:hanging="180"/>
+      </w:pPr>
+    </w:lvl>
+    <w:lvl w:ilvl="3" w:tplc="0809000F" w:tentative="1">
+      <w:start w:val="1"/>
+      <w:numFmt w:val="decimal"/>
+      <w:lvlText w:val="%4."/>
+      <w:lvlJc w:val="left"/>
+      <w:pPr>
+        <w:ind w:left="2880" w:hanging="360"/>
+      </w:pPr>
+    </w:lvl>
+    <w:lvl w:ilvl="4" w:tplc="08090019" w:tentative="1">
+      <w:start w:val="1"/>
+      <w:numFmt w:val="lowerLetter"/>
+      <w:lvlText w:val="%5."/>
+      <w:lvlJc w:val="left"/>
+      <w:pPr>
+        <w:ind w:left="3600" w:hanging="360"/>
+      </w:pPr>
+    </w:lvl>
+    <w:lvl w:ilvl="5" w:tplc="0809001B" w:tentative="1">
+      <w:start w:val="1"/>
+      <w:numFmt w:val="lowerRoman"/>
+      <w:lvlText w:val="%6."/>
+      <w:lvlJc w:val="right"/>
+      <w:pPr>
+        <w:ind w:left="4320" w:hanging="180"/>
+      </w:pPr>
+    </w:lvl>
+    <w:lvl w:ilvl="6" w:tplc="0809000F" w:tentative="1">
+      <w:start w:val="1"/>
+      <w:numFmt w:val="decimal"/>
+      <w:lvlText w:val="%7."/>
+      <w:lvlJc w:val="left"/>
+      <w:pPr>
+        <w:ind w:left="5040" w:hanging="360"/>
+      </w:pPr>
+    </w:lvl>
+    <w:lvl w:ilvl="7" w:tplc="08090019" w:tentative="1">
+      <w:start w:val="1"/>
+      <w:numFmt w:val="lowerLetter"/>
+      <w:lvlText w:val="%8."/>
+      <w:lvlJc w:val="left"/>
+      <w:pPr>
+        <w:ind w:left="5760" w:hanging="360"/>
+      </w:pPr>
+    </w:lvl>
+    <w:lvl w:ilvl="8" w:tplc="0809001B" w:tentative="1">
+      <w:start w:val="1"/>
+      <w:numFmt w:val="lowerRoman"/>
+      <w:lvlText w:val="%9."/>
+      <w:lvlJc w:val="right"/>
+      <w:pPr>
+        <w:ind w:left="6480" w:hanging="180"/>
+      </w:pPr>
+    </w:lvl>
+  </w:abstractNum>
+  <w:abstractNum w:abstractNumId="16" w15:restartNumberingAfterBreak="0">
     <w:nsid w:val="3E2C4C7C"/>
     <w:multiLevelType w:val="hybridMultilevel"/>
     <w:tmpl w:val="920E88BC"/>
@@ -6580,7 +7007,7 @@
       </w:pPr>
     </w:lvl>
   </w:abstractNum>
-  <w:abstractNum w:abstractNumId="15" w15:restartNumberingAfterBreak="0">
+  <w:abstractNum w:abstractNumId="17" w15:restartNumberingAfterBreak="0">
     <w:nsid w:val="3E3826AE"/>
     <w:multiLevelType w:val="hybridMultilevel"/>
     <w:tmpl w:val="15C22CA2"/>
@@ -6693,7 +7120,7 @@
       </w:rPr>
     </w:lvl>
   </w:abstractNum>
-  <w:abstractNum w:abstractNumId="16" w15:restartNumberingAfterBreak="0">
+  <w:abstractNum w:abstractNumId="18" w15:restartNumberingAfterBreak="0">
     <w:nsid w:val="3E452202"/>
     <w:multiLevelType w:val="hybridMultilevel"/>
     <w:tmpl w:val="00C01762"/>
@@ -6782,7 +7209,7 @@
       </w:pPr>
     </w:lvl>
   </w:abstractNum>
-  <w:abstractNum w:abstractNumId="17" w15:restartNumberingAfterBreak="0">
+  <w:abstractNum w:abstractNumId="19" w15:restartNumberingAfterBreak="0">
     <w:nsid w:val="3FBA7A53"/>
     <w:multiLevelType w:val="hybridMultilevel"/>
     <w:tmpl w:val="E2346C26"/>
@@ -6871,7 +7298,7 @@
       </w:pPr>
     </w:lvl>
   </w:abstractNum>
-  <w:abstractNum w:abstractNumId="18" w15:restartNumberingAfterBreak="0">
+  <w:abstractNum w:abstractNumId="20" w15:restartNumberingAfterBreak="0">
     <w:nsid w:val="413F4A92"/>
     <w:multiLevelType w:val="hybridMultilevel"/>
     <w:tmpl w:val="FA0E7980"/>
@@ -6984,7 +7411,7 @@
       </w:rPr>
     </w:lvl>
   </w:abstractNum>
-  <w:abstractNum w:abstractNumId="19" w15:restartNumberingAfterBreak="0">
+  <w:abstractNum w:abstractNumId="21" w15:restartNumberingAfterBreak="0">
     <w:nsid w:val="43C529A6"/>
     <w:multiLevelType w:val="hybridMultilevel"/>
     <w:tmpl w:val="FA7A9C48"/>
@@ -7073,7 +7500,7 @@
       </w:pPr>
     </w:lvl>
   </w:abstractNum>
-  <w:abstractNum w:abstractNumId="20" w15:restartNumberingAfterBreak="0">
+  <w:abstractNum w:abstractNumId="22" w15:restartNumberingAfterBreak="0">
     <w:nsid w:val="441069EC"/>
     <w:multiLevelType w:val="hybridMultilevel"/>
     <w:tmpl w:val="479A7338"/>
@@ -7162,7 +7589,7 @@
       </w:pPr>
     </w:lvl>
   </w:abstractNum>
-  <w:abstractNum w:abstractNumId="21" w15:restartNumberingAfterBreak="0">
+  <w:abstractNum w:abstractNumId="23" w15:restartNumberingAfterBreak="0">
     <w:nsid w:val="555144C4"/>
     <w:multiLevelType w:val="multilevel"/>
     <w:tmpl w:val="04090025"/>
@@ -7257,7 +7684,7 @@
       </w:pPr>
     </w:lvl>
   </w:abstractNum>
-  <w:abstractNum w:abstractNumId="22" w15:restartNumberingAfterBreak="0">
+  <w:abstractNum w:abstractNumId="24" w15:restartNumberingAfterBreak="0">
     <w:nsid w:val="5E732369"/>
     <w:multiLevelType w:val="hybridMultilevel"/>
     <w:tmpl w:val="CB2872DC"/>
@@ -7346,7 +7773,7 @@
       </w:pPr>
     </w:lvl>
   </w:abstractNum>
-  <w:abstractNum w:abstractNumId="23" w15:restartNumberingAfterBreak="0">
+  <w:abstractNum w:abstractNumId="25" w15:restartNumberingAfterBreak="0">
     <w:nsid w:val="5F2678C5"/>
     <w:multiLevelType w:val="hybridMultilevel"/>
     <w:tmpl w:val="B36A588A"/>
@@ -7459,7 +7886,7 @@
       </w:rPr>
     </w:lvl>
   </w:abstractNum>
-  <w:abstractNum w:abstractNumId="24" w15:restartNumberingAfterBreak="0">
+  <w:abstractNum w:abstractNumId="26" w15:restartNumberingAfterBreak="0">
     <w:nsid w:val="658F634F"/>
     <w:multiLevelType w:val="hybridMultilevel"/>
     <w:tmpl w:val="2D465B00"/>
@@ -7572,7 +7999,7 @@
       </w:rPr>
     </w:lvl>
   </w:abstractNum>
-  <w:abstractNum w:abstractNumId="25" w15:restartNumberingAfterBreak="0">
+  <w:abstractNum w:abstractNumId="27" w15:restartNumberingAfterBreak="0">
     <w:nsid w:val="79AA30D2"/>
     <w:multiLevelType w:val="hybridMultilevel"/>
     <w:tmpl w:val="5666DE20"/>
@@ -7685,7 +8112,7 @@
       </w:rPr>
     </w:lvl>
   </w:abstractNum>
-  <w:abstractNum w:abstractNumId="26" w15:restartNumberingAfterBreak="0">
+  <w:abstractNum w:abstractNumId="28" w15:restartNumberingAfterBreak="0">
     <w:nsid w:val="7AD7660C"/>
     <w:multiLevelType w:val="hybridMultilevel"/>
     <w:tmpl w:val="1F100BF6"/>
@@ -7774,7 +8201,7 @@
       </w:pPr>
     </w:lvl>
   </w:abstractNum>
-  <w:abstractNum w:abstractNumId="27" w15:restartNumberingAfterBreak="0">
+  <w:abstractNum w:abstractNumId="29" w15:restartNumberingAfterBreak="0">
     <w:nsid w:val="7C243976"/>
     <w:multiLevelType w:val="hybridMultilevel"/>
     <w:tmpl w:val="67C45CEE"/>
@@ -7863,7 +8290,7 @@
       </w:pPr>
     </w:lvl>
   </w:abstractNum>
-  <w:abstractNum w:abstractNumId="28" w15:restartNumberingAfterBreak="0">
+  <w:abstractNum w:abstractNumId="30" w15:restartNumberingAfterBreak="0">
     <w:nsid w:val="7CB92673"/>
     <w:multiLevelType w:val="hybridMultilevel"/>
     <w:tmpl w:val="F650FD46"/>
@@ -7977,10 +8404,10 @@
     </w:lvl>
   </w:abstractNum>
   <w:num w:numId="1" w16cid:durableId="533690788">
-    <w:abstractNumId w:val="21"/>
+    <w:abstractNumId w:val="23"/>
   </w:num>
   <w:num w:numId="2" w16cid:durableId="1850869645">
-    <w:abstractNumId w:val="21"/>
+    <w:abstractNumId w:val="23"/>
     <w:lvlOverride w:ilvl="0">
       <w:startOverride w:val="1"/>
     </w:lvlOverride>
@@ -8010,7 +8437,7 @@
     </w:lvlOverride>
   </w:num>
   <w:num w:numId="3" w16cid:durableId="1803228716">
-    <w:abstractNumId w:val="15"/>
+    <w:abstractNumId w:val="17"/>
   </w:num>
   <w:num w:numId="4" w16cid:durableId="1837530097">
     <w:abstractNumId w:val="3"/>
@@ -8019,7 +8446,7 @@
     <w:abstractNumId w:val="6"/>
   </w:num>
   <w:num w:numId="6" w16cid:durableId="942374645">
-    <w:abstractNumId w:val="23"/>
+    <w:abstractNumId w:val="25"/>
   </w:num>
   <w:num w:numId="7" w16cid:durableId="844327552">
     <w:abstractNumId w:val="2"/>
@@ -8028,34 +8455,34 @@
     <w:abstractNumId w:val="4"/>
   </w:num>
   <w:num w:numId="9" w16cid:durableId="669795655">
-    <w:abstractNumId w:val="24"/>
+    <w:abstractNumId w:val="26"/>
   </w:num>
   <w:num w:numId="10" w16cid:durableId="1091271802">
-    <w:abstractNumId w:val="8"/>
+    <w:abstractNumId w:val="9"/>
   </w:num>
   <w:num w:numId="11" w16cid:durableId="1251623727">
     <w:abstractNumId w:val="7"/>
   </w:num>
   <w:num w:numId="12" w16cid:durableId="2122071004">
+    <w:abstractNumId w:val="14"/>
+  </w:num>
+  <w:num w:numId="13" w16cid:durableId="1978564152">
+    <w:abstractNumId w:val="30"/>
+  </w:num>
+  <w:num w:numId="14" w16cid:durableId="1233810255">
+    <w:abstractNumId w:val="19"/>
+  </w:num>
+  <w:num w:numId="15" w16cid:durableId="344866516">
+    <w:abstractNumId w:val="27"/>
+  </w:num>
+  <w:num w:numId="16" w16cid:durableId="233440250">
     <w:abstractNumId w:val="13"/>
   </w:num>
-  <w:num w:numId="13" w16cid:durableId="1978564152">
-    <w:abstractNumId w:val="28"/>
-  </w:num>
-  <w:num w:numId="14" w16cid:durableId="1233810255">
-    <w:abstractNumId w:val="17"/>
-  </w:num>
-  <w:num w:numId="15" w16cid:durableId="344866516">
-    <w:abstractNumId w:val="25"/>
-  </w:num>
-  <w:num w:numId="16" w16cid:durableId="233440250">
-    <w:abstractNumId w:val="12"/>
-  </w:num>
   <w:num w:numId="17" w16cid:durableId="976183247">
-    <w:abstractNumId w:val="18"/>
+    <w:abstractNumId w:val="20"/>
   </w:num>
   <w:num w:numId="18" w16cid:durableId="1264193718">
-    <w:abstractNumId w:val="14"/>
+    <w:abstractNumId w:val="16"/>
   </w:num>
   <w:num w:numId="19" w16cid:durableId="240679804">
     <w:abstractNumId w:val="1"/>
@@ -8064,34 +8491,40 @@
     <w:abstractNumId w:val="5"/>
   </w:num>
   <w:num w:numId="21" w16cid:durableId="520896995">
+    <w:abstractNumId w:val="24"/>
+  </w:num>
+  <w:num w:numId="22" w16cid:durableId="724913421">
+    <w:abstractNumId w:val="10"/>
+  </w:num>
+  <w:num w:numId="23" w16cid:durableId="1290087186">
+    <w:abstractNumId w:val="11"/>
+  </w:num>
+  <w:num w:numId="24" w16cid:durableId="1592198186">
+    <w:abstractNumId w:val="21"/>
+  </w:num>
+  <w:num w:numId="25" w16cid:durableId="2109345221">
+    <w:abstractNumId w:val="12"/>
+  </w:num>
+  <w:num w:numId="26" w16cid:durableId="1359117920">
+    <w:abstractNumId w:val="28"/>
+  </w:num>
+  <w:num w:numId="27" w16cid:durableId="191068635">
     <w:abstractNumId w:val="22"/>
   </w:num>
-  <w:num w:numId="22" w16cid:durableId="724913421">
-    <w:abstractNumId w:val="9"/>
-  </w:num>
-  <w:num w:numId="23" w16cid:durableId="1290087186">
-    <w:abstractNumId w:val="10"/>
-  </w:num>
-  <w:num w:numId="24" w16cid:durableId="1592198186">
-    <w:abstractNumId w:val="19"/>
-  </w:num>
-  <w:num w:numId="25" w16cid:durableId="2109345221">
-    <w:abstractNumId w:val="11"/>
-  </w:num>
-  <w:num w:numId="26" w16cid:durableId="1359117920">
-    <w:abstractNumId w:val="26"/>
-  </w:num>
-  <w:num w:numId="27" w16cid:durableId="191068635">
-    <w:abstractNumId w:val="20"/>
-  </w:num>
   <w:num w:numId="28" w16cid:durableId="560869683">
-    <w:abstractNumId w:val="27"/>
+    <w:abstractNumId w:val="29"/>
   </w:num>
   <w:num w:numId="29" w16cid:durableId="27413071">
     <w:abstractNumId w:val="0"/>
   </w:num>
   <w:num w:numId="30" w16cid:durableId="220869951">
-    <w:abstractNumId w:val="16"/>
+    <w:abstractNumId w:val="18"/>
+  </w:num>
+  <w:num w:numId="31" w16cid:durableId="159664059">
+    <w:abstractNumId w:val="15"/>
+  </w:num>
+  <w:num w:numId="32" w16cid:durableId="881096821">
+    <w:abstractNumId w:val="8"/>
   </w:num>
 </w:numbering>
 </file>

</xml_diff>

<commit_message>
Completed LO 2-5 create a coaching agreement with an individual or a team- (living document)
</commit_message>
<xml_diff>
--- a/csp_sm_evidence_file.docx
+++ b/csp_sm_evidence_file.docx
@@ -852,7 +852,7 @@
             </w:rPr>
             <w:fldChar w:fldCharType="separate"/>
           </w:r>
-          <w:hyperlink w:anchor="_Toc163817847" w:history="1">
+          <w:hyperlink w:anchor="_Toc163848687" w:history="1">
             <w:r>
               <w:rPr>
                 <w:rStyle w:val="Hyperlink"/>
@@ -898,7 +898,7 @@
                 <w:noProof/>
                 <w:webHidden/>
               </w:rPr>
-              <w:instrText xml:space="preserve"> PAGEREF _Toc163817847 \h </w:instrText>
+              <w:instrText xml:space="preserve"> PAGEREF _Toc163848687 \h </w:instrText>
             </w:r>
             <w:r>
               <w:rPr>
@@ -946,7 +946,7 @@
               <w:lang w:eastAsia="en-GB"/>
             </w:rPr>
           </w:pPr>
-          <w:hyperlink w:anchor="_Toc163817848" w:history="1">
+          <w:hyperlink w:anchor="_Toc163848688" w:history="1">
             <w:r>
               <w:rPr>
                 <w:rStyle w:val="Hyperlink"/>
@@ -992,7 +992,7 @@
                 <w:noProof/>
                 <w:webHidden/>
               </w:rPr>
-              <w:instrText xml:space="preserve"> PAGEREF _Toc163817848 \h </w:instrText>
+              <w:instrText xml:space="preserve"> PAGEREF _Toc163848688 \h </w:instrText>
             </w:r>
             <w:r>
               <w:rPr>
@@ -1040,7 +1040,7 @@
               <w:lang w:eastAsia="en-GB"/>
             </w:rPr>
           </w:pPr>
-          <w:hyperlink w:anchor="_Toc163817849" w:history="1">
+          <w:hyperlink w:anchor="_Toc163848689" w:history="1">
             <w:r>
               <w:rPr>
                 <w:rStyle w:val="Hyperlink"/>
@@ -1086,7 +1086,7 @@
                 <w:noProof/>
                 <w:webHidden/>
               </w:rPr>
-              <w:instrText xml:space="preserve"> PAGEREF _Toc163817849 \h </w:instrText>
+              <w:instrText xml:space="preserve"> PAGEREF _Toc163848689 \h </w:instrText>
             </w:r>
             <w:r>
               <w:rPr>
@@ -1134,7 +1134,7 @@
               <w:lang w:eastAsia="en-GB"/>
             </w:rPr>
           </w:pPr>
-          <w:hyperlink w:anchor="_Toc163817850" w:history="1">
+          <w:hyperlink w:anchor="_Toc163848690" w:history="1">
             <w:r>
               <w:rPr>
                 <w:rStyle w:val="Hyperlink"/>
@@ -1180,7 +1180,7 @@
                 <w:noProof/>
                 <w:webHidden/>
               </w:rPr>
-              <w:instrText xml:space="preserve"> PAGEREF _Toc163817850 \h </w:instrText>
+              <w:instrText xml:space="preserve"> PAGEREF _Toc163848690 \h </w:instrText>
             </w:r>
             <w:r>
               <w:rPr>
@@ -1228,7 +1228,7 @@
               <w:lang w:eastAsia="en-GB"/>
             </w:rPr>
           </w:pPr>
-          <w:hyperlink w:anchor="_Toc163817851" w:history="1">
+          <w:hyperlink w:anchor="_Toc163848691" w:history="1">
             <w:r>
               <w:rPr>
                 <w:rStyle w:val="Hyperlink"/>
@@ -1274,7 +1274,7 @@
                 <w:noProof/>
                 <w:webHidden/>
               </w:rPr>
-              <w:instrText xml:space="preserve"> PAGEREF _Toc163817851 \h </w:instrText>
+              <w:instrText xml:space="preserve"> PAGEREF _Toc163848691 \h </w:instrText>
             </w:r>
             <w:r>
               <w:rPr>
@@ -1322,7 +1322,7 @@
               <w:lang w:eastAsia="en-GB"/>
             </w:rPr>
           </w:pPr>
-          <w:hyperlink w:anchor="_Toc163817852" w:history="1">
+          <w:hyperlink w:anchor="_Toc163848692" w:history="1">
             <w:r>
               <w:rPr>
                 <w:rStyle w:val="Hyperlink"/>
@@ -1368,7 +1368,7 @@
                 <w:noProof/>
                 <w:webHidden/>
               </w:rPr>
-              <w:instrText xml:space="preserve"> PAGEREF _Toc163817852 \h </w:instrText>
+              <w:instrText xml:space="preserve"> PAGEREF _Toc163848692 \h </w:instrText>
             </w:r>
             <w:r>
               <w:rPr>
@@ -1416,7 +1416,7 @@
               <w:lang w:eastAsia="en-GB"/>
             </w:rPr>
           </w:pPr>
-          <w:hyperlink w:anchor="_Toc163817853" w:history="1">
+          <w:hyperlink w:anchor="_Toc163848693" w:history="1">
             <w:r>
               <w:rPr>
                 <w:rStyle w:val="Hyperlink"/>
@@ -1462,7 +1462,7 @@
                 <w:noProof/>
                 <w:webHidden/>
               </w:rPr>
-              <w:instrText xml:space="preserve"> PAGEREF _Toc163817853 \h </w:instrText>
+              <w:instrText xml:space="preserve"> PAGEREF _Toc163848693 \h </w:instrText>
             </w:r>
             <w:r>
               <w:rPr>
@@ -1510,7 +1510,7 @@
               <w:lang w:eastAsia="en-GB"/>
             </w:rPr>
           </w:pPr>
-          <w:hyperlink w:anchor="_Toc163817854" w:history="1">
+          <w:hyperlink w:anchor="_Toc163848694" w:history="1">
             <w:r>
               <w:rPr>
                 <w:rStyle w:val="Hyperlink"/>
@@ -1556,7 +1556,7 @@
                 <w:noProof/>
                 <w:webHidden/>
               </w:rPr>
-              <w:instrText xml:space="preserve"> PAGEREF _Toc163817854 \h </w:instrText>
+              <w:instrText xml:space="preserve"> PAGEREF _Toc163848694 \h </w:instrText>
             </w:r>
             <w:r>
               <w:rPr>
@@ -1604,7 +1604,7 @@
               <w:lang w:eastAsia="en-GB"/>
             </w:rPr>
           </w:pPr>
-          <w:hyperlink w:anchor="_Toc163817855" w:history="1">
+          <w:hyperlink w:anchor="_Toc163848695" w:history="1">
             <w:r>
               <w:rPr>
                 <w:rStyle w:val="Hyperlink"/>
@@ -1650,7 +1650,7 @@
                 <w:noProof/>
                 <w:webHidden/>
               </w:rPr>
-              <w:instrText xml:space="preserve"> PAGEREF _Toc163817855 \h </w:instrText>
+              <w:instrText xml:space="preserve"> PAGEREF _Toc163848695 \h </w:instrText>
             </w:r>
             <w:r>
               <w:rPr>
@@ -1698,7 +1698,7 @@
               <w:lang w:eastAsia="en-GB"/>
             </w:rPr>
           </w:pPr>
-          <w:hyperlink w:anchor="_Toc163817856" w:history="1">
+          <w:hyperlink w:anchor="_Toc163848696" w:history="1">
             <w:r>
               <w:rPr>
                 <w:rStyle w:val="Hyperlink"/>
@@ -1744,7 +1744,7 @@
                 <w:noProof/>
                 <w:webHidden/>
               </w:rPr>
-              <w:instrText xml:space="preserve"> PAGEREF _Toc163817856 \h </w:instrText>
+              <w:instrText xml:space="preserve"> PAGEREF _Toc163848696 \h </w:instrText>
             </w:r>
             <w:r>
               <w:rPr>
@@ -1765,6 +1765,570 @@
                 <w:webHidden/>
               </w:rPr>
               <w:t>12</w:t>
+            </w:r>
+            <w:r>
+              <w:rPr>
+                <w:noProof/>
+                <w:webHidden/>
+              </w:rPr>
+              <w:fldChar w:fldCharType="end"/>
+            </w:r>
+          </w:hyperlink>
+        </w:p>
+        <w:p>
+          <w:pPr>
+            <w:pStyle w:val="TOC1"/>
+            <w:tabs>
+              <w:tab w:val="left" w:pos="480"/>
+              <w:tab w:val="right" w:leader="dot" w:pos="9010"/>
+            </w:tabs>
+            <w:rPr>
+              <w:rFonts w:eastAsiaTheme="minorEastAsia" w:cstheme="minorBidi"/>
+              <w:b w:val="0"/>
+              <w:bCs w:val="0"/>
+              <w:i w:val="0"/>
+              <w:iCs w:val="0"/>
+              <w:noProof/>
+              <w:lang w:eastAsia="en-GB"/>
+            </w:rPr>
+          </w:pPr>
+          <w:hyperlink w:anchor="_Toc163848697" w:history="1">
+            <w:r>
+              <w:rPr>
+                <w:rStyle w:val="Hyperlink"/>
+                <w:noProof/>
+              </w:rPr>
+              <w:t>3</w:t>
+            </w:r>
+            <w:r>
+              <w:rPr>
+                <w:rFonts w:eastAsiaTheme="minorEastAsia" w:cstheme="minorBidi"/>
+                <w:b w:val="0"/>
+                <w:bCs w:val="0"/>
+                <w:i w:val="0"/>
+                <w:iCs w:val="0"/>
+                <w:noProof/>
+                <w:lang w:eastAsia="en-GB"/>
+              </w:rPr>
+              <w:tab/>
+            </w:r>
+            <w:r>
+              <w:rPr>
+                <w:rStyle w:val="Hyperlink"/>
+                <w:noProof/>
+              </w:rPr>
+              <w:t>Service to Scrum Team</w:t>
+            </w:r>
+            <w:r>
+              <w:rPr>
+                <w:noProof/>
+                <w:webHidden/>
+              </w:rPr>
+              <w:tab/>
+            </w:r>
+            <w:r>
+              <w:rPr>
+                <w:noProof/>
+                <w:webHidden/>
+              </w:rPr>
+              <w:fldChar w:fldCharType="begin"/>
+            </w:r>
+            <w:r>
+              <w:rPr>
+                <w:noProof/>
+                <w:webHidden/>
+              </w:rPr>
+              <w:instrText xml:space="preserve"> PAGEREF _Toc163848697 \h </w:instrText>
+            </w:r>
+            <w:r>
+              <w:rPr>
+                <w:noProof/>
+                <w:webHidden/>
+              </w:rPr>
+            </w:r>
+            <w:r>
+              <w:rPr>
+                <w:noProof/>
+                <w:webHidden/>
+              </w:rPr>
+              <w:fldChar w:fldCharType="separate"/>
+            </w:r>
+            <w:r>
+              <w:rPr>
+                <w:noProof/>
+                <w:webHidden/>
+              </w:rPr>
+              <w:t>13</w:t>
+            </w:r>
+            <w:r>
+              <w:rPr>
+                <w:noProof/>
+                <w:webHidden/>
+              </w:rPr>
+              <w:fldChar w:fldCharType="end"/>
+            </w:r>
+          </w:hyperlink>
+        </w:p>
+        <w:p>
+          <w:pPr>
+            <w:pStyle w:val="TOC1"/>
+            <w:tabs>
+              <w:tab w:val="left" w:pos="480"/>
+              <w:tab w:val="right" w:leader="dot" w:pos="9010"/>
+            </w:tabs>
+            <w:rPr>
+              <w:rFonts w:eastAsiaTheme="minorEastAsia" w:cstheme="minorBidi"/>
+              <w:b w:val="0"/>
+              <w:bCs w:val="0"/>
+              <w:i w:val="0"/>
+              <w:iCs w:val="0"/>
+              <w:noProof/>
+              <w:lang w:eastAsia="en-GB"/>
+            </w:rPr>
+          </w:pPr>
+          <w:hyperlink w:anchor="_Toc163848698" w:history="1">
+            <w:r>
+              <w:rPr>
+                <w:rStyle w:val="Hyperlink"/>
+                <w:noProof/>
+              </w:rPr>
+              <w:t>4</w:t>
+            </w:r>
+            <w:r>
+              <w:rPr>
+                <w:rFonts w:eastAsiaTheme="minorEastAsia" w:cstheme="minorBidi"/>
+                <w:b w:val="0"/>
+                <w:bCs w:val="0"/>
+                <w:i w:val="0"/>
+                <w:iCs w:val="0"/>
+                <w:noProof/>
+                <w:lang w:eastAsia="en-GB"/>
+              </w:rPr>
+              <w:tab/>
+            </w:r>
+            <w:r>
+              <w:rPr>
+                <w:rStyle w:val="Hyperlink"/>
+                <w:noProof/>
+              </w:rPr>
+              <w:t>Service to the Product Owner</w:t>
+            </w:r>
+            <w:r>
+              <w:rPr>
+                <w:noProof/>
+                <w:webHidden/>
+              </w:rPr>
+              <w:tab/>
+            </w:r>
+            <w:r>
+              <w:rPr>
+                <w:noProof/>
+                <w:webHidden/>
+              </w:rPr>
+              <w:fldChar w:fldCharType="begin"/>
+            </w:r>
+            <w:r>
+              <w:rPr>
+                <w:noProof/>
+                <w:webHidden/>
+              </w:rPr>
+              <w:instrText xml:space="preserve"> PAGEREF _Toc163848698 \h </w:instrText>
+            </w:r>
+            <w:r>
+              <w:rPr>
+                <w:noProof/>
+                <w:webHidden/>
+              </w:rPr>
+            </w:r>
+            <w:r>
+              <w:rPr>
+                <w:noProof/>
+                <w:webHidden/>
+              </w:rPr>
+              <w:fldChar w:fldCharType="separate"/>
+            </w:r>
+            <w:r>
+              <w:rPr>
+                <w:noProof/>
+                <w:webHidden/>
+              </w:rPr>
+              <w:t>13</w:t>
+            </w:r>
+            <w:r>
+              <w:rPr>
+                <w:noProof/>
+                <w:webHidden/>
+              </w:rPr>
+              <w:fldChar w:fldCharType="end"/>
+            </w:r>
+          </w:hyperlink>
+        </w:p>
+        <w:p>
+          <w:pPr>
+            <w:pStyle w:val="TOC1"/>
+            <w:tabs>
+              <w:tab w:val="left" w:pos="480"/>
+              <w:tab w:val="right" w:leader="dot" w:pos="9010"/>
+            </w:tabs>
+            <w:rPr>
+              <w:rFonts w:eastAsiaTheme="minorEastAsia" w:cstheme="minorBidi"/>
+              <w:b w:val="0"/>
+              <w:bCs w:val="0"/>
+              <w:i w:val="0"/>
+              <w:iCs w:val="0"/>
+              <w:noProof/>
+              <w:lang w:eastAsia="en-GB"/>
+            </w:rPr>
+          </w:pPr>
+          <w:hyperlink w:anchor="_Toc163848699" w:history="1">
+            <w:r>
+              <w:rPr>
+                <w:rStyle w:val="Hyperlink"/>
+                <w:noProof/>
+              </w:rPr>
+              <w:t>5</w:t>
+            </w:r>
+            <w:r>
+              <w:rPr>
+                <w:rFonts w:eastAsiaTheme="minorEastAsia" w:cstheme="minorBidi"/>
+                <w:b w:val="0"/>
+                <w:bCs w:val="0"/>
+                <w:i w:val="0"/>
+                <w:iCs w:val="0"/>
+                <w:noProof/>
+                <w:lang w:eastAsia="en-GB"/>
+              </w:rPr>
+              <w:tab/>
+            </w:r>
+            <w:r>
+              <w:rPr>
+                <w:rStyle w:val="Hyperlink"/>
+                <w:noProof/>
+              </w:rPr>
+              <w:t>Service to the Organisation</w:t>
+            </w:r>
+            <w:r>
+              <w:rPr>
+                <w:noProof/>
+                <w:webHidden/>
+              </w:rPr>
+              <w:tab/>
+            </w:r>
+            <w:r>
+              <w:rPr>
+                <w:noProof/>
+                <w:webHidden/>
+              </w:rPr>
+              <w:fldChar w:fldCharType="begin"/>
+            </w:r>
+            <w:r>
+              <w:rPr>
+                <w:noProof/>
+                <w:webHidden/>
+              </w:rPr>
+              <w:instrText xml:space="preserve"> PAGEREF _Toc163848699 \h </w:instrText>
+            </w:r>
+            <w:r>
+              <w:rPr>
+                <w:noProof/>
+                <w:webHidden/>
+              </w:rPr>
+            </w:r>
+            <w:r>
+              <w:rPr>
+                <w:noProof/>
+                <w:webHidden/>
+              </w:rPr>
+              <w:fldChar w:fldCharType="separate"/>
+            </w:r>
+            <w:r>
+              <w:rPr>
+                <w:noProof/>
+                <w:webHidden/>
+              </w:rPr>
+              <w:t>13</w:t>
+            </w:r>
+            <w:r>
+              <w:rPr>
+                <w:noProof/>
+                <w:webHidden/>
+              </w:rPr>
+              <w:fldChar w:fldCharType="end"/>
+            </w:r>
+          </w:hyperlink>
+        </w:p>
+        <w:p>
+          <w:pPr>
+            <w:pStyle w:val="TOC1"/>
+            <w:tabs>
+              <w:tab w:val="left" w:pos="480"/>
+              <w:tab w:val="right" w:leader="dot" w:pos="9010"/>
+            </w:tabs>
+            <w:rPr>
+              <w:rFonts w:eastAsiaTheme="minorEastAsia" w:cstheme="minorBidi"/>
+              <w:b w:val="0"/>
+              <w:bCs w:val="0"/>
+              <w:i w:val="0"/>
+              <w:iCs w:val="0"/>
+              <w:noProof/>
+              <w:lang w:eastAsia="en-GB"/>
+            </w:rPr>
+          </w:pPr>
+          <w:hyperlink w:anchor="_Toc163848700" w:history="1">
+            <w:r>
+              <w:rPr>
+                <w:rStyle w:val="Hyperlink"/>
+                <w:noProof/>
+              </w:rPr>
+              <w:t>6</w:t>
+            </w:r>
+            <w:r>
+              <w:rPr>
+                <w:rFonts w:eastAsiaTheme="minorEastAsia" w:cstheme="minorBidi"/>
+                <w:b w:val="0"/>
+                <w:bCs w:val="0"/>
+                <w:i w:val="0"/>
+                <w:iCs w:val="0"/>
+                <w:noProof/>
+                <w:lang w:eastAsia="en-GB"/>
+              </w:rPr>
+              <w:tab/>
+            </w:r>
+            <w:r>
+              <w:rPr>
+                <w:rStyle w:val="Hyperlink"/>
+                <w:noProof/>
+              </w:rPr>
+              <w:t>Advanced Scrum Master</w:t>
+            </w:r>
+            <w:r>
+              <w:rPr>
+                <w:noProof/>
+                <w:webHidden/>
+              </w:rPr>
+              <w:tab/>
+            </w:r>
+            <w:r>
+              <w:rPr>
+                <w:noProof/>
+                <w:webHidden/>
+              </w:rPr>
+              <w:fldChar w:fldCharType="begin"/>
+            </w:r>
+            <w:r>
+              <w:rPr>
+                <w:noProof/>
+                <w:webHidden/>
+              </w:rPr>
+              <w:instrText xml:space="preserve"> PAGEREF _Toc163848700 \h </w:instrText>
+            </w:r>
+            <w:r>
+              <w:rPr>
+                <w:noProof/>
+                <w:webHidden/>
+              </w:rPr>
+            </w:r>
+            <w:r>
+              <w:rPr>
+                <w:noProof/>
+                <w:webHidden/>
+              </w:rPr>
+              <w:fldChar w:fldCharType="separate"/>
+            </w:r>
+            <w:r>
+              <w:rPr>
+                <w:noProof/>
+                <w:webHidden/>
+              </w:rPr>
+              <w:t>14</w:t>
+            </w:r>
+            <w:r>
+              <w:rPr>
+                <w:noProof/>
+                <w:webHidden/>
+              </w:rPr>
+              <w:fldChar w:fldCharType="end"/>
+            </w:r>
+          </w:hyperlink>
+        </w:p>
+        <w:p>
+          <w:pPr>
+            <w:pStyle w:val="TOC2"/>
+            <w:tabs>
+              <w:tab w:val="left" w:pos="960"/>
+              <w:tab w:val="right" w:leader="dot" w:pos="9010"/>
+            </w:tabs>
+            <w:rPr>
+              <w:rFonts w:eastAsiaTheme="minorEastAsia" w:cstheme="minorBidi"/>
+              <w:b w:val="0"/>
+              <w:bCs w:val="0"/>
+              <w:noProof/>
+              <w:sz w:val="24"/>
+              <w:szCs w:val="24"/>
+              <w:lang w:eastAsia="en-GB"/>
+            </w:rPr>
+          </w:pPr>
+          <w:hyperlink w:anchor="_Toc163848701" w:history="1">
+            <w:r>
+              <w:rPr>
+                <w:rStyle w:val="Hyperlink"/>
+                <w:noProof/>
+              </w:rPr>
+              <w:t>6.1</w:t>
+            </w:r>
+            <w:r>
+              <w:rPr>
+                <w:rFonts w:eastAsiaTheme="minorEastAsia" w:cstheme="minorBidi"/>
+                <w:b w:val="0"/>
+                <w:bCs w:val="0"/>
+                <w:noProof/>
+                <w:sz w:val="24"/>
+                <w:szCs w:val="24"/>
+                <w:lang w:eastAsia="en-GB"/>
+              </w:rPr>
+              <w:tab/>
+            </w:r>
+            <w:r>
+              <w:rPr>
+                <w:rStyle w:val="Hyperlink"/>
+                <w:noProof/>
+              </w:rPr>
+              <w:t>LO 6-1 Outline a personal development strategy toward Scrum Mastery</w:t>
+            </w:r>
+            <w:r>
+              <w:rPr>
+                <w:noProof/>
+                <w:webHidden/>
+              </w:rPr>
+              <w:tab/>
+            </w:r>
+            <w:r>
+              <w:rPr>
+                <w:noProof/>
+                <w:webHidden/>
+              </w:rPr>
+              <w:fldChar w:fldCharType="begin"/>
+            </w:r>
+            <w:r>
+              <w:rPr>
+                <w:noProof/>
+                <w:webHidden/>
+              </w:rPr>
+              <w:instrText xml:space="preserve"> PAGEREF _Toc163848701 \h </w:instrText>
+            </w:r>
+            <w:r>
+              <w:rPr>
+                <w:noProof/>
+                <w:webHidden/>
+              </w:rPr>
+            </w:r>
+            <w:r>
+              <w:rPr>
+                <w:noProof/>
+                <w:webHidden/>
+              </w:rPr>
+              <w:fldChar w:fldCharType="separate"/>
+            </w:r>
+            <w:r>
+              <w:rPr>
+                <w:noProof/>
+                <w:webHidden/>
+              </w:rPr>
+              <w:t>14</w:t>
+            </w:r>
+            <w:r>
+              <w:rPr>
+                <w:noProof/>
+                <w:webHidden/>
+              </w:rPr>
+              <w:fldChar w:fldCharType="end"/>
+            </w:r>
+          </w:hyperlink>
+        </w:p>
+        <w:p>
+          <w:pPr>
+            <w:pStyle w:val="TOC2"/>
+            <w:tabs>
+              <w:tab w:val="left" w:pos="960"/>
+              <w:tab w:val="right" w:leader="dot" w:pos="9010"/>
+            </w:tabs>
+            <w:rPr>
+              <w:rFonts w:eastAsiaTheme="minorEastAsia" w:cstheme="minorBidi"/>
+              <w:b w:val="0"/>
+              <w:bCs w:val="0"/>
+              <w:noProof/>
+              <w:sz w:val="24"/>
+              <w:szCs w:val="24"/>
+              <w:lang w:eastAsia="en-GB"/>
+            </w:rPr>
+          </w:pPr>
+          <w:hyperlink w:anchor="_Toc163848702" w:history="1">
+            <w:r>
+              <w:rPr>
+                <w:rStyle w:val="Hyperlink"/>
+                <w:noProof/>
+              </w:rPr>
+              <w:t>6.2</w:t>
+            </w:r>
+            <w:r>
+              <w:rPr>
+                <w:rFonts w:eastAsiaTheme="minorEastAsia" w:cstheme="minorBidi"/>
+                <w:b w:val="0"/>
+                <w:bCs w:val="0"/>
+                <w:noProof/>
+                <w:sz w:val="24"/>
+                <w:szCs w:val="24"/>
+                <w:lang w:eastAsia="en-GB"/>
+              </w:rPr>
+              <w:tab/>
+            </w:r>
+            <w:r>
+              <w:rPr>
+                <w:rStyle w:val="Hyperlink"/>
+                <w:noProof/>
+              </w:rPr>
+              <w:t>LO 6-2 practice mentoring someone.</w:t>
+            </w:r>
+            <w:r>
+              <w:rPr>
+                <w:noProof/>
+                <w:webHidden/>
+              </w:rPr>
+              <w:tab/>
+            </w:r>
+            <w:r>
+              <w:rPr>
+                <w:noProof/>
+                <w:webHidden/>
+              </w:rPr>
+              <w:fldChar w:fldCharType="begin"/>
+            </w:r>
+            <w:r>
+              <w:rPr>
+                <w:noProof/>
+                <w:webHidden/>
+              </w:rPr>
+              <w:instrText xml:space="preserve"> PAGEREF _Toc163848702 \h </w:instrText>
+            </w:r>
+            <w:r>
+              <w:rPr>
+                <w:noProof/>
+                <w:webHidden/>
+              </w:rPr>
+            </w:r>
+            <w:r>
+              <w:rPr>
+                <w:noProof/>
+                <w:webHidden/>
+              </w:rPr>
+              <w:fldChar w:fldCharType="separate"/>
+            </w:r>
+            <w:r>
+              <w:rPr>
+                <w:noProof/>
+                <w:webHidden/>
+              </w:rPr>
+              <w:t>15</w:t>
             </w:r>
             <w:r>
               <w:rPr>
@@ -1798,7 +2362,7 @@
       <w:pPr>
         <w:pStyle w:val="Heading1"/>
       </w:pPr>
-      <w:bookmarkStart w:id="0" w:name="_Toc163817847"/>
+      <w:bookmarkStart w:id="0" w:name="_Toc163848687"/>
       <w:r>
         <w:lastRenderedPageBreak/>
         <w:t>Lean Agile and Scrum</w:t>
@@ -1812,7 +2376,7 @@
       <w:pPr>
         <w:pStyle w:val="Heading2"/>
       </w:pPr>
-      <w:bookmarkStart w:id="1" w:name="_Toc163817848"/>
+      <w:bookmarkStart w:id="1" w:name="_Toc163848688"/>
       <w:r>
         <w:t>LO 1</w:t>
       </w:r>
@@ -1988,7 +2552,7 @@
       <w:pPr>
         <w:pStyle w:val="Heading2"/>
       </w:pPr>
-      <w:bookmarkStart w:id="2" w:name="_Toc163817849"/>
+      <w:bookmarkStart w:id="2" w:name="_Toc163848689"/>
       <w:r>
         <w:lastRenderedPageBreak/>
         <w:t xml:space="preserve">LO 1-2 </w:t>
@@ -2545,7 +3109,7 @@
       <w:pPr>
         <w:pStyle w:val="Heading2"/>
       </w:pPr>
-      <w:bookmarkStart w:id="3" w:name="_Toc163817850"/>
+      <w:bookmarkStart w:id="3" w:name="_Toc163848690"/>
       <w:r>
         <w:lastRenderedPageBreak/>
         <w:t>LO 1-3 - Relate at least five wastes in product development to the seven wastes in Lean Manufacturing</w:t>
@@ -2989,7 +3553,7 @@
       <w:pPr>
         <w:pStyle w:val="Heading2"/>
       </w:pPr>
-      <w:bookmarkStart w:id="4" w:name="_Toc163817851"/>
+      <w:bookmarkStart w:id="4" w:name="_Toc163848691"/>
       <w:r>
         <w:lastRenderedPageBreak/>
         <w:t>LO 1-4 Relate at least three agile development practices to lean practices</w:t>
@@ -3376,7 +3940,7 @@
       <w:pPr>
         <w:pStyle w:val="Heading1"/>
       </w:pPr>
-      <w:bookmarkStart w:id="5" w:name="_Toc163817852"/>
+      <w:bookmarkStart w:id="5" w:name="_Toc163848692"/>
       <w:r>
         <w:lastRenderedPageBreak/>
         <w:t>Facilitation</w:t>
@@ -3390,7 +3954,7 @@
       <w:pPr>
         <w:pStyle w:val="Heading2"/>
       </w:pPr>
-      <w:bookmarkStart w:id="6" w:name="_Toc163817853"/>
+      <w:bookmarkStart w:id="6" w:name="_Toc163848693"/>
       <w:r>
         <w:t xml:space="preserve">LO 2-1 - </w:t>
       </w:r>
@@ -3907,18 +4471,13 @@
       </w:r>
     </w:p>
     <w:p/>
-    <w:p>
-      <w:r>
-        <w:br w:type="page"/>
-      </w:r>
-    </w:p>
+    <w:p/>
     <w:p>
       <w:pPr>
         <w:pStyle w:val="Heading2"/>
       </w:pPr>
-      <w:bookmarkStart w:id="7" w:name="_Toc163817854"/>
-      <w:r>
-        <w:lastRenderedPageBreak/>
+      <w:bookmarkStart w:id="7" w:name="_Toc163848694"/>
+      <w:r>
         <w:t xml:space="preserve">LO 2-2 - </w:t>
       </w:r>
       <w:r>
@@ -4123,7 +4682,7 @@
       <w:pPr>
         <w:pStyle w:val="Heading2"/>
       </w:pPr>
-      <w:bookmarkStart w:id="8" w:name="_Toc163817855"/>
+      <w:bookmarkStart w:id="8" w:name="_Toc163848695"/>
       <w:r>
         <w:lastRenderedPageBreak/>
         <w:t xml:space="preserve">LO 2-3 </w:t>
@@ -4143,6 +4702,11 @@
       <w:pPr>
         <w:pStyle w:val="Heading3"/>
       </w:pPr>
+      <w:r>
+        <w:t>Application 1 – Applied Visual Facilitation to help a Scrum Team Create Product Vision</w:t>
+      </w:r>
+    </w:p>
+    <w:p>
       <w:r>
         <w:rPr>
           <w:noProof/>
@@ -4154,10 +4718,10 @@
               <wp:posOffset>-114300</wp:posOffset>
             </wp:positionH>
             <wp:positionV relativeFrom="paragraph">
-              <wp:posOffset>306705</wp:posOffset>
+              <wp:posOffset>94615</wp:posOffset>
             </wp:positionV>
-            <wp:extent cx="5727700" cy="4611370"/>
-            <wp:effectExtent l="0" t="0" r="0" b="0"/>
+            <wp:extent cx="5114925" cy="4117975"/>
+            <wp:effectExtent l="0" t="0" r="3175" b="0"/>
             <wp:wrapSquare wrapText="bothSides"/>
             <wp:docPr id="250485645" name="Picture 2"/>
             <wp:cNvGraphicFramePr>
@@ -4185,7 +4749,7 @@
                   <pic:spPr>
                     <a:xfrm>
                       <a:off x="0" y="0"/>
-                      <a:ext cx="5727700" cy="4611370"/>
+                      <a:ext cx="5114925" cy="4117975"/>
                     </a:xfrm>
                     <a:prstGeom prst="rect">
                       <a:avLst/>
@@ -4203,11 +4767,87 @@
           </wp:anchor>
         </w:drawing>
       </w:r>
-      <w:r>
-        <w:t>Application 1 – Applied Visual Facilitation to help a Scrum Team Create Product Vision</w:t>
-      </w:r>
-    </w:p>
-    <w:p/>
+    </w:p>
+    <w:p>
+      <w:pPr>
+        <w:pStyle w:val="Caption"/>
+      </w:pPr>
+    </w:p>
+    <w:p>
+      <w:pPr>
+        <w:pStyle w:val="Caption"/>
+      </w:pPr>
+    </w:p>
+    <w:p>
+      <w:pPr>
+        <w:pStyle w:val="Caption"/>
+      </w:pPr>
+    </w:p>
+    <w:p>
+      <w:pPr>
+        <w:pStyle w:val="Caption"/>
+      </w:pPr>
+    </w:p>
+    <w:p>
+      <w:pPr>
+        <w:pStyle w:val="Caption"/>
+      </w:pPr>
+    </w:p>
+    <w:p>
+      <w:pPr>
+        <w:pStyle w:val="Caption"/>
+      </w:pPr>
+    </w:p>
+    <w:p>
+      <w:pPr>
+        <w:pStyle w:val="Caption"/>
+      </w:pPr>
+    </w:p>
+    <w:p>
+      <w:pPr>
+        <w:pStyle w:val="Caption"/>
+      </w:pPr>
+    </w:p>
+    <w:p>
+      <w:pPr>
+        <w:pStyle w:val="Caption"/>
+      </w:pPr>
+    </w:p>
+    <w:p>
+      <w:pPr>
+        <w:pStyle w:val="Caption"/>
+      </w:pPr>
+    </w:p>
+    <w:p>
+      <w:pPr>
+        <w:pStyle w:val="Caption"/>
+      </w:pPr>
+    </w:p>
+    <w:p>
+      <w:pPr>
+        <w:pStyle w:val="Caption"/>
+      </w:pPr>
+    </w:p>
+    <w:p>
+      <w:pPr>
+        <w:pStyle w:val="Caption"/>
+      </w:pPr>
+    </w:p>
+    <w:p>
+      <w:pPr>
+        <w:pStyle w:val="Caption"/>
+      </w:pPr>
+    </w:p>
+    <w:p>
+      <w:pPr>
+        <w:pStyle w:val="Caption"/>
+      </w:pPr>
+    </w:p>
+    <w:p>
+      <w:pPr>
+        <w:pStyle w:val="Caption"/>
+      </w:pPr>
+    </w:p>
     <w:p>
       <w:pPr>
         <w:pStyle w:val="Caption"/>
@@ -4227,28 +4867,20 @@
         <w:t xml:space="preserve"> - Facilitated a radical vision statement workshop using Miro for create better product vision</w:t>
       </w:r>
     </w:p>
-    <w:p/>
-    <w:p/>
-    <w:p>
-      <w:pPr>
-        <w:rPr>
-          <w:rFonts w:asciiTheme="majorHAnsi" w:eastAsiaTheme="majorEastAsia" w:hAnsiTheme="majorHAnsi" w:cstheme="majorBidi"/>
-          <w:color w:val="1F3763" w:themeColor="accent1" w:themeShade="7F"/>
-        </w:rPr>
-      </w:pPr>
-      <w:r>
-        <w:br w:type="page"/>
-      </w:r>
-    </w:p>
     <w:p>
       <w:pPr>
         <w:pStyle w:val="Heading3"/>
       </w:pPr>
+      <w:r>
+        <w:lastRenderedPageBreak/>
+        <w:t>Application 2 – Facilitated a visual persona creation workshop to help a Scrum Team understand their user better</w:t>
+      </w:r>
+    </w:p>
+    <w:p>
       <w:r>
         <w:rPr>
           <w:noProof/>
         </w:rPr>
-        <w:lastRenderedPageBreak/>
         <w:drawing>
           <wp:anchor distT="0" distB="0" distL="114300" distR="114300" simplePos="0" relativeHeight="251665408" behindDoc="0" locked="0" layoutInCell="1" allowOverlap="1">
             <wp:simplePos x="0" y="0"/>
@@ -4256,10 +4888,10 @@
               <wp:posOffset>0</wp:posOffset>
             </wp:positionH>
             <wp:positionV relativeFrom="paragraph">
-              <wp:posOffset>506730</wp:posOffset>
+              <wp:posOffset>148590</wp:posOffset>
             </wp:positionV>
-            <wp:extent cx="5727700" cy="3429000"/>
-            <wp:effectExtent l="0" t="0" r="0" b="0"/>
+            <wp:extent cx="5295900" cy="3169920"/>
+            <wp:effectExtent l="0" t="0" r="0" b="5080"/>
             <wp:wrapSquare wrapText="bothSides"/>
             <wp:docPr id="156670835" name="Picture 3"/>
             <wp:cNvGraphicFramePr>
@@ -4287,7 +4919,7 @@
                   <pic:spPr>
                     <a:xfrm>
                       <a:off x="0" y="0"/>
-                      <a:ext cx="5727700" cy="3429000"/>
+                      <a:ext cx="5295900" cy="3169920"/>
                     </a:xfrm>
                     <a:prstGeom prst="rect">
                       <a:avLst/>
@@ -4305,10 +4937,23 @@
           </wp:anchor>
         </w:drawing>
       </w:r>
-      <w:r>
-        <w:t>Application 2 – Facilitated a visual persona creation workshop to help a Scrum Team understand their user better</w:t>
-      </w:r>
-    </w:p>
+    </w:p>
+    <w:p/>
+    <w:p/>
+    <w:p/>
+    <w:p/>
+    <w:p/>
+    <w:p/>
+    <w:p/>
+    <w:p/>
+    <w:p/>
+    <w:p/>
+    <w:p/>
+    <w:p/>
+    <w:p/>
+    <w:p/>
+    <w:p/>
+    <w:p/>
     <w:p/>
     <w:p>
       <w:pPr>
@@ -4332,7 +4977,6 @@
         <w:t>Facilitated a visual persona creation workshop to help a Scrum Team understand their user better</w:t>
       </w:r>
     </w:p>
-    <w:p/>
     <w:p/>
     <w:p>
       <w:pPr>
@@ -4436,7 +5080,7 @@
       <w:pPr>
         <w:pStyle w:val="Heading2"/>
       </w:pPr>
-      <w:bookmarkStart w:id="9" w:name="_Toc163817856"/>
+      <w:bookmarkStart w:id="9" w:name="_Toc163848696"/>
       <w:r>
         <w:lastRenderedPageBreak/>
         <w:t>LO 2-4 - identify at least three practices for facilitating remote meetings</w:t>
@@ -4510,6 +5154,125 @@
     </w:p>
     <w:p/>
     <w:p>
+      <w:pPr>
+        <w:rPr>
+          <w:rFonts w:asciiTheme="majorHAnsi" w:eastAsiaTheme="majorEastAsia" w:hAnsiTheme="majorHAnsi" w:cstheme="majorBidi"/>
+          <w:color w:val="2F5496" w:themeColor="accent1" w:themeShade="BF"/>
+          <w:sz w:val="26"/>
+          <w:szCs w:val="26"/>
+        </w:rPr>
+      </w:pPr>
+    </w:p>
+    <w:p>
+      <w:pPr>
+        <w:pStyle w:val="Heading2"/>
+      </w:pPr>
+      <w:r>
+        <w:rPr>
+          <w:noProof/>
+        </w:rPr>
+        <w:drawing>
+          <wp:anchor distT="0" distB="0" distL="114300" distR="114300" simplePos="0" relativeHeight="251667456" behindDoc="0" locked="0" layoutInCell="1" allowOverlap="1">
+            <wp:simplePos x="0" y="0"/>
+            <wp:positionH relativeFrom="column">
+              <wp:posOffset>-657225</wp:posOffset>
+            </wp:positionH>
+            <wp:positionV relativeFrom="paragraph">
+              <wp:posOffset>495300</wp:posOffset>
+            </wp:positionV>
+            <wp:extent cx="6336030" cy="3629025"/>
+            <wp:effectExtent l="0" t="0" r="1270" b="3175"/>
+            <wp:wrapSquare wrapText="bothSides"/>
+            <wp:docPr id="465516291" name="Picture 1"/>
+            <wp:cNvGraphicFramePr>
+              <a:graphicFrameLocks xmlns:a="http://schemas.openxmlformats.org/drawingml/2006/main" noChangeAspect="1"/>
+            </wp:cNvGraphicFramePr>
+            <a:graphic xmlns:a="http://schemas.openxmlformats.org/drawingml/2006/main">
+              <a:graphicData uri="http://schemas.openxmlformats.org/drawingml/2006/picture">
+                <pic:pic xmlns:pic="http://schemas.openxmlformats.org/drawingml/2006/picture">
+                  <pic:nvPicPr>
+                    <pic:cNvPr id="465516291" name="Picture 465516291"/>
+                    <pic:cNvPicPr/>
+                  </pic:nvPicPr>
+                  <pic:blipFill rotWithShape="1">
+                    <a:blip r:embed="rId22">
+                      <a:extLst>
+                        <a:ext uri="{28A0092B-C50C-407E-A947-70E740481C1C}">
+                          <a14:useLocalDpi xmlns:a14="http://schemas.microsoft.com/office/drawing/2010/main" val="0"/>
+                        </a:ext>
+                      </a:extLst>
+                    </a:blip>
+                    <a:srcRect t="10638"/>
+                    <a:stretch/>
+                  </pic:blipFill>
+                  <pic:spPr bwMode="auto">
+                    <a:xfrm>
+                      <a:off x="0" y="0"/>
+                      <a:ext cx="6336030" cy="3629025"/>
+                    </a:xfrm>
+                    <a:prstGeom prst="rect">
+                      <a:avLst/>
+                    </a:prstGeom>
+                    <a:ln>
+                      <a:noFill/>
+                    </a:ln>
+                    <a:extLst>
+                      <a:ext uri="{53640926-AAD7-44D8-BBD7-CCE9431645EC}">
+                        <a14:shadowObscured xmlns:a14="http://schemas.microsoft.com/office/drawing/2010/main"/>
+                      </a:ext>
+                    </a:extLst>
+                  </pic:spPr>
+                </pic:pic>
+              </a:graphicData>
+            </a:graphic>
+            <wp14:sizeRelH relativeFrom="page">
+              <wp14:pctWidth>0</wp14:pctWidth>
+            </wp14:sizeRelH>
+            <wp14:sizeRelV relativeFrom="page">
+              <wp14:pctHeight>0</wp14:pctHeight>
+            </wp14:sizeRelV>
+          </wp:anchor>
+        </w:drawing>
+      </w:r>
+      <w:r>
+        <w:t xml:space="preserve">LO 2-5 </w:t>
+      </w:r>
+      <w:proofErr w:type="gramStart"/>
+      <w:r>
+        <w:t>create</w:t>
+      </w:r>
+      <w:proofErr w:type="gramEnd"/>
+      <w:r>
+        <w:t xml:space="preserve"> a coaching agreement with an individual or a team- (living document).</w:t>
+      </w:r>
+      <w:r>
+        <w:t xml:space="preserve"> </w:t>
+      </w:r>
+    </w:p>
+    <w:p>
+      <w:pPr>
+        <w:pStyle w:val="Caption"/>
+      </w:pPr>
+      <w:r>
+        <w:t xml:space="preserve">Figure </w:t>
+      </w:r>
+      <w:fldSimple w:instr=" SEQ Figure \* ARABIC ">
+        <w:r>
+          <w:rPr>
+            <w:noProof/>
+          </w:rPr>
+          <w:t>5</w:t>
+        </w:r>
+      </w:fldSimple>
+      <w:r>
+        <w:t xml:space="preserve"> - Create a working coaching agreement with an organisation leader</w:t>
+      </w:r>
+    </w:p>
+    <w:p/>
+    <w:p/>
+    <w:p/>
+    <w:p/>
+    <w:p>
       <w:r>
         <w:br w:type="page"/>
       </w:r>
@@ -4518,26 +5281,32 @@
       <w:pPr>
         <w:pStyle w:val="Heading1"/>
       </w:pPr>
+      <w:bookmarkStart w:id="10" w:name="_Toc163848697"/>
       <w:r>
         <w:lastRenderedPageBreak/>
         <w:t>Service to Scrum Team</w:t>
       </w:r>
+      <w:bookmarkEnd w:id="10"/>
     </w:p>
     <w:p>
       <w:pPr>
         <w:pStyle w:val="Heading1"/>
       </w:pPr>
+      <w:bookmarkStart w:id="11" w:name="_Toc163848698"/>
       <w:r>
         <w:t>Service to the Product Owner</w:t>
       </w:r>
+      <w:bookmarkEnd w:id="11"/>
     </w:p>
     <w:p>
       <w:pPr>
         <w:pStyle w:val="Heading1"/>
       </w:pPr>
+      <w:bookmarkStart w:id="12" w:name="_Toc163848699"/>
       <w:r>
         <w:t>Service to the Organisation</w:t>
       </w:r>
+      <w:bookmarkEnd w:id="12"/>
       <w:r>
         <w:br w:type="page"/>
       </w:r>
@@ -4546,21 +5315,25 @@
       <w:pPr>
         <w:pStyle w:val="Heading1"/>
       </w:pPr>
+      <w:bookmarkStart w:id="13" w:name="_Toc163848700"/>
       <w:r>
         <w:lastRenderedPageBreak/>
         <w:t>Advanced Scrum Master</w:t>
       </w:r>
+      <w:bookmarkEnd w:id="13"/>
     </w:p>
     <w:p>
       <w:pPr>
         <w:pStyle w:val="Heading2"/>
       </w:pPr>
+      <w:bookmarkStart w:id="14" w:name="_Toc163848701"/>
       <w:r>
         <w:t>LO 6-1 O</w:t>
       </w:r>
       <w:r>
         <w:t>utline a personal development strategy toward Scrum Mastery</w:t>
       </w:r>
+      <w:bookmarkEnd w:id="14"/>
     </w:p>
     <w:p/>
     <w:p>
@@ -4640,10 +5413,7 @@
         <w:t>Different business departments</w:t>
       </w:r>
       <w:r>
-        <w:t xml:space="preserve"> &amp; </w:t>
-      </w:r>
-      <w:r>
-        <w:t>organisations</w:t>
+        <w:t xml:space="preserve"> &amp; organisations</w:t>
       </w:r>
     </w:p>
     <w:p>
@@ -5040,6 +5810,7 @@
       <w:pPr>
         <w:pStyle w:val="Heading2"/>
       </w:pPr>
+      <w:bookmarkStart w:id="15" w:name="_Toc163848702"/>
       <w:r>
         <w:lastRenderedPageBreak/>
         <w:t>LO 6-</w:t>
@@ -5050,6 +5821,7 @@
       <w:r>
         <w:t xml:space="preserve"> practice mentoring someone.</w:t>
       </w:r>
+      <w:bookmarkEnd w:id="15"/>
     </w:p>
     <w:p>
       <w:pPr>
@@ -5161,13 +5933,7 @@
         </w:numPr>
       </w:pPr>
       <w:r>
-        <w:t xml:space="preserve">Provided 1 on 1 training and coaching on </w:t>
-      </w:r>
-      <w:r>
-        <w:t>Agile and Scrum</w:t>
-      </w:r>
-      <w:r>
-        <w:t xml:space="preserve"> practises</w:t>
+        <w:t>Provided 1 on 1 training and coaching on Agile and Scrum practises</w:t>
       </w:r>
     </w:p>
     <w:p>

</xml_diff>

<commit_message>
Complete L0 2-6 discuss the importance of at least 2 fundamental coaching assumptions
</commit_message>
<xml_diff>
--- a/csp_sm_evidence_file.docx
+++ b/csp_sm_evidence_file.docx
@@ -852,7 +852,7 @@
             </w:rPr>
             <w:fldChar w:fldCharType="separate"/>
           </w:r>
-          <w:hyperlink w:anchor="_Toc163848687" w:history="1">
+          <w:hyperlink w:anchor="_Toc163850315" w:history="1">
             <w:r>
               <w:rPr>
                 <w:rStyle w:val="Hyperlink"/>
@@ -898,7 +898,7 @@
                 <w:noProof/>
                 <w:webHidden/>
               </w:rPr>
-              <w:instrText xml:space="preserve"> PAGEREF _Toc163848687 \h </w:instrText>
+              <w:instrText xml:space="preserve"> PAGEREF _Toc163850315 \h </w:instrText>
             </w:r>
             <w:r>
               <w:rPr>
@@ -946,7 +946,7 @@
               <w:lang w:eastAsia="en-GB"/>
             </w:rPr>
           </w:pPr>
-          <w:hyperlink w:anchor="_Toc163848688" w:history="1">
+          <w:hyperlink w:anchor="_Toc163850316" w:history="1">
             <w:r>
               <w:rPr>
                 <w:rStyle w:val="Hyperlink"/>
@@ -992,7 +992,7 @@
                 <w:noProof/>
                 <w:webHidden/>
               </w:rPr>
-              <w:instrText xml:space="preserve"> PAGEREF _Toc163848688 \h </w:instrText>
+              <w:instrText xml:space="preserve"> PAGEREF _Toc163850316 \h </w:instrText>
             </w:r>
             <w:r>
               <w:rPr>
@@ -1040,7 +1040,7 @@
               <w:lang w:eastAsia="en-GB"/>
             </w:rPr>
           </w:pPr>
-          <w:hyperlink w:anchor="_Toc163848689" w:history="1">
+          <w:hyperlink w:anchor="_Toc163850317" w:history="1">
             <w:r>
               <w:rPr>
                 <w:rStyle w:val="Hyperlink"/>
@@ -1086,7 +1086,7 @@
                 <w:noProof/>
                 <w:webHidden/>
               </w:rPr>
-              <w:instrText xml:space="preserve"> PAGEREF _Toc163848689 \h </w:instrText>
+              <w:instrText xml:space="preserve"> PAGEREF _Toc163850317 \h </w:instrText>
             </w:r>
             <w:r>
               <w:rPr>
@@ -1134,7 +1134,7 @@
               <w:lang w:eastAsia="en-GB"/>
             </w:rPr>
           </w:pPr>
-          <w:hyperlink w:anchor="_Toc163848690" w:history="1">
+          <w:hyperlink w:anchor="_Toc163850318" w:history="1">
             <w:r>
               <w:rPr>
                 <w:rStyle w:val="Hyperlink"/>
@@ -1180,7 +1180,7 @@
                 <w:noProof/>
                 <w:webHidden/>
               </w:rPr>
-              <w:instrText xml:space="preserve"> PAGEREF _Toc163848690 \h </w:instrText>
+              <w:instrText xml:space="preserve"> PAGEREF _Toc163850318 \h </w:instrText>
             </w:r>
             <w:r>
               <w:rPr>
@@ -1228,7 +1228,7 @@
               <w:lang w:eastAsia="en-GB"/>
             </w:rPr>
           </w:pPr>
-          <w:hyperlink w:anchor="_Toc163848691" w:history="1">
+          <w:hyperlink w:anchor="_Toc163850319" w:history="1">
             <w:r>
               <w:rPr>
                 <w:rStyle w:val="Hyperlink"/>
@@ -1274,7 +1274,7 @@
                 <w:noProof/>
                 <w:webHidden/>
               </w:rPr>
-              <w:instrText xml:space="preserve"> PAGEREF _Toc163848691 \h </w:instrText>
+              <w:instrText xml:space="preserve"> PAGEREF _Toc163850319 \h </w:instrText>
             </w:r>
             <w:r>
               <w:rPr>
@@ -1322,7 +1322,7 @@
               <w:lang w:eastAsia="en-GB"/>
             </w:rPr>
           </w:pPr>
-          <w:hyperlink w:anchor="_Toc163848692" w:history="1">
+          <w:hyperlink w:anchor="_Toc163850320" w:history="1">
             <w:r>
               <w:rPr>
                 <w:rStyle w:val="Hyperlink"/>
@@ -1368,7 +1368,7 @@
                 <w:noProof/>
                 <w:webHidden/>
               </w:rPr>
-              <w:instrText xml:space="preserve"> PAGEREF _Toc163848692 \h </w:instrText>
+              <w:instrText xml:space="preserve"> PAGEREF _Toc163850320 \h </w:instrText>
             </w:r>
             <w:r>
               <w:rPr>
@@ -1416,7 +1416,7 @@
               <w:lang w:eastAsia="en-GB"/>
             </w:rPr>
           </w:pPr>
-          <w:hyperlink w:anchor="_Toc163848693" w:history="1">
+          <w:hyperlink w:anchor="_Toc163850321" w:history="1">
             <w:r>
               <w:rPr>
                 <w:rStyle w:val="Hyperlink"/>
@@ -1462,7 +1462,7 @@
                 <w:noProof/>
                 <w:webHidden/>
               </w:rPr>
-              <w:instrText xml:space="preserve"> PAGEREF _Toc163848693 \h </w:instrText>
+              <w:instrText xml:space="preserve"> PAGEREF _Toc163850321 \h </w:instrText>
             </w:r>
             <w:r>
               <w:rPr>
@@ -1510,7 +1510,7 @@
               <w:lang w:eastAsia="en-GB"/>
             </w:rPr>
           </w:pPr>
-          <w:hyperlink w:anchor="_Toc163848694" w:history="1">
+          <w:hyperlink w:anchor="_Toc163850322" w:history="1">
             <w:r>
               <w:rPr>
                 <w:rStyle w:val="Hyperlink"/>
@@ -1556,7 +1556,7 @@
                 <w:noProof/>
                 <w:webHidden/>
               </w:rPr>
-              <w:instrText xml:space="preserve"> PAGEREF _Toc163848694 \h </w:instrText>
+              <w:instrText xml:space="preserve"> PAGEREF _Toc163850322 \h </w:instrText>
             </w:r>
             <w:r>
               <w:rPr>
@@ -1576,7 +1576,7 @@
                 <w:noProof/>
                 <w:webHidden/>
               </w:rPr>
-              <w:t>9</w:t>
+              <w:t>8</w:t>
             </w:r>
             <w:r>
               <w:rPr>
@@ -1604,7 +1604,7 @@
               <w:lang w:eastAsia="en-GB"/>
             </w:rPr>
           </w:pPr>
-          <w:hyperlink w:anchor="_Toc163848695" w:history="1">
+          <w:hyperlink w:anchor="_Toc163850323" w:history="1">
             <w:r>
               <w:rPr>
                 <w:rStyle w:val="Hyperlink"/>
@@ -1650,7 +1650,7 @@
                 <w:noProof/>
                 <w:webHidden/>
               </w:rPr>
-              <w:instrText xml:space="preserve"> PAGEREF _Toc163848695 \h </w:instrText>
+              <w:instrText xml:space="preserve"> PAGEREF _Toc163850323 \h </w:instrText>
             </w:r>
             <w:r>
               <w:rPr>
@@ -1670,7 +1670,7 @@
                 <w:noProof/>
                 <w:webHidden/>
               </w:rPr>
-              <w:t>10</w:t>
+              <w:t>9</w:t>
             </w:r>
             <w:r>
               <w:rPr>
@@ -1698,7 +1698,7 @@
               <w:lang w:eastAsia="en-GB"/>
             </w:rPr>
           </w:pPr>
-          <w:hyperlink w:anchor="_Toc163848696" w:history="1">
+          <w:hyperlink w:anchor="_Toc163850324" w:history="1">
             <w:r>
               <w:rPr>
                 <w:rStyle w:val="Hyperlink"/>
@@ -1744,7 +1744,7 @@
                 <w:noProof/>
                 <w:webHidden/>
               </w:rPr>
-              <w:instrText xml:space="preserve"> PAGEREF _Toc163848696 \h </w:instrText>
+              <w:instrText xml:space="preserve"> PAGEREF _Toc163850324 \h </w:instrText>
             </w:r>
             <w:r>
               <w:rPr>
@@ -1764,7 +1764,101 @@
                 <w:noProof/>
                 <w:webHidden/>
               </w:rPr>
-              <w:t>12</w:t>
+              <w:t>11</w:t>
+            </w:r>
+            <w:r>
+              <w:rPr>
+                <w:noProof/>
+                <w:webHidden/>
+              </w:rPr>
+              <w:fldChar w:fldCharType="end"/>
+            </w:r>
+          </w:hyperlink>
+        </w:p>
+        <w:p>
+          <w:pPr>
+            <w:pStyle w:val="TOC2"/>
+            <w:tabs>
+              <w:tab w:val="left" w:pos="960"/>
+              <w:tab w:val="right" w:leader="dot" w:pos="9010"/>
+            </w:tabs>
+            <w:rPr>
+              <w:rFonts w:eastAsiaTheme="minorEastAsia" w:cstheme="minorBidi"/>
+              <w:b w:val="0"/>
+              <w:bCs w:val="0"/>
+              <w:noProof/>
+              <w:sz w:val="24"/>
+              <w:szCs w:val="24"/>
+              <w:lang w:eastAsia="en-GB"/>
+            </w:rPr>
+          </w:pPr>
+          <w:hyperlink w:anchor="_Toc163850325" w:history="1">
+            <w:r>
+              <w:rPr>
+                <w:rStyle w:val="Hyperlink"/>
+                <w:noProof/>
+              </w:rPr>
+              <w:t>2.5</w:t>
+            </w:r>
+            <w:r>
+              <w:rPr>
+                <w:rFonts w:eastAsiaTheme="minorEastAsia" w:cstheme="minorBidi"/>
+                <w:b w:val="0"/>
+                <w:bCs w:val="0"/>
+                <w:noProof/>
+                <w:sz w:val="24"/>
+                <w:szCs w:val="24"/>
+                <w:lang w:eastAsia="en-GB"/>
+              </w:rPr>
+              <w:tab/>
+            </w:r>
+            <w:r>
+              <w:rPr>
+                <w:rStyle w:val="Hyperlink"/>
+                <w:noProof/>
+              </w:rPr>
+              <w:t>LO 2-5 create a coaching agreement with an individual or a team- (living document).</w:t>
+            </w:r>
+            <w:r>
+              <w:rPr>
+                <w:noProof/>
+                <w:webHidden/>
+              </w:rPr>
+              <w:tab/>
+            </w:r>
+            <w:r>
+              <w:rPr>
+                <w:noProof/>
+                <w:webHidden/>
+              </w:rPr>
+              <w:fldChar w:fldCharType="begin"/>
+            </w:r>
+            <w:r>
+              <w:rPr>
+                <w:noProof/>
+                <w:webHidden/>
+              </w:rPr>
+              <w:instrText xml:space="preserve"> PAGEREF _Toc163850325 \h </w:instrText>
+            </w:r>
+            <w:r>
+              <w:rPr>
+                <w:noProof/>
+                <w:webHidden/>
+              </w:rPr>
+            </w:r>
+            <w:r>
+              <w:rPr>
+                <w:noProof/>
+                <w:webHidden/>
+              </w:rPr>
+              <w:fldChar w:fldCharType="separate"/>
+            </w:r>
+            <w:r>
+              <w:rPr>
+                <w:noProof/>
+                <w:webHidden/>
+              </w:rPr>
+              <w:t>11</w:t>
             </w:r>
             <w:r>
               <w:rPr>
@@ -1792,7 +1886,7 @@
               <w:lang w:eastAsia="en-GB"/>
             </w:rPr>
           </w:pPr>
-          <w:hyperlink w:anchor="_Toc163848697" w:history="1">
+          <w:hyperlink w:anchor="_Toc163850326" w:history="1">
             <w:r>
               <w:rPr>
                 <w:rStyle w:val="Hyperlink"/>
@@ -1838,7 +1932,7 @@
                 <w:noProof/>
                 <w:webHidden/>
               </w:rPr>
-              <w:instrText xml:space="preserve"> PAGEREF _Toc163848697 \h </w:instrText>
+              <w:instrText xml:space="preserve"> PAGEREF _Toc163850326 \h </w:instrText>
             </w:r>
             <w:r>
               <w:rPr>
@@ -1858,7 +1952,7 @@
                 <w:noProof/>
                 <w:webHidden/>
               </w:rPr>
-              <w:t>13</w:t>
+              <w:t>12</w:t>
             </w:r>
             <w:r>
               <w:rPr>
@@ -1886,7 +1980,7 @@
               <w:lang w:eastAsia="en-GB"/>
             </w:rPr>
           </w:pPr>
-          <w:hyperlink w:anchor="_Toc163848698" w:history="1">
+          <w:hyperlink w:anchor="_Toc163850327" w:history="1">
             <w:r>
               <w:rPr>
                 <w:rStyle w:val="Hyperlink"/>
@@ -1932,7 +2026,7 @@
                 <w:noProof/>
                 <w:webHidden/>
               </w:rPr>
-              <w:instrText xml:space="preserve"> PAGEREF _Toc163848698 \h </w:instrText>
+              <w:instrText xml:space="preserve"> PAGEREF _Toc163850327 \h </w:instrText>
             </w:r>
             <w:r>
               <w:rPr>
@@ -1952,7 +2046,7 @@
                 <w:noProof/>
                 <w:webHidden/>
               </w:rPr>
-              <w:t>13</w:t>
+              <w:t>12</w:t>
             </w:r>
             <w:r>
               <w:rPr>
@@ -1980,7 +2074,7 @@
               <w:lang w:eastAsia="en-GB"/>
             </w:rPr>
           </w:pPr>
-          <w:hyperlink w:anchor="_Toc163848699" w:history="1">
+          <w:hyperlink w:anchor="_Toc163850328" w:history="1">
             <w:r>
               <w:rPr>
                 <w:rStyle w:val="Hyperlink"/>
@@ -2026,7 +2120,7 @@
                 <w:noProof/>
                 <w:webHidden/>
               </w:rPr>
-              <w:instrText xml:space="preserve"> PAGEREF _Toc163848699 \h </w:instrText>
+              <w:instrText xml:space="preserve"> PAGEREF _Toc163850328 \h </w:instrText>
             </w:r>
             <w:r>
               <w:rPr>
@@ -2046,7 +2140,7 @@
                 <w:noProof/>
                 <w:webHidden/>
               </w:rPr>
-              <w:t>13</w:t>
+              <w:t>12</w:t>
             </w:r>
             <w:r>
               <w:rPr>
@@ -2074,7 +2168,7 @@
               <w:lang w:eastAsia="en-GB"/>
             </w:rPr>
           </w:pPr>
-          <w:hyperlink w:anchor="_Toc163848700" w:history="1">
+          <w:hyperlink w:anchor="_Toc163850329" w:history="1">
             <w:r>
               <w:rPr>
                 <w:rStyle w:val="Hyperlink"/>
@@ -2120,7 +2214,7 @@
                 <w:noProof/>
                 <w:webHidden/>
               </w:rPr>
-              <w:instrText xml:space="preserve"> PAGEREF _Toc163848700 \h </w:instrText>
+              <w:instrText xml:space="preserve"> PAGEREF _Toc163850329 \h </w:instrText>
             </w:r>
             <w:r>
               <w:rPr>
@@ -2140,7 +2234,7 @@
                 <w:noProof/>
                 <w:webHidden/>
               </w:rPr>
-              <w:t>14</w:t>
+              <w:t>13</w:t>
             </w:r>
             <w:r>
               <w:rPr>
@@ -2168,7 +2262,7 @@
               <w:lang w:eastAsia="en-GB"/>
             </w:rPr>
           </w:pPr>
-          <w:hyperlink w:anchor="_Toc163848701" w:history="1">
+          <w:hyperlink w:anchor="_Toc163850330" w:history="1">
             <w:r>
               <w:rPr>
                 <w:rStyle w:val="Hyperlink"/>
@@ -2214,7 +2308,7 @@
                 <w:noProof/>
                 <w:webHidden/>
               </w:rPr>
-              <w:instrText xml:space="preserve"> PAGEREF _Toc163848701 \h </w:instrText>
+              <w:instrText xml:space="preserve"> PAGEREF _Toc163850330 \h </w:instrText>
             </w:r>
             <w:r>
               <w:rPr>
@@ -2234,7 +2328,7 @@
                 <w:noProof/>
                 <w:webHidden/>
               </w:rPr>
-              <w:t>14</w:t>
+              <w:t>13</w:t>
             </w:r>
             <w:r>
               <w:rPr>
@@ -2262,7 +2356,7 @@
               <w:lang w:eastAsia="en-GB"/>
             </w:rPr>
           </w:pPr>
-          <w:hyperlink w:anchor="_Toc163848702" w:history="1">
+          <w:hyperlink w:anchor="_Toc163850331" w:history="1">
             <w:r>
               <w:rPr>
                 <w:rStyle w:val="Hyperlink"/>
@@ -2308,7 +2402,7 @@
                 <w:noProof/>
                 <w:webHidden/>
               </w:rPr>
-              <w:instrText xml:space="preserve"> PAGEREF _Toc163848702 \h </w:instrText>
+              <w:instrText xml:space="preserve"> PAGEREF _Toc163850331 \h </w:instrText>
             </w:r>
             <w:r>
               <w:rPr>
@@ -2328,7 +2422,7 @@
                 <w:noProof/>
                 <w:webHidden/>
               </w:rPr>
-              <w:t>15</w:t>
+              <w:t>14</w:t>
             </w:r>
             <w:r>
               <w:rPr>
@@ -2362,7 +2456,7 @@
       <w:pPr>
         <w:pStyle w:val="Heading1"/>
       </w:pPr>
-      <w:bookmarkStart w:id="0" w:name="_Toc163848687"/>
+      <w:bookmarkStart w:id="0" w:name="_Toc163850315"/>
       <w:r>
         <w:lastRenderedPageBreak/>
         <w:t>Lean Agile and Scrum</w:t>
@@ -2376,7 +2470,7 @@
       <w:pPr>
         <w:pStyle w:val="Heading2"/>
       </w:pPr>
-      <w:bookmarkStart w:id="1" w:name="_Toc163848688"/>
+      <w:bookmarkStart w:id="1" w:name="_Toc163850316"/>
       <w:r>
         <w:t>LO 1</w:t>
       </w:r>
@@ -2552,7 +2646,7 @@
       <w:pPr>
         <w:pStyle w:val="Heading2"/>
       </w:pPr>
-      <w:bookmarkStart w:id="2" w:name="_Toc163848689"/>
+      <w:bookmarkStart w:id="2" w:name="_Toc163850317"/>
       <w:r>
         <w:lastRenderedPageBreak/>
         <w:t xml:space="preserve">LO 1-2 </w:t>
@@ -3109,7 +3203,7 @@
       <w:pPr>
         <w:pStyle w:val="Heading2"/>
       </w:pPr>
-      <w:bookmarkStart w:id="3" w:name="_Toc163848690"/>
+      <w:bookmarkStart w:id="3" w:name="_Toc163850318"/>
       <w:r>
         <w:lastRenderedPageBreak/>
         <w:t>LO 1-3 - Relate at least five wastes in product development to the seven wastes in Lean Manufacturing</w:t>
@@ -3553,7 +3647,7 @@
       <w:pPr>
         <w:pStyle w:val="Heading2"/>
       </w:pPr>
-      <w:bookmarkStart w:id="4" w:name="_Toc163848691"/>
+      <w:bookmarkStart w:id="4" w:name="_Toc163850319"/>
       <w:r>
         <w:lastRenderedPageBreak/>
         <w:t>LO 1-4 Relate at least three agile development practices to lean practices</w:t>
@@ -3940,7 +4034,7 @@
       <w:pPr>
         <w:pStyle w:val="Heading1"/>
       </w:pPr>
-      <w:bookmarkStart w:id="5" w:name="_Toc163848692"/>
+      <w:bookmarkStart w:id="5" w:name="_Toc163850320"/>
       <w:r>
         <w:lastRenderedPageBreak/>
         <w:t>Facilitation</w:t>
@@ -3954,7 +4048,7 @@
       <w:pPr>
         <w:pStyle w:val="Heading2"/>
       </w:pPr>
-      <w:bookmarkStart w:id="6" w:name="_Toc163848693"/>
+      <w:bookmarkStart w:id="6" w:name="_Toc163850321"/>
       <w:r>
         <w:t xml:space="preserve">LO 2-1 - </w:t>
       </w:r>
@@ -4476,7 +4570,7 @@
       <w:pPr>
         <w:pStyle w:val="Heading2"/>
       </w:pPr>
-      <w:bookmarkStart w:id="7" w:name="_Toc163848694"/>
+      <w:bookmarkStart w:id="7" w:name="_Toc163850322"/>
       <w:r>
         <w:t xml:space="preserve">LO 2-2 - </w:t>
       </w:r>
@@ -4682,7 +4776,7 @@
       <w:pPr>
         <w:pStyle w:val="Heading2"/>
       </w:pPr>
-      <w:bookmarkStart w:id="8" w:name="_Toc163848695"/>
+      <w:bookmarkStart w:id="8" w:name="_Toc163850323"/>
       <w:r>
         <w:lastRenderedPageBreak/>
         <w:t xml:space="preserve">LO 2-3 </w:t>
@@ -5080,7 +5174,7 @@
       <w:pPr>
         <w:pStyle w:val="Heading2"/>
       </w:pPr>
-      <w:bookmarkStart w:id="9" w:name="_Toc163848696"/>
+      <w:bookmarkStart w:id="9" w:name="_Toc163850324"/>
       <w:r>
         <w:lastRenderedPageBreak/>
         <w:t>LO 2-4 - identify at least three practices for facilitating remote meetings</w:t>
@@ -5167,6 +5261,7 @@
       <w:pPr>
         <w:pStyle w:val="Heading2"/>
       </w:pPr>
+      <w:bookmarkStart w:id="10" w:name="_Toc163850325"/>
       <w:r>
         <w:rPr>
           <w:noProof/>
@@ -5245,6 +5340,7 @@
       <w:r>
         <w:t xml:space="preserve"> a coaching agreement with an individual or a team- (living document).</w:t>
       </w:r>
+      <w:bookmarkEnd w:id="10"/>
       <w:r>
         <w:t xml:space="preserve"> </w:t>
       </w:r>
@@ -5269,9 +5365,444 @@
       </w:r>
     </w:p>
     <w:p/>
+    <w:p>
+      <w:pPr>
+        <w:rPr>
+          <w:rFonts w:asciiTheme="majorHAnsi" w:eastAsiaTheme="majorEastAsia" w:hAnsiTheme="majorHAnsi" w:cstheme="majorBidi"/>
+          <w:color w:val="2F5496" w:themeColor="accent1" w:themeShade="BF"/>
+          <w:sz w:val="26"/>
+          <w:szCs w:val="26"/>
+        </w:rPr>
+      </w:pPr>
+      <w:r>
+        <w:br w:type="page"/>
+      </w:r>
+    </w:p>
+    <w:p>
+      <w:pPr>
+        <w:pStyle w:val="Heading2"/>
+      </w:pPr>
+      <w:r>
+        <w:lastRenderedPageBreak/>
+        <w:t xml:space="preserve">LO 2-6 - </w:t>
+      </w:r>
+      <w:r>
+        <w:t>discuss the importance of at least 2 fundamental coaching assumptions</w:t>
+      </w:r>
+    </w:p>
+    <w:p>
+      <w:r>
+        <w:t xml:space="preserve">The coaching stances provides 9 key fundamental coaching assumptions. </w:t>
+      </w:r>
+      <w:r>
+        <w:t>Champion</w:t>
+      </w:r>
+      <w:r>
+        <w:t xml:space="preserve"> et. al proposed the 9 coaching stances in their paper “</w:t>
+      </w:r>
+      <w:r>
+        <w:t>Principles and Dynamics of Matching Role to Situation</w:t>
+      </w:r>
+      <w:r>
+        <w:t>” in order to help clients achieve their goals.</w:t>
+      </w:r>
+    </w:p>
+    <w:p>
+      <w:r>
+        <w:drawing>
+          <wp:anchor distT="0" distB="0" distL="114300" distR="114300" simplePos="0" relativeHeight="251668480" behindDoc="0" locked="0" layoutInCell="1" allowOverlap="1" wp14:anchorId="23AF2970">
+            <wp:simplePos x="0" y="0"/>
+            <wp:positionH relativeFrom="column">
+              <wp:posOffset>133350</wp:posOffset>
+            </wp:positionH>
+            <wp:positionV relativeFrom="paragraph">
+              <wp:posOffset>186417</wp:posOffset>
+            </wp:positionV>
+            <wp:extent cx="5183425" cy="3381375"/>
+            <wp:effectExtent l="0" t="0" r="0" b="0"/>
+            <wp:wrapSquare wrapText="bothSides"/>
+            <wp:docPr id="1584169605" name="Picture 1"/>
+            <wp:cNvGraphicFramePr>
+              <a:graphicFrameLocks xmlns:a="http://schemas.openxmlformats.org/drawingml/2006/main" noChangeAspect="1"/>
+            </wp:cNvGraphicFramePr>
+            <a:graphic xmlns:a="http://schemas.openxmlformats.org/drawingml/2006/main">
+              <a:graphicData uri="http://schemas.openxmlformats.org/drawingml/2006/picture">
+                <pic:pic xmlns:pic="http://schemas.openxmlformats.org/drawingml/2006/picture">
+                  <pic:nvPicPr>
+                    <pic:cNvPr id="1584169605" name=""/>
+                    <pic:cNvPicPr/>
+                  </pic:nvPicPr>
+                  <pic:blipFill>
+                    <a:blip r:embed="rId23">
+                      <a:extLst>
+                        <a:ext uri="{28A0092B-C50C-407E-A947-70E740481C1C}">
+                          <a14:useLocalDpi xmlns:a14="http://schemas.microsoft.com/office/drawing/2010/main" val="0"/>
+                        </a:ext>
+                      </a:extLst>
+                    </a:blip>
+                    <a:stretch>
+                      <a:fillRect/>
+                    </a:stretch>
+                  </pic:blipFill>
+                  <pic:spPr>
+                    <a:xfrm>
+                      <a:off x="0" y="0"/>
+                      <a:ext cx="5183425" cy="3381375"/>
+                    </a:xfrm>
+                    <a:prstGeom prst="rect">
+                      <a:avLst/>
+                    </a:prstGeom>
+                  </pic:spPr>
+                </pic:pic>
+              </a:graphicData>
+            </a:graphic>
+            <wp14:sizeRelH relativeFrom="page">
+              <wp14:pctWidth>0</wp14:pctWidth>
+            </wp14:sizeRelH>
+            <wp14:sizeRelV relativeFrom="page">
+              <wp14:pctHeight>0</wp14:pctHeight>
+            </wp14:sizeRelV>
+          </wp:anchor>
+        </w:drawing>
+      </w:r>
+    </w:p>
     <w:p/>
     <w:p/>
     <w:p/>
+    <w:p/>
+    <w:p/>
+    <w:p/>
+    <w:p/>
+    <w:p/>
+    <w:p/>
+    <w:p/>
+    <w:p/>
+    <w:p/>
+    <w:p/>
+    <w:p/>
+    <w:p/>
+    <w:p/>
+    <w:p/>
+    <w:p/>
+    <w:p/>
+    <w:p>
+      <w:pPr>
+        <w:pStyle w:val="Caption"/>
+      </w:pPr>
+      <w:r>
+        <w:t xml:space="preserve">Figure </w:t>
+      </w:r>
+      <w:fldSimple w:instr=" SEQ Figure \* ARABIC ">
+        <w:r>
+          <w:rPr>
+            <w:noProof/>
+          </w:rPr>
+          <w:t>6</w:t>
+        </w:r>
+      </w:fldSimple>
+      <w:r>
+        <w:t xml:space="preserve"> - </w:t>
+      </w:r>
+      <w:hyperlink r:id="rId24" w:history="1">
+        <w:r>
+          <w:rPr>
+            <w:rStyle w:val="Hyperlink"/>
+            <w:rFonts w:ascii="Montserrat" w:hAnsi="Montserrat"/>
+            <w:shd w:val="clear" w:color="auto" w:fill="FFFFFF"/>
+          </w:rPr>
+          <w:t>https://dandypeople.com/blog/agile-coaching-in-a-nutshell/</w:t>
+        </w:r>
+      </w:hyperlink>
+      <w:r>
+        <w:rPr>
+          <w:rFonts w:ascii="Montserrat" w:hAnsi="Montserrat"/>
+          <w:color w:val="383838"/>
+          <w:shd w:val="clear" w:color="auto" w:fill="FFFFFF"/>
+        </w:rPr>
+        <w:t xml:space="preserve"> </w:t>
+      </w:r>
+    </w:p>
+    <w:p>
+      <w:r>
+        <w:t>Three key assumptions from the Coaching Stance are:</w:t>
+      </w:r>
+    </w:p>
+    <w:p>
+      <w:pPr>
+        <w:pStyle w:val="ListParagraph"/>
+        <w:numPr>
+          <w:ilvl w:val="0"/>
+          <w:numId w:val="38"/>
+        </w:numPr>
+      </w:pPr>
+      <w:r>
+        <w:t>Coach as a Reflective Observer</w:t>
+      </w:r>
+    </w:p>
+    <w:p>
+      <w:pPr>
+        <w:pStyle w:val="ListParagraph"/>
+        <w:numPr>
+          <w:ilvl w:val="0"/>
+          <w:numId w:val="38"/>
+        </w:numPr>
+      </w:pPr>
+      <w:r>
+        <w:t>Coach as a Facilitator</w:t>
+      </w:r>
+    </w:p>
+    <w:p>
+      <w:pPr>
+        <w:pStyle w:val="ListParagraph"/>
+        <w:numPr>
+          <w:ilvl w:val="0"/>
+          <w:numId w:val="38"/>
+        </w:numPr>
+      </w:pPr>
+      <w:r>
+        <w:t xml:space="preserve">Coach as a Visionary </w:t>
+      </w:r>
+    </w:p>
+    <w:p/>
+    <w:p>
+      <w:pPr>
+        <w:pStyle w:val="Heading3"/>
+      </w:pPr>
+      <w:r>
+        <w:t xml:space="preserve">Assumption 1 - </w:t>
+      </w:r>
+      <w:r>
+        <w:t>Coach</w:t>
+      </w:r>
+      <w:r>
+        <w:t xml:space="preserve"> as a Reflective Observer</w:t>
+      </w:r>
+    </w:p>
+    <w:p>
+      <w:pPr>
+        <w:pStyle w:val="ListParagraph"/>
+        <w:numPr>
+          <w:ilvl w:val="0"/>
+          <w:numId w:val="34"/>
+        </w:numPr>
+      </w:pPr>
+      <w:r>
+        <w:t>Coach takes a reflective observe stance as a coach</w:t>
+      </w:r>
+    </w:p>
+    <w:p>
+      <w:pPr>
+        <w:pStyle w:val="ListParagraph"/>
+        <w:numPr>
+          <w:ilvl w:val="0"/>
+          <w:numId w:val="34"/>
+        </w:numPr>
+      </w:pPr>
+      <w:r>
+        <w:t>Coach pa</w:t>
+      </w:r>
+      <w:r>
+        <w:t>ys</w:t>
+      </w:r>
+      <w:r>
+        <w:t xml:space="preserve"> attention to </w:t>
+      </w:r>
+      <w:r>
+        <w:t>interactions, reactions, attitudes, and moods, giving their perspective and analysis on what they have seen or use them contextually.</w:t>
+      </w:r>
+    </w:p>
+    <w:p>
+      <w:pPr>
+        <w:pStyle w:val="ListParagraph"/>
+        <w:numPr>
+          <w:ilvl w:val="0"/>
+          <w:numId w:val="34"/>
+        </w:numPr>
+      </w:pPr>
+      <w:r>
+        <w:t xml:space="preserve">Coach as a reflective observer </w:t>
+      </w:r>
+      <w:r>
+        <w:t>impacts very lightly on the growth and results</w:t>
+      </w:r>
+    </w:p>
+    <w:p/>
+    <w:p>
+      <w:r>
+        <w:t>Key importance – providing neutral and non-bias observation to an individual</w:t>
+      </w:r>
+      <w:r>
+        <w:t xml:space="preserve">, </w:t>
+      </w:r>
+      <w:r>
+        <w:t>team</w:t>
+      </w:r>
+      <w:r>
+        <w:t>, and organisation</w:t>
+      </w:r>
+    </w:p>
+    <w:p/>
+    <w:p>
+      <w:pPr>
+        <w:pStyle w:val="Heading3"/>
+      </w:pPr>
+      <w:r>
+        <w:t>Assumption 2 – Coach as a Facilitator</w:t>
+      </w:r>
+    </w:p>
+    <w:p>
+      <w:pPr>
+        <w:pStyle w:val="ListParagraph"/>
+        <w:numPr>
+          <w:ilvl w:val="0"/>
+          <w:numId w:val="35"/>
+        </w:numPr>
+      </w:pPr>
+      <w:r>
+        <w:t xml:space="preserve">Coach </w:t>
+      </w:r>
+      <w:r>
+        <w:t>applies</w:t>
+      </w:r>
+      <w:r>
+        <w:t xml:space="preserve"> their knowledge of meeting conceptualization, structuring, facilitation, moderation, conflict resolution and navigation scenarios, group dynamics evaluation, and workshops to the meeting</w:t>
+      </w:r>
+    </w:p>
+    <w:p>
+      <w:pPr>
+        <w:pStyle w:val="ListParagraph"/>
+        <w:numPr>
+          <w:ilvl w:val="0"/>
+          <w:numId w:val="35"/>
+        </w:numPr>
+      </w:pPr>
+      <w:r>
+        <w:t xml:space="preserve">Coach helps </w:t>
+      </w:r>
+      <w:r>
+        <w:t>achieve specified goals or develop new ways to improve the efficiency of existing meetings and events</w:t>
+      </w:r>
+    </w:p>
+    <w:p>
+      <w:pPr>
+        <w:pStyle w:val="ListParagraph"/>
+        <w:numPr>
+          <w:ilvl w:val="0"/>
+          <w:numId w:val="35"/>
+        </w:numPr>
+      </w:pPr>
+      <w:r>
+        <w:t>Coach as a facilitator improves growth and not results</w:t>
+      </w:r>
+    </w:p>
+    <w:p/>
+    <w:p>
+      <w:r>
+        <w:t>Key importance – help individual, teams, and organisation reach a conclusion, make a decision, and navigate conversations better</w:t>
+      </w:r>
+    </w:p>
+    <w:p/>
+    <w:p>
+      <w:pPr>
+        <w:pStyle w:val="Heading3"/>
+      </w:pPr>
+      <w:r>
+        <w:t xml:space="preserve">Assumption </w:t>
+      </w:r>
+      <w:r>
+        <w:t xml:space="preserve">3 </w:t>
+      </w:r>
+      <w:r>
+        <w:t xml:space="preserve">– Coach as a </w:t>
+      </w:r>
+      <w:r>
+        <w:t>Visionary</w:t>
+      </w:r>
+    </w:p>
+    <w:p>
+      <w:pPr>
+        <w:pStyle w:val="ListParagraph"/>
+        <w:numPr>
+          <w:ilvl w:val="0"/>
+          <w:numId w:val="36"/>
+        </w:numPr>
+      </w:pPr>
+      <w:r>
+        <w:t>Visionary Coach</w:t>
+      </w:r>
+      <w:r>
+        <w:t xml:space="preserve"> has </w:t>
+      </w:r>
+      <w:r>
+        <w:t>clear vision for the future, actively question the status quo, and inspire others to follow in their footsteps</w:t>
+      </w:r>
+    </w:p>
+    <w:p>
+      <w:pPr>
+        <w:pStyle w:val="ListParagraph"/>
+        <w:numPr>
+          <w:ilvl w:val="0"/>
+          <w:numId w:val="36"/>
+        </w:numPr>
+      </w:pPr>
+      <w:r>
+        <w:t xml:space="preserve">Visionary coach is </w:t>
+      </w:r>
+      <w:r>
+        <w:t>unrelenting in focusing on what could be rather than what is</w:t>
+      </w:r>
+    </w:p>
+    <w:p>
+      <w:pPr>
+        <w:pStyle w:val="ListParagraph"/>
+        <w:numPr>
+          <w:ilvl w:val="0"/>
+          <w:numId w:val="36"/>
+        </w:numPr>
+      </w:pPr>
+      <w:r>
+        <w:t>Coach as a Visionary only helps with growth</w:t>
+      </w:r>
+    </w:p>
+    <w:p/>
+    <w:p>
+      <w:r>
+        <w:t>Key importance – encourages and motivates individual</w:t>
+      </w:r>
+      <w:r>
+        <w:t>s, teams and businesses to achieve more</w:t>
+      </w:r>
+    </w:p>
+    <w:p/>
+    <w:p>
+      <w:r>
+        <w:t>Source</w:t>
+      </w:r>
+    </w:p>
+    <w:p>
+      <w:pPr>
+        <w:pStyle w:val="ListParagraph"/>
+        <w:numPr>
+          <w:ilvl w:val="0"/>
+          <w:numId w:val="37"/>
+        </w:numPr>
+      </w:pPr>
+      <w:r>
+        <w:t xml:space="preserve">What Is Your Coaching Stance? - </w:t>
+      </w:r>
+      <w:hyperlink r:id="rId25" w:history="1">
+        <w:r>
+          <w:rPr>
+            <w:rStyle w:val="Hyperlink"/>
+          </w:rPr>
+          <w:t>https://big-agile.com/blog/what-is-your-coaching-stance</w:t>
+        </w:r>
+      </w:hyperlink>
+      <w:r>
+        <w:t xml:space="preserve"> </w:t>
+      </w:r>
+    </w:p>
+    <w:p/>
     <w:p>
       <w:r>
         <w:br w:type="page"/>
@@ -5281,32 +5812,32 @@
       <w:pPr>
         <w:pStyle w:val="Heading1"/>
       </w:pPr>
-      <w:bookmarkStart w:id="10" w:name="_Toc163848697"/>
+      <w:bookmarkStart w:id="11" w:name="_Toc163850326"/>
       <w:r>
         <w:lastRenderedPageBreak/>
         <w:t>Service to Scrum Team</w:t>
       </w:r>
-      <w:bookmarkEnd w:id="10"/>
+      <w:bookmarkEnd w:id="11"/>
     </w:p>
     <w:p>
       <w:pPr>
         <w:pStyle w:val="Heading1"/>
       </w:pPr>
-      <w:bookmarkStart w:id="11" w:name="_Toc163848698"/>
+      <w:bookmarkStart w:id="12" w:name="_Toc163850327"/>
       <w:r>
         <w:t>Service to the Product Owner</w:t>
       </w:r>
-      <w:bookmarkEnd w:id="11"/>
+      <w:bookmarkEnd w:id="12"/>
     </w:p>
     <w:p>
       <w:pPr>
         <w:pStyle w:val="Heading1"/>
       </w:pPr>
-      <w:bookmarkStart w:id="12" w:name="_Toc163848699"/>
+      <w:bookmarkStart w:id="13" w:name="_Toc163850328"/>
       <w:r>
         <w:t>Service to the Organisation</w:t>
       </w:r>
-      <w:bookmarkEnd w:id="12"/>
+      <w:bookmarkEnd w:id="13"/>
       <w:r>
         <w:br w:type="page"/>
       </w:r>
@@ -5315,25 +5846,25 @@
       <w:pPr>
         <w:pStyle w:val="Heading1"/>
       </w:pPr>
-      <w:bookmarkStart w:id="13" w:name="_Toc163848700"/>
+      <w:bookmarkStart w:id="14" w:name="_Toc163850329"/>
       <w:r>
         <w:lastRenderedPageBreak/>
         <w:t>Advanced Scrum Master</w:t>
       </w:r>
-      <w:bookmarkEnd w:id="13"/>
+      <w:bookmarkEnd w:id="14"/>
     </w:p>
     <w:p>
       <w:pPr>
         <w:pStyle w:val="Heading2"/>
       </w:pPr>
-      <w:bookmarkStart w:id="14" w:name="_Toc163848701"/>
+      <w:bookmarkStart w:id="15" w:name="_Toc163850330"/>
       <w:r>
         <w:t>LO 6-1 O</w:t>
       </w:r>
       <w:r>
         <w:t>utline a personal development strategy toward Scrum Mastery</w:t>
       </w:r>
-      <w:bookmarkEnd w:id="14"/>
+      <w:bookmarkEnd w:id="15"/>
     </w:p>
     <w:p/>
     <w:p>
@@ -5810,7 +6341,7 @@
       <w:pPr>
         <w:pStyle w:val="Heading2"/>
       </w:pPr>
-      <w:bookmarkStart w:id="15" w:name="_Toc163848702"/>
+      <w:bookmarkStart w:id="16" w:name="_Toc163850331"/>
       <w:r>
         <w:lastRenderedPageBreak/>
         <w:t>LO 6-</w:t>
@@ -5821,7 +6352,7 @@
       <w:r>
         <w:t xml:space="preserve"> practice mentoring someone.</w:t>
       </w:r>
-      <w:bookmarkEnd w:id="15"/>
+      <w:bookmarkEnd w:id="16"/>
     </w:p>
     <w:p>
       <w:pPr>
@@ -6134,6 +6665,95 @@
     </w:lvl>
   </w:abstractNum>
   <w:abstractNum w:abstractNumId="1" w15:restartNumberingAfterBreak="0">
+    <w:nsid w:val="08112EB9"/>
+    <w:multiLevelType w:val="hybridMultilevel"/>
+    <w:tmpl w:val="4A0AD06E"/>
+    <w:lvl w:ilvl="0" w:tplc="0809000F">
+      <w:start w:val="1"/>
+      <w:numFmt w:val="decimal"/>
+      <w:lvlText w:val="%1."/>
+      <w:lvlJc w:val="left"/>
+      <w:pPr>
+        <w:ind w:left="720" w:hanging="360"/>
+      </w:pPr>
+      <w:rPr>
+        <w:rFonts w:hint="default"/>
+      </w:rPr>
+    </w:lvl>
+    <w:lvl w:ilvl="1" w:tplc="08090019" w:tentative="1">
+      <w:start w:val="1"/>
+      <w:numFmt w:val="lowerLetter"/>
+      <w:lvlText w:val="%2."/>
+      <w:lvlJc w:val="left"/>
+      <w:pPr>
+        <w:ind w:left="1440" w:hanging="360"/>
+      </w:pPr>
+    </w:lvl>
+    <w:lvl w:ilvl="2" w:tplc="0809001B" w:tentative="1">
+      <w:start w:val="1"/>
+      <w:numFmt w:val="lowerRoman"/>
+      <w:lvlText w:val="%3."/>
+      <w:lvlJc w:val="right"/>
+      <w:pPr>
+        <w:ind w:left="2160" w:hanging="180"/>
+      </w:pPr>
+    </w:lvl>
+    <w:lvl w:ilvl="3" w:tplc="0809000F" w:tentative="1">
+      <w:start w:val="1"/>
+      <w:numFmt w:val="decimal"/>
+      <w:lvlText w:val="%4."/>
+      <w:lvlJc w:val="left"/>
+      <w:pPr>
+        <w:ind w:left="2880" w:hanging="360"/>
+      </w:pPr>
+    </w:lvl>
+    <w:lvl w:ilvl="4" w:tplc="08090019" w:tentative="1">
+      <w:start w:val="1"/>
+      <w:numFmt w:val="lowerLetter"/>
+      <w:lvlText w:val="%5."/>
+      <w:lvlJc w:val="left"/>
+      <w:pPr>
+        <w:ind w:left="3600" w:hanging="360"/>
+      </w:pPr>
+    </w:lvl>
+    <w:lvl w:ilvl="5" w:tplc="0809001B" w:tentative="1">
+      <w:start w:val="1"/>
+      <w:numFmt w:val="lowerRoman"/>
+      <w:lvlText w:val="%6."/>
+      <w:lvlJc w:val="right"/>
+      <w:pPr>
+        <w:ind w:left="4320" w:hanging="180"/>
+      </w:pPr>
+    </w:lvl>
+    <w:lvl w:ilvl="6" w:tplc="0809000F" w:tentative="1">
+      <w:start w:val="1"/>
+      <w:numFmt w:val="decimal"/>
+      <w:lvlText w:val="%7."/>
+      <w:lvlJc w:val="left"/>
+      <w:pPr>
+        <w:ind w:left="5040" w:hanging="360"/>
+      </w:pPr>
+    </w:lvl>
+    <w:lvl w:ilvl="7" w:tplc="08090019" w:tentative="1">
+      <w:start w:val="1"/>
+      <w:numFmt w:val="lowerLetter"/>
+      <w:lvlText w:val="%8."/>
+      <w:lvlJc w:val="left"/>
+      <w:pPr>
+        <w:ind w:left="5760" w:hanging="360"/>
+      </w:pPr>
+    </w:lvl>
+    <w:lvl w:ilvl="8" w:tplc="0809001B" w:tentative="1">
+      <w:start w:val="1"/>
+      <w:numFmt w:val="lowerRoman"/>
+      <w:lvlText w:val="%9."/>
+      <w:lvlJc w:val="right"/>
+      <w:pPr>
+        <w:ind w:left="6480" w:hanging="180"/>
+      </w:pPr>
+    </w:lvl>
+  </w:abstractNum>
+  <w:abstractNum w:abstractNumId="2" w15:restartNumberingAfterBreak="0">
     <w:nsid w:val="082F26E8"/>
     <w:multiLevelType w:val="hybridMultilevel"/>
     <w:tmpl w:val="9D3464D6"/>
@@ -6246,7 +6866,7 @@
       </w:rPr>
     </w:lvl>
   </w:abstractNum>
-  <w:abstractNum w:abstractNumId="2" w15:restartNumberingAfterBreak="0">
+  <w:abstractNum w:abstractNumId="3" w15:restartNumberingAfterBreak="0">
     <w:nsid w:val="0A4F3C60"/>
     <w:multiLevelType w:val="hybridMultilevel"/>
     <w:tmpl w:val="F90E361A"/>
@@ -6359,7 +6979,7 @@
       </w:rPr>
     </w:lvl>
   </w:abstractNum>
-  <w:abstractNum w:abstractNumId="3" w15:restartNumberingAfterBreak="0">
+  <w:abstractNum w:abstractNumId="4" w15:restartNumberingAfterBreak="0">
     <w:nsid w:val="0B8A571E"/>
     <w:multiLevelType w:val="hybridMultilevel"/>
     <w:tmpl w:val="3A1E0328"/>
@@ -6448,7 +7068,7 @@
       </w:pPr>
     </w:lvl>
   </w:abstractNum>
-  <w:abstractNum w:abstractNumId="4" w15:restartNumberingAfterBreak="0">
+  <w:abstractNum w:abstractNumId="5" w15:restartNumberingAfterBreak="0">
     <w:nsid w:val="0D3A14F9"/>
     <w:multiLevelType w:val="hybridMultilevel"/>
     <w:tmpl w:val="48B6E6CC"/>
@@ -6561,7 +7181,7 @@
       </w:rPr>
     </w:lvl>
   </w:abstractNum>
-  <w:abstractNum w:abstractNumId="5" w15:restartNumberingAfterBreak="0">
+  <w:abstractNum w:abstractNumId="6" w15:restartNumberingAfterBreak="0">
     <w:nsid w:val="10D15D84"/>
     <w:multiLevelType w:val="hybridMultilevel"/>
     <w:tmpl w:val="96E42C40"/>
@@ -6674,7 +7294,7 @@
       </w:rPr>
     </w:lvl>
   </w:abstractNum>
-  <w:abstractNum w:abstractNumId="6" w15:restartNumberingAfterBreak="0">
+  <w:abstractNum w:abstractNumId="7" w15:restartNumberingAfterBreak="0">
     <w:nsid w:val="14431540"/>
     <w:multiLevelType w:val="hybridMultilevel"/>
     <w:tmpl w:val="98B610CE"/>
@@ -6763,7 +7383,7 @@
       </w:pPr>
     </w:lvl>
   </w:abstractNum>
-  <w:abstractNum w:abstractNumId="7" w15:restartNumberingAfterBreak="0">
+  <w:abstractNum w:abstractNumId="8" w15:restartNumberingAfterBreak="0">
     <w:nsid w:val="16AF65CE"/>
     <w:multiLevelType w:val="hybridMultilevel"/>
     <w:tmpl w:val="BA76CA42"/>
@@ -6876,7 +7496,7 @@
       </w:rPr>
     </w:lvl>
   </w:abstractNum>
-  <w:abstractNum w:abstractNumId="8" w15:restartNumberingAfterBreak="0">
+  <w:abstractNum w:abstractNumId="9" w15:restartNumberingAfterBreak="0">
     <w:nsid w:val="17A0119A"/>
     <w:multiLevelType w:val="hybridMultilevel"/>
     <w:tmpl w:val="E416D766"/>
@@ -6965,7 +7585,7 @@
       </w:pPr>
     </w:lvl>
   </w:abstractNum>
-  <w:abstractNum w:abstractNumId="9" w15:restartNumberingAfterBreak="0">
+  <w:abstractNum w:abstractNumId="10" w15:restartNumberingAfterBreak="0">
     <w:nsid w:val="17F847C2"/>
     <w:multiLevelType w:val="hybridMultilevel"/>
     <w:tmpl w:val="38E079E6"/>
@@ -7078,7 +7698,7 @@
       </w:rPr>
     </w:lvl>
   </w:abstractNum>
-  <w:abstractNum w:abstractNumId="10" w15:restartNumberingAfterBreak="0">
+  <w:abstractNum w:abstractNumId="11" w15:restartNumberingAfterBreak="0">
     <w:nsid w:val="24AA4187"/>
     <w:multiLevelType w:val="hybridMultilevel"/>
     <w:tmpl w:val="462C52E8"/>
@@ -7191,7 +7811,185 @@
       </w:rPr>
     </w:lvl>
   </w:abstractNum>
-  <w:abstractNum w:abstractNumId="11" w15:restartNumberingAfterBreak="0">
+  <w:abstractNum w:abstractNumId="12" w15:restartNumberingAfterBreak="0">
+    <w:nsid w:val="252B1C0D"/>
+    <w:multiLevelType w:val="hybridMultilevel"/>
+    <w:tmpl w:val="D2FEEEA0"/>
+    <w:lvl w:ilvl="0" w:tplc="0809000F">
+      <w:start w:val="1"/>
+      <w:numFmt w:val="decimal"/>
+      <w:lvlText w:val="%1."/>
+      <w:lvlJc w:val="left"/>
+      <w:pPr>
+        <w:ind w:left="720" w:hanging="360"/>
+      </w:pPr>
+      <w:rPr>
+        <w:rFonts w:hint="default"/>
+      </w:rPr>
+    </w:lvl>
+    <w:lvl w:ilvl="1" w:tplc="08090019">
+      <w:start w:val="1"/>
+      <w:numFmt w:val="lowerLetter"/>
+      <w:lvlText w:val="%2."/>
+      <w:lvlJc w:val="left"/>
+      <w:pPr>
+        <w:ind w:left="1440" w:hanging="360"/>
+      </w:pPr>
+    </w:lvl>
+    <w:lvl w:ilvl="2" w:tplc="0809001B" w:tentative="1">
+      <w:start w:val="1"/>
+      <w:numFmt w:val="lowerRoman"/>
+      <w:lvlText w:val="%3."/>
+      <w:lvlJc w:val="right"/>
+      <w:pPr>
+        <w:ind w:left="2160" w:hanging="180"/>
+      </w:pPr>
+    </w:lvl>
+    <w:lvl w:ilvl="3" w:tplc="0809000F" w:tentative="1">
+      <w:start w:val="1"/>
+      <w:numFmt w:val="decimal"/>
+      <w:lvlText w:val="%4."/>
+      <w:lvlJc w:val="left"/>
+      <w:pPr>
+        <w:ind w:left="2880" w:hanging="360"/>
+      </w:pPr>
+    </w:lvl>
+    <w:lvl w:ilvl="4" w:tplc="08090019" w:tentative="1">
+      <w:start w:val="1"/>
+      <w:numFmt w:val="lowerLetter"/>
+      <w:lvlText w:val="%5."/>
+      <w:lvlJc w:val="left"/>
+      <w:pPr>
+        <w:ind w:left="3600" w:hanging="360"/>
+      </w:pPr>
+    </w:lvl>
+    <w:lvl w:ilvl="5" w:tplc="0809001B" w:tentative="1">
+      <w:start w:val="1"/>
+      <w:numFmt w:val="lowerRoman"/>
+      <w:lvlText w:val="%6."/>
+      <w:lvlJc w:val="right"/>
+      <w:pPr>
+        <w:ind w:left="4320" w:hanging="180"/>
+      </w:pPr>
+    </w:lvl>
+    <w:lvl w:ilvl="6" w:tplc="0809000F" w:tentative="1">
+      <w:start w:val="1"/>
+      <w:numFmt w:val="decimal"/>
+      <w:lvlText w:val="%7."/>
+      <w:lvlJc w:val="left"/>
+      <w:pPr>
+        <w:ind w:left="5040" w:hanging="360"/>
+      </w:pPr>
+    </w:lvl>
+    <w:lvl w:ilvl="7" w:tplc="08090019" w:tentative="1">
+      <w:start w:val="1"/>
+      <w:numFmt w:val="lowerLetter"/>
+      <w:lvlText w:val="%8."/>
+      <w:lvlJc w:val="left"/>
+      <w:pPr>
+        <w:ind w:left="5760" w:hanging="360"/>
+      </w:pPr>
+    </w:lvl>
+    <w:lvl w:ilvl="8" w:tplc="0809001B" w:tentative="1">
+      <w:start w:val="1"/>
+      <w:numFmt w:val="lowerRoman"/>
+      <w:lvlText w:val="%9."/>
+      <w:lvlJc w:val="right"/>
+      <w:pPr>
+        <w:ind w:left="6480" w:hanging="180"/>
+      </w:pPr>
+    </w:lvl>
+  </w:abstractNum>
+  <w:abstractNum w:abstractNumId="13" w15:restartNumberingAfterBreak="0">
+    <w:nsid w:val="2601355B"/>
+    <w:multiLevelType w:val="hybridMultilevel"/>
+    <w:tmpl w:val="D140FDF8"/>
+    <w:lvl w:ilvl="0" w:tplc="0809000F">
+      <w:start w:val="1"/>
+      <w:numFmt w:val="decimal"/>
+      <w:lvlText w:val="%1."/>
+      <w:lvlJc w:val="left"/>
+      <w:pPr>
+        <w:ind w:left="720" w:hanging="360"/>
+      </w:pPr>
+      <w:rPr>
+        <w:rFonts w:hint="default"/>
+      </w:rPr>
+    </w:lvl>
+    <w:lvl w:ilvl="1" w:tplc="08090019" w:tentative="1">
+      <w:start w:val="1"/>
+      <w:numFmt w:val="lowerLetter"/>
+      <w:lvlText w:val="%2."/>
+      <w:lvlJc w:val="left"/>
+      <w:pPr>
+        <w:ind w:left="1440" w:hanging="360"/>
+      </w:pPr>
+    </w:lvl>
+    <w:lvl w:ilvl="2" w:tplc="0809001B" w:tentative="1">
+      <w:start w:val="1"/>
+      <w:numFmt w:val="lowerRoman"/>
+      <w:lvlText w:val="%3."/>
+      <w:lvlJc w:val="right"/>
+      <w:pPr>
+        <w:ind w:left="2160" w:hanging="180"/>
+      </w:pPr>
+    </w:lvl>
+    <w:lvl w:ilvl="3" w:tplc="0809000F" w:tentative="1">
+      <w:start w:val="1"/>
+      <w:numFmt w:val="decimal"/>
+      <w:lvlText w:val="%4."/>
+      <w:lvlJc w:val="left"/>
+      <w:pPr>
+        <w:ind w:left="2880" w:hanging="360"/>
+      </w:pPr>
+    </w:lvl>
+    <w:lvl w:ilvl="4" w:tplc="08090019" w:tentative="1">
+      <w:start w:val="1"/>
+      <w:numFmt w:val="lowerLetter"/>
+      <w:lvlText w:val="%5."/>
+      <w:lvlJc w:val="left"/>
+      <w:pPr>
+        <w:ind w:left="3600" w:hanging="360"/>
+      </w:pPr>
+    </w:lvl>
+    <w:lvl w:ilvl="5" w:tplc="0809001B" w:tentative="1">
+      <w:start w:val="1"/>
+      <w:numFmt w:val="lowerRoman"/>
+      <w:lvlText w:val="%6."/>
+      <w:lvlJc w:val="right"/>
+      <w:pPr>
+        <w:ind w:left="4320" w:hanging="180"/>
+      </w:pPr>
+    </w:lvl>
+    <w:lvl w:ilvl="6" w:tplc="0809000F" w:tentative="1">
+      <w:start w:val="1"/>
+      <w:numFmt w:val="decimal"/>
+      <w:lvlText w:val="%7."/>
+      <w:lvlJc w:val="left"/>
+      <w:pPr>
+        <w:ind w:left="5040" w:hanging="360"/>
+      </w:pPr>
+    </w:lvl>
+    <w:lvl w:ilvl="7" w:tplc="08090019" w:tentative="1">
+      <w:start w:val="1"/>
+      <w:numFmt w:val="lowerLetter"/>
+      <w:lvlText w:val="%8."/>
+      <w:lvlJc w:val="left"/>
+      <w:pPr>
+        <w:ind w:left="5760" w:hanging="360"/>
+      </w:pPr>
+    </w:lvl>
+    <w:lvl w:ilvl="8" w:tplc="0809001B" w:tentative="1">
+      <w:start w:val="1"/>
+      <w:numFmt w:val="lowerRoman"/>
+      <w:lvlText w:val="%9."/>
+      <w:lvlJc w:val="right"/>
+      <w:pPr>
+        <w:ind w:left="6480" w:hanging="180"/>
+      </w:pPr>
+    </w:lvl>
+  </w:abstractNum>
+  <w:abstractNum w:abstractNumId="14" w15:restartNumberingAfterBreak="0">
     <w:nsid w:val="2CFC7CBC"/>
     <w:multiLevelType w:val="hybridMultilevel"/>
     <w:tmpl w:val="1AF44E86"/>
@@ -7280,7 +8078,7 @@
       </w:pPr>
     </w:lvl>
   </w:abstractNum>
-  <w:abstractNum w:abstractNumId="12" w15:restartNumberingAfterBreak="0">
+  <w:abstractNum w:abstractNumId="15" w15:restartNumberingAfterBreak="0">
     <w:nsid w:val="35D56172"/>
     <w:multiLevelType w:val="hybridMultilevel"/>
     <w:tmpl w:val="DEBEC9B2"/>
@@ -7369,7 +8167,7 @@
       </w:pPr>
     </w:lvl>
   </w:abstractNum>
-  <w:abstractNum w:abstractNumId="13" w15:restartNumberingAfterBreak="0">
+  <w:abstractNum w:abstractNumId="16" w15:restartNumberingAfterBreak="0">
     <w:nsid w:val="362C77D4"/>
     <w:multiLevelType w:val="hybridMultilevel"/>
     <w:tmpl w:val="BABAE2C8"/>
@@ -7482,7 +8280,7 @@
       </w:rPr>
     </w:lvl>
   </w:abstractNum>
-  <w:abstractNum w:abstractNumId="14" w15:restartNumberingAfterBreak="0">
+  <w:abstractNum w:abstractNumId="17" w15:restartNumberingAfterBreak="0">
     <w:nsid w:val="37684EB0"/>
     <w:multiLevelType w:val="hybridMultilevel"/>
     <w:tmpl w:val="E760ED1A"/>
@@ -7595,7 +8393,96 @@
       </w:rPr>
     </w:lvl>
   </w:abstractNum>
-  <w:abstractNum w:abstractNumId="15" w15:restartNumberingAfterBreak="0">
+  <w:abstractNum w:abstractNumId="18" w15:restartNumberingAfterBreak="0">
+    <w:nsid w:val="37D52FC5"/>
+    <w:multiLevelType w:val="hybridMultilevel"/>
+    <w:tmpl w:val="43E87100"/>
+    <w:lvl w:ilvl="0" w:tplc="0809000F">
+      <w:start w:val="1"/>
+      <w:numFmt w:val="decimal"/>
+      <w:lvlText w:val="%1."/>
+      <w:lvlJc w:val="left"/>
+      <w:pPr>
+        <w:ind w:left="720" w:hanging="360"/>
+      </w:pPr>
+      <w:rPr>
+        <w:rFonts w:hint="default"/>
+      </w:rPr>
+    </w:lvl>
+    <w:lvl w:ilvl="1" w:tplc="08090019" w:tentative="1">
+      <w:start w:val="1"/>
+      <w:numFmt w:val="lowerLetter"/>
+      <w:lvlText w:val="%2."/>
+      <w:lvlJc w:val="left"/>
+      <w:pPr>
+        <w:ind w:left="1440" w:hanging="360"/>
+      </w:pPr>
+    </w:lvl>
+    <w:lvl w:ilvl="2" w:tplc="0809001B" w:tentative="1">
+      <w:start w:val="1"/>
+      <w:numFmt w:val="lowerRoman"/>
+      <w:lvlText w:val="%3."/>
+      <w:lvlJc w:val="right"/>
+      <w:pPr>
+        <w:ind w:left="2160" w:hanging="180"/>
+      </w:pPr>
+    </w:lvl>
+    <w:lvl w:ilvl="3" w:tplc="0809000F" w:tentative="1">
+      <w:start w:val="1"/>
+      <w:numFmt w:val="decimal"/>
+      <w:lvlText w:val="%4."/>
+      <w:lvlJc w:val="left"/>
+      <w:pPr>
+        <w:ind w:left="2880" w:hanging="360"/>
+      </w:pPr>
+    </w:lvl>
+    <w:lvl w:ilvl="4" w:tplc="08090019" w:tentative="1">
+      <w:start w:val="1"/>
+      <w:numFmt w:val="lowerLetter"/>
+      <w:lvlText w:val="%5."/>
+      <w:lvlJc w:val="left"/>
+      <w:pPr>
+        <w:ind w:left="3600" w:hanging="360"/>
+      </w:pPr>
+    </w:lvl>
+    <w:lvl w:ilvl="5" w:tplc="0809001B" w:tentative="1">
+      <w:start w:val="1"/>
+      <w:numFmt w:val="lowerRoman"/>
+      <w:lvlText w:val="%6."/>
+      <w:lvlJc w:val="right"/>
+      <w:pPr>
+        <w:ind w:left="4320" w:hanging="180"/>
+      </w:pPr>
+    </w:lvl>
+    <w:lvl w:ilvl="6" w:tplc="0809000F" w:tentative="1">
+      <w:start w:val="1"/>
+      <w:numFmt w:val="decimal"/>
+      <w:lvlText w:val="%7."/>
+      <w:lvlJc w:val="left"/>
+      <w:pPr>
+        <w:ind w:left="5040" w:hanging="360"/>
+      </w:pPr>
+    </w:lvl>
+    <w:lvl w:ilvl="7" w:tplc="08090019" w:tentative="1">
+      <w:start w:val="1"/>
+      <w:numFmt w:val="lowerLetter"/>
+      <w:lvlText w:val="%8."/>
+      <w:lvlJc w:val="left"/>
+      <w:pPr>
+        <w:ind w:left="5760" w:hanging="360"/>
+      </w:pPr>
+    </w:lvl>
+    <w:lvl w:ilvl="8" w:tplc="0809001B" w:tentative="1">
+      <w:start w:val="1"/>
+      <w:numFmt w:val="lowerRoman"/>
+      <w:lvlText w:val="%9."/>
+      <w:lvlJc w:val="right"/>
+      <w:pPr>
+        <w:ind w:left="6480" w:hanging="180"/>
+      </w:pPr>
+    </w:lvl>
+  </w:abstractNum>
+  <w:abstractNum w:abstractNumId="19" w15:restartNumberingAfterBreak="0">
     <w:nsid w:val="3BFE33DC"/>
     <w:multiLevelType w:val="hybridMultilevel"/>
     <w:tmpl w:val="29DC252E"/>
@@ -7684,7 +8571,7 @@
       </w:pPr>
     </w:lvl>
   </w:abstractNum>
-  <w:abstractNum w:abstractNumId="16" w15:restartNumberingAfterBreak="0">
+  <w:abstractNum w:abstractNumId="20" w15:restartNumberingAfterBreak="0">
     <w:nsid w:val="3E2C4C7C"/>
     <w:multiLevelType w:val="hybridMultilevel"/>
     <w:tmpl w:val="920E88BC"/>
@@ -7773,7 +8660,7 @@
       </w:pPr>
     </w:lvl>
   </w:abstractNum>
-  <w:abstractNum w:abstractNumId="17" w15:restartNumberingAfterBreak="0">
+  <w:abstractNum w:abstractNumId="21" w15:restartNumberingAfterBreak="0">
     <w:nsid w:val="3E3826AE"/>
     <w:multiLevelType w:val="hybridMultilevel"/>
     <w:tmpl w:val="15C22CA2"/>
@@ -7886,7 +8773,7 @@
       </w:rPr>
     </w:lvl>
   </w:abstractNum>
-  <w:abstractNum w:abstractNumId="18" w15:restartNumberingAfterBreak="0">
+  <w:abstractNum w:abstractNumId="22" w15:restartNumberingAfterBreak="0">
     <w:nsid w:val="3E452202"/>
     <w:multiLevelType w:val="hybridMultilevel"/>
     <w:tmpl w:val="00C01762"/>
@@ -7975,7 +8862,7 @@
       </w:pPr>
     </w:lvl>
   </w:abstractNum>
-  <w:abstractNum w:abstractNumId="19" w15:restartNumberingAfterBreak="0">
+  <w:abstractNum w:abstractNumId="23" w15:restartNumberingAfterBreak="0">
     <w:nsid w:val="3FBA7A53"/>
     <w:multiLevelType w:val="hybridMultilevel"/>
     <w:tmpl w:val="E2346C26"/>
@@ -8064,7 +8951,7 @@
       </w:pPr>
     </w:lvl>
   </w:abstractNum>
-  <w:abstractNum w:abstractNumId="20" w15:restartNumberingAfterBreak="0">
+  <w:abstractNum w:abstractNumId="24" w15:restartNumberingAfterBreak="0">
     <w:nsid w:val="413F4A92"/>
     <w:multiLevelType w:val="hybridMultilevel"/>
     <w:tmpl w:val="FA0E7980"/>
@@ -8177,7 +9064,7 @@
       </w:rPr>
     </w:lvl>
   </w:abstractNum>
-  <w:abstractNum w:abstractNumId="21" w15:restartNumberingAfterBreak="0">
+  <w:abstractNum w:abstractNumId="25" w15:restartNumberingAfterBreak="0">
     <w:nsid w:val="43C529A6"/>
     <w:multiLevelType w:val="hybridMultilevel"/>
     <w:tmpl w:val="FA7A9C48"/>
@@ -8266,7 +9153,7 @@
       </w:pPr>
     </w:lvl>
   </w:abstractNum>
-  <w:abstractNum w:abstractNumId="22" w15:restartNumberingAfterBreak="0">
+  <w:abstractNum w:abstractNumId="26" w15:restartNumberingAfterBreak="0">
     <w:nsid w:val="441069EC"/>
     <w:multiLevelType w:val="hybridMultilevel"/>
     <w:tmpl w:val="479A7338"/>
@@ -8355,7 +9242,185 @@
       </w:pPr>
     </w:lvl>
   </w:abstractNum>
-  <w:abstractNum w:abstractNumId="23" w15:restartNumberingAfterBreak="0">
+  <w:abstractNum w:abstractNumId="27" w15:restartNumberingAfterBreak="0">
+    <w:nsid w:val="44367C5F"/>
+    <w:multiLevelType w:val="hybridMultilevel"/>
+    <w:tmpl w:val="BFE2D476"/>
+    <w:lvl w:ilvl="0" w:tplc="0809000F">
+      <w:start w:val="1"/>
+      <w:numFmt w:val="decimal"/>
+      <w:lvlText w:val="%1."/>
+      <w:lvlJc w:val="left"/>
+      <w:pPr>
+        <w:ind w:left="720" w:hanging="360"/>
+      </w:pPr>
+      <w:rPr>
+        <w:rFonts w:hint="default"/>
+      </w:rPr>
+    </w:lvl>
+    <w:lvl w:ilvl="1" w:tplc="08090019" w:tentative="1">
+      <w:start w:val="1"/>
+      <w:numFmt w:val="lowerLetter"/>
+      <w:lvlText w:val="%2."/>
+      <w:lvlJc w:val="left"/>
+      <w:pPr>
+        <w:ind w:left="1440" w:hanging="360"/>
+      </w:pPr>
+    </w:lvl>
+    <w:lvl w:ilvl="2" w:tplc="0809001B" w:tentative="1">
+      <w:start w:val="1"/>
+      <w:numFmt w:val="lowerRoman"/>
+      <w:lvlText w:val="%3."/>
+      <w:lvlJc w:val="right"/>
+      <w:pPr>
+        <w:ind w:left="2160" w:hanging="180"/>
+      </w:pPr>
+    </w:lvl>
+    <w:lvl w:ilvl="3" w:tplc="0809000F" w:tentative="1">
+      <w:start w:val="1"/>
+      <w:numFmt w:val="decimal"/>
+      <w:lvlText w:val="%4."/>
+      <w:lvlJc w:val="left"/>
+      <w:pPr>
+        <w:ind w:left="2880" w:hanging="360"/>
+      </w:pPr>
+    </w:lvl>
+    <w:lvl w:ilvl="4" w:tplc="08090019" w:tentative="1">
+      <w:start w:val="1"/>
+      <w:numFmt w:val="lowerLetter"/>
+      <w:lvlText w:val="%5."/>
+      <w:lvlJc w:val="left"/>
+      <w:pPr>
+        <w:ind w:left="3600" w:hanging="360"/>
+      </w:pPr>
+    </w:lvl>
+    <w:lvl w:ilvl="5" w:tplc="0809001B" w:tentative="1">
+      <w:start w:val="1"/>
+      <w:numFmt w:val="lowerRoman"/>
+      <w:lvlText w:val="%6."/>
+      <w:lvlJc w:val="right"/>
+      <w:pPr>
+        <w:ind w:left="4320" w:hanging="180"/>
+      </w:pPr>
+    </w:lvl>
+    <w:lvl w:ilvl="6" w:tplc="0809000F" w:tentative="1">
+      <w:start w:val="1"/>
+      <w:numFmt w:val="decimal"/>
+      <w:lvlText w:val="%7."/>
+      <w:lvlJc w:val="left"/>
+      <w:pPr>
+        <w:ind w:left="5040" w:hanging="360"/>
+      </w:pPr>
+    </w:lvl>
+    <w:lvl w:ilvl="7" w:tplc="08090019" w:tentative="1">
+      <w:start w:val="1"/>
+      <w:numFmt w:val="lowerLetter"/>
+      <w:lvlText w:val="%8."/>
+      <w:lvlJc w:val="left"/>
+      <w:pPr>
+        <w:ind w:left="5760" w:hanging="360"/>
+      </w:pPr>
+    </w:lvl>
+    <w:lvl w:ilvl="8" w:tplc="0809001B" w:tentative="1">
+      <w:start w:val="1"/>
+      <w:numFmt w:val="lowerRoman"/>
+      <w:lvlText w:val="%9."/>
+      <w:lvlJc w:val="right"/>
+      <w:pPr>
+        <w:ind w:left="6480" w:hanging="180"/>
+      </w:pPr>
+    </w:lvl>
+  </w:abstractNum>
+  <w:abstractNum w:abstractNumId="28" w15:restartNumberingAfterBreak="0">
+    <w:nsid w:val="444C52FA"/>
+    <w:multiLevelType w:val="hybridMultilevel"/>
+    <w:tmpl w:val="52F4E0DA"/>
+    <w:lvl w:ilvl="0" w:tplc="0809000F">
+      <w:start w:val="1"/>
+      <w:numFmt w:val="decimal"/>
+      <w:lvlText w:val="%1."/>
+      <w:lvlJc w:val="left"/>
+      <w:pPr>
+        <w:ind w:left="720" w:hanging="360"/>
+      </w:pPr>
+      <w:rPr>
+        <w:rFonts w:hint="default"/>
+      </w:rPr>
+    </w:lvl>
+    <w:lvl w:ilvl="1" w:tplc="08090019" w:tentative="1">
+      <w:start w:val="1"/>
+      <w:numFmt w:val="lowerLetter"/>
+      <w:lvlText w:val="%2."/>
+      <w:lvlJc w:val="left"/>
+      <w:pPr>
+        <w:ind w:left="1440" w:hanging="360"/>
+      </w:pPr>
+    </w:lvl>
+    <w:lvl w:ilvl="2" w:tplc="0809001B" w:tentative="1">
+      <w:start w:val="1"/>
+      <w:numFmt w:val="lowerRoman"/>
+      <w:lvlText w:val="%3."/>
+      <w:lvlJc w:val="right"/>
+      <w:pPr>
+        <w:ind w:left="2160" w:hanging="180"/>
+      </w:pPr>
+    </w:lvl>
+    <w:lvl w:ilvl="3" w:tplc="0809000F" w:tentative="1">
+      <w:start w:val="1"/>
+      <w:numFmt w:val="decimal"/>
+      <w:lvlText w:val="%4."/>
+      <w:lvlJc w:val="left"/>
+      <w:pPr>
+        <w:ind w:left="2880" w:hanging="360"/>
+      </w:pPr>
+    </w:lvl>
+    <w:lvl w:ilvl="4" w:tplc="08090019" w:tentative="1">
+      <w:start w:val="1"/>
+      <w:numFmt w:val="lowerLetter"/>
+      <w:lvlText w:val="%5."/>
+      <w:lvlJc w:val="left"/>
+      <w:pPr>
+        <w:ind w:left="3600" w:hanging="360"/>
+      </w:pPr>
+    </w:lvl>
+    <w:lvl w:ilvl="5" w:tplc="0809001B" w:tentative="1">
+      <w:start w:val="1"/>
+      <w:numFmt w:val="lowerRoman"/>
+      <w:lvlText w:val="%6."/>
+      <w:lvlJc w:val="right"/>
+      <w:pPr>
+        <w:ind w:left="4320" w:hanging="180"/>
+      </w:pPr>
+    </w:lvl>
+    <w:lvl w:ilvl="6" w:tplc="0809000F" w:tentative="1">
+      <w:start w:val="1"/>
+      <w:numFmt w:val="decimal"/>
+      <w:lvlText w:val="%7."/>
+      <w:lvlJc w:val="left"/>
+      <w:pPr>
+        <w:ind w:left="5040" w:hanging="360"/>
+      </w:pPr>
+    </w:lvl>
+    <w:lvl w:ilvl="7" w:tplc="08090019" w:tentative="1">
+      <w:start w:val="1"/>
+      <w:numFmt w:val="lowerLetter"/>
+      <w:lvlText w:val="%8."/>
+      <w:lvlJc w:val="left"/>
+      <w:pPr>
+        <w:ind w:left="5760" w:hanging="360"/>
+      </w:pPr>
+    </w:lvl>
+    <w:lvl w:ilvl="8" w:tplc="0809001B" w:tentative="1">
+      <w:start w:val="1"/>
+      <w:numFmt w:val="lowerRoman"/>
+      <w:lvlText w:val="%9."/>
+      <w:lvlJc w:val="right"/>
+      <w:pPr>
+        <w:ind w:left="6480" w:hanging="180"/>
+      </w:pPr>
+    </w:lvl>
+  </w:abstractNum>
+  <w:abstractNum w:abstractNumId="29" w15:restartNumberingAfterBreak="0">
     <w:nsid w:val="555144C4"/>
     <w:multiLevelType w:val="multilevel"/>
     <w:tmpl w:val="04090025"/>
@@ -8450,7 +9515,7 @@
       </w:pPr>
     </w:lvl>
   </w:abstractNum>
-  <w:abstractNum w:abstractNumId="24" w15:restartNumberingAfterBreak="0">
+  <w:abstractNum w:abstractNumId="30" w15:restartNumberingAfterBreak="0">
     <w:nsid w:val="5E732369"/>
     <w:multiLevelType w:val="hybridMultilevel"/>
     <w:tmpl w:val="CB2872DC"/>
@@ -8539,7 +9604,7 @@
       </w:pPr>
     </w:lvl>
   </w:abstractNum>
-  <w:abstractNum w:abstractNumId="25" w15:restartNumberingAfterBreak="0">
+  <w:abstractNum w:abstractNumId="31" w15:restartNumberingAfterBreak="0">
     <w:nsid w:val="5F2678C5"/>
     <w:multiLevelType w:val="hybridMultilevel"/>
     <w:tmpl w:val="B36A588A"/>
@@ -8652,7 +9717,7 @@
       </w:rPr>
     </w:lvl>
   </w:abstractNum>
-  <w:abstractNum w:abstractNumId="26" w15:restartNumberingAfterBreak="0">
+  <w:abstractNum w:abstractNumId="32" w15:restartNumberingAfterBreak="0">
     <w:nsid w:val="658F634F"/>
     <w:multiLevelType w:val="hybridMultilevel"/>
     <w:tmpl w:val="2D465B00"/>
@@ -8765,7 +9830,7 @@
       </w:rPr>
     </w:lvl>
   </w:abstractNum>
-  <w:abstractNum w:abstractNumId="27" w15:restartNumberingAfterBreak="0">
+  <w:abstractNum w:abstractNumId="33" w15:restartNumberingAfterBreak="0">
     <w:nsid w:val="79AA30D2"/>
     <w:multiLevelType w:val="hybridMultilevel"/>
     <w:tmpl w:val="5666DE20"/>
@@ -8878,7 +9943,7 @@
       </w:rPr>
     </w:lvl>
   </w:abstractNum>
-  <w:abstractNum w:abstractNumId="28" w15:restartNumberingAfterBreak="0">
+  <w:abstractNum w:abstractNumId="34" w15:restartNumberingAfterBreak="0">
     <w:nsid w:val="7AD7660C"/>
     <w:multiLevelType w:val="hybridMultilevel"/>
     <w:tmpl w:val="1F100BF6"/>
@@ -8967,7 +10032,7 @@
       </w:pPr>
     </w:lvl>
   </w:abstractNum>
-  <w:abstractNum w:abstractNumId="29" w15:restartNumberingAfterBreak="0">
+  <w:abstractNum w:abstractNumId="35" w15:restartNumberingAfterBreak="0">
     <w:nsid w:val="7C243976"/>
     <w:multiLevelType w:val="hybridMultilevel"/>
     <w:tmpl w:val="67C45CEE"/>
@@ -9056,7 +10121,7 @@
       </w:pPr>
     </w:lvl>
   </w:abstractNum>
-  <w:abstractNum w:abstractNumId="30" w15:restartNumberingAfterBreak="0">
+  <w:abstractNum w:abstractNumId="36" w15:restartNumberingAfterBreak="0">
     <w:nsid w:val="7CB92673"/>
     <w:multiLevelType w:val="hybridMultilevel"/>
     <w:tmpl w:val="F650FD46"/>
@@ -9170,10 +10235,10 @@
     </w:lvl>
   </w:abstractNum>
   <w:num w:numId="1" w16cid:durableId="533690788">
-    <w:abstractNumId w:val="23"/>
+    <w:abstractNumId w:val="29"/>
   </w:num>
   <w:num w:numId="2" w16cid:durableId="1850869645">
-    <w:abstractNumId w:val="23"/>
+    <w:abstractNumId w:val="29"/>
     <w:lvlOverride w:ilvl="0">
       <w:startOverride w:val="1"/>
     </w:lvlOverride>
@@ -9203,94 +10268,112 @@
     </w:lvlOverride>
   </w:num>
   <w:num w:numId="3" w16cid:durableId="1803228716">
+    <w:abstractNumId w:val="21"/>
+  </w:num>
+  <w:num w:numId="4" w16cid:durableId="1837530097">
+    <w:abstractNumId w:val="4"/>
+  </w:num>
+  <w:num w:numId="5" w16cid:durableId="1956793424">
+    <w:abstractNumId w:val="7"/>
+  </w:num>
+  <w:num w:numId="6" w16cid:durableId="942374645">
+    <w:abstractNumId w:val="31"/>
+  </w:num>
+  <w:num w:numId="7" w16cid:durableId="844327552">
+    <w:abstractNumId w:val="3"/>
+  </w:num>
+  <w:num w:numId="8" w16cid:durableId="153569504">
+    <w:abstractNumId w:val="5"/>
+  </w:num>
+  <w:num w:numId="9" w16cid:durableId="669795655">
+    <w:abstractNumId w:val="32"/>
+  </w:num>
+  <w:num w:numId="10" w16cid:durableId="1091271802">
+    <w:abstractNumId w:val="10"/>
+  </w:num>
+  <w:num w:numId="11" w16cid:durableId="1251623727">
+    <w:abstractNumId w:val="8"/>
+  </w:num>
+  <w:num w:numId="12" w16cid:durableId="2122071004">
     <w:abstractNumId w:val="17"/>
   </w:num>
-  <w:num w:numId="4" w16cid:durableId="1837530097">
-    <w:abstractNumId w:val="3"/>
+  <w:num w:numId="13" w16cid:durableId="1978564152">
+    <w:abstractNumId w:val="36"/>
   </w:num>
-  <w:num w:numId="5" w16cid:durableId="1956793424">
+  <w:num w:numId="14" w16cid:durableId="1233810255">
+    <w:abstractNumId w:val="23"/>
+  </w:num>
+  <w:num w:numId="15" w16cid:durableId="344866516">
+    <w:abstractNumId w:val="33"/>
+  </w:num>
+  <w:num w:numId="16" w16cid:durableId="233440250">
+    <w:abstractNumId w:val="16"/>
+  </w:num>
+  <w:num w:numId="17" w16cid:durableId="976183247">
+    <w:abstractNumId w:val="24"/>
+  </w:num>
+  <w:num w:numId="18" w16cid:durableId="1264193718">
+    <w:abstractNumId w:val="20"/>
+  </w:num>
+  <w:num w:numId="19" w16cid:durableId="240679804">
+    <w:abstractNumId w:val="2"/>
+  </w:num>
+  <w:num w:numId="20" w16cid:durableId="1817647562">
     <w:abstractNumId w:val="6"/>
   </w:num>
-  <w:num w:numId="6" w16cid:durableId="942374645">
+  <w:num w:numId="21" w16cid:durableId="520896995">
+    <w:abstractNumId w:val="30"/>
+  </w:num>
+  <w:num w:numId="22" w16cid:durableId="724913421">
+    <w:abstractNumId w:val="11"/>
+  </w:num>
+  <w:num w:numId="23" w16cid:durableId="1290087186">
+    <w:abstractNumId w:val="14"/>
+  </w:num>
+  <w:num w:numId="24" w16cid:durableId="1592198186">
     <w:abstractNumId w:val="25"/>
   </w:num>
-  <w:num w:numId="7" w16cid:durableId="844327552">
-    <w:abstractNumId w:val="2"/>
+  <w:num w:numId="25" w16cid:durableId="2109345221">
+    <w:abstractNumId w:val="15"/>
   </w:num>
-  <w:num w:numId="8" w16cid:durableId="153569504">
-    <w:abstractNumId w:val="4"/>
+  <w:num w:numId="26" w16cid:durableId="1359117920">
+    <w:abstractNumId w:val="34"/>
   </w:num>
-  <w:num w:numId="9" w16cid:durableId="669795655">
+  <w:num w:numId="27" w16cid:durableId="191068635">
     <w:abstractNumId w:val="26"/>
   </w:num>
-  <w:num w:numId="10" w16cid:durableId="1091271802">
-    <w:abstractNumId w:val="9"/>
-  </w:num>
-  <w:num w:numId="11" w16cid:durableId="1251623727">
-    <w:abstractNumId w:val="7"/>
-  </w:num>
-  <w:num w:numId="12" w16cid:durableId="2122071004">
-    <w:abstractNumId w:val="14"/>
-  </w:num>
-  <w:num w:numId="13" w16cid:durableId="1978564152">
-    <w:abstractNumId w:val="30"/>
-  </w:num>
-  <w:num w:numId="14" w16cid:durableId="1233810255">
-    <w:abstractNumId w:val="19"/>
-  </w:num>
-  <w:num w:numId="15" w16cid:durableId="344866516">
-    <w:abstractNumId w:val="27"/>
-  </w:num>
-  <w:num w:numId="16" w16cid:durableId="233440250">
-    <w:abstractNumId w:val="13"/>
-  </w:num>
-  <w:num w:numId="17" w16cid:durableId="976183247">
-    <w:abstractNumId w:val="20"/>
-  </w:num>
-  <w:num w:numId="18" w16cid:durableId="1264193718">
-    <w:abstractNumId w:val="16"/>
-  </w:num>
-  <w:num w:numId="19" w16cid:durableId="240679804">
-    <w:abstractNumId w:val="1"/>
-  </w:num>
-  <w:num w:numId="20" w16cid:durableId="1817647562">
-    <w:abstractNumId w:val="5"/>
-  </w:num>
-  <w:num w:numId="21" w16cid:durableId="520896995">
-    <w:abstractNumId w:val="24"/>
-  </w:num>
-  <w:num w:numId="22" w16cid:durableId="724913421">
-    <w:abstractNumId w:val="10"/>
-  </w:num>
-  <w:num w:numId="23" w16cid:durableId="1290087186">
-    <w:abstractNumId w:val="11"/>
-  </w:num>
-  <w:num w:numId="24" w16cid:durableId="1592198186">
-    <w:abstractNumId w:val="21"/>
-  </w:num>
-  <w:num w:numId="25" w16cid:durableId="2109345221">
-    <w:abstractNumId w:val="12"/>
-  </w:num>
-  <w:num w:numId="26" w16cid:durableId="1359117920">
-    <w:abstractNumId w:val="28"/>
-  </w:num>
-  <w:num w:numId="27" w16cid:durableId="191068635">
-    <w:abstractNumId w:val="22"/>
-  </w:num>
   <w:num w:numId="28" w16cid:durableId="560869683">
-    <w:abstractNumId w:val="29"/>
+    <w:abstractNumId w:val="35"/>
   </w:num>
   <w:num w:numId="29" w16cid:durableId="27413071">
     <w:abstractNumId w:val="0"/>
   </w:num>
   <w:num w:numId="30" w16cid:durableId="220869951">
+    <w:abstractNumId w:val="22"/>
+  </w:num>
+  <w:num w:numId="31" w16cid:durableId="159664059">
+    <w:abstractNumId w:val="19"/>
+  </w:num>
+  <w:num w:numId="32" w16cid:durableId="881096821">
+    <w:abstractNumId w:val="9"/>
+  </w:num>
+  <w:num w:numId="33" w16cid:durableId="652101607">
     <w:abstractNumId w:val="18"/>
   </w:num>
-  <w:num w:numId="31" w16cid:durableId="159664059">
-    <w:abstractNumId w:val="15"/>
+  <w:num w:numId="34" w16cid:durableId="54009836">
+    <w:abstractNumId w:val="12"/>
   </w:num>
-  <w:num w:numId="32" w16cid:durableId="881096821">
-    <w:abstractNumId w:val="8"/>
+  <w:num w:numId="35" w16cid:durableId="2118527239">
+    <w:abstractNumId w:val="28"/>
+  </w:num>
+  <w:num w:numId="36" w16cid:durableId="1839153467">
+    <w:abstractNumId w:val="1"/>
+  </w:num>
+  <w:num w:numId="37" w16cid:durableId="1688211542">
+    <w:abstractNumId w:val="27"/>
+  </w:num>
+  <w:num w:numId="38" w16cid:durableId="116678447">
+    <w:abstractNumId w:val="13"/>
   </w:num>
 </w:numbering>
 </file>

</xml_diff>

<commit_message>
Completed LO 2-7 list at least three fundamental psychological concepts that help transform individual behaviour
</commit_message>
<xml_diff>
--- a/csp_sm_evidence_file.docx
+++ b/csp_sm_evidence_file.docx
@@ -852,7 +852,7 @@
             </w:rPr>
             <w:fldChar w:fldCharType="separate"/>
           </w:r>
-          <w:hyperlink w:anchor="_Toc163850315" w:history="1">
+          <w:hyperlink w:anchor="_Toc163879973" w:history="1">
             <w:r>
               <w:rPr>
                 <w:rStyle w:val="Hyperlink"/>
@@ -898,7 +898,7 @@
                 <w:noProof/>
                 <w:webHidden/>
               </w:rPr>
-              <w:instrText xml:space="preserve"> PAGEREF _Toc163850315 \h </w:instrText>
+              <w:instrText xml:space="preserve"> PAGEREF _Toc163879973 \h </w:instrText>
             </w:r>
             <w:r>
               <w:rPr>
@@ -946,7 +946,7 @@
               <w:lang w:eastAsia="en-GB"/>
             </w:rPr>
           </w:pPr>
-          <w:hyperlink w:anchor="_Toc163850316" w:history="1">
+          <w:hyperlink w:anchor="_Toc163879974" w:history="1">
             <w:r>
               <w:rPr>
                 <w:rStyle w:val="Hyperlink"/>
@@ -992,7 +992,7 @@
                 <w:noProof/>
                 <w:webHidden/>
               </w:rPr>
-              <w:instrText xml:space="preserve"> PAGEREF _Toc163850316 \h </w:instrText>
+              <w:instrText xml:space="preserve"> PAGEREF _Toc163879974 \h </w:instrText>
             </w:r>
             <w:r>
               <w:rPr>
@@ -1040,7 +1040,7 @@
               <w:lang w:eastAsia="en-GB"/>
             </w:rPr>
           </w:pPr>
-          <w:hyperlink w:anchor="_Toc163850317" w:history="1">
+          <w:hyperlink w:anchor="_Toc163879975" w:history="1">
             <w:r>
               <w:rPr>
                 <w:rStyle w:val="Hyperlink"/>
@@ -1086,7 +1086,7 @@
                 <w:noProof/>
                 <w:webHidden/>
               </w:rPr>
-              <w:instrText xml:space="preserve"> PAGEREF _Toc163850317 \h </w:instrText>
+              <w:instrText xml:space="preserve"> PAGEREF _Toc163879975 \h </w:instrText>
             </w:r>
             <w:r>
               <w:rPr>
@@ -1134,7 +1134,7 @@
               <w:lang w:eastAsia="en-GB"/>
             </w:rPr>
           </w:pPr>
-          <w:hyperlink w:anchor="_Toc163850318" w:history="1">
+          <w:hyperlink w:anchor="_Toc163879976" w:history="1">
             <w:r>
               <w:rPr>
                 <w:rStyle w:val="Hyperlink"/>
@@ -1180,7 +1180,7 @@
                 <w:noProof/>
                 <w:webHidden/>
               </w:rPr>
-              <w:instrText xml:space="preserve"> PAGEREF _Toc163850318 \h </w:instrText>
+              <w:instrText xml:space="preserve"> PAGEREF _Toc163879976 \h </w:instrText>
             </w:r>
             <w:r>
               <w:rPr>
@@ -1228,7 +1228,7 @@
               <w:lang w:eastAsia="en-GB"/>
             </w:rPr>
           </w:pPr>
-          <w:hyperlink w:anchor="_Toc163850319" w:history="1">
+          <w:hyperlink w:anchor="_Toc163879977" w:history="1">
             <w:r>
               <w:rPr>
                 <w:rStyle w:val="Hyperlink"/>
@@ -1274,7 +1274,7 @@
                 <w:noProof/>
                 <w:webHidden/>
               </w:rPr>
-              <w:instrText xml:space="preserve"> PAGEREF _Toc163850319 \h </w:instrText>
+              <w:instrText xml:space="preserve"> PAGEREF _Toc163879977 \h </w:instrText>
             </w:r>
             <w:r>
               <w:rPr>
@@ -1322,7 +1322,7 @@
               <w:lang w:eastAsia="en-GB"/>
             </w:rPr>
           </w:pPr>
-          <w:hyperlink w:anchor="_Toc163850320" w:history="1">
+          <w:hyperlink w:anchor="_Toc163879978" w:history="1">
             <w:r>
               <w:rPr>
                 <w:rStyle w:val="Hyperlink"/>
@@ -1368,7 +1368,7 @@
                 <w:noProof/>
                 <w:webHidden/>
               </w:rPr>
-              <w:instrText xml:space="preserve"> PAGEREF _Toc163850320 \h </w:instrText>
+              <w:instrText xml:space="preserve"> PAGEREF _Toc163879978 \h </w:instrText>
             </w:r>
             <w:r>
               <w:rPr>
@@ -1416,7 +1416,7 @@
               <w:lang w:eastAsia="en-GB"/>
             </w:rPr>
           </w:pPr>
-          <w:hyperlink w:anchor="_Toc163850321" w:history="1">
+          <w:hyperlink w:anchor="_Toc163879979" w:history="1">
             <w:r>
               <w:rPr>
                 <w:rStyle w:val="Hyperlink"/>
@@ -1462,7 +1462,7 @@
                 <w:noProof/>
                 <w:webHidden/>
               </w:rPr>
-              <w:instrText xml:space="preserve"> PAGEREF _Toc163850321 \h </w:instrText>
+              <w:instrText xml:space="preserve"> PAGEREF _Toc163879979 \h </w:instrText>
             </w:r>
             <w:r>
               <w:rPr>
@@ -1510,7 +1510,7 @@
               <w:lang w:eastAsia="en-GB"/>
             </w:rPr>
           </w:pPr>
-          <w:hyperlink w:anchor="_Toc163850322" w:history="1">
+          <w:hyperlink w:anchor="_Toc163879980" w:history="1">
             <w:r>
               <w:rPr>
                 <w:rStyle w:val="Hyperlink"/>
@@ -1556,7 +1556,7 @@
                 <w:noProof/>
                 <w:webHidden/>
               </w:rPr>
-              <w:instrText xml:space="preserve"> PAGEREF _Toc163850322 \h </w:instrText>
+              <w:instrText xml:space="preserve"> PAGEREF _Toc163879980 \h </w:instrText>
             </w:r>
             <w:r>
               <w:rPr>
@@ -1604,7 +1604,7 @@
               <w:lang w:eastAsia="en-GB"/>
             </w:rPr>
           </w:pPr>
-          <w:hyperlink w:anchor="_Toc163850323" w:history="1">
+          <w:hyperlink w:anchor="_Toc163879981" w:history="1">
             <w:r>
               <w:rPr>
                 <w:rStyle w:val="Hyperlink"/>
@@ -1650,7 +1650,7 @@
                 <w:noProof/>
                 <w:webHidden/>
               </w:rPr>
-              <w:instrText xml:space="preserve"> PAGEREF _Toc163850323 \h </w:instrText>
+              <w:instrText xml:space="preserve"> PAGEREF _Toc163879981 \h </w:instrText>
             </w:r>
             <w:r>
               <w:rPr>
@@ -1698,7 +1698,7 @@
               <w:lang w:eastAsia="en-GB"/>
             </w:rPr>
           </w:pPr>
-          <w:hyperlink w:anchor="_Toc163850324" w:history="1">
+          <w:hyperlink w:anchor="_Toc163879982" w:history="1">
             <w:r>
               <w:rPr>
                 <w:rStyle w:val="Hyperlink"/>
@@ -1744,7 +1744,7 @@
                 <w:noProof/>
                 <w:webHidden/>
               </w:rPr>
-              <w:instrText xml:space="preserve"> PAGEREF _Toc163850324 \h </w:instrText>
+              <w:instrText xml:space="preserve"> PAGEREF _Toc163879982 \h </w:instrText>
             </w:r>
             <w:r>
               <w:rPr>
@@ -1792,7 +1792,7 @@
               <w:lang w:eastAsia="en-GB"/>
             </w:rPr>
           </w:pPr>
-          <w:hyperlink w:anchor="_Toc163850325" w:history="1">
+          <w:hyperlink w:anchor="_Toc163879983" w:history="1">
             <w:r>
               <w:rPr>
                 <w:rStyle w:val="Hyperlink"/>
@@ -1838,7 +1838,7 @@
                 <w:noProof/>
                 <w:webHidden/>
               </w:rPr>
-              <w:instrText xml:space="preserve"> PAGEREF _Toc163850325 \h </w:instrText>
+              <w:instrText xml:space="preserve"> PAGEREF _Toc163879983 \h </w:instrText>
             </w:r>
             <w:r>
               <w:rPr>
@@ -1859,6 +1859,194 @@
                 <w:webHidden/>
               </w:rPr>
               <w:t>11</w:t>
+            </w:r>
+            <w:r>
+              <w:rPr>
+                <w:noProof/>
+                <w:webHidden/>
+              </w:rPr>
+              <w:fldChar w:fldCharType="end"/>
+            </w:r>
+          </w:hyperlink>
+        </w:p>
+        <w:p>
+          <w:pPr>
+            <w:pStyle w:val="TOC2"/>
+            <w:tabs>
+              <w:tab w:val="left" w:pos="960"/>
+              <w:tab w:val="right" w:leader="dot" w:pos="9010"/>
+            </w:tabs>
+            <w:rPr>
+              <w:rFonts w:eastAsiaTheme="minorEastAsia" w:cstheme="minorBidi"/>
+              <w:b w:val="0"/>
+              <w:bCs w:val="0"/>
+              <w:noProof/>
+              <w:sz w:val="24"/>
+              <w:szCs w:val="24"/>
+              <w:lang w:eastAsia="en-GB"/>
+            </w:rPr>
+          </w:pPr>
+          <w:hyperlink w:anchor="_Toc163879984" w:history="1">
+            <w:r>
+              <w:rPr>
+                <w:rStyle w:val="Hyperlink"/>
+                <w:noProof/>
+              </w:rPr>
+              <w:t>2.6</w:t>
+            </w:r>
+            <w:r>
+              <w:rPr>
+                <w:rFonts w:eastAsiaTheme="minorEastAsia" w:cstheme="minorBidi"/>
+                <w:b w:val="0"/>
+                <w:bCs w:val="0"/>
+                <w:noProof/>
+                <w:sz w:val="24"/>
+                <w:szCs w:val="24"/>
+                <w:lang w:eastAsia="en-GB"/>
+              </w:rPr>
+              <w:tab/>
+            </w:r>
+            <w:r>
+              <w:rPr>
+                <w:rStyle w:val="Hyperlink"/>
+                <w:noProof/>
+              </w:rPr>
+              <w:t>LO 2-6 - discuss the importance of at least 2 fundamental coaching assumptions</w:t>
+            </w:r>
+            <w:r>
+              <w:rPr>
+                <w:noProof/>
+                <w:webHidden/>
+              </w:rPr>
+              <w:tab/>
+            </w:r>
+            <w:r>
+              <w:rPr>
+                <w:noProof/>
+                <w:webHidden/>
+              </w:rPr>
+              <w:fldChar w:fldCharType="begin"/>
+            </w:r>
+            <w:r>
+              <w:rPr>
+                <w:noProof/>
+                <w:webHidden/>
+              </w:rPr>
+              <w:instrText xml:space="preserve"> PAGEREF _Toc163879984 \h </w:instrText>
+            </w:r>
+            <w:r>
+              <w:rPr>
+                <w:noProof/>
+                <w:webHidden/>
+              </w:rPr>
+            </w:r>
+            <w:r>
+              <w:rPr>
+                <w:noProof/>
+                <w:webHidden/>
+              </w:rPr>
+              <w:fldChar w:fldCharType="separate"/>
+            </w:r>
+            <w:r>
+              <w:rPr>
+                <w:noProof/>
+                <w:webHidden/>
+              </w:rPr>
+              <w:t>12</w:t>
+            </w:r>
+            <w:r>
+              <w:rPr>
+                <w:noProof/>
+                <w:webHidden/>
+              </w:rPr>
+              <w:fldChar w:fldCharType="end"/>
+            </w:r>
+          </w:hyperlink>
+        </w:p>
+        <w:p>
+          <w:pPr>
+            <w:pStyle w:val="TOC2"/>
+            <w:tabs>
+              <w:tab w:val="left" w:pos="960"/>
+              <w:tab w:val="right" w:leader="dot" w:pos="9010"/>
+            </w:tabs>
+            <w:rPr>
+              <w:rFonts w:eastAsiaTheme="minorEastAsia" w:cstheme="minorBidi"/>
+              <w:b w:val="0"/>
+              <w:bCs w:val="0"/>
+              <w:noProof/>
+              <w:sz w:val="24"/>
+              <w:szCs w:val="24"/>
+              <w:lang w:eastAsia="en-GB"/>
+            </w:rPr>
+          </w:pPr>
+          <w:hyperlink w:anchor="_Toc163879985" w:history="1">
+            <w:r>
+              <w:rPr>
+                <w:rStyle w:val="Hyperlink"/>
+                <w:noProof/>
+              </w:rPr>
+              <w:t>2.7</w:t>
+            </w:r>
+            <w:r>
+              <w:rPr>
+                <w:rFonts w:eastAsiaTheme="minorEastAsia" w:cstheme="minorBidi"/>
+                <w:b w:val="0"/>
+                <w:bCs w:val="0"/>
+                <w:noProof/>
+                <w:sz w:val="24"/>
+                <w:szCs w:val="24"/>
+                <w:lang w:eastAsia="en-GB"/>
+              </w:rPr>
+              <w:tab/>
+            </w:r>
+            <w:r>
+              <w:rPr>
+                <w:rStyle w:val="Hyperlink"/>
+                <w:noProof/>
+              </w:rPr>
+              <w:t>LO 2-7 list at least three fundamental psychological concepts that help transform individual behaviour.</w:t>
+            </w:r>
+            <w:r>
+              <w:rPr>
+                <w:noProof/>
+                <w:webHidden/>
+              </w:rPr>
+              <w:tab/>
+            </w:r>
+            <w:r>
+              <w:rPr>
+                <w:noProof/>
+                <w:webHidden/>
+              </w:rPr>
+              <w:fldChar w:fldCharType="begin"/>
+            </w:r>
+            <w:r>
+              <w:rPr>
+                <w:noProof/>
+                <w:webHidden/>
+              </w:rPr>
+              <w:instrText xml:space="preserve"> PAGEREF _Toc163879985 \h </w:instrText>
+            </w:r>
+            <w:r>
+              <w:rPr>
+                <w:noProof/>
+                <w:webHidden/>
+              </w:rPr>
+            </w:r>
+            <w:r>
+              <w:rPr>
+                <w:noProof/>
+                <w:webHidden/>
+              </w:rPr>
+              <w:fldChar w:fldCharType="separate"/>
+            </w:r>
+            <w:r>
+              <w:rPr>
+                <w:noProof/>
+                <w:webHidden/>
+              </w:rPr>
+              <w:t>13</w:t>
             </w:r>
             <w:r>
               <w:rPr>
@@ -1886,7 +2074,7 @@
               <w:lang w:eastAsia="en-GB"/>
             </w:rPr>
           </w:pPr>
-          <w:hyperlink w:anchor="_Toc163850326" w:history="1">
+          <w:hyperlink w:anchor="_Toc163879986" w:history="1">
             <w:r>
               <w:rPr>
                 <w:rStyle w:val="Hyperlink"/>
@@ -1932,7 +2120,7 @@
                 <w:noProof/>
                 <w:webHidden/>
               </w:rPr>
-              <w:instrText xml:space="preserve"> PAGEREF _Toc163850326 \h </w:instrText>
+              <w:instrText xml:space="preserve"> PAGEREF _Toc163879986 \h </w:instrText>
             </w:r>
             <w:r>
               <w:rPr>
@@ -1952,7 +2140,7 @@
                 <w:noProof/>
                 <w:webHidden/>
               </w:rPr>
-              <w:t>12</w:t>
+              <w:t>15</w:t>
             </w:r>
             <w:r>
               <w:rPr>
@@ -1980,7 +2168,7 @@
               <w:lang w:eastAsia="en-GB"/>
             </w:rPr>
           </w:pPr>
-          <w:hyperlink w:anchor="_Toc163850327" w:history="1">
+          <w:hyperlink w:anchor="_Toc163879987" w:history="1">
             <w:r>
               <w:rPr>
                 <w:rStyle w:val="Hyperlink"/>
@@ -2026,7 +2214,7 @@
                 <w:noProof/>
                 <w:webHidden/>
               </w:rPr>
-              <w:instrText xml:space="preserve"> PAGEREF _Toc163850327 \h </w:instrText>
+              <w:instrText xml:space="preserve"> PAGEREF _Toc163879987 \h </w:instrText>
             </w:r>
             <w:r>
               <w:rPr>
@@ -2046,7 +2234,7 @@
                 <w:noProof/>
                 <w:webHidden/>
               </w:rPr>
-              <w:t>12</w:t>
+              <w:t>15</w:t>
             </w:r>
             <w:r>
               <w:rPr>
@@ -2074,7 +2262,7 @@
               <w:lang w:eastAsia="en-GB"/>
             </w:rPr>
           </w:pPr>
-          <w:hyperlink w:anchor="_Toc163850328" w:history="1">
+          <w:hyperlink w:anchor="_Toc163879988" w:history="1">
             <w:r>
               <w:rPr>
                 <w:rStyle w:val="Hyperlink"/>
@@ -2120,7 +2308,7 @@
                 <w:noProof/>
                 <w:webHidden/>
               </w:rPr>
-              <w:instrText xml:space="preserve"> PAGEREF _Toc163850328 \h </w:instrText>
+              <w:instrText xml:space="preserve"> PAGEREF _Toc163879988 \h </w:instrText>
             </w:r>
             <w:r>
               <w:rPr>
@@ -2140,7 +2328,7 @@
                 <w:noProof/>
                 <w:webHidden/>
               </w:rPr>
-              <w:t>12</w:t>
+              <w:t>15</w:t>
             </w:r>
             <w:r>
               <w:rPr>
@@ -2168,7 +2356,7 @@
               <w:lang w:eastAsia="en-GB"/>
             </w:rPr>
           </w:pPr>
-          <w:hyperlink w:anchor="_Toc163850329" w:history="1">
+          <w:hyperlink w:anchor="_Toc163879989" w:history="1">
             <w:r>
               <w:rPr>
                 <w:rStyle w:val="Hyperlink"/>
@@ -2214,7 +2402,7 @@
                 <w:noProof/>
                 <w:webHidden/>
               </w:rPr>
-              <w:instrText xml:space="preserve"> PAGEREF _Toc163850329 \h </w:instrText>
+              <w:instrText xml:space="preserve"> PAGEREF _Toc163879989 \h </w:instrText>
             </w:r>
             <w:r>
               <w:rPr>
@@ -2234,7 +2422,7 @@
                 <w:noProof/>
                 <w:webHidden/>
               </w:rPr>
-              <w:t>13</w:t>
+              <w:t>16</w:t>
             </w:r>
             <w:r>
               <w:rPr>
@@ -2262,7 +2450,7 @@
               <w:lang w:eastAsia="en-GB"/>
             </w:rPr>
           </w:pPr>
-          <w:hyperlink w:anchor="_Toc163850330" w:history="1">
+          <w:hyperlink w:anchor="_Toc163879990" w:history="1">
             <w:r>
               <w:rPr>
                 <w:rStyle w:val="Hyperlink"/>
@@ -2308,7 +2496,7 @@
                 <w:noProof/>
                 <w:webHidden/>
               </w:rPr>
-              <w:instrText xml:space="preserve"> PAGEREF _Toc163850330 \h </w:instrText>
+              <w:instrText xml:space="preserve"> PAGEREF _Toc163879990 \h </w:instrText>
             </w:r>
             <w:r>
               <w:rPr>
@@ -2328,7 +2516,7 @@
                 <w:noProof/>
                 <w:webHidden/>
               </w:rPr>
-              <w:t>13</w:t>
+              <w:t>16</w:t>
             </w:r>
             <w:r>
               <w:rPr>
@@ -2356,7 +2544,7 @@
               <w:lang w:eastAsia="en-GB"/>
             </w:rPr>
           </w:pPr>
-          <w:hyperlink w:anchor="_Toc163850331" w:history="1">
+          <w:hyperlink w:anchor="_Toc163879991" w:history="1">
             <w:r>
               <w:rPr>
                 <w:rStyle w:val="Hyperlink"/>
@@ -2402,7 +2590,7 @@
                 <w:noProof/>
                 <w:webHidden/>
               </w:rPr>
-              <w:instrText xml:space="preserve"> PAGEREF _Toc163850331 \h </w:instrText>
+              <w:instrText xml:space="preserve"> PAGEREF _Toc163879991 \h </w:instrText>
             </w:r>
             <w:r>
               <w:rPr>
@@ -2422,7 +2610,7 @@
                 <w:noProof/>
                 <w:webHidden/>
               </w:rPr>
-              <w:t>14</w:t>
+              <w:t>17</w:t>
             </w:r>
             <w:r>
               <w:rPr>
@@ -2456,7 +2644,7 @@
       <w:pPr>
         <w:pStyle w:val="Heading1"/>
       </w:pPr>
-      <w:bookmarkStart w:id="0" w:name="_Toc163850315"/>
+      <w:bookmarkStart w:id="0" w:name="_Toc163879973"/>
       <w:r>
         <w:lastRenderedPageBreak/>
         <w:t>Lean Agile and Scrum</w:t>
@@ -2470,7 +2658,7 @@
       <w:pPr>
         <w:pStyle w:val="Heading2"/>
       </w:pPr>
-      <w:bookmarkStart w:id="1" w:name="_Toc163850316"/>
+      <w:bookmarkStart w:id="1" w:name="_Toc163879974"/>
       <w:r>
         <w:t>LO 1</w:t>
       </w:r>
@@ -2646,7 +2834,7 @@
       <w:pPr>
         <w:pStyle w:val="Heading2"/>
       </w:pPr>
-      <w:bookmarkStart w:id="2" w:name="_Toc163850317"/>
+      <w:bookmarkStart w:id="2" w:name="_Toc163879975"/>
       <w:r>
         <w:lastRenderedPageBreak/>
         <w:t xml:space="preserve">LO 1-2 </w:t>
@@ -3203,7 +3391,7 @@
       <w:pPr>
         <w:pStyle w:val="Heading2"/>
       </w:pPr>
-      <w:bookmarkStart w:id="3" w:name="_Toc163850318"/>
+      <w:bookmarkStart w:id="3" w:name="_Toc163879976"/>
       <w:r>
         <w:lastRenderedPageBreak/>
         <w:t>LO 1-3 - Relate at least five wastes in product development to the seven wastes in Lean Manufacturing</w:t>
@@ -3647,7 +3835,7 @@
       <w:pPr>
         <w:pStyle w:val="Heading2"/>
       </w:pPr>
-      <w:bookmarkStart w:id="4" w:name="_Toc163850319"/>
+      <w:bookmarkStart w:id="4" w:name="_Toc163879977"/>
       <w:r>
         <w:lastRenderedPageBreak/>
         <w:t>LO 1-4 Relate at least three agile development practices to lean practices</w:t>
@@ -4034,7 +4222,7 @@
       <w:pPr>
         <w:pStyle w:val="Heading1"/>
       </w:pPr>
-      <w:bookmarkStart w:id="5" w:name="_Toc163850320"/>
+      <w:bookmarkStart w:id="5" w:name="_Toc163879978"/>
       <w:r>
         <w:lastRenderedPageBreak/>
         <w:t>Facilitation</w:t>
@@ -4048,7 +4236,7 @@
       <w:pPr>
         <w:pStyle w:val="Heading2"/>
       </w:pPr>
-      <w:bookmarkStart w:id="6" w:name="_Toc163850321"/>
+      <w:bookmarkStart w:id="6" w:name="_Toc163879979"/>
       <w:r>
         <w:t xml:space="preserve">LO 2-1 - </w:t>
       </w:r>
@@ -4570,7 +4758,7 @@
       <w:pPr>
         <w:pStyle w:val="Heading2"/>
       </w:pPr>
-      <w:bookmarkStart w:id="7" w:name="_Toc163850322"/>
+      <w:bookmarkStart w:id="7" w:name="_Toc163879980"/>
       <w:r>
         <w:t xml:space="preserve">LO 2-2 - </w:t>
       </w:r>
@@ -4776,7 +4964,7 @@
       <w:pPr>
         <w:pStyle w:val="Heading2"/>
       </w:pPr>
-      <w:bookmarkStart w:id="8" w:name="_Toc163850323"/>
+      <w:bookmarkStart w:id="8" w:name="_Toc163879981"/>
       <w:r>
         <w:lastRenderedPageBreak/>
         <w:t xml:space="preserve">LO 2-3 </w:t>
@@ -5174,7 +5362,7 @@
       <w:pPr>
         <w:pStyle w:val="Heading2"/>
       </w:pPr>
-      <w:bookmarkStart w:id="9" w:name="_Toc163850324"/>
+      <w:bookmarkStart w:id="9" w:name="_Toc163879982"/>
       <w:r>
         <w:lastRenderedPageBreak/>
         <w:t>LO 2-4 - identify at least three practices for facilitating remote meetings</w:t>
@@ -5261,7 +5449,7 @@
       <w:pPr>
         <w:pStyle w:val="Heading2"/>
       </w:pPr>
-      <w:bookmarkStart w:id="10" w:name="_Toc163850325"/>
+      <w:bookmarkStart w:id="10" w:name="_Toc163879983"/>
       <w:r>
         <w:rPr>
           <w:noProof/>
@@ -5382,6 +5570,7 @@
       <w:pPr>
         <w:pStyle w:val="Heading2"/>
       </w:pPr>
+      <w:bookmarkStart w:id="11" w:name="_Toc163879984"/>
       <w:r>
         <w:lastRenderedPageBreak/>
         <w:t xml:space="preserve">LO 2-6 - </w:t>
@@ -5389,6 +5578,7 @@
       <w:r>
         <w:t>discuss the importance of at least 2 fundamental coaching assumptions</w:t>
       </w:r>
+      <w:bookmarkEnd w:id="11"/>
     </w:p>
     <w:p>
       <w:r>
@@ -5409,6 +5599,9 @@
     </w:p>
     <w:p>
       <w:r>
+        <w:rPr>
+          <w:noProof/>
+        </w:rPr>
         <w:drawing>
           <wp:anchor distT="0" distB="0" distL="114300" distR="114300" simplePos="0" relativeHeight="251668480" behindDoc="0" locked="0" layoutInCell="1" allowOverlap="1" wp14:anchorId="23AF2970">
             <wp:simplePos x="0" y="0"/>
@@ -5662,10 +5855,7 @@
         <w:t xml:space="preserve">Coach </w:t>
       </w:r>
       <w:r>
-        <w:t>applies</w:t>
-      </w:r>
-      <w:r>
-        <w:t xml:space="preserve"> their knowledge of meeting conceptualization, structuring, facilitation, moderation, conflict resolution and navigation scenarios, group dynamics evaluation, and workshops to the meeting</w:t>
+        <w:t>applies their knowledge of meeting conceptualization, structuring, facilitation, moderation, conflict resolution and navigation scenarios, group dynamics evaluation, and workshops to the meeting</w:t>
       </w:r>
     </w:p>
     <w:p>
@@ -5707,16 +5897,7 @@
         <w:pStyle w:val="Heading3"/>
       </w:pPr>
       <w:r>
-        <w:t xml:space="preserve">Assumption </w:t>
-      </w:r>
-      <w:r>
-        <w:t xml:space="preserve">3 </w:t>
-      </w:r>
-      <w:r>
-        <w:t xml:space="preserve">– Coach as a </w:t>
-      </w:r>
-      <w:r>
-        <w:t>Visionary</w:t>
+        <w:t>Assumption 3 – Coach as a Visionary</w:t>
       </w:r>
     </w:p>
     <w:p>
@@ -5804,6 +5985,487 @@
     </w:p>
     <w:p/>
     <w:p>
+      <w:pPr>
+        <w:pStyle w:val="Heading2"/>
+      </w:pPr>
+      <w:bookmarkStart w:id="12" w:name="_Toc163879985"/>
+      <w:r>
+        <w:t xml:space="preserve">LO 2-7 </w:t>
+      </w:r>
+      <w:r>
+        <w:rPr>
+          <w:b/>
+          <w:bCs/>
+          <w:color w:val="7030A0"/>
+        </w:rPr>
+        <w:t>list</w:t>
+      </w:r>
+      <w:r>
+        <w:t xml:space="preserve"> at least three fundamental psychological concepts that help transform individual </w:t>
+      </w:r>
+      <w:r>
+        <w:t>behaviour</w:t>
+      </w:r>
+      <w:r>
+        <w:t>.</w:t>
+      </w:r>
+      <w:bookmarkEnd w:id="12"/>
+    </w:p>
+    <w:p/>
+    <w:p>
+      <w:r>
+        <w:t>Fundamental psychological concepts that help transform individual behaviour are:</w:t>
+      </w:r>
+    </w:p>
+    <w:p>
+      <w:pPr>
+        <w:pStyle w:val="ListParagraph"/>
+        <w:numPr>
+          <w:ilvl w:val="0"/>
+          <w:numId w:val="39"/>
+        </w:numPr>
+      </w:pPr>
+      <w:proofErr w:type="spellStart"/>
+      <w:r>
+        <w:rPr>
+          <w:b/>
+          <w:bCs/>
+        </w:rPr>
+        <w:t>DiSC</w:t>
+      </w:r>
+      <w:proofErr w:type="spellEnd"/>
+      <w:r>
+        <w:rPr>
+          <w:b/>
+          <w:bCs/>
+        </w:rPr>
+        <w:t xml:space="preserve"> </w:t>
+      </w:r>
+      <w:r>
+        <w:rPr>
+          <w:b/>
+          <w:bCs/>
+        </w:rPr>
+        <w:t>styles</w:t>
+      </w:r>
+      <w:r>
+        <w:t xml:space="preserve"> –</w:t>
+      </w:r>
+      <w:r>
+        <w:t xml:space="preserve"> stands for four main </w:t>
+      </w:r>
+      <w:proofErr w:type="spellStart"/>
+      <w:r>
+        <w:t>main</w:t>
+      </w:r>
+      <w:proofErr w:type="spellEnd"/>
+      <w:r>
+        <w:t xml:space="preserve"> personality profiles – </w:t>
+      </w:r>
+      <w:r>
+        <w:rPr>
+          <w:b/>
+          <w:bCs/>
+        </w:rPr>
+        <w:t>D</w:t>
+      </w:r>
+      <w:r>
+        <w:t xml:space="preserve">ominance (D), </w:t>
+      </w:r>
+      <w:r>
+        <w:rPr>
+          <w:b/>
+          <w:bCs/>
+        </w:rPr>
+        <w:t>I</w:t>
+      </w:r>
+      <w:r>
+        <w:t xml:space="preserve">nfluence (I), </w:t>
+      </w:r>
+      <w:r>
+        <w:rPr>
+          <w:b/>
+          <w:bCs/>
+        </w:rPr>
+        <w:t>S</w:t>
+      </w:r>
+      <w:r>
+        <w:t xml:space="preserve">teadiness (S) and </w:t>
+      </w:r>
+      <w:r>
+        <w:rPr>
+          <w:b/>
+          <w:bCs/>
+        </w:rPr>
+        <w:t>C</w:t>
+      </w:r>
+      <w:r>
+        <w:t xml:space="preserve">onscientiousness. </w:t>
+      </w:r>
+      <w:proofErr w:type="spellStart"/>
+      <w:r>
+        <w:t>DiSC</w:t>
+      </w:r>
+      <w:proofErr w:type="spellEnd"/>
+      <w:r>
+        <w:t xml:space="preserve"> </w:t>
+      </w:r>
+      <w:r>
+        <w:t xml:space="preserve">self-assessment will help individuals, teams and enterprises understand their peoples’ strength and limitation. In order, it helps with understanding where people psychological gravitate toward most (their comfort zone). </w:t>
+      </w:r>
+      <w:proofErr w:type="spellStart"/>
+      <w:r>
+        <w:t>DiSC</w:t>
+      </w:r>
+      <w:proofErr w:type="spellEnd"/>
+      <w:r>
+        <w:t xml:space="preserve"> empowers </w:t>
+      </w:r>
+      <w:r>
+        <w:t>individuals, teams and enterprises</w:t>
+      </w:r>
+      <w:r>
+        <w:t xml:space="preserve"> understand peoples’ underlying </w:t>
+      </w:r>
+      <w:r>
+        <w:t>psychological</w:t>
+      </w:r>
+      <w:r>
+        <w:t xml:space="preserve"> tendencies and psychological preferences. Furthermore, </w:t>
+      </w:r>
+      <w:proofErr w:type="spellStart"/>
+      <w:r>
+        <w:t>DiSC</w:t>
+      </w:r>
+      <w:proofErr w:type="spellEnd"/>
+      <w:r>
+        <w:t xml:space="preserve"> helps adapt </w:t>
+      </w:r>
+      <w:r>
+        <w:t>psychological</w:t>
+      </w:r>
+      <w:r>
+        <w:t xml:space="preserve"> behaviours with other more effectively</w:t>
+      </w:r>
+    </w:p>
+    <w:p>
+      <w:pPr>
+        <w:pStyle w:val="ListParagraph"/>
+        <w:numPr>
+          <w:ilvl w:val="0"/>
+          <w:numId w:val="39"/>
+        </w:numPr>
+      </w:pPr>
+      <w:r>
+        <w:rPr>
+          <w:b/>
+          <w:bCs/>
+        </w:rPr>
+        <w:t>Growth Mindset</w:t>
+      </w:r>
+      <w:r>
+        <w:t xml:space="preserve"> – “A growth mindset is when students [</w:t>
+      </w:r>
+      <w:r>
+        <w:t>individuals, teams and enterprises</w:t>
+      </w:r>
+      <w:r>
+        <w:t xml:space="preserve">] understand that their ability can be developed” Prof. Carol Dweck. The growth mindset enables and </w:t>
+      </w:r>
+      <w:r>
+        <w:t>empowers</w:t>
+      </w:r>
+      <w:r>
+        <w:t xml:space="preserve"> </w:t>
+      </w:r>
+      <w:r>
+        <w:t>6</w:t>
+      </w:r>
+      <w:r>
+        <w:t xml:space="preserve"> psychological elements:</w:t>
+      </w:r>
+    </w:p>
+    <w:p>
+      <w:pPr>
+        <w:pStyle w:val="ListParagraph"/>
+        <w:numPr>
+          <w:ilvl w:val="1"/>
+          <w:numId w:val="39"/>
+        </w:numPr>
+      </w:pPr>
+      <w:r>
+        <w:t>Intelligence can be developed</w:t>
+      </w:r>
+    </w:p>
+    <w:p>
+      <w:pPr>
+        <w:pStyle w:val="ListParagraph"/>
+        <w:numPr>
+          <w:ilvl w:val="1"/>
+          <w:numId w:val="39"/>
+        </w:numPr>
+      </w:pPr>
+      <w:r>
+        <w:t>Embrace challenges</w:t>
+      </w:r>
+    </w:p>
+    <w:p>
+      <w:pPr>
+        <w:pStyle w:val="ListParagraph"/>
+        <w:numPr>
+          <w:ilvl w:val="1"/>
+          <w:numId w:val="39"/>
+        </w:numPr>
+      </w:pPr>
+      <w:r>
+        <w:t>Persist in the face of setbacks</w:t>
+      </w:r>
+    </w:p>
+    <w:p>
+      <w:pPr>
+        <w:pStyle w:val="ListParagraph"/>
+        <w:numPr>
+          <w:ilvl w:val="1"/>
+          <w:numId w:val="39"/>
+        </w:numPr>
+      </w:pPr>
+      <w:r>
+        <w:t xml:space="preserve">See </w:t>
+      </w:r>
+      <w:r>
+        <w:t>effort</w:t>
+      </w:r>
+      <w:r>
+        <w:t xml:space="preserve"> as path to mastery </w:t>
+      </w:r>
+    </w:p>
+    <w:p>
+      <w:pPr>
+        <w:pStyle w:val="ListParagraph"/>
+        <w:numPr>
+          <w:ilvl w:val="1"/>
+          <w:numId w:val="39"/>
+        </w:numPr>
+      </w:pPr>
+      <w:r>
+        <w:t xml:space="preserve">Learn from </w:t>
+      </w:r>
+      <w:r>
+        <w:t>criticism</w:t>
+      </w:r>
+      <w:r>
+        <w:t xml:space="preserve"> </w:t>
+      </w:r>
+    </w:p>
+    <w:p>
+      <w:pPr>
+        <w:pStyle w:val="ListParagraph"/>
+        <w:numPr>
+          <w:ilvl w:val="1"/>
+          <w:numId w:val="39"/>
+        </w:numPr>
+      </w:pPr>
+      <w:r>
+        <w:t>Find inspiration in the success of others</w:t>
+      </w:r>
+    </w:p>
+    <w:p>
+      <w:pPr>
+        <w:pStyle w:val="ListParagraph"/>
+        <w:numPr>
+          <w:ilvl w:val="0"/>
+          <w:numId w:val="39"/>
+        </w:numPr>
+      </w:pPr>
+      <w:r>
+        <w:rPr>
+          <w:b/>
+          <w:bCs/>
+        </w:rPr>
+        <w:t>DRIVE</w:t>
+      </w:r>
+      <w:r>
+        <w:t xml:space="preserve"> – proposes a new psychological motivational approach with three key elements:</w:t>
+      </w:r>
+    </w:p>
+    <w:p>
+      <w:pPr>
+        <w:pStyle w:val="ListParagraph"/>
+        <w:numPr>
+          <w:ilvl w:val="1"/>
+          <w:numId w:val="39"/>
+        </w:numPr>
+      </w:pPr>
+      <w:r>
+        <w:t xml:space="preserve">Autonomy </w:t>
+      </w:r>
+      <w:r>
+        <w:t>– desire to direct our own lives</w:t>
+      </w:r>
+    </w:p>
+    <w:p>
+      <w:pPr>
+        <w:pStyle w:val="ListParagraph"/>
+        <w:numPr>
+          <w:ilvl w:val="1"/>
+          <w:numId w:val="39"/>
+        </w:numPr>
+      </w:pPr>
+      <w:r>
+        <w:t>Mastery – urge to get better and better at something that matters</w:t>
+      </w:r>
+    </w:p>
+    <w:p>
+      <w:pPr>
+        <w:pStyle w:val="ListParagraph"/>
+        <w:numPr>
+          <w:ilvl w:val="1"/>
+          <w:numId w:val="39"/>
+        </w:numPr>
+      </w:pPr>
+      <w:r>
+        <w:t xml:space="preserve">Purpose – yearning to do what we do in the service of something larger than ourselves </w:t>
+      </w:r>
+    </w:p>
+    <w:p/>
+    <w:p>
+      <w:r>
+        <w:t>Source</w:t>
+      </w:r>
+    </w:p>
+    <w:p>
+      <w:pPr>
+        <w:pStyle w:val="ListParagraph"/>
+        <w:numPr>
+          <w:ilvl w:val="0"/>
+          <w:numId w:val="40"/>
+        </w:numPr>
+      </w:pPr>
+      <w:proofErr w:type="spellStart"/>
+      <w:r>
+        <w:t>DiSC</w:t>
+      </w:r>
+      <w:proofErr w:type="spellEnd"/>
+      <w:r>
+        <w:t xml:space="preserve"> styles - </w:t>
+      </w:r>
+      <w:hyperlink r:id="rId26" w:history="1">
+        <w:r>
+          <w:rPr>
+            <w:rStyle w:val="Hyperlink"/>
+          </w:rPr>
+          <w:t>https://www.discprofile.com/what-is-disc/disc-styles</w:t>
+        </w:r>
+      </w:hyperlink>
+      <w:r>
+        <w:t xml:space="preserve"> </w:t>
+      </w:r>
+    </w:p>
+    <w:p>
+      <w:pPr>
+        <w:pStyle w:val="ListParagraph"/>
+        <w:numPr>
+          <w:ilvl w:val="0"/>
+          <w:numId w:val="40"/>
+        </w:numPr>
+      </w:pPr>
+      <w:r>
+        <w:lastRenderedPageBreak/>
+        <w:t xml:space="preserve">Mindset – </w:t>
+      </w:r>
+      <w:proofErr w:type="spellStart"/>
+      <w:r>
+        <w:t>Dr.</w:t>
+      </w:r>
+      <w:proofErr w:type="spellEnd"/>
+      <w:r>
+        <w:t xml:space="preserve"> Carol S. Dweck</w:t>
+      </w:r>
+    </w:p>
+    <w:p>
+      <w:pPr>
+        <w:pStyle w:val="ListParagraph"/>
+        <w:numPr>
+          <w:ilvl w:val="0"/>
+          <w:numId w:val="40"/>
+        </w:numPr>
+      </w:pPr>
+      <w:r>
+        <w:t xml:space="preserve">5 1/2 Things About Growth Mindset From </w:t>
+      </w:r>
+      <w:proofErr w:type="spellStart"/>
+      <w:r>
+        <w:t>Dr.</w:t>
+      </w:r>
+      <w:proofErr w:type="spellEnd"/>
+      <w:r>
+        <w:t xml:space="preserve"> </w:t>
+      </w:r>
+      <w:proofErr w:type="gramStart"/>
+      <w:r>
+        <w:t>Tromp</w:t>
+      </w:r>
+      <w:r>
+        <w:t xml:space="preserve"> </w:t>
+      </w:r>
+      <w:r>
+        <w:t xml:space="preserve"> -</w:t>
+      </w:r>
+      <w:proofErr w:type="gramEnd"/>
+      <w:r>
+        <w:t xml:space="preserve"> </w:t>
+      </w:r>
+      <w:hyperlink r:id="rId27" w:history="1">
+        <w:r>
+          <w:rPr>
+            <w:rStyle w:val="Hyperlink"/>
+          </w:rPr>
+          <w:t>https://www.boisestate.edu/student-life/5-1-2-things-about-growth-mindset-from-dr-tromp/</w:t>
+        </w:r>
+      </w:hyperlink>
+      <w:r>
+        <w:t xml:space="preserve"> </w:t>
+      </w:r>
+    </w:p>
+    <w:p>
+      <w:pPr>
+        <w:pStyle w:val="ListParagraph"/>
+        <w:numPr>
+          <w:ilvl w:val="0"/>
+          <w:numId w:val="40"/>
+        </w:numPr>
+      </w:pPr>
+      <w:r>
+        <w:t>Drive: The Surprising Truth about What Motivates Us by Daniel H. Pink</w:t>
+      </w:r>
+    </w:p>
+    <w:p>
+      <w:pPr>
+        <w:pStyle w:val="ListParagraph"/>
+        <w:numPr>
+          <w:ilvl w:val="0"/>
+          <w:numId w:val="40"/>
+        </w:numPr>
+      </w:pPr>
+      <w:r>
+        <w:t>Drive by Daniel H. Pink</w:t>
+      </w:r>
+      <w:r>
+        <w:t xml:space="preserve"> - </w:t>
+      </w:r>
+      <w:hyperlink r:id="rId28" w:history="1">
+        <w:r>
+          <w:rPr>
+            <w:rStyle w:val="Hyperlink"/>
+          </w:rPr>
+          <w:t>https://www.samuelthomasdavies.com/book-summaries/business/drive/</w:t>
+        </w:r>
+      </w:hyperlink>
+      <w:r>
+        <w:t xml:space="preserve"> </w:t>
+      </w:r>
+    </w:p>
+    <w:p>
       <w:r>
         <w:br w:type="page"/>
       </w:r>
@@ -5812,32 +6474,32 @@
       <w:pPr>
         <w:pStyle w:val="Heading1"/>
       </w:pPr>
-      <w:bookmarkStart w:id="11" w:name="_Toc163850326"/>
+      <w:bookmarkStart w:id="13" w:name="_Toc163879986"/>
       <w:r>
         <w:lastRenderedPageBreak/>
         <w:t>Service to Scrum Team</w:t>
       </w:r>
-      <w:bookmarkEnd w:id="11"/>
+      <w:bookmarkEnd w:id="13"/>
     </w:p>
     <w:p>
       <w:pPr>
         <w:pStyle w:val="Heading1"/>
       </w:pPr>
-      <w:bookmarkStart w:id="12" w:name="_Toc163850327"/>
+      <w:bookmarkStart w:id="14" w:name="_Toc163879987"/>
       <w:r>
         <w:t>Service to the Product Owner</w:t>
       </w:r>
-      <w:bookmarkEnd w:id="12"/>
+      <w:bookmarkEnd w:id="14"/>
     </w:p>
     <w:p>
       <w:pPr>
         <w:pStyle w:val="Heading1"/>
       </w:pPr>
-      <w:bookmarkStart w:id="13" w:name="_Toc163850328"/>
+      <w:bookmarkStart w:id="15" w:name="_Toc163879988"/>
       <w:r>
         <w:t>Service to the Organisation</w:t>
       </w:r>
-      <w:bookmarkEnd w:id="13"/>
+      <w:bookmarkEnd w:id="15"/>
       <w:r>
         <w:br w:type="page"/>
       </w:r>
@@ -5846,25 +6508,25 @@
       <w:pPr>
         <w:pStyle w:val="Heading1"/>
       </w:pPr>
-      <w:bookmarkStart w:id="14" w:name="_Toc163850329"/>
+      <w:bookmarkStart w:id="16" w:name="_Toc163879989"/>
       <w:r>
         <w:lastRenderedPageBreak/>
         <w:t>Advanced Scrum Master</w:t>
       </w:r>
-      <w:bookmarkEnd w:id="14"/>
+      <w:bookmarkEnd w:id="16"/>
     </w:p>
     <w:p>
       <w:pPr>
         <w:pStyle w:val="Heading2"/>
       </w:pPr>
-      <w:bookmarkStart w:id="15" w:name="_Toc163850330"/>
+      <w:bookmarkStart w:id="17" w:name="_Toc163879990"/>
       <w:r>
         <w:t>LO 6-1 O</w:t>
       </w:r>
       <w:r>
         <w:t>utline a personal development strategy toward Scrum Mastery</w:t>
       </w:r>
-      <w:bookmarkEnd w:id="15"/>
+      <w:bookmarkEnd w:id="17"/>
     </w:p>
     <w:p/>
     <w:p>
@@ -6341,7 +7003,7 @@
       <w:pPr>
         <w:pStyle w:val="Heading2"/>
       </w:pPr>
-      <w:bookmarkStart w:id="16" w:name="_Toc163850331"/>
+      <w:bookmarkStart w:id="18" w:name="_Toc163879991"/>
       <w:r>
         <w:lastRenderedPageBreak/>
         <w:t>LO 6-</w:t>
@@ -6352,7 +7014,7 @@
       <w:r>
         <w:t xml:space="preserve"> practice mentoring someone.</w:t>
       </w:r>
-      <w:bookmarkEnd w:id="16"/>
+      <w:bookmarkEnd w:id="18"/>
     </w:p>
     <w:p>
       <w:pPr>
@@ -7699,6 +8361,95 @@
     </w:lvl>
   </w:abstractNum>
   <w:abstractNum w:abstractNumId="11" w15:restartNumberingAfterBreak="0">
+    <w:nsid w:val="1AA55837"/>
+    <w:multiLevelType w:val="hybridMultilevel"/>
+    <w:tmpl w:val="531843BA"/>
+    <w:lvl w:ilvl="0" w:tplc="0809000F">
+      <w:start w:val="1"/>
+      <w:numFmt w:val="decimal"/>
+      <w:lvlText w:val="%1."/>
+      <w:lvlJc w:val="left"/>
+      <w:pPr>
+        <w:ind w:left="720" w:hanging="360"/>
+      </w:pPr>
+      <w:rPr>
+        <w:rFonts w:hint="default"/>
+      </w:rPr>
+    </w:lvl>
+    <w:lvl w:ilvl="1" w:tplc="08090019" w:tentative="1">
+      <w:start w:val="1"/>
+      <w:numFmt w:val="lowerLetter"/>
+      <w:lvlText w:val="%2."/>
+      <w:lvlJc w:val="left"/>
+      <w:pPr>
+        <w:ind w:left="1440" w:hanging="360"/>
+      </w:pPr>
+    </w:lvl>
+    <w:lvl w:ilvl="2" w:tplc="0809001B" w:tentative="1">
+      <w:start w:val="1"/>
+      <w:numFmt w:val="lowerRoman"/>
+      <w:lvlText w:val="%3."/>
+      <w:lvlJc w:val="right"/>
+      <w:pPr>
+        <w:ind w:left="2160" w:hanging="180"/>
+      </w:pPr>
+    </w:lvl>
+    <w:lvl w:ilvl="3" w:tplc="0809000F" w:tentative="1">
+      <w:start w:val="1"/>
+      <w:numFmt w:val="decimal"/>
+      <w:lvlText w:val="%4."/>
+      <w:lvlJc w:val="left"/>
+      <w:pPr>
+        <w:ind w:left="2880" w:hanging="360"/>
+      </w:pPr>
+    </w:lvl>
+    <w:lvl w:ilvl="4" w:tplc="08090019" w:tentative="1">
+      <w:start w:val="1"/>
+      <w:numFmt w:val="lowerLetter"/>
+      <w:lvlText w:val="%5."/>
+      <w:lvlJc w:val="left"/>
+      <w:pPr>
+        <w:ind w:left="3600" w:hanging="360"/>
+      </w:pPr>
+    </w:lvl>
+    <w:lvl w:ilvl="5" w:tplc="0809001B" w:tentative="1">
+      <w:start w:val="1"/>
+      <w:numFmt w:val="lowerRoman"/>
+      <w:lvlText w:val="%6."/>
+      <w:lvlJc w:val="right"/>
+      <w:pPr>
+        <w:ind w:left="4320" w:hanging="180"/>
+      </w:pPr>
+    </w:lvl>
+    <w:lvl w:ilvl="6" w:tplc="0809000F" w:tentative="1">
+      <w:start w:val="1"/>
+      <w:numFmt w:val="decimal"/>
+      <w:lvlText w:val="%7."/>
+      <w:lvlJc w:val="left"/>
+      <w:pPr>
+        <w:ind w:left="5040" w:hanging="360"/>
+      </w:pPr>
+    </w:lvl>
+    <w:lvl w:ilvl="7" w:tplc="08090019" w:tentative="1">
+      <w:start w:val="1"/>
+      <w:numFmt w:val="lowerLetter"/>
+      <w:lvlText w:val="%8."/>
+      <w:lvlJc w:val="left"/>
+      <w:pPr>
+        <w:ind w:left="5760" w:hanging="360"/>
+      </w:pPr>
+    </w:lvl>
+    <w:lvl w:ilvl="8" w:tplc="0809001B" w:tentative="1">
+      <w:start w:val="1"/>
+      <w:numFmt w:val="lowerRoman"/>
+      <w:lvlText w:val="%9."/>
+      <w:lvlJc w:val="right"/>
+      <w:pPr>
+        <w:ind w:left="6480" w:hanging="180"/>
+      </w:pPr>
+    </w:lvl>
+  </w:abstractNum>
+  <w:abstractNum w:abstractNumId="12" w15:restartNumberingAfterBreak="0">
     <w:nsid w:val="24AA4187"/>
     <w:multiLevelType w:val="hybridMultilevel"/>
     <w:tmpl w:val="462C52E8"/>
@@ -7811,7 +8562,7 @@
       </w:rPr>
     </w:lvl>
   </w:abstractNum>
-  <w:abstractNum w:abstractNumId="12" w15:restartNumberingAfterBreak="0">
+  <w:abstractNum w:abstractNumId="13" w15:restartNumberingAfterBreak="0">
     <w:nsid w:val="252B1C0D"/>
     <w:multiLevelType w:val="hybridMultilevel"/>
     <w:tmpl w:val="D2FEEEA0"/>
@@ -7900,7 +8651,7 @@
       </w:pPr>
     </w:lvl>
   </w:abstractNum>
-  <w:abstractNum w:abstractNumId="13" w15:restartNumberingAfterBreak="0">
+  <w:abstractNum w:abstractNumId="14" w15:restartNumberingAfterBreak="0">
     <w:nsid w:val="2601355B"/>
     <w:multiLevelType w:val="hybridMultilevel"/>
     <w:tmpl w:val="D140FDF8"/>
@@ -7989,7 +8740,7 @@
       </w:pPr>
     </w:lvl>
   </w:abstractNum>
-  <w:abstractNum w:abstractNumId="14" w15:restartNumberingAfterBreak="0">
+  <w:abstractNum w:abstractNumId="15" w15:restartNumberingAfterBreak="0">
     <w:nsid w:val="2CFC7CBC"/>
     <w:multiLevelType w:val="hybridMultilevel"/>
     <w:tmpl w:val="1AF44E86"/>
@@ -8078,7 +8829,7 @@
       </w:pPr>
     </w:lvl>
   </w:abstractNum>
-  <w:abstractNum w:abstractNumId="15" w15:restartNumberingAfterBreak="0">
+  <w:abstractNum w:abstractNumId="16" w15:restartNumberingAfterBreak="0">
     <w:nsid w:val="35D56172"/>
     <w:multiLevelType w:val="hybridMultilevel"/>
     <w:tmpl w:val="DEBEC9B2"/>
@@ -8167,7 +8918,7 @@
       </w:pPr>
     </w:lvl>
   </w:abstractNum>
-  <w:abstractNum w:abstractNumId="16" w15:restartNumberingAfterBreak="0">
+  <w:abstractNum w:abstractNumId="17" w15:restartNumberingAfterBreak="0">
     <w:nsid w:val="362C77D4"/>
     <w:multiLevelType w:val="hybridMultilevel"/>
     <w:tmpl w:val="BABAE2C8"/>
@@ -8280,7 +9031,7 @@
       </w:rPr>
     </w:lvl>
   </w:abstractNum>
-  <w:abstractNum w:abstractNumId="17" w15:restartNumberingAfterBreak="0">
+  <w:abstractNum w:abstractNumId="18" w15:restartNumberingAfterBreak="0">
     <w:nsid w:val="37684EB0"/>
     <w:multiLevelType w:val="hybridMultilevel"/>
     <w:tmpl w:val="E760ED1A"/>
@@ -8393,7 +9144,7 @@
       </w:rPr>
     </w:lvl>
   </w:abstractNum>
-  <w:abstractNum w:abstractNumId="18" w15:restartNumberingAfterBreak="0">
+  <w:abstractNum w:abstractNumId="19" w15:restartNumberingAfterBreak="0">
     <w:nsid w:val="37D52FC5"/>
     <w:multiLevelType w:val="hybridMultilevel"/>
     <w:tmpl w:val="43E87100"/>
@@ -8482,7 +9233,7 @@
       </w:pPr>
     </w:lvl>
   </w:abstractNum>
-  <w:abstractNum w:abstractNumId="19" w15:restartNumberingAfterBreak="0">
+  <w:abstractNum w:abstractNumId="20" w15:restartNumberingAfterBreak="0">
     <w:nsid w:val="3BFE33DC"/>
     <w:multiLevelType w:val="hybridMultilevel"/>
     <w:tmpl w:val="29DC252E"/>
@@ -8571,7 +9322,7 @@
       </w:pPr>
     </w:lvl>
   </w:abstractNum>
-  <w:abstractNum w:abstractNumId="20" w15:restartNumberingAfterBreak="0">
+  <w:abstractNum w:abstractNumId="21" w15:restartNumberingAfterBreak="0">
     <w:nsid w:val="3E2C4C7C"/>
     <w:multiLevelType w:val="hybridMultilevel"/>
     <w:tmpl w:val="920E88BC"/>
@@ -8660,7 +9411,7 @@
       </w:pPr>
     </w:lvl>
   </w:abstractNum>
-  <w:abstractNum w:abstractNumId="21" w15:restartNumberingAfterBreak="0">
+  <w:abstractNum w:abstractNumId="22" w15:restartNumberingAfterBreak="0">
     <w:nsid w:val="3E3826AE"/>
     <w:multiLevelType w:val="hybridMultilevel"/>
     <w:tmpl w:val="15C22CA2"/>
@@ -8773,7 +9524,7 @@
       </w:rPr>
     </w:lvl>
   </w:abstractNum>
-  <w:abstractNum w:abstractNumId="22" w15:restartNumberingAfterBreak="0">
+  <w:abstractNum w:abstractNumId="23" w15:restartNumberingAfterBreak="0">
     <w:nsid w:val="3E452202"/>
     <w:multiLevelType w:val="hybridMultilevel"/>
     <w:tmpl w:val="00C01762"/>
@@ -8862,7 +9613,7 @@
       </w:pPr>
     </w:lvl>
   </w:abstractNum>
-  <w:abstractNum w:abstractNumId="23" w15:restartNumberingAfterBreak="0">
+  <w:abstractNum w:abstractNumId="24" w15:restartNumberingAfterBreak="0">
     <w:nsid w:val="3FBA7A53"/>
     <w:multiLevelType w:val="hybridMultilevel"/>
     <w:tmpl w:val="E2346C26"/>
@@ -8951,7 +9702,7 @@
       </w:pPr>
     </w:lvl>
   </w:abstractNum>
-  <w:abstractNum w:abstractNumId="24" w15:restartNumberingAfterBreak="0">
+  <w:abstractNum w:abstractNumId="25" w15:restartNumberingAfterBreak="0">
     <w:nsid w:val="413F4A92"/>
     <w:multiLevelType w:val="hybridMultilevel"/>
     <w:tmpl w:val="FA0E7980"/>
@@ -9064,7 +9815,7 @@
       </w:rPr>
     </w:lvl>
   </w:abstractNum>
-  <w:abstractNum w:abstractNumId="25" w15:restartNumberingAfterBreak="0">
+  <w:abstractNum w:abstractNumId="26" w15:restartNumberingAfterBreak="0">
     <w:nsid w:val="43C529A6"/>
     <w:multiLevelType w:val="hybridMultilevel"/>
     <w:tmpl w:val="FA7A9C48"/>
@@ -9153,7 +9904,7 @@
       </w:pPr>
     </w:lvl>
   </w:abstractNum>
-  <w:abstractNum w:abstractNumId="26" w15:restartNumberingAfterBreak="0">
+  <w:abstractNum w:abstractNumId="27" w15:restartNumberingAfterBreak="0">
     <w:nsid w:val="441069EC"/>
     <w:multiLevelType w:val="hybridMultilevel"/>
     <w:tmpl w:val="479A7338"/>
@@ -9242,7 +9993,7 @@
       </w:pPr>
     </w:lvl>
   </w:abstractNum>
-  <w:abstractNum w:abstractNumId="27" w15:restartNumberingAfterBreak="0">
+  <w:abstractNum w:abstractNumId="28" w15:restartNumberingAfterBreak="0">
     <w:nsid w:val="44367C5F"/>
     <w:multiLevelType w:val="hybridMultilevel"/>
     <w:tmpl w:val="BFE2D476"/>
@@ -9331,7 +10082,7 @@
       </w:pPr>
     </w:lvl>
   </w:abstractNum>
-  <w:abstractNum w:abstractNumId="28" w15:restartNumberingAfterBreak="0">
+  <w:abstractNum w:abstractNumId="29" w15:restartNumberingAfterBreak="0">
     <w:nsid w:val="444C52FA"/>
     <w:multiLevelType w:val="hybridMultilevel"/>
     <w:tmpl w:val="52F4E0DA"/>
@@ -9420,7 +10171,7 @@
       </w:pPr>
     </w:lvl>
   </w:abstractNum>
-  <w:abstractNum w:abstractNumId="29" w15:restartNumberingAfterBreak="0">
+  <w:abstractNum w:abstractNumId="30" w15:restartNumberingAfterBreak="0">
     <w:nsid w:val="555144C4"/>
     <w:multiLevelType w:val="multilevel"/>
     <w:tmpl w:val="04090025"/>
@@ -9515,7 +10266,96 @@
       </w:pPr>
     </w:lvl>
   </w:abstractNum>
-  <w:abstractNum w:abstractNumId="30" w15:restartNumberingAfterBreak="0">
+  <w:abstractNum w:abstractNumId="31" w15:restartNumberingAfterBreak="0">
+    <w:nsid w:val="5ACA3C92"/>
+    <w:multiLevelType w:val="hybridMultilevel"/>
+    <w:tmpl w:val="456EE2EE"/>
+    <w:lvl w:ilvl="0" w:tplc="0809000F">
+      <w:start w:val="1"/>
+      <w:numFmt w:val="decimal"/>
+      <w:lvlText w:val="%1."/>
+      <w:lvlJc w:val="left"/>
+      <w:pPr>
+        <w:ind w:left="720" w:hanging="360"/>
+      </w:pPr>
+      <w:rPr>
+        <w:rFonts w:hint="default"/>
+      </w:rPr>
+    </w:lvl>
+    <w:lvl w:ilvl="1" w:tplc="08090019">
+      <w:start w:val="1"/>
+      <w:numFmt w:val="lowerLetter"/>
+      <w:lvlText w:val="%2."/>
+      <w:lvlJc w:val="left"/>
+      <w:pPr>
+        <w:ind w:left="1440" w:hanging="360"/>
+      </w:pPr>
+    </w:lvl>
+    <w:lvl w:ilvl="2" w:tplc="0809001B" w:tentative="1">
+      <w:start w:val="1"/>
+      <w:numFmt w:val="lowerRoman"/>
+      <w:lvlText w:val="%3."/>
+      <w:lvlJc w:val="right"/>
+      <w:pPr>
+        <w:ind w:left="2160" w:hanging="180"/>
+      </w:pPr>
+    </w:lvl>
+    <w:lvl w:ilvl="3" w:tplc="0809000F" w:tentative="1">
+      <w:start w:val="1"/>
+      <w:numFmt w:val="decimal"/>
+      <w:lvlText w:val="%4."/>
+      <w:lvlJc w:val="left"/>
+      <w:pPr>
+        <w:ind w:left="2880" w:hanging="360"/>
+      </w:pPr>
+    </w:lvl>
+    <w:lvl w:ilvl="4" w:tplc="08090019" w:tentative="1">
+      <w:start w:val="1"/>
+      <w:numFmt w:val="lowerLetter"/>
+      <w:lvlText w:val="%5."/>
+      <w:lvlJc w:val="left"/>
+      <w:pPr>
+        <w:ind w:left="3600" w:hanging="360"/>
+      </w:pPr>
+    </w:lvl>
+    <w:lvl w:ilvl="5" w:tplc="0809001B" w:tentative="1">
+      <w:start w:val="1"/>
+      <w:numFmt w:val="lowerRoman"/>
+      <w:lvlText w:val="%6."/>
+      <w:lvlJc w:val="right"/>
+      <w:pPr>
+        <w:ind w:left="4320" w:hanging="180"/>
+      </w:pPr>
+    </w:lvl>
+    <w:lvl w:ilvl="6" w:tplc="0809000F" w:tentative="1">
+      <w:start w:val="1"/>
+      <w:numFmt w:val="decimal"/>
+      <w:lvlText w:val="%7."/>
+      <w:lvlJc w:val="left"/>
+      <w:pPr>
+        <w:ind w:left="5040" w:hanging="360"/>
+      </w:pPr>
+    </w:lvl>
+    <w:lvl w:ilvl="7" w:tplc="08090019" w:tentative="1">
+      <w:start w:val="1"/>
+      <w:numFmt w:val="lowerLetter"/>
+      <w:lvlText w:val="%8."/>
+      <w:lvlJc w:val="left"/>
+      <w:pPr>
+        <w:ind w:left="5760" w:hanging="360"/>
+      </w:pPr>
+    </w:lvl>
+    <w:lvl w:ilvl="8" w:tplc="0809001B" w:tentative="1">
+      <w:start w:val="1"/>
+      <w:numFmt w:val="lowerRoman"/>
+      <w:lvlText w:val="%9."/>
+      <w:lvlJc w:val="right"/>
+      <w:pPr>
+        <w:ind w:left="6480" w:hanging="180"/>
+      </w:pPr>
+    </w:lvl>
+  </w:abstractNum>
+  <w:abstractNum w:abstractNumId="32" w15:restartNumberingAfterBreak="0">
     <w:nsid w:val="5E732369"/>
     <w:multiLevelType w:val="hybridMultilevel"/>
     <w:tmpl w:val="CB2872DC"/>
@@ -9604,7 +10444,7 @@
       </w:pPr>
     </w:lvl>
   </w:abstractNum>
-  <w:abstractNum w:abstractNumId="31" w15:restartNumberingAfterBreak="0">
+  <w:abstractNum w:abstractNumId="33" w15:restartNumberingAfterBreak="0">
     <w:nsid w:val="5F2678C5"/>
     <w:multiLevelType w:val="hybridMultilevel"/>
     <w:tmpl w:val="B36A588A"/>
@@ -9717,7 +10557,7 @@
       </w:rPr>
     </w:lvl>
   </w:abstractNum>
-  <w:abstractNum w:abstractNumId="32" w15:restartNumberingAfterBreak="0">
+  <w:abstractNum w:abstractNumId="34" w15:restartNumberingAfterBreak="0">
     <w:nsid w:val="658F634F"/>
     <w:multiLevelType w:val="hybridMultilevel"/>
     <w:tmpl w:val="2D465B00"/>
@@ -9830,7 +10670,7 @@
       </w:rPr>
     </w:lvl>
   </w:abstractNum>
-  <w:abstractNum w:abstractNumId="33" w15:restartNumberingAfterBreak="0">
+  <w:abstractNum w:abstractNumId="35" w15:restartNumberingAfterBreak="0">
     <w:nsid w:val="79AA30D2"/>
     <w:multiLevelType w:val="hybridMultilevel"/>
     <w:tmpl w:val="5666DE20"/>
@@ -9943,7 +10783,7 @@
       </w:rPr>
     </w:lvl>
   </w:abstractNum>
-  <w:abstractNum w:abstractNumId="34" w15:restartNumberingAfterBreak="0">
+  <w:abstractNum w:abstractNumId="36" w15:restartNumberingAfterBreak="0">
     <w:nsid w:val="7AD7660C"/>
     <w:multiLevelType w:val="hybridMultilevel"/>
     <w:tmpl w:val="1F100BF6"/>
@@ -10032,7 +10872,7 @@
       </w:pPr>
     </w:lvl>
   </w:abstractNum>
-  <w:abstractNum w:abstractNumId="35" w15:restartNumberingAfterBreak="0">
+  <w:abstractNum w:abstractNumId="37" w15:restartNumberingAfterBreak="0">
     <w:nsid w:val="7C243976"/>
     <w:multiLevelType w:val="hybridMultilevel"/>
     <w:tmpl w:val="67C45CEE"/>
@@ -10121,7 +10961,7 @@
       </w:pPr>
     </w:lvl>
   </w:abstractNum>
-  <w:abstractNum w:abstractNumId="36" w15:restartNumberingAfterBreak="0">
+  <w:abstractNum w:abstractNumId="38" w15:restartNumberingAfterBreak="0">
     <w:nsid w:val="7CB92673"/>
     <w:multiLevelType w:val="hybridMultilevel"/>
     <w:tmpl w:val="F650FD46"/>
@@ -10235,10 +11075,10 @@
     </w:lvl>
   </w:abstractNum>
   <w:num w:numId="1" w16cid:durableId="533690788">
-    <w:abstractNumId w:val="29"/>
+    <w:abstractNumId w:val="30"/>
   </w:num>
   <w:num w:numId="2" w16cid:durableId="1850869645">
-    <w:abstractNumId w:val="29"/>
+    <w:abstractNumId w:val="30"/>
     <w:lvlOverride w:ilvl="0">
       <w:startOverride w:val="1"/>
     </w:lvlOverride>
@@ -10268,7 +11108,7 @@
     </w:lvlOverride>
   </w:num>
   <w:num w:numId="3" w16cid:durableId="1803228716">
-    <w:abstractNumId w:val="21"/>
+    <w:abstractNumId w:val="22"/>
   </w:num>
   <w:num w:numId="4" w16cid:durableId="1837530097">
     <w:abstractNumId w:val="4"/>
@@ -10277,7 +11117,7 @@
     <w:abstractNumId w:val="7"/>
   </w:num>
   <w:num w:numId="6" w16cid:durableId="942374645">
-    <w:abstractNumId w:val="31"/>
+    <w:abstractNumId w:val="33"/>
   </w:num>
   <w:num w:numId="7" w16cid:durableId="844327552">
     <w:abstractNumId w:val="3"/>
@@ -10286,7 +11126,7 @@
     <w:abstractNumId w:val="5"/>
   </w:num>
   <w:num w:numId="9" w16cid:durableId="669795655">
-    <w:abstractNumId w:val="32"/>
+    <w:abstractNumId w:val="34"/>
   </w:num>
   <w:num w:numId="10" w16cid:durableId="1091271802">
     <w:abstractNumId w:val="10"/>
@@ -10295,25 +11135,25 @@
     <w:abstractNumId w:val="8"/>
   </w:num>
   <w:num w:numId="12" w16cid:durableId="2122071004">
+    <w:abstractNumId w:val="18"/>
+  </w:num>
+  <w:num w:numId="13" w16cid:durableId="1978564152">
+    <w:abstractNumId w:val="38"/>
+  </w:num>
+  <w:num w:numId="14" w16cid:durableId="1233810255">
+    <w:abstractNumId w:val="24"/>
+  </w:num>
+  <w:num w:numId="15" w16cid:durableId="344866516">
+    <w:abstractNumId w:val="35"/>
+  </w:num>
+  <w:num w:numId="16" w16cid:durableId="233440250">
     <w:abstractNumId w:val="17"/>
   </w:num>
-  <w:num w:numId="13" w16cid:durableId="1978564152">
-    <w:abstractNumId w:val="36"/>
-  </w:num>
-  <w:num w:numId="14" w16cid:durableId="1233810255">
-    <w:abstractNumId w:val="23"/>
-  </w:num>
-  <w:num w:numId="15" w16cid:durableId="344866516">
-    <w:abstractNumId w:val="33"/>
-  </w:num>
-  <w:num w:numId="16" w16cid:durableId="233440250">
-    <w:abstractNumId w:val="16"/>
-  </w:num>
   <w:num w:numId="17" w16cid:durableId="976183247">
-    <w:abstractNumId w:val="24"/>
+    <w:abstractNumId w:val="25"/>
   </w:num>
   <w:num w:numId="18" w16cid:durableId="1264193718">
-    <w:abstractNumId w:val="20"/>
+    <w:abstractNumId w:val="21"/>
   </w:num>
   <w:num w:numId="19" w16cid:durableId="240679804">
     <w:abstractNumId w:val="2"/>
@@ -10322,58 +11162,64 @@
     <w:abstractNumId w:val="6"/>
   </w:num>
   <w:num w:numId="21" w16cid:durableId="520896995">
-    <w:abstractNumId w:val="30"/>
+    <w:abstractNumId w:val="32"/>
   </w:num>
   <w:num w:numId="22" w16cid:durableId="724913421">
-    <w:abstractNumId w:val="11"/>
+    <w:abstractNumId w:val="12"/>
   </w:num>
   <w:num w:numId="23" w16cid:durableId="1290087186">
-    <w:abstractNumId w:val="14"/>
+    <w:abstractNumId w:val="15"/>
   </w:num>
   <w:num w:numId="24" w16cid:durableId="1592198186">
-    <w:abstractNumId w:val="25"/>
+    <w:abstractNumId w:val="26"/>
   </w:num>
   <w:num w:numId="25" w16cid:durableId="2109345221">
-    <w:abstractNumId w:val="15"/>
+    <w:abstractNumId w:val="16"/>
   </w:num>
   <w:num w:numId="26" w16cid:durableId="1359117920">
-    <w:abstractNumId w:val="34"/>
+    <w:abstractNumId w:val="36"/>
   </w:num>
   <w:num w:numId="27" w16cid:durableId="191068635">
-    <w:abstractNumId w:val="26"/>
+    <w:abstractNumId w:val="27"/>
   </w:num>
   <w:num w:numId="28" w16cid:durableId="560869683">
-    <w:abstractNumId w:val="35"/>
+    <w:abstractNumId w:val="37"/>
   </w:num>
   <w:num w:numId="29" w16cid:durableId="27413071">
     <w:abstractNumId w:val="0"/>
   </w:num>
   <w:num w:numId="30" w16cid:durableId="220869951">
-    <w:abstractNumId w:val="22"/>
+    <w:abstractNumId w:val="23"/>
   </w:num>
   <w:num w:numId="31" w16cid:durableId="159664059">
-    <w:abstractNumId w:val="19"/>
+    <w:abstractNumId w:val="20"/>
   </w:num>
   <w:num w:numId="32" w16cid:durableId="881096821">
     <w:abstractNumId w:val="9"/>
   </w:num>
   <w:num w:numId="33" w16cid:durableId="652101607">
-    <w:abstractNumId w:val="18"/>
+    <w:abstractNumId w:val="19"/>
   </w:num>
   <w:num w:numId="34" w16cid:durableId="54009836">
-    <w:abstractNumId w:val="12"/>
+    <w:abstractNumId w:val="13"/>
   </w:num>
   <w:num w:numId="35" w16cid:durableId="2118527239">
-    <w:abstractNumId w:val="28"/>
+    <w:abstractNumId w:val="29"/>
   </w:num>
   <w:num w:numId="36" w16cid:durableId="1839153467">
     <w:abstractNumId w:val="1"/>
   </w:num>
   <w:num w:numId="37" w16cid:durableId="1688211542">
-    <w:abstractNumId w:val="27"/>
+    <w:abstractNumId w:val="28"/>
   </w:num>
   <w:num w:numId="38" w16cid:durableId="116678447">
-    <w:abstractNumId w:val="13"/>
+    <w:abstractNumId w:val="14"/>
+  </w:num>
+  <w:num w:numId="39" w16cid:durableId="1105266962">
+    <w:abstractNumId w:val="31"/>
+  </w:num>
+  <w:num w:numId="40" w16cid:durableId="1582913505">
+    <w:abstractNumId w:val="11"/>
   </w:num>
 </w:numbering>
 </file>

</xml_diff>